<commit_message>
el-274: Incluída alteração solicitada
</commit_message>
<xml_diff>
--- a/docassemble/docassemble/brcomeducalegal/data/templates/colegio-evolucao-contrato-prestacao-servicos-educacionais.docx
+++ b/docassemble/docassemble/brcomeducalegal/data/templates/colegio-evolucao-contrato-prestacao-servicos-educacionais.docx
@@ -391,17 +391,7 @@
           <w:spacing w:val="2"/>
           <w:kern w:val="144"/>
         </w:rPr>
-        <w:t>O presente Contrato é celebrado sob a égide dos artigos e obedecerá ao regime jurídico prescrito com fundamento no que dispõem: 1º, inciso IV, 5º, inciso II, 173, inciso IV, 206, incisos II e III, e 209, todos da Constituição Federal de 1988; artigos 219, 221,</w:t>
-      </w:r>
-      <w:bookmarkStart w:id="0" w:name="_GoBack"/>
-      <w:bookmarkEnd w:id="0"/>
-      <w:r>
-        <w:rPr>
-          <w:rFonts w:asciiTheme="majorHAnsi" w:eastAsia="Calibri" w:hAnsiTheme="majorHAnsi" w:cstheme="majorHAnsi"/>
-          <w:spacing w:val="2"/>
-          <w:kern w:val="144"/>
-        </w:rPr>
-        <w:t xml:space="preserve"> 248, 409, 411, 427, 475, 476, do Código Civil Brasileiro; e por força e forma da Lei 9.870 de 23 de novembro de 1999, da Lei nº 8.069/90 (Estatuto da Criança e do Adolescente); da Lei 8.078/90 (Código do Consumidor), Lei 8.880/94, Lei 9.069/95, Lei 9394/96, Medida Provisória nº 1.477-41, de 29 de outubro de 1997 e Medida Provisória 2173-24, bem assim, dos artigos  todos do Código Civil Brasileiro e demais leis federais, no que for aplicável.</w:t>
+        <w:t>O presente Contrato é celebrado sob a égide dos artigos e obedecerá ao regime jurídico prescrito com fundamento no que dispõem: 1º, inciso IV, 5º, inciso II, 173, inciso IV, 206, incisos II e III, e 209, todos da Constituição Federal de 1988; artigos 219, 221, 248, 409, 411, 427, 475, 476, do Código Civil Brasileiro; e por força e forma da Lei 9.870 de 23 de novembro de 1999, da Lei nº 8.069/90 (Estatuto da Criança e do Adolescente); da Lei 8.078/90 (Código do Consumidor), Lei 8.880/94, Lei 9.069/95, Lei 9394/96, Medida Provisória nº 1.477-41, de 29 de outubro de 1997 e Medida Provisória 2173-24, bem assim, dos artigos  todos do Código Civil Brasileiro e demais leis federais, no que for aplicável.</w:t>
       </w:r>
     </w:p>
     <w:p>
@@ -637,7 +627,51 @@
           <w:lang w:val="en-US"/>
         </w:rPr>
         <w:lastRenderedPageBreak/>
-        <w:t>SÉRIE:</w:t>
+        <w:t>SÉRIE</w:t>
+      </w:r>
+      <w:r>
+        <w:rPr>
+          <w:rFonts w:asciiTheme="majorHAnsi" w:eastAsia="Calibri" w:hAnsiTheme="majorHAnsi" w:cstheme="majorHAnsi"/>
+          <w:b/>
+          <w:bCs/>
+          <w:spacing w:val="2"/>
+          <w:kern w:val="144"/>
+          <w:lang w:val="en-US"/>
+        </w:rPr>
+        <w:t>/</w:t>
+      </w:r>
+      <w:r>
+        <w:rPr>
+          <w:rFonts w:asciiTheme="majorHAnsi" w:eastAsia="Calibri" w:hAnsiTheme="majorHAnsi" w:cstheme="majorHAnsi"/>
+          <w:b/>
+          <w:bCs/>
+          <w:spacing w:val="2"/>
+          <w:kern w:val="144"/>
+          <w:lang w:val="en-US"/>
+        </w:rPr>
+        <w:t xml:space="preserve"> </w:t>
+      </w:r>
+      <w:r>
+        <w:rPr>
+          <w:rFonts w:asciiTheme="majorHAnsi" w:eastAsia="Calibri" w:hAnsiTheme="majorHAnsi" w:cstheme="majorHAnsi"/>
+          <w:b/>
+          <w:bCs/>
+          <w:spacing w:val="2"/>
+          <w:kern w:val="144"/>
+          <w:lang w:val="en-US"/>
+        </w:rPr>
+        <w:t>NÍVEL</w:t>
+      </w:r>
+      <w:r>
+        <w:rPr>
+          <w:rFonts w:asciiTheme="majorHAnsi" w:eastAsia="Calibri" w:hAnsiTheme="majorHAnsi" w:cstheme="majorHAnsi"/>
+          <w:b/>
+          <w:bCs/>
+          <w:spacing w:val="2"/>
+          <w:kern w:val="144"/>
+          <w:lang w:val="en-US"/>
+        </w:rPr>
+        <w:t>:</w:t>
       </w:r>
       <w:r>
         <w:rPr>
@@ -658,6 +692,8 @@
         </w:rPr>
         <w:t>{{ item.grade}}</w:t>
       </w:r>
+      <w:bookmarkStart w:id="0" w:name="_GoBack"/>
+      <w:bookmarkEnd w:id="0"/>
     </w:p>
     <w:p>
       <w:pPr>
@@ -673,59 +709,10 @@
       <w:r>
         <w:rPr>
           <w:rFonts w:asciiTheme="majorHAnsi" w:eastAsia="Calibri" w:hAnsiTheme="majorHAnsi" w:cstheme="majorHAnsi"/>
-          <w:b/>
-          <w:bCs/>
-          <w:spacing w:val="2"/>
-          <w:kern w:val="144"/>
-          <w:lang w:val="en-US"/>
-        </w:rPr>
-        <w:t>NÍVEL:</w:t>
-      </w:r>
-      <w:r>
-        <w:rPr>
-          <w:rFonts w:asciiTheme="majorHAnsi" w:eastAsia="Calibri" w:hAnsiTheme="majorHAnsi" w:cstheme="majorHAnsi"/>
-          <w:spacing w:val="2"/>
-          <w:kern w:val="144"/>
-          <w:lang w:val="en-US"/>
-        </w:rPr>
-        <w:t xml:space="preserve"> </w:t>
-      </w:r>
-      <w:commentRangeStart w:id="1"/>
-      <w:r>
-        <w:rPr>
-          <w:rFonts w:asciiTheme="majorHAnsi" w:eastAsia="Calibri" w:hAnsiTheme="majorHAnsi" w:cstheme="majorHAnsi"/>
-          <w:spacing w:val="2"/>
-          <w:kern w:val="144"/>
-          <w:highlight w:val="yellow"/>
-          <w:lang w:val="en-US"/>
-        </w:rPr>
-        <w:t>{{ item.period }}</w:t>
-      </w:r>
-      <w:commentRangeEnd w:id="1"/>
-      <w:r>
-        <w:rPr>
-          <w:rStyle w:val="Refdecomentrio"/>
-          <w:highlight w:val="yellow"/>
-        </w:rPr>
-        <w:commentReference w:id="1"/>
-      </w:r>
-    </w:p>
-    <w:p>
-      <w:pPr>
-        <w:spacing w:before="200" w:line="300" w:lineRule="auto"/>
-        <w:jc w:val="both"/>
-        <w:rPr>
-          <w:rFonts w:asciiTheme="majorHAnsi" w:eastAsia="Calibri" w:hAnsiTheme="majorHAnsi" w:cstheme="majorHAnsi"/>
-          <w:spacing w:val="2"/>
-          <w:kern w:val="144"/>
-        </w:rPr>
-      </w:pPr>
-      <w:r>
-        <w:rPr>
-          <w:rFonts w:asciiTheme="majorHAnsi" w:eastAsia="Calibri" w:hAnsiTheme="majorHAnsi" w:cstheme="majorHAnsi"/>
           <w:spacing w:val="2"/>
           <w:kern w:val="144"/>
           <w:highlight w:val="cyan"/>
+          <w:lang w:val="en-US"/>
         </w:rPr>
         <w:t>{%p endfor %}</w:t>
       </w:r>
@@ -760,7 +747,7 @@
         </w:rPr>
         <w:t xml:space="preserve"> CONTRATANTE declara-se ciente de que a CONTRATADA se reserva o direito de não efetivar a prestação dos serviços ora contratados na hipótese de, até último dia útil antes da data definida pela CONTRATADA para o início das aulas, não haver preenchido o número mínimo de 08  (oito) matrículas efetivas para a série a ser cursada </w:t>
       </w:r>
-      <w:bookmarkStart w:id="2" w:name="_Hlk53666344"/>
+      <w:bookmarkStart w:id="1" w:name="_Hlk53666344"/>
       <w:r>
         <w:rPr>
           <w:rFonts w:ascii="Calibri" w:eastAsia="Calibri" w:hAnsi="Calibri" w:cs="Calibri"/>
@@ -785,7 +772,7 @@
         </w:rPr>
         <w:t xml:space="preserve"> BENEFICIÁRIO(A)</w:t>
       </w:r>
-      <w:bookmarkEnd w:id="2"/>
+      <w:bookmarkEnd w:id="1"/>
       <w:r>
         <w:rPr>
           <w:rFonts w:ascii="Calibri" w:eastAsia="Calibri" w:hAnsi="Calibri" w:cs="Calibri"/>
@@ -1220,7 +1207,6 @@
           <w:spacing w:val="2"/>
           <w:kern w:val="2"/>
         </w:rPr>
-        <w:lastRenderedPageBreak/>
         <w:t xml:space="preserve">No ato da matrícula, </w:t>
       </w:r>
       <w:r>
@@ -1260,6 +1246,7 @@
           <w:spacing w:val="2"/>
           <w:kern w:val="2"/>
         </w:rPr>
+        <w:lastRenderedPageBreak/>
         <w:t>São pré-requisitos para a matrícula d</w:t>
       </w:r>
       <w:r>
@@ -1820,80 +1807,88 @@
           <w:spacing w:val="2"/>
           <w:kern w:val="2"/>
         </w:rPr>
+        <w:t xml:space="preserve">Ao firmar o presente contrato, </w:t>
+      </w:r>
+      <w:r>
+        <w:rPr>
+          <w:rFonts w:ascii="Calibri" w:eastAsia="Calibri" w:hAnsi="Calibri" w:cs="Calibri"/>
+          <w:spacing w:val="2"/>
+          <w:kern w:val="2"/>
+        </w:rPr>
+        <w:t>a</w:t>
+      </w:r>
+      <w:r>
+        <w:rPr>
+          <w:rFonts w:ascii="Calibri" w:eastAsia="Calibri" w:hAnsi="Calibri" w:cs="Calibri"/>
+          <w:spacing w:val="2"/>
+          <w:kern w:val="2"/>
+        </w:rPr>
+        <w:t xml:space="preserve"> CONTRATANTE e seu</w:t>
+      </w:r>
+      <w:r>
+        <w:rPr>
+          <w:rFonts w:ascii="Calibri" w:eastAsia="Calibri" w:hAnsi="Calibri" w:cs="Calibri"/>
+          <w:spacing w:val="2"/>
+          <w:kern w:val="2"/>
+        </w:rPr>
+        <w:t>(ua)</w:t>
+      </w:r>
+      <w:r>
+        <w:rPr>
+          <w:rFonts w:ascii="Calibri" w:eastAsia="Calibri" w:hAnsi="Calibri" w:cs="Calibri"/>
+          <w:spacing w:val="2"/>
+          <w:kern w:val="2"/>
+        </w:rPr>
+        <w:t xml:space="preserve"> </w:t>
+      </w:r>
+      <w:r>
+        <w:rPr>
+          <w:rFonts w:ascii="Calibri" w:eastAsia="Calibri" w:hAnsi="Calibri" w:cs="Calibri"/>
+          <w:spacing w:val="2"/>
+          <w:kern w:val="2"/>
+        </w:rPr>
+        <w:t>BENEFICIÁRIO</w:t>
+      </w:r>
+      <w:r>
+        <w:rPr>
+          <w:rFonts w:ascii="Calibri" w:eastAsia="Calibri" w:hAnsi="Calibri" w:cs="Calibri"/>
+          <w:spacing w:val="2"/>
+          <w:kern w:val="2"/>
+        </w:rPr>
+        <w:t>(A)</w:t>
+      </w:r>
+      <w:r>
+        <w:rPr>
+          <w:rFonts w:ascii="Calibri" w:eastAsia="Calibri" w:hAnsi="Calibri" w:cs="Calibri"/>
+          <w:spacing w:val="2"/>
+          <w:kern w:val="2"/>
+        </w:rPr>
+        <w:t xml:space="preserve"> se submetem ao Regimento Escolar do Estabelecimento de Ensino (CONTRATADA), instrumento este que se encontra à disposição d</w:t>
+      </w:r>
+      <w:r>
+        <w:rPr>
+          <w:rFonts w:ascii="Calibri" w:eastAsia="Calibri" w:hAnsi="Calibri" w:cs="Calibri"/>
+          <w:spacing w:val="2"/>
+          <w:kern w:val="2"/>
+        </w:rPr>
+        <w:t>a</w:t>
+      </w:r>
+      <w:r>
+        <w:rPr>
+          <w:rFonts w:ascii="Calibri" w:eastAsia="Calibri" w:hAnsi="Calibri" w:cs="Calibri"/>
+          <w:spacing w:val="2"/>
+          <w:kern w:val="2"/>
+        </w:rPr>
+        <w:t xml:space="preserve"> CONTRATANTE, na secretaria do Estabelecimento de Ensino, bem como também submete-</w:t>
+      </w:r>
+      <w:r>
+        <w:rPr>
+          <w:rFonts w:ascii="Calibri" w:eastAsia="Calibri" w:hAnsi="Calibri" w:cs="Calibri"/>
+          <w:spacing w:val="2"/>
+          <w:kern w:val="2"/>
+        </w:rPr>
         <w:lastRenderedPageBreak/>
-        <w:t xml:space="preserve">Ao firmar o presente contrato, </w:t>
-      </w:r>
-      <w:r>
-        <w:rPr>
-          <w:rFonts w:ascii="Calibri" w:eastAsia="Calibri" w:hAnsi="Calibri" w:cs="Calibri"/>
-          <w:spacing w:val="2"/>
-          <w:kern w:val="2"/>
-        </w:rPr>
-        <w:t>a</w:t>
-      </w:r>
-      <w:r>
-        <w:rPr>
-          <w:rFonts w:ascii="Calibri" w:eastAsia="Calibri" w:hAnsi="Calibri" w:cs="Calibri"/>
-          <w:spacing w:val="2"/>
-          <w:kern w:val="2"/>
-        </w:rPr>
-        <w:t xml:space="preserve"> CONTRATANTE e seu</w:t>
-      </w:r>
-      <w:r>
-        <w:rPr>
-          <w:rFonts w:ascii="Calibri" w:eastAsia="Calibri" w:hAnsi="Calibri" w:cs="Calibri"/>
-          <w:spacing w:val="2"/>
-          <w:kern w:val="2"/>
-        </w:rPr>
-        <w:t>(ua)</w:t>
-      </w:r>
-      <w:r>
-        <w:rPr>
-          <w:rFonts w:ascii="Calibri" w:eastAsia="Calibri" w:hAnsi="Calibri" w:cs="Calibri"/>
-          <w:spacing w:val="2"/>
-          <w:kern w:val="2"/>
-        </w:rPr>
-        <w:t xml:space="preserve"> </w:t>
-      </w:r>
-      <w:r>
-        <w:rPr>
-          <w:rFonts w:ascii="Calibri" w:eastAsia="Calibri" w:hAnsi="Calibri" w:cs="Calibri"/>
-          <w:spacing w:val="2"/>
-          <w:kern w:val="2"/>
-        </w:rPr>
-        <w:t>BENEFICIÁRIO</w:t>
-      </w:r>
-      <w:r>
-        <w:rPr>
-          <w:rFonts w:ascii="Calibri" w:eastAsia="Calibri" w:hAnsi="Calibri" w:cs="Calibri"/>
-          <w:spacing w:val="2"/>
-          <w:kern w:val="2"/>
-        </w:rPr>
-        <w:t>(A)</w:t>
-      </w:r>
-      <w:r>
-        <w:rPr>
-          <w:rFonts w:ascii="Calibri" w:eastAsia="Calibri" w:hAnsi="Calibri" w:cs="Calibri"/>
-          <w:spacing w:val="2"/>
-          <w:kern w:val="2"/>
-        </w:rPr>
-        <w:t xml:space="preserve"> se submetem ao Regimento Escolar do Estabelecimento de Ensino (CONTRATADA), instrumento este que se encontra à disposição d</w:t>
-      </w:r>
-      <w:r>
-        <w:rPr>
-          <w:rFonts w:ascii="Calibri" w:eastAsia="Calibri" w:hAnsi="Calibri" w:cs="Calibri"/>
-          <w:spacing w:val="2"/>
-          <w:kern w:val="2"/>
-        </w:rPr>
-        <w:t>a</w:t>
-      </w:r>
-      <w:r>
-        <w:rPr>
-          <w:rFonts w:ascii="Calibri" w:eastAsia="Calibri" w:hAnsi="Calibri" w:cs="Calibri"/>
-          <w:spacing w:val="2"/>
-          <w:kern w:val="2"/>
-        </w:rPr>
-        <w:t xml:space="preserve"> CONTRATANTE, na secretaria do Estabelecimento de Ensino, bem como também submete-se às demais obrigações pertinentes à área de ensino e, ainda, às emanadas de outras fontes legais desde que regulem, supletivamente a matéria, inclusive o Plano Escolar aprovado.</w:t>
+        <w:t>se às demais obrigações pertinentes à área de ensino e, ainda, às emanadas de outras fontes legais desde que regulem, supletivamente a matéria, inclusive o Plano Escolar aprovado.</w:t>
       </w:r>
     </w:p>
     <w:p>
@@ -2557,7 +2552,7 @@
                 <w:lang w:val="en-US"/>
               </w:rPr>
             </w:pPr>
-            <w:commentRangeStart w:id="3"/>
+            <w:commentRangeStart w:id="2"/>
             <w:r>
               <w:rPr>
                 <w:rFonts w:asciiTheme="majorHAnsi" w:eastAsia="Calibri" w:hAnsiTheme="majorHAnsi" w:cstheme="majorHAnsi"/>
@@ -2635,12 +2630,12 @@
               </w:rPr>
               <w:t>R$965,00</w:t>
             </w:r>
-            <w:commentRangeEnd w:id="3"/>
+            <w:commentRangeEnd w:id="2"/>
             <w:r>
               <w:rPr>
                 <w:rStyle w:val="Refdecomentrio"/>
               </w:rPr>
-              <w:commentReference w:id="3"/>
+              <w:commentReference w:id="2"/>
             </w:r>
           </w:p>
         </w:tc>
@@ -2931,7 +2926,7 @@
                 <w:szCs w:val="20"/>
               </w:rPr>
             </w:pPr>
-            <w:commentRangeStart w:id="4"/>
+            <w:commentRangeStart w:id="3"/>
             <w:r>
               <w:rPr>
                 <w:rFonts w:asciiTheme="majorHAnsi" w:eastAsia="Calibri" w:hAnsiTheme="majorHAnsi" w:cstheme="majorHAnsi"/>
@@ -3009,12 +3004,12 @@
               </w:rPr>
               <w:t>R$820,00</w:t>
             </w:r>
-            <w:commentRangeEnd w:id="4"/>
+            <w:commentRangeEnd w:id="3"/>
             <w:r>
               <w:rPr>
                 <w:rStyle w:val="Refdecomentrio"/>
               </w:rPr>
-              <w:commentReference w:id="4"/>
+              <w:commentReference w:id="3"/>
             </w:r>
           </w:p>
         </w:tc>
@@ -3103,7 +3098,6 @@
           <w:spacing w:val="2"/>
           <w:kern w:val="2"/>
         </w:rPr>
-        <w:lastRenderedPageBreak/>
         <w:t xml:space="preserve">Em caso de discussão administrativa ou judicial, no todo ou em parte, sobre os valores, condições e determinações constantes deste instrumento, </w:t>
       </w:r>
       <w:r>
@@ -3143,6 +3137,7 @@
           <w:spacing w:val="2"/>
           <w:kern w:val="2"/>
         </w:rPr>
+        <w:lastRenderedPageBreak/>
         <w:t>A anuidade supracitada foi calculada respeitando o que determina o § 4º do art. 1º da Lei nº 9.870/99, e demais legislação vigente que regula a matéria e toda legislação afim.</w:t>
       </w:r>
     </w:p>
@@ -3612,7 +3607,6 @@
           <w:spacing w:val="2"/>
           <w:kern w:val="2"/>
         </w:rPr>
-        <w:lastRenderedPageBreak/>
         <w:t>DOS SERVIÇOS NÃO INCLUÍDOS NO PREÇO DA ANUIDADE</w:t>
       </w:r>
     </w:p>
@@ -3636,6 +3630,7 @@
           <w:spacing w:val="2"/>
           <w:kern w:val="2"/>
         </w:rPr>
+        <w:lastRenderedPageBreak/>
         <w:t xml:space="preserve">Não estão incluídos no preço fixado da anuidade de que trata a Cláusula </w:t>
       </w:r>
       <w:r>
@@ -4091,7 +4086,6 @@
           <w:spacing w:val="2"/>
           <w:kern w:val="2"/>
         </w:rPr>
-        <w:lastRenderedPageBreak/>
         <w:t>DO MATERIAL DIDÁTICO DE USO INDIVIDUAL</w:t>
       </w:r>
     </w:p>
@@ -4115,6 +4109,7 @@
           <w:spacing w:val="2"/>
           <w:kern w:val="2"/>
         </w:rPr>
+        <w:lastRenderedPageBreak/>
         <w:t>Para o alcance dos objetivos almejados na proposta pedagógica da CONTRATADA,  CONTRATANTE se compromete em adquirir os itens explicitados na lista de material individual do aluno.</w:t>
       </w:r>
     </w:p>
@@ -4692,16 +4687,7 @@
           <w:spacing w:val="2"/>
           <w:kern w:val="2"/>
         </w:rPr>
-        <w:t xml:space="preserve"> de que as mensalidades ou outras obrigações decorrentes deste contrato, porventura inadimplidas a partir de 30 (trinta) dias, estarão sujeitas a </w:t>
-      </w:r>
-      <w:r>
-        <w:rPr>
-          <w:rFonts w:ascii="Calibri" w:eastAsia="Calibri" w:hAnsi="Calibri" w:cs="Calibri"/>
-          <w:spacing w:val="2"/>
-          <w:kern w:val="2"/>
-        </w:rPr>
-        <w:lastRenderedPageBreak/>
-        <w:t>Cartório de Protesto, a inscrição na Serasa, SPC ou a quaisquer outros serviços de proteção ao crédito, independente de comunicação prévia.</w:t>
+        <w:t xml:space="preserve"> de que as mensalidades ou outras obrigações decorrentes deste contrato, porventura inadimplidas a partir de 30 (trinta) dias, estarão sujeitas a Cartório de Protesto, a inscrição na Serasa, SPC ou a quaisquer outros serviços de proteção ao crédito, independente de comunicação prévia.</w:t>
       </w:r>
     </w:p>
     <w:p>
@@ -4724,6 +4710,7 @@
           <w:spacing w:val="2"/>
           <w:kern w:val="2"/>
         </w:rPr>
+        <w:lastRenderedPageBreak/>
         <w:t>A</w:t>
       </w:r>
       <w:r>
@@ -5159,8 +5146,16 @@
           <w:spacing w:val="2"/>
           <w:kern w:val="2"/>
         </w:rPr>
+        <w:t xml:space="preserve">É de inteira, exclusiva e intransferível responsabilidade da CONTRATADA, respeitando a legislação em vigor, o planejamento geral de ensino, no que se refere à elaboração dos currículos dos diferentes níveis de escolaridade, do calendário escolar, fixação de carga horária, designação de </w:t>
+      </w:r>
+      <w:r>
+        <w:rPr>
+          <w:rFonts w:ascii="Calibri" w:eastAsia="Calibri" w:hAnsi="Calibri" w:cs="Calibri"/>
+          <w:spacing w:val="2"/>
+          <w:kern w:val="2"/>
+        </w:rPr>
         <w:lastRenderedPageBreak/>
-        <w:t>É de inteira, exclusiva e intransferível responsabilidade da CONTRATADA, respeitando a legislação em vigor, o planejamento geral de ensino, no que se refere à elaboração dos currículos dos diferentes níveis de escolaridade, do calendário escolar, fixação de carga horária, designação de professores, orientação e aprimoramento do processo didático-pedagógico e educacional, além de outras providências que as atividades docentes exigirem, obedecendo ao seu critério, sem ingerência da CONTRATANTE.</w:t>
+        <w:t>professores, orientação e aprimoramento do processo didático-pedagógico e educacional, além de outras providências que as atividades docentes exigirem, obedecendo ao seu critério, sem ingerência da CONTRATANTE.</w:t>
       </w:r>
     </w:p>
     <w:p>
@@ -5671,7 +5666,6 @@
           <w:spacing w:val="2"/>
           <w:kern w:val="2"/>
         </w:rPr>
-        <w:lastRenderedPageBreak/>
         <w:t>Os(As) BENEFICIÁRIOS(AS) comprovadamente inaptos à prática das atividades físicas, e, ou de esportes, desenvolverão atividades teóricas, que serão avaliadas a cada unidade.</w:t>
       </w:r>
     </w:p>
@@ -5695,6 +5689,7 @@
           <w:spacing w:val="2"/>
           <w:kern w:val="2"/>
         </w:rPr>
+        <w:lastRenderedPageBreak/>
         <w:t>A</w:t>
       </w:r>
       <w:r>
@@ -7516,8 +7511,8 @@
                 <w:lang w:val="en-US"/>
               </w:rPr>
             </w:pPr>
-            <w:bookmarkStart w:id="5" w:name="_mjanf0jhibv9" w:colFirst="0" w:colLast="0"/>
-            <w:bookmarkEnd w:id="5"/>
+            <w:bookmarkStart w:id="4" w:name="_mjanf0jhibv9" w:colFirst="0" w:colLast="0"/>
+            <w:bookmarkEnd w:id="4"/>
             <w:r>
               <w:rPr>
                 <w:rFonts w:asciiTheme="majorHAnsi" w:eastAsia="Calibri" w:hAnsiTheme="majorHAnsi" w:cstheme="majorHAnsi"/>
@@ -7653,8 +7648,8 @@
                 <w:lang w:val="en-US"/>
               </w:rPr>
             </w:pPr>
-            <w:bookmarkStart w:id="6" w:name="_h558euwk5w9o" w:colFirst="0" w:colLast="0"/>
-            <w:bookmarkEnd w:id="6"/>
+            <w:bookmarkStart w:id="5" w:name="_h558euwk5w9o" w:colFirst="0" w:colLast="0"/>
+            <w:bookmarkEnd w:id="5"/>
             <w:r>
               <w:rPr>
                 <w:rFonts w:asciiTheme="majorHAnsi" w:eastAsia="Calibri" w:hAnsiTheme="majorHAnsi" w:cstheme="majorHAnsi"/>
@@ -7863,6 +7858,7 @@
                 <w:kern w:val="144"/>
                 <w:sz w:val="16"/>
                 <w:szCs w:val="16"/>
+                <w:lang w:val="en-US"/>
               </w:rPr>
             </w:pPr>
             <w:r>
@@ -7872,6 +7868,7 @@
                 <w:kern w:val="144"/>
                 <w:sz w:val="16"/>
                 <w:szCs w:val="16"/>
+                <w:lang w:val="en-US"/>
               </w:rPr>
               <w:t>____________________________________________________________</w:t>
             </w:r>
@@ -7985,6 +7982,7 @@
                 <w:kern w:val="144"/>
                 <w:sz w:val="16"/>
                 <w:szCs w:val="16"/>
+                <w:lang w:val="en-US"/>
               </w:rPr>
             </w:pPr>
             <w:r>
@@ -7994,6 +7992,7 @@
                 <w:kern w:val="144"/>
                 <w:sz w:val="16"/>
                 <w:szCs w:val="16"/>
+                <w:lang w:val="en-US"/>
               </w:rPr>
               <w:t>____________________________________________________________</w:t>
             </w:r>
@@ -8124,23 +8123,7 @@
 
 <file path=word/comments.xml><?xml version="1.0" encoding="utf-8"?>
 <w:comments xmlns:wpc="http://schemas.microsoft.com/office/word/2010/wordprocessingCanvas" xmlns:mc="http://schemas.openxmlformats.org/markup-compatibility/2006" xmlns:o="urn:schemas-microsoft-com:office:office" xmlns:r="http://schemas.openxmlformats.org/officeDocument/2006/relationships" xmlns:m="http://schemas.openxmlformats.org/officeDocument/2006/math" xmlns:v="urn:schemas-microsoft-com:vml" xmlns:wp14="http://schemas.microsoft.com/office/word/2010/wordprocessingDrawing" xmlns:wp="http://schemas.openxmlformats.org/drawingml/2006/wordprocessingDrawing" xmlns:w10="urn:schemas-microsoft-com:office:word" xmlns:w="http://schemas.openxmlformats.org/wordprocessingml/2006/main" xmlns:w14="http://schemas.microsoft.com/office/word/2010/wordml" xmlns:w15="http://schemas.microsoft.com/office/word/2012/wordml" xmlns:wpg="http://schemas.microsoft.com/office/word/2010/wordprocessingGroup" xmlns:wpi="http://schemas.microsoft.com/office/word/2010/wordprocessingInk" xmlns:wne="http://schemas.microsoft.com/office/word/2006/wordml" xmlns:wps="http://schemas.microsoft.com/office/word/2010/wordprocessingShape" mc:Ignorable="w14 w15 wp14">
-  <w:comment w:id="1" w:author="Isabela Carolina Costa Barbosa" w:date="2020-10-15T14:38:00Z" w:initials="ICCB">
-    <w:p>
-      <w:pPr>
-        <w:pStyle w:val="Textodecomentrio"/>
-      </w:pPr>
-      <w:r>
-        <w:rPr>
-          <w:rStyle w:val="Refdecomentrio"/>
-        </w:rPr>
-        <w:annotationRef/>
-      </w:r>
-      <w:r>
-        <w:t>Confirmar o que é nível</w:t>
-      </w:r>
-    </w:p>
-  </w:comment>
-  <w:comment w:id="3" w:author="Isabela Carolina Costa Barbosa" w:date="2020-10-16T10:52:00Z" w:initials="ICCB">
+  <w:comment w:id="2" w:author="Isabela Carolina Costa Barbosa" w:date="2020-10-16T10:52:00Z" w:initials="ICCB">
     <w:p>
       <w:pPr>
         <w:pStyle w:val="Textodecomentrio"/>
@@ -8176,7 +8159,7 @@
       </w:r>
     </w:p>
   </w:comment>
-  <w:comment w:id="4" w:author="Isabela Carolina Costa Barbosa" w:date="2020-10-16T10:53:00Z" w:initials="ICCB">
+  <w:comment w:id="3" w:author="Isabela Carolina Costa Barbosa" w:date="2020-10-16T10:53:00Z" w:initials="ICCB">
     <w:p>
       <w:pPr>
         <w:pStyle w:val="Textodecomentrio"/>
@@ -8217,7 +8200,6 @@
 
 <file path=word/commentsExtended.xml><?xml version="1.0" encoding="utf-8"?>
 <w15:commentsEx xmlns:wpc="http://schemas.microsoft.com/office/word/2010/wordprocessingCanvas" xmlns:mc="http://schemas.openxmlformats.org/markup-compatibility/2006" xmlns:o="urn:schemas-microsoft-com:office:office" xmlns:r="http://schemas.openxmlformats.org/officeDocument/2006/relationships" xmlns:m="http://schemas.openxmlformats.org/officeDocument/2006/math" xmlns:v="urn:schemas-microsoft-com:vml" xmlns:wp14="http://schemas.microsoft.com/office/word/2010/wordprocessingDrawing" xmlns:wp="http://schemas.openxmlformats.org/drawingml/2006/wordprocessingDrawing" xmlns:w10="urn:schemas-microsoft-com:office:word" xmlns:w="http://schemas.openxmlformats.org/wordprocessingml/2006/main" xmlns:w14="http://schemas.microsoft.com/office/word/2010/wordml" xmlns:w15="http://schemas.microsoft.com/office/word/2012/wordml" xmlns:wpg="http://schemas.microsoft.com/office/word/2010/wordprocessingGroup" xmlns:wpi="http://schemas.microsoft.com/office/word/2010/wordprocessingInk" xmlns:wne="http://schemas.microsoft.com/office/word/2006/wordml" xmlns:wps="http://schemas.microsoft.com/office/word/2010/wordprocessingShape" mc:Ignorable="w14 w15 wp14">
-  <w15:commentEx w15:paraId="5AD6CDAD" w15:done="0"/>
   <w15:commentEx w15:paraId="0682F9D9" w15:done="0"/>
   <w15:commentEx w15:paraId="5230B740" w15:done="0"/>
 </w15:commentsEx>

</xml_diff>

<commit_message>
ajuste na clausula 10.1 do colegio-evolucao-contrato-prestacao-servicos-educacionais.docx
</commit_message>
<xml_diff>
--- a/docassemble/docassemble/brcomeducalegal/data/templates/colegio-evolucao-contrato-prestacao-servicos-educacionais.docx
+++ b/docassemble/docassemble/brcomeducalegal/data/templates/colegio-evolucao-contrato-prestacao-servicos-educacionais.docx
@@ -1,6 +1,6 @@
 
 <file path=word/document.xml><?xml version="1.0" encoding="utf-8"?>
-<w:document xmlns:wpc="http://schemas.microsoft.com/office/word/2010/wordprocessingCanvas" xmlns:mc="http://schemas.openxmlformats.org/markup-compatibility/2006" xmlns:o="urn:schemas-microsoft-com:office:office" xmlns:r="http://schemas.openxmlformats.org/officeDocument/2006/relationships" xmlns:m="http://schemas.openxmlformats.org/officeDocument/2006/math" xmlns:v="urn:schemas-microsoft-com:vml" xmlns:wp14="http://schemas.microsoft.com/office/word/2010/wordprocessingDrawing" xmlns:wp="http://schemas.openxmlformats.org/drawingml/2006/wordprocessingDrawing" xmlns:w10="urn:schemas-microsoft-com:office:word" xmlns:w="http://schemas.openxmlformats.org/wordprocessingml/2006/main" xmlns:w14="http://schemas.microsoft.com/office/word/2010/wordml" xmlns:w15="http://schemas.microsoft.com/office/word/2012/wordml" xmlns:wpg="http://schemas.microsoft.com/office/word/2010/wordprocessingGroup" xmlns:wpi="http://schemas.microsoft.com/office/word/2010/wordprocessingInk" xmlns:wne="http://schemas.microsoft.com/office/word/2006/wordml" xmlns:wps="http://schemas.microsoft.com/office/word/2010/wordprocessingShape" mc:Ignorable="w14 w15 wp14">
+<w:document xmlns:wpc="http://schemas.microsoft.com/office/word/2010/wordprocessingCanvas" xmlns:cx="http://schemas.microsoft.com/office/drawing/2014/chartex" xmlns:cx1="http://schemas.microsoft.com/office/drawing/2015/9/8/chartex" xmlns:cx2="http://schemas.microsoft.com/office/drawing/2015/10/21/chartex" xmlns:cx3="http://schemas.microsoft.com/office/drawing/2016/5/9/chartex" xmlns:cx4="http://schemas.microsoft.com/office/drawing/2016/5/10/chartex" xmlns:cx5="http://schemas.microsoft.com/office/drawing/2016/5/11/chartex" xmlns:cx6="http://schemas.microsoft.com/office/drawing/2016/5/12/chartex" xmlns:cx7="http://schemas.microsoft.com/office/drawing/2016/5/13/chartex" xmlns:cx8="http://schemas.microsoft.com/office/drawing/2016/5/14/chartex" xmlns:mc="http://schemas.openxmlformats.org/markup-compatibility/2006" xmlns:aink="http://schemas.microsoft.com/office/drawing/2016/ink" xmlns:am3d="http://schemas.microsoft.com/office/drawing/2017/model3d" xmlns:o="urn:schemas-microsoft-com:office:office" xmlns:r="http://schemas.openxmlformats.org/officeDocument/2006/relationships" xmlns:m="http://schemas.openxmlformats.org/officeDocument/2006/math" xmlns:v="urn:schemas-microsoft-com:vml" xmlns:wp14="http://schemas.microsoft.com/office/word/2010/wordprocessingDrawing" xmlns:wp="http://schemas.openxmlformats.org/drawingml/2006/wordprocessingDrawing" xmlns:w10="urn:schemas-microsoft-com:office:word" xmlns:w="http://schemas.openxmlformats.org/wordprocessingml/2006/main" xmlns:w14="http://schemas.microsoft.com/office/word/2010/wordml" xmlns:w15="http://schemas.microsoft.com/office/word/2012/wordml" xmlns:w16cex="http://schemas.microsoft.com/office/word/2018/wordml/cex" xmlns:w16cid="http://schemas.microsoft.com/office/word/2016/wordml/cid" xmlns:w16="http://schemas.microsoft.com/office/word/2018/wordml" xmlns:w16se="http://schemas.microsoft.com/office/word/2015/wordml/symex" xmlns:wpg="http://schemas.microsoft.com/office/word/2010/wordprocessingGroup" xmlns:wpi="http://schemas.microsoft.com/office/word/2010/wordprocessingInk" xmlns:wne="http://schemas.microsoft.com/office/word/2006/wordml" xmlns:wps="http://schemas.microsoft.com/office/word/2010/wordprocessingShape" mc:Ignorable="w14 w15 w16se w16cid w16 w16cex wp14">
   <w:body>
     <w:p>
       <w:pPr>
@@ -595,6 +595,7 @@
         </w:rPr>
         <w:t xml:space="preserve"> </w:t>
       </w:r>
+      <w:proofErr w:type="gramStart"/>
       <w:r>
         <w:rPr>
           <w:rFonts w:asciiTheme="majorHAnsi" w:eastAsia="Calibri" w:hAnsiTheme="majorHAnsi" w:cstheme="majorHAnsi"/>
@@ -603,7 +604,18 @@
           <w:highlight w:val="yellow"/>
           <w:lang w:val="en-US"/>
         </w:rPr>
-        <w:t>{{ item.name.text  | upper }}</w:t>
+        <w:t>{{ item.name</w:t>
+      </w:r>
+      <w:proofErr w:type="gramEnd"/>
+      <w:r>
+        <w:rPr>
+          <w:rFonts w:asciiTheme="majorHAnsi" w:eastAsia="Calibri" w:hAnsiTheme="majorHAnsi" w:cstheme="majorHAnsi"/>
+          <w:spacing w:val="2"/>
+          <w:kern w:val="144"/>
+          <w:highlight w:val="yellow"/>
+          <w:lang w:val="en-US"/>
+        </w:rPr>
+        <w:t>.text  | upper }}</w:t>
       </w:r>
     </w:p>
     <w:p>
@@ -682,6 +694,7 @@
         </w:rPr>
         <w:t xml:space="preserve"> </w:t>
       </w:r>
+      <w:proofErr w:type="gramStart"/>
       <w:r>
         <w:rPr>
           <w:rFonts w:asciiTheme="majorHAnsi" w:eastAsia="Calibri" w:hAnsiTheme="majorHAnsi" w:cstheme="majorHAnsi"/>
@@ -690,10 +703,19 @@
           <w:highlight w:val="yellow"/>
           <w:lang w:val="en-US"/>
         </w:rPr>
-        <w:t>{{ item.grade}}</w:t>
-      </w:r>
-      <w:bookmarkStart w:id="0" w:name="_GoBack"/>
-      <w:bookmarkEnd w:id="0"/>
+        <w:t>{{ item</w:t>
+      </w:r>
+      <w:proofErr w:type="gramEnd"/>
+      <w:r>
+        <w:rPr>
+          <w:rFonts w:asciiTheme="majorHAnsi" w:eastAsia="Calibri" w:hAnsiTheme="majorHAnsi" w:cstheme="majorHAnsi"/>
+          <w:spacing w:val="2"/>
+          <w:kern w:val="144"/>
+          <w:highlight w:val="yellow"/>
+          <w:lang w:val="en-US"/>
+        </w:rPr>
+        <w:t>.grade}}</w:t>
+      </w:r>
     </w:p>
     <w:p>
       <w:pPr>
@@ -747,7 +769,7 @@
         </w:rPr>
         <w:t xml:space="preserve"> CONTRATANTE declara-se ciente de que a CONTRATADA se reserva o direito de não efetivar a prestação dos serviços ora contratados na hipótese de, até último dia útil antes da data definida pela CONTRATADA para o início das aulas, não haver preenchido o número mínimo de 08  (oito) matrículas efetivas para a série a ser cursada </w:t>
       </w:r>
-      <w:bookmarkStart w:id="1" w:name="_Hlk53666344"/>
+      <w:bookmarkStart w:id="0" w:name="_Hlk53666344"/>
       <w:r>
         <w:rPr>
           <w:rFonts w:ascii="Calibri" w:eastAsia="Calibri" w:hAnsi="Calibri" w:cs="Calibri"/>
@@ -772,7 +794,7 @@
         </w:rPr>
         <w:t xml:space="preserve"> BENEFICIÁRIO(A)</w:t>
       </w:r>
-      <w:bookmarkEnd w:id="1"/>
+      <w:bookmarkEnd w:id="0"/>
       <w:r>
         <w:rPr>
           <w:rFonts w:ascii="Calibri" w:eastAsia="Calibri" w:hAnsi="Calibri" w:cs="Calibri"/>
@@ -2552,7 +2574,7 @@
                 <w:lang w:val="en-US"/>
               </w:rPr>
             </w:pPr>
-            <w:commentRangeStart w:id="2"/>
+            <w:commentRangeStart w:id="1"/>
             <w:r>
               <w:rPr>
                 <w:rFonts w:asciiTheme="majorHAnsi" w:eastAsia="Calibri" w:hAnsiTheme="majorHAnsi" w:cstheme="majorHAnsi"/>
@@ -2630,12 +2652,12 @@
               </w:rPr>
               <w:t>R$965,00</w:t>
             </w:r>
-            <w:commentRangeEnd w:id="2"/>
+            <w:commentRangeEnd w:id="1"/>
             <w:r>
               <w:rPr>
                 <w:rStyle w:val="Refdecomentrio"/>
               </w:rPr>
-              <w:commentReference w:id="2"/>
+              <w:commentReference w:id="1"/>
             </w:r>
           </w:p>
         </w:tc>
@@ -2926,7 +2948,7 @@
                 <w:szCs w:val="20"/>
               </w:rPr>
             </w:pPr>
-            <w:commentRangeStart w:id="3"/>
+            <w:commentRangeStart w:id="2"/>
             <w:r>
               <w:rPr>
                 <w:rFonts w:asciiTheme="majorHAnsi" w:eastAsia="Calibri" w:hAnsiTheme="majorHAnsi" w:cstheme="majorHAnsi"/>
@@ -3004,12 +3026,12 @@
               </w:rPr>
               <w:t>R$820,00</w:t>
             </w:r>
-            <w:commentRangeEnd w:id="3"/>
+            <w:commentRangeEnd w:id="2"/>
             <w:r>
               <w:rPr>
                 <w:rStyle w:val="Refdecomentrio"/>
               </w:rPr>
-              <w:commentReference w:id="3"/>
+              <w:commentReference w:id="2"/>
             </w:r>
           </w:p>
         </w:tc>
@@ -3421,7 +3443,17 @@
           <w:spacing w:val="2"/>
           <w:kern w:val="2"/>
         </w:rPr>
-        <w:t>DO VENCIMENTO DAS PARCELAS</w:t>
+        <w:t>DO</w:t>
+      </w:r>
+      <w:r>
+        <w:rPr>
+          <w:rFonts w:ascii="Calibri" w:eastAsia="Calibri" w:hAnsi="Calibri" w:cs="Calibri"/>
+          <w:b/>
+          <w:bCs/>
+          <w:spacing w:val="2"/>
+          <w:kern w:val="2"/>
+        </w:rPr>
+        <w:t>S DESCONTOS PARA PAGAMENTOS ANTECIPADOS</w:t>
       </w:r>
     </w:p>
     <w:p>
@@ -3444,43 +3476,1180 @@
           <w:spacing w:val="2"/>
           <w:kern w:val="2"/>
         </w:rPr>
-        <w:t>Os pagamentos efetuados até 4 (quatro dias) antes dos seguintes vencimentos:</w:t>
-      </w:r>
-      <w:r>
-        <w:rPr>
-          <w:rFonts w:ascii="Calibri" w:eastAsia="Calibri" w:hAnsi="Calibri" w:cs="Calibri"/>
-          <w:spacing w:val="2"/>
-          <w:kern w:val="2"/>
-          <w:highlight w:val="yellow"/>
-        </w:rPr>
-        <w:t>____________________________________</w:t>
-      </w:r>
-      <w:r>
-        <w:rPr>
-          <w:rFonts w:ascii="Calibri" w:eastAsia="Calibri" w:hAnsi="Calibri" w:cs="Calibri"/>
-          <w:spacing w:val="2"/>
-          <w:kern w:val="2"/>
-        </w:rPr>
-        <w:t xml:space="preserve"> terão um desconto, perfazendo um valor líquido para pagamento de R$</w:t>
-      </w:r>
-      <w:r>
-        <w:rPr>
-          <w:rFonts w:ascii="Calibri" w:eastAsia="Calibri" w:hAnsi="Calibri" w:cs="Calibri"/>
-          <w:spacing w:val="2"/>
-          <w:kern w:val="2"/>
-          <w:highlight w:val="yellow"/>
-        </w:rPr>
-        <w:t>_______</w:t>
-      </w:r>
-      <w:r>
-        <w:rPr>
-          <w:rFonts w:ascii="Calibri" w:eastAsia="Calibri" w:hAnsi="Calibri" w:cs="Calibri"/>
-          <w:spacing w:val="2"/>
-          <w:kern w:val="2"/>
-        </w:rPr>
-        <w:t>.</w:t>
+        <w:t xml:space="preserve">Os </w:t>
+      </w:r>
+      <w:r>
+        <w:rPr>
+          <w:rFonts w:ascii="Calibri" w:eastAsia="Calibri" w:hAnsi="Calibri" w:cs="Calibri"/>
+          <w:spacing w:val="2"/>
+          <w:kern w:val="2"/>
+        </w:rPr>
+        <w:t>pagamentos das parcelas da anuidade escolar terão os seguintes vencimentos:</w:t>
       </w:r>
     </w:p>
+    <w:tbl>
+      <w:tblPr>
+        <w:tblStyle w:val="a0"/>
+        <w:tblW w:w="5760" w:type="dxa"/>
+        <w:tblInd w:w="1885" w:type="dxa"/>
+        <w:tblBorders>
+          <w:top w:val="single" w:sz="8" w:space="0" w:color="000000"/>
+          <w:left w:val="single" w:sz="8" w:space="0" w:color="000000"/>
+          <w:bottom w:val="single" w:sz="8" w:space="0" w:color="000000"/>
+          <w:right w:val="single" w:sz="8" w:space="0" w:color="000000"/>
+          <w:insideH w:val="single" w:sz="8" w:space="0" w:color="000000"/>
+          <w:insideV w:val="single" w:sz="8" w:space="0" w:color="000000"/>
+        </w:tblBorders>
+        <w:tblLayout w:type="fixed"/>
+        <w:tblLook w:val="0600" w:firstRow="0" w:lastRow="0" w:firstColumn="0" w:lastColumn="0" w:noHBand="1" w:noVBand="1"/>
+      </w:tblPr>
+      <w:tblGrid>
+        <w:gridCol w:w="3780"/>
+        <w:gridCol w:w="1980"/>
+      </w:tblGrid>
+      <w:tr>
+        <w:tc>
+          <w:tcPr>
+            <w:tcW w:w="3780" w:type="dxa"/>
+            <w:shd w:val="clear" w:color="auto" w:fill="auto"/>
+            <w:tcMar>
+              <w:top w:w="100" w:type="dxa"/>
+              <w:left w:w="100" w:type="dxa"/>
+              <w:bottom w:w="100" w:type="dxa"/>
+              <w:right w:w="100" w:type="dxa"/>
+            </w:tcMar>
+          </w:tcPr>
+          <w:p>
+            <w:pPr>
+              <w:widowControl w:val="0"/>
+              <w:spacing w:line="240" w:lineRule="auto"/>
+              <w:jc w:val="center"/>
+              <w:rPr>
+                <w:rFonts w:asciiTheme="majorHAnsi" w:hAnsiTheme="majorHAnsi" w:cstheme="majorHAnsi"/>
+                <w:b/>
+                <w:spacing w:val="2"/>
+              </w:rPr>
+            </w:pPr>
+            <w:r>
+              <w:rPr>
+                <w:rFonts w:asciiTheme="majorHAnsi" w:hAnsiTheme="majorHAnsi" w:cstheme="majorHAnsi"/>
+                <w:b/>
+                <w:spacing w:val="2"/>
+              </w:rPr>
+              <w:t>Vencimento da</w:t>
+            </w:r>
+            <w:r>
+              <w:rPr>
+                <w:rFonts w:asciiTheme="majorHAnsi" w:hAnsiTheme="majorHAnsi" w:cstheme="majorHAnsi"/>
+                <w:b/>
+                <w:spacing w:val="2"/>
+              </w:rPr>
+              <w:t xml:space="preserve"> parcela de</w:t>
+            </w:r>
+            <w:r>
+              <w:rPr>
+                <w:rFonts w:asciiTheme="majorHAnsi" w:hAnsiTheme="majorHAnsi" w:cstheme="majorHAnsi"/>
+                <w:b/>
+                <w:spacing w:val="2"/>
+              </w:rPr>
+              <w:t xml:space="preserve"> </w:t>
+            </w:r>
+            <w:r>
+              <w:rPr>
+                <w:rFonts w:asciiTheme="majorHAnsi" w:hAnsiTheme="majorHAnsi" w:cstheme="majorHAnsi"/>
+                <w:b/>
+                <w:spacing w:val="2"/>
+              </w:rPr>
+              <w:t>entrada</w:t>
+            </w:r>
+          </w:p>
+        </w:tc>
+        <w:tc>
+          <w:tcPr>
+            <w:tcW w:w="1980" w:type="dxa"/>
+            <w:shd w:val="clear" w:color="auto" w:fill="auto"/>
+            <w:tcMar>
+              <w:top w:w="100" w:type="dxa"/>
+              <w:left w:w="100" w:type="dxa"/>
+              <w:bottom w:w="100" w:type="dxa"/>
+              <w:right w:w="100" w:type="dxa"/>
+            </w:tcMar>
+          </w:tcPr>
+          <w:p>
+            <w:pPr>
+              <w:widowControl w:val="0"/>
+              <w:spacing w:line="240" w:lineRule="auto"/>
+              <w:jc w:val="right"/>
+              <w:rPr>
+                <w:rFonts w:asciiTheme="majorHAnsi" w:hAnsiTheme="majorHAnsi" w:cstheme="majorHAnsi"/>
+                <w:b/>
+                <w:spacing w:val="2"/>
+              </w:rPr>
+            </w:pPr>
+            <w:r>
+              <w:rPr>
+                <w:rFonts w:asciiTheme="majorHAnsi" w:hAnsiTheme="majorHAnsi" w:cstheme="majorHAnsi"/>
+                <w:b/>
+                <w:spacing w:val="2"/>
+              </w:rPr>
+              <w:t xml:space="preserve"> Valor</w:t>
+            </w:r>
+          </w:p>
+        </w:tc>
+      </w:tr>
+      <w:tr>
+        <w:tc>
+          <w:tcPr>
+            <w:tcW w:w="3780" w:type="dxa"/>
+            <w:shd w:val="clear" w:color="auto" w:fill="auto"/>
+            <w:tcMar>
+              <w:top w:w="100" w:type="dxa"/>
+              <w:left w:w="100" w:type="dxa"/>
+              <w:bottom w:w="100" w:type="dxa"/>
+              <w:right w:w="100" w:type="dxa"/>
+            </w:tcMar>
+          </w:tcPr>
+          <w:p>
+            <w:pPr>
+              <w:widowControl w:val="0"/>
+              <w:spacing w:line="240" w:lineRule="auto"/>
+              <w:jc w:val="center"/>
+              <w:rPr>
+                <w:rFonts w:asciiTheme="majorHAnsi" w:hAnsiTheme="majorHAnsi" w:cstheme="majorHAnsi"/>
+                <w:spacing w:val="2"/>
+                <w:highlight w:val="yellow"/>
+              </w:rPr>
+            </w:pPr>
+            <w:r>
+              <w:rPr>
+                <w:rFonts w:asciiTheme="majorHAnsi" w:hAnsiTheme="majorHAnsi" w:cstheme="majorHAnsi"/>
+                <w:spacing w:val="2"/>
+                <w:highlight w:val="yellow"/>
+              </w:rPr>
+              <w:t>09/10/2020</w:t>
+            </w:r>
+          </w:p>
+        </w:tc>
+        <w:tc>
+          <w:tcPr>
+            <w:tcW w:w="1980" w:type="dxa"/>
+            <w:shd w:val="clear" w:color="auto" w:fill="auto"/>
+            <w:tcMar>
+              <w:top w:w="100" w:type="dxa"/>
+              <w:left w:w="100" w:type="dxa"/>
+              <w:bottom w:w="100" w:type="dxa"/>
+              <w:right w:w="100" w:type="dxa"/>
+            </w:tcMar>
+          </w:tcPr>
+          <w:p>
+            <w:pPr>
+              <w:widowControl w:val="0"/>
+              <w:spacing w:line="240" w:lineRule="auto"/>
+              <w:jc w:val="right"/>
+              <w:rPr>
+                <w:rFonts w:asciiTheme="majorHAnsi" w:hAnsiTheme="majorHAnsi" w:cstheme="majorHAnsi"/>
+                <w:spacing w:val="2"/>
+                <w:highlight w:val="yellow"/>
+                <w:lang w:val="en-US"/>
+              </w:rPr>
+            </w:pPr>
+            <w:r>
+              <w:rPr>
+                <w:rFonts w:asciiTheme="majorHAnsi" w:hAnsiTheme="majorHAnsi" w:cstheme="majorHAnsi"/>
+                <w:spacing w:val="2"/>
+                <w:highlight w:val="yellow"/>
+                <w:lang w:val="en-US"/>
+              </w:rPr>
+              <w:t>R$ 652,00</w:t>
+            </w:r>
+          </w:p>
+        </w:tc>
+      </w:tr>
+      <w:tr>
+        <w:tc>
+          <w:tcPr>
+            <w:tcW w:w="3780" w:type="dxa"/>
+            <w:shd w:val="clear" w:color="auto" w:fill="auto"/>
+            <w:tcMar>
+              <w:top w:w="100" w:type="dxa"/>
+              <w:left w:w="100" w:type="dxa"/>
+              <w:bottom w:w="100" w:type="dxa"/>
+              <w:right w:w="100" w:type="dxa"/>
+            </w:tcMar>
+          </w:tcPr>
+          <w:p>
+            <w:pPr>
+              <w:widowControl w:val="0"/>
+              <w:spacing w:line="240" w:lineRule="auto"/>
+              <w:jc w:val="center"/>
+              <w:rPr>
+                <w:rFonts w:asciiTheme="majorHAnsi" w:hAnsiTheme="majorHAnsi" w:cstheme="majorHAnsi"/>
+                <w:spacing w:val="2"/>
+                <w:highlight w:val="yellow"/>
+              </w:rPr>
+            </w:pPr>
+            <w:r>
+              <w:rPr>
+                <w:rFonts w:asciiTheme="majorHAnsi" w:hAnsiTheme="majorHAnsi" w:cstheme="majorHAnsi"/>
+                <w:spacing w:val="2"/>
+                <w:highlight w:val="yellow"/>
+              </w:rPr>
+              <w:t>20/10/2020</w:t>
+            </w:r>
+          </w:p>
+        </w:tc>
+        <w:tc>
+          <w:tcPr>
+            <w:tcW w:w="1980" w:type="dxa"/>
+            <w:shd w:val="clear" w:color="auto" w:fill="auto"/>
+            <w:tcMar>
+              <w:top w:w="100" w:type="dxa"/>
+              <w:left w:w="100" w:type="dxa"/>
+              <w:bottom w:w="100" w:type="dxa"/>
+              <w:right w:w="100" w:type="dxa"/>
+            </w:tcMar>
+          </w:tcPr>
+          <w:p>
+            <w:pPr>
+              <w:widowControl w:val="0"/>
+              <w:spacing w:line="240" w:lineRule="auto"/>
+              <w:jc w:val="right"/>
+              <w:rPr>
+                <w:rFonts w:asciiTheme="majorHAnsi" w:hAnsiTheme="majorHAnsi" w:cstheme="majorHAnsi"/>
+                <w:spacing w:val="2"/>
+                <w:highlight w:val="yellow"/>
+                <w:lang w:val="en-US"/>
+              </w:rPr>
+            </w:pPr>
+            <w:r>
+              <w:rPr>
+                <w:rFonts w:asciiTheme="majorHAnsi" w:hAnsiTheme="majorHAnsi" w:cstheme="majorHAnsi"/>
+                <w:spacing w:val="2"/>
+                <w:highlight w:val="yellow"/>
+                <w:lang w:val="en-US"/>
+              </w:rPr>
+              <w:t>R$ 652,00</w:t>
+            </w:r>
+          </w:p>
+        </w:tc>
+      </w:tr>
+      <w:tr>
+        <w:tc>
+          <w:tcPr>
+            <w:tcW w:w="3780" w:type="dxa"/>
+            <w:shd w:val="clear" w:color="auto" w:fill="auto"/>
+            <w:tcMar>
+              <w:top w:w="100" w:type="dxa"/>
+              <w:left w:w="100" w:type="dxa"/>
+              <w:bottom w:w="100" w:type="dxa"/>
+              <w:right w:w="100" w:type="dxa"/>
+            </w:tcMar>
+          </w:tcPr>
+          <w:p>
+            <w:pPr>
+              <w:widowControl w:val="0"/>
+              <w:spacing w:line="240" w:lineRule="auto"/>
+              <w:jc w:val="center"/>
+              <w:rPr>
+                <w:rFonts w:asciiTheme="majorHAnsi" w:hAnsiTheme="majorHAnsi" w:cstheme="majorHAnsi"/>
+                <w:spacing w:val="2"/>
+                <w:highlight w:val="yellow"/>
+              </w:rPr>
+            </w:pPr>
+            <w:r>
+              <w:rPr>
+                <w:rFonts w:asciiTheme="majorHAnsi" w:hAnsiTheme="majorHAnsi" w:cstheme="majorHAnsi"/>
+                <w:spacing w:val="2"/>
+                <w:highlight w:val="yellow"/>
+              </w:rPr>
+              <w:t>20/11/2020</w:t>
+            </w:r>
+          </w:p>
+        </w:tc>
+        <w:tc>
+          <w:tcPr>
+            <w:tcW w:w="1980" w:type="dxa"/>
+            <w:shd w:val="clear" w:color="auto" w:fill="auto"/>
+            <w:tcMar>
+              <w:top w:w="100" w:type="dxa"/>
+              <w:left w:w="100" w:type="dxa"/>
+              <w:bottom w:w="100" w:type="dxa"/>
+              <w:right w:w="100" w:type="dxa"/>
+            </w:tcMar>
+          </w:tcPr>
+          <w:p>
+            <w:pPr>
+              <w:widowControl w:val="0"/>
+              <w:spacing w:line="240" w:lineRule="auto"/>
+              <w:jc w:val="right"/>
+              <w:rPr>
+                <w:rFonts w:asciiTheme="majorHAnsi" w:hAnsiTheme="majorHAnsi" w:cstheme="majorHAnsi"/>
+                <w:spacing w:val="2"/>
+                <w:highlight w:val="yellow"/>
+                <w:lang w:val="en-US"/>
+              </w:rPr>
+            </w:pPr>
+            <w:r>
+              <w:rPr>
+                <w:rFonts w:asciiTheme="majorHAnsi" w:hAnsiTheme="majorHAnsi" w:cstheme="majorHAnsi"/>
+                <w:spacing w:val="2"/>
+                <w:highlight w:val="yellow"/>
+                <w:lang w:val="en-US"/>
+              </w:rPr>
+              <w:t>R$ 652,00</w:t>
+            </w:r>
+          </w:p>
+        </w:tc>
+      </w:tr>
+    </w:tbl>
+    <w:p>
+      <w:pPr>
+        <w:spacing w:before="200" w:after="240" w:line="300" w:lineRule="auto"/>
+        <w:jc w:val="both"/>
+        <w:rPr>
+          <w:rFonts w:ascii="Calibri" w:eastAsia="Calibri" w:hAnsi="Calibri" w:cs="Calibri"/>
+          <w:spacing w:val="2"/>
+          <w:kern w:val="2"/>
+        </w:rPr>
+      </w:pPr>
+    </w:p>
+    <w:tbl>
+      <w:tblPr>
+        <w:tblW w:w="5790" w:type="dxa"/>
+        <w:tblInd w:w="1900" w:type="dxa"/>
+        <w:tblBorders>
+          <w:top w:val="single" w:sz="8" w:space="0" w:color="000000"/>
+          <w:left w:val="single" w:sz="8" w:space="0" w:color="000000"/>
+          <w:bottom w:val="single" w:sz="8" w:space="0" w:color="000000"/>
+          <w:right w:val="single" w:sz="8" w:space="0" w:color="000000"/>
+          <w:insideH w:val="single" w:sz="8" w:space="0" w:color="000000"/>
+          <w:insideV w:val="single" w:sz="8" w:space="0" w:color="000000"/>
+        </w:tblBorders>
+        <w:tblLayout w:type="fixed"/>
+        <w:tblLook w:val="0600" w:firstRow="0" w:lastRow="0" w:firstColumn="0" w:lastColumn="0" w:noHBand="1" w:noVBand="1"/>
+      </w:tblPr>
+      <w:tblGrid>
+        <w:gridCol w:w="3750"/>
+        <w:gridCol w:w="2040"/>
+      </w:tblGrid>
+      <w:tr>
+        <w:trPr>
+          <w:trHeight w:val="45"/>
+        </w:trPr>
+        <w:tc>
+          <w:tcPr>
+            <w:tcW w:w="3750" w:type="dxa"/>
+            <w:shd w:val="clear" w:color="auto" w:fill="auto"/>
+            <w:tcMar>
+              <w:top w:w="100" w:type="dxa"/>
+              <w:left w:w="100" w:type="dxa"/>
+              <w:bottom w:w="100" w:type="dxa"/>
+              <w:right w:w="100" w:type="dxa"/>
+            </w:tcMar>
+          </w:tcPr>
+          <w:p>
+            <w:pPr>
+              <w:widowControl w:val="0"/>
+              <w:spacing w:line="240" w:lineRule="auto"/>
+              <w:jc w:val="center"/>
+              <w:rPr>
+                <w:rFonts w:asciiTheme="majorHAnsi" w:hAnsiTheme="majorHAnsi" w:cstheme="majorHAnsi"/>
+                <w:b/>
+                <w:spacing w:val="2"/>
+              </w:rPr>
+            </w:pPr>
+            <w:r>
+              <w:rPr>
+                <w:rFonts w:asciiTheme="majorHAnsi" w:hAnsiTheme="majorHAnsi" w:cstheme="majorHAnsi"/>
+                <w:b/>
+                <w:spacing w:val="2"/>
+              </w:rPr>
+              <w:t>Vencimento das demais parcelas</w:t>
+            </w:r>
+          </w:p>
+        </w:tc>
+        <w:tc>
+          <w:tcPr>
+            <w:tcW w:w="2040" w:type="dxa"/>
+            <w:shd w:val="clear" w:color="auto" w:fill="auto"/>
+            <w:tcMar>
+              <w:top w:w="100" w:type="dxa"/>
+              <w:left w:w="100" w:type="dxa"/>
+              <w:bottom w:w="100" w:type="dxa"/>
+              <w:right w:w="100" w:type="dxa"/>
+            </w:tcMar>
+          </w:tcPr>
+          <w:p>
+            <w:pPr>
+              <w:widowControl w:val="0"/>
+              <w:spacing w:line="240" w:lineRule="auto"/>
+              <w:jc w:val="right"/>
+              <w:rPr>
+                <w:rFonts w:asciiTheme="majorHAnsi" w:hAnsiTheme="majorHAnsi" w:cstheme="majorHAnsi"/>
+                <w:spacing w:val="2"/>
+              </w:rPr>
+            </w:pPr>
+            <w:r>
+              <w:rPr>
+                <w:rFonts w:asciiTheme="majorHAnsi" w:hAnsiTheme="majorHAnsi" w:cstheme="majorHAnsi"/>
+                <w:b/>
+                <w:spacing w:val="2"/>
+              </w:rPr>
+              <w:t xml:space="preserve"> Valor</w:t>
+            </w:r>
+          </w:p>
+        </w:tc>
+      </w:tr>
+      <w:tr>
+        <w:tc>
+          <w:tcPr>
+            <w:tcW w:w="3750" w:type="dxa"/>
+            <w:shd w:val="clear" w:color="auto" w:fill="auto"/>
+            <w:tcMar>
+              <w:top w:w="100" w:type="dxa"/>
+              <w:left w:w="100" w:type="dxa"/>
+              <w:bottom w:w="100" w:type="dxa"/>
+              <w:right w:w="100" w:type="dxa"/>
+            </w:tcMar>
+          </w:tcPr>
+          <w:p>
+            <w:pPr>
+              <w:widowControl w:val="0"/>
+              <w:spacing w:line="240" w:lineRule="auto"/>
+              <w:jc w:val="center"/>
+              <w:rPr>
+                <w:rFonts w:asciiTheme="majorHAnsi" w:hAnsiTheme="majorHAnsi" w:cstheme="majorHAnsi"/>
+                <w:spacing w:val="2"/>
+                <w:highlight w:val="yellow"/>
+              </w:rPr>
+            </w:pPr>
+            <w:r>
+              <w:rPr>
+                <w:rFonts w:asciiTheme="majorHAnsi" w:hAnsiTheme="majorHAnsi" w:cstheme="majorHAnsi"/>
+                <w:spacing w:val="2"/>
+                <w:highlight w:val="yellow"/>
+              </w:rPr>
+              <w:t>05/02/2020</w:t>
+            </w:r>
+          </w:p>
+        </w:tc>
+        <w:tc>
+          <w:tcPr>
+            <w:tcW w:w="2040" w:type="dxa"/>
+            <w:shd w:val="clear" w:color="auto" w:fill="auto"/>
+            <w:tcMar>
+              <w:top w:w="100" w:type="dxa"/>
+              <w:left w:w="100" w:type="dxa"/>
+              <w:bottom w:w="100" w:type="dxa"/>
+              <w:right w:w="100" w:type="dxa"/>
+            </w:tcMar>
+          </w:tcPr>
+          <w:p>
+            <w:pPr>
+              <w:widowControl w:val="0"/>
+              <w:spacing w:line="240" w:lineRule="auto"/>
+              <w:jc w:val="right"/>
+              <w:rPr>
+                <w:rFonts w:asciiTheme="majorHAnsi" w:hAnsiTheme="majorHAnsi" w:cstheme="majorHAnsi"/>
+                <w:spacing w:val="2"/>
+                <w:highlight w:val="yellow"/>
+                <w:lang w:val="en-US"/>
+              </w:rPr>
+            </w:pPr>
+            <w:r>
+              <w:rPr>
+                <w:rFonts w:asciiTheme="majorHAnsi" w:hAnsiTheme="majorHAnsi" w:cstheme="majorHAnsi"/>
+                <w:spacing w:val="2"/>
+                <w:highlight w:val="yellow"/>
+                <w:lang w:val="en-US"/>
+              </w:rPr>
+              <w:t>R$ 958,64</w:t>
+            </w:r>
+          </w:p>
+        </w:tc>
+      </w:tr>
+      <w:tr>
+        <w:tc>
+          <w:tcPr>
+            <w:tcW w:w="3750" w:type="dxa"/>
+            <w:shd w:val="clear" w:color="auto" w:fill="auto"/>
+            <w:tcMar>
+              <w:top w:w="100" w:type="dxa"/>
+              <w:left w:w="100" w:type="dxa"/>
+              <w:bottom w:w="100" w:type="dxa"/>
+              <w:right w:w="100" w:type="dxa"/>
+            </w:tcMar>
+          </w:tcPr>
+          <w:p>
+            <w:pPr>
+              <w:widowControl w:val="0"/>
+              <w:spacing w:line="240" w:lineRule="auto"/>
+              <w:jc w:val="center"/>
+              <w:rPr>
+                <w:rFonts w:asciiTheme="majorHAnsi" w:hAnsiTheme="majorHAnsi" w:cstheme="majorHAnsi"/>
+                <w:spacing w:val="2"/>
+                <w:highlight w:val="yellow"/>
+              </w:rPr>
+            </w:pPr>
+            <w:r>
+              <w:rPr>
+                <w:rFonts w:asciiTheme="majorHAnsi" w:hAnsiTheme="majorHAnsi" w:cstheme="majorHAnsi"/>
+                <w:spacing w:val="2"/>
+                <w:highlight w:val="yellow"/>
+              </w:rPr>
+              <w:lastRenderedPageBreak/>
+              <w:t>05/03/2020</w:t>
+            </w:r>
+          </w:p>
+        </w:tc>
+        <w:tc>
+          <w:tcPr>
+            <w:tcW w:w="2040" w:type="dxa"/>
+            <w:shd w:val="clear" w:color="auto" w:fill="auto"/>
+            <w:tcMar>
+              <w:top w:w="100" w:type="dxa"/>
+              <w:left w:w="100" w:type="dxa"/>
+              <w:bottom w:w="100" w:type="dxa"/>
+              <w:right w:w="100" w:type="dxa"/>
+            </w:tcMar>
+          </w:tcPr>
+          <w:p>
+            <w:pPr>
+              <w:widowControl w:val="0"/>
+              <w:spacing w:line="240" w:lineRule="auto"/>
+              <w:jc w:val="right"/>
+              <w:rPr>
+                <w:rFonts w:asciiTheme="majorHAnsi" w:hAnsiTheme="majorHAnsi" w:cstheme="majorHAnsi"/>
+                <w:spacing w:val="2"/>
+                <w:highlight w:val="yellow"/>
+                <w:lang w:val="en-US"/>
+              </w:rPr>
+            </w:pPr>
+            <w:r>
+              <w:rPr>
+                <w:rFonts w:asciiTheme="majorHAnsi" w:hAnsiTheme="majorHAnsi" w:cstheme="majorHAnsi"/>
+                <w:spacing w:val="2"/>
+                <w:highlight w:val="yellow"/>
+                <w:lang w:val="en-US"/>
+              </w:rPr>
+              <w:t>R$ 958,64</w:t>
+            </w:r>
+          </w:p>
+        </w:tc>
+      </w:tr>
+      <w:tr>
+        <w:tc>
+          <w:tcPr>
+            <w:tcW w:w="3750" w:type="dxa"/>
+            <w:shd w:val="clear" w:color="auto" w:fill="auto"/>
+            <w:tcMar>
+              <w:top w:w="100" w:type="dxa"/>
+              <w:left w:w="100" w:type="dxa"/>
+              <w:bottom w:w="100" w:type="dxa"/>
+              <w:right w:w="100" w:type="dxa"/>
+            </w:tcMar>
+          </w:tcPr>
+          <w:p>
+            <w:pPr>
+              <w:widowControl w:val="0"/>
+              <w:spacing w:line="240" w:lineRule="auto"/>
+              <w:jc w:val="center"/>
+              <w:rPr>
+                <w:rFonts w:asciiTheme="majorHAnsi" w:hAnsiTheme="majorHAnsi" w:cstheme="majorHAnsi"/>
+                <w:spacing w:val="2"/>
+                <w:highlight w:val="yellow"/>
+              </w:rPr>
+            </w:pPr>
+            <w:r>
+              <w:rPr>
+                <w:rFonts w:asciiTheme="majorHAnsi" w:hAnsiTheme="majorHAnsi" w:cstheme="majorHAnsi"/>
+                <w:spacing w:val="2"/>
+                <w:highlight w:val="yellow"/>
+              </w:rPr>
+              <w:t>05/04/2020</w:t>
+            </w:r>
+          </w:p>
+        </w:tc>
+        <w:tc>
+          <w:tcPr>
+            <w:tcW w:w="2040" w:type="dxa"/>
+            <w:shd w:val="clear" w:color="auto" w:fill="auto"/>
+            <w:tcMar>
+              <w:top w:w="100" w:type="dxa"/>
+              <w:left w:w="100" w:type="dxa"/>
+              <w:bottom w:w="100" w:type="dxa"/>
+              <w:right w:w="100" w:type="dxa"/>
+            </w:tcMar>
+          </w:tcPr>
+          <w:p>
+            <w:pPr>
+              <w:widowControl w:val="0"/>
+              <w:spacing w:line="240" w:lineRule="auto"/>
+              <w:jc w:val="right"/>
+              <w:rPr>
+                <w:rFonts w:asciiTheme="majorHAnsi" w:hAnsiTheme="majorHAnsi" w:cstheme="majorHAnsi"/>
+                <w:spacing w:val="2"/>
+                <w:highlight w:val="yellow"/>
+                <w:lang w:val="en-US"/>
+              </w:rPr>
+            </w:pPr>
+            <w:r>
+              <w:rPr>
+                <w:rFonts w:asciiTheme="majorHAnsi" w:hAnsiTheme="majorHAnsi" w:cstheme="majorHAnsi"/>
+                <w:spacing w:val="2"/>
+                <w:highlight w:val="yellow"/>
+                <w:lang w:val="en-US"/>
+              </w:rPr>
+              <w:t>R$ 958,64</w:t>
+            </w:r>
+          </w:p>
+        </w:tc>
+      </w:tr>
+      <w:tr>
+        <w:tc>
+          <w:tcPr>
+            <w:tcW w:w="3750" w:type="dxa"/>
+            <w:shd w:val="clear" w:color="auto" w:fill="auto"/>
+            <w:tcMar>
+              <w:top w:w="100" w:type="dxa"/>
+              <w:left w:w="100" w:type="dxa"/>
+              <w:bottom w:w="100" w:type="dxa"/>
+              <w:right w:w="100" w:type="dxa"/>
+            </w:tcMar>
+          </w:tcPr>
+          <w:p>
+            <w:pPr>
+              <w:widowControl w:val="0"/>
+              <w:spacing w:line="240" w:lineRule="auto"/>
+              <w:jc w:val="center"/>
+              <w:rPr>
+                <w:rFonts w:asciiTheme="majorHAnsi" w:hAnsiTheme="majorHAnsi" w:cstheme="majorHAnsi"/>
+                <w:spacing w:val="2"/>
+                <w:highlight w:val="yellow"/>
+              </w:rPr>
+            </w:pPr>
+            <w:r>
+              <w:rPr>
+                <w:rFonts w:asciiTheme="majorHAnsi" w:hAnsiTheme="majorHAnsi" w:cstheme="majorHAnsi"/>
+                <w:spacing w:val="2"/>
+                <w:highlight w:val="yellow"/>
+              </w:rPr>
+              <w:t>05/05/2020</w:t>
+            </w:r>
+          </w:p>
+        </w:tc>
+        <w:tc>
+          <w:tcPr>
+            <w:tcW w:w="2040" w:type="dxa"/>
+            <w:shd w:val="clear" w:color="auto" w:fill="auto"/>
+            <w:tcMar>
+              <w:top w:w="100" w:type="dxa"/>
+              <w:left w:w="100" w:type="dxa"/>
+              <w:bottom w:w="100" w:type="dxa"/>
+              <w:right w:w="100" w:type="dxa"/>
+            </w:tcMar>
+          </w:tcPr>
+          <w:p>
+            <w:pPr>
+              <w:widowControl w:val="0"/>
+              <w:spacing w:line="240" w:lineRule="auto"/>
+              <w:jc w:val="right"/>
+              <w:rPr>
+                <w:rFonts w:asciiTheme="majorHAnsi" w:hAnsiTheme="majorHAnsi" w:cstheme="majorHAnsi"/>
+                <w:spacing w:val="2"/>
+                <w:highlight w:val="yellow"/>
+                <w:lang w:val="en-US"/>
+              </w:rPr>
+            </w:pPr>
+            <w:r>
+              <w:rPr>
+                <w:rFonts w:asciiTheme="majorHAnsi" w:hAnsiTheme="majorHAnsi" w:cstheme="majorHAnsi"/>
+                <w:spacing w:val="2"/>
+                <w:highlight w:val="yellow"/>
+                <w:lang w:val="en-US"/>
+              </w:rPr>
+              <w:t>R$ 958,64</w:t>
+            </w:r>
+          </w:p>
+        </w:tc>
+      </w:tr>
+      <w:tr>
+        <w:tc>
+          <w:tcPr>
+            <w:tcW w:w="3750" w:type="dxa"/>
+            <w:shd w:val="clear" w:color="auto" w:fill="auto"/>
+            <w:tcMar>
+              <w:top w:w="100" w:type="dxa"/>
+              <w:left w:w="100" w:type="dxa"/>
+              <w:bottom w:w="100" w:type="dxa"/>
+              <w:right w:w="100" w:type="dxa"/>
+            </w:tcMar>
+          </w:tcPr>
+          <w:p>
+            <w:pPr>
+              <w:widowControl w:val="0"/>
+              <w:spacing w:line="240" w:lineRule="auto"/>
+              <w:jc w:val="center"/>
+              <w:rPr>
+                <w:rFonts w:asciiTheme="majorHAnsi" w:hAnsiTheme="majorHAnsi" w:cstheme="majorHAnsi"/>
+                <w:spacing w:val="2"/>
+                <w:highlight w:val="yellow"/>
+              </w:rPr>
+            </w:pPr>
+            <w:r>
+              <w:rPr>
+                <w:rFonts w:asciiTheme="majorHAnsi" w:hAnsiTheme="majorHAnsi" w:cstheme="majorHAnsi"/>
+                <w:spacing w:val="2"/>
+                <w:highlight w:val="yellow"/>
+              </w:rPr>
+              <w:t>05/06/2020</w:t>
+            </w:r>
+          </w:p>
+        </w:tc>
+        <w:tc>
+          <w:tcPr>
+            <w:tcW w:w="2040" w:type="dxa"/>
+            <w:shd w:val="clear" w:color="auto" w:fill="auto"/>
+            <w:tcMar>
+              <w:top w:w="100" w:type="dxa"/>
+              <w:left w:w="100" w:type="dxa"/>
+              <w:bottom w:w="100" w:type="dxa"/>
+              <w:right w:w="100" w:type="dxa"/>
+            </w:tcMar>
+          </w:tcPr>
+          <w:p>
+            <w:pPr>
+              <w:widowControl w:val="0"/>
+              <w:spacing w:line="240" w:lineRule="auto"/>
+              <w:jc w:val="right"/>
+              <w:rPr>
+                <w:rFonts w:asciiTheme="majorHAnsi" w:hAnsiTheme="majorHAnsi" w:cstheme="majorHAnsi"/>
+                <w:spacing w:val="2"/>
+                <w:highlight w:val="yellow"/>
+                <w:lang w:val="en-US"/>
+              </w:rPr>
+            </w:pPr>
+            <w:r>
+              <w:rPr>
+                <w:rFonts w:asciiTheme="majorHAnsi" w:hAnsiTheme="majorHAnsi" w:cstheme="majorHAnsi"/>
+                <w:spacing w:val="2"/>
+                <w:highlight w:val="yellow"/>
+                <w:lang w:val="en-US"/>
+              </w:rPr>
+              <w:t>R$ 958,64</w:t>
+            </w:r>
+          </w:p>
+        </w:tc>
+      </w:tr>
+      <w:tr>
+        <w:tc>
+          <w:tcPr>
+            <w:tcW w:w="3750" w:type="dxa"/>
+            <w:shd w:val="clear" w:color="auto" w:fill="auto"/>
+            <w:tcMar>
+              <w:top w:w="100" w:type="dxa"/>
+              <w:left w:w="100" w:type="dxa"/>
+              <w:bottom w:w="100" w:type="dxa"/>
+              <w:right w:w="100" w:type="dxa"/>
+            </w:tcMar>
+          </w:tcPr>
+          <w:p>
+            <w:pPr>
+              <w:widowControl w:val="0"/>
+              <w:spacing w:line="240" w:lineRule="auto"/>
+              <w:jc w:val="center"/>
+              <w:rPr>
+                <w:rFonts w:asciiTheme="majorHAnsi" w:hAnsiTheme="majorHAnsi" w:cstheme="majorHAnsi"/>
+                <w:spacing w:val="2"/>
+                <w:highlight w:val="yellow"/>
+              </w:rPr>
+            </w:pPr>
+            <w:r>
+              <w:rPr>
+                <w:rFonts w:asciiTheme="majorHAnsi" w:hAnsiTheme="majorHAnsi" w:cstheme="majorHAnsi"/>
+                <w:spacing w:val="2"/>
+                <w:highlight w:val="yellow"/>
+              </w:rPr>
+              <w:t>05/07/2020</w:t>
+            </w:r>
+          </w:p>
+        </w:tc>
+        <w:tc>
+          <w:tcPr>
+            <w:tcW w:w="2040" w:type="dxa"/>
+            <w:shd w:val="clear" w:color="auto" w:fill="auto"/>
+            <w:tcMar>
+              <w:top w:w="100" w:type="dxa"/>
+              <w:left w:w="100" w:type="dxa"/>
+              <w:bottom w:w="100" w:type="dxa"/>
+              <w:right w:w="100" w:type="dxa"/>
+            </w:tcMar>
+          </w:tcPr>
+          <w:p>
+            <w:pPr>
+              <w:widowControl w:val="0"/>
+              <w:spacing w:line="240" w:lineRule="auto"/>
+              <w:jc w:val="right"/>
+              <w:rPr>
+                <w:rFonts w:asciiTheme="majorHAnsi" w:hAnsiTheme="majorHAnsi" w:cstheme="majorHAnsi"/>
+                <w:spacing w:val="2"/>
+                <w:highlight w:val="yellow"/>
+                <w:lang w:val="en-US"/>
+              </w:rPr>
+            </w:pPr>
+            <w:r>
+              <w:rPr>
+                <w:rFonts w:asciiTheme="majorHAnsi" w:hAnsiTheme="majorHAnsi" w:cstheme="majorHAnsi"/>
+                <w:spacing w:val="2"/>
+                <w:highlight w:val="yellow"/>
+                <w:lang w:val="en-US"/>
+              </w:rPr>
+              <w:t>R$ 958,64</w:t>
+            </w:r>
+          </w:p>
+        </w:tc>
+      </w:tr>
+      <w:tr>
+        <w:tc>
+          <w:tcPr>
+            <w:tcW w:w="3750" w:type="dxa"/>
+            <w:shd w:val="clear" w:color="auto" w:fill="auto"/>
+            <w:tcMar>
+              <w:top w:w="100" w:type="dxa"/>
+              <w:left w:w="100" w:type="dxa"/>
+              <w:bottom w:w="100" w:type="dxa"/>
+              <w:right w:w="100" w:type="dxa"/>
+            </w:tcMar>
+          </w:tcPr>
+          <w:p>
+            <w:pPr>
+              <w:widowControl w:val="0"/>
+              <w:spacing w:line="240" w:lineRule="auto"/>
+              <w:jc w:val="center"/>
+              <w:rPr>
+                <w:rFonts w:asciiTheme="majorHAnsi" w:hAnsiTheme="majorHAnsi" w:cstheme="majorHAnsi"/>
+                <w:spacing w:val="2"/>
+                <w:highlight w:val="yellow"/>
+              </w:rPr>
+            </w:pPr>
+            <w:r>
+              <w:rPr>
+                <w:rFonts w:asciiTheme="majorHAnsi" w:hAnsiTheme="majorHAnsi" w:cstheme="majorHAnsi"/>
+                <w:spacing w:val="2"/>
+                <w:highlight w:val="yellow"/>
+              </w:rPr>
+              <w:t>05/08/2020</w:t>
+            </w:r>
+          </w:p>
+        </w:tc>
+        <w:tc>
+          <w:tcPr>
+            <w:tcW w:w="2040" w:type="dxa"/>
+            <w:shd w:val="clear" w:color="auto" w:fill="auto"/>
+            <w:tcMar>
+              <w:top w:w="100" w:type="dxa"/>
+              <w:left w:w="100" w:type="dxa"/>
+              <w:bottom w:w="100" w:type="dxa"/>
+              <w:right w:w="100" w:type="dxa"/>
+            </w:tcMar>
+          </w:tcPr>
+          <w:p>
+            <w:pPr>
+              <w:widowControl w:val="0"/>
+              <w:spacing w:line="240" w:lineRule="auto"/>
+              <w:jc w:val="right"/>
+              <w:rPr>
+                <w:rFonts w:asciiTheme="majorHAnsi" w:hAnsiTheme="majorHAnsi" w:cstheme="majorHAnsi"/>
+                <w:spacing w:val="2"/>
+                <w:highlight w:val="yellow"/>
+                <w:lang w:val="en-US"/>
+              </w:rPr>
+            </w:pPr>
+            <w:r>
+              <w:rPr>
+                <w:rFonts w:asciiTheme="majorHAnsi" w:hAnsiTheme="majorHAnsi" w:cstheme="majorHAnsi"/>
+                <w:spacing w:val="2"/>
+                <w:highlight w:val="yellow"/>
+                <w:lang w:val="en-US"/>
+              </w:rPr>
+              <w:t>R$ 958,64</w:t>
+            </w:r>
+          </w:p>
+        </w:tc>
+      </w:tr>
+      <w:tr>
+        <w:tc>
+          <w:tcPr>
+            <w:tcW w:w="3750" w:type="dxa"/>
+            <w:shd w:val="clear" w:color="auto" w:fill="auto"/>
+            <w:tcMar>
+              <w:top w:w="100" w:type="dxa"/>
+              <w:left w:w="100" w:type="dxa"/>
+              <w:bottom w:w="100" w:type="dxa"/>
+              <w:right w:w="100" w:type="dxa"/>
+            </w:tcMar>
+          </w:tcPr>
+          <w:p>
+            <w:pPr>
+              <w:widowControl w:val="0"/>
+              <w:spacing w:line="240" w:lineRule="auto"/>
+              <w:jc w:val="center"/>
+              <w:rPr>
+                <w:rFonts w:asciiTheme="majorHAnsi" w:hAnsiTheme="majorHAnsi" w:cstheme="majorHAnsi"/>
+                <w:spacing w:val="2"/>
+                <w:highlight w:val="yellow"/>
+              </w:rPr>
+            </w:pPr>
+            <w:r>
+              <w:rPr>
+                <w:rFonts w:asciiTheme="majorHAnsi" w:hAnsiTheme="majorHAnsi" w:cstheme="majorHAnsi"/>
+                <w:spacing w:val="2"/>
+                <w:highlight w:val="yellow"/>
+              </w:rPr>
+              <w:t>05/09/2020</w:t>
+            </w:r>
+          </w:p>
+        </w:tc>
+        <w:tc>
+          <w:tcPr>
+            <w:tcW w:w="2040" w:type="dxa"/>
+            <w:shd w:val="clear" w:color="auto" w:fill="auto"/>
+            <w:tcMar>
+              <w:top w:w="100" w:type="dxa"/>
+              <w:left w:w="100" w:type="dxa"/>
+              <w:bottom w:w="100" w:type="dxa"/>
+              <w:right w:w="100" w:type="dxa"/>
+            </w:tcMar>
+          </w:tcPr>
+          <w:p>
+            <w:pPr>
+              <w:widowControl w:val="0"/>
+              <w:spacing w:line="240" w:lineRule="auto"/>
+              <w:jc w:val="right"/>
+              <w:rPr>
+                <w:rFonts w:asciiTheme="majorHAnsi" w:hAnsiTheme="majorHAnsi" w:cstheme="majorHAnsi"/>
+                <w:spacing w:val="2"/>
+                <w:highlight w:val="yellow"/>
+                <w:lang w:val="en-US"/>
+              </w:rPr>
+            </w:pPr>
+            <w:r>
+              <w:rPr>
+                <w:rFonts w:asciiTheme="majorHAnsi" w:hAnsiTheme="majorHAnsi" w:cstheme="majorHAnsi"/>
+                <w:spacing w:val="2"/>
+                <w:highlight w:val="yellow"/>
+                <w:lang w:val="en-US"/>
+              </w:rPr>
+              <w:t>R$ 958,64</w:t>
+            </w:r>
+          </w:p>
+        </w:tc>
+      </w:tr>
+      <w:tr>
+        <w:tc>
+          <w:tcPr>
+            <w:tcW w:w="3750" w:type="dxa"/>
+            <w:shd w:val="clear" w:color="auto" w:fill="auto"/>
+            <w:tcMar>
+              <w:top w:w="100" w:type="dxa"/>
+              <w:left w:w="100" w:type="dxa"/>
+              <w:bottom w:w="100" w:type="dxa"/>
+              <w:right w:w="100" w:type="dxa"/>
+            </w:tcMar>
+          </w:tcPr>
+          <w:p>
+            <w:pPr>
+              <w:widowControl w:val="0"/>
+              <w:spacing w:line="240" w:lineRule="auto"/>
+              <w:jc w:val="center"/>
+              <w:rPr>
+                <w:rFonts w:asciiTheme="majorHAnsi" w:hAnsiTheme="majorHAnsi" w:cstheme="majorHAnsi"/>
+                <w:spacing w:val="2"/>
+                <w:highlight w:val="yellow"/>
+              </w:rPr>
+            </w:pPr>
+            <w:r>
+              <w:rPr>
+                <w:rFonts w:asciiTheme="majorHAnsi" w:hAnsiTheme="majorHAnsi" w:cstheme="majorHAnsi"/>
+                <w:spacing w:val="2"/>
+                <w:highlight w:val="yellow"/>
+              </w:rPr>
+              <w:t>05/10/2020</w:t>
+            </w:r>
+          </w:p>
+        </w:tc>
+        <w:tc>
+          <w:tcPr>
+            <w:tcW w:w="2040" w:type="dxa"/>
+            <w:shd w:val="clear" w:color="auto" w:fill="auto"/>
+            <w:tcMar>
+              <w:top w:w="100" w:type="dxa"/>
+              <w:left w:w="100" w:type="dxa"/>
+              <w:bottom w:w="100" w:type="dxa"/>
+              <w:right w:w="100" w:type="dxa"/>
+            </w:tcMar>
+          </w:tcPr>
+          <w:p>
+            <w:pPr>
+              <w:widowControl w:val="0"/>
+              <w:spacing w:line="240" w:lineRule="auto"/>
+              <w:jc w:val="right"/>
+              <w:rPr>
+                <w:rFonts w:asciiTheme="majorHAnsi" w:hAnsiTheme="majorHAnsi" w:cstheme="majorHAnsi"/>
+                <w:spacing w:val="2"/>
+                <w:highlight w:val="yellow"/>
+                <w:lang w:val="en-US"/>
+              </w:rPr>
+            </w:pPr>
+            <w:r>
+              <w:rPr>
+                <w:rFonts w:asciiTheme="majorHAnsi" w:hAnsiTheme="majorHAnsi" w:cstheme="majorHAnsi"/>
+                <w:spacing w:val="2"/>
+                <w:highlight w:val="yellow"/>
+                <w:lang w:val="en-US"/>
+              </w:rPr>
+              <w:t>R$ 958,64</w:t>
+            </w:r>
+          </w:p>
+        </w:tc>
+      </w:tr>
+      <w:tr>
+        <w:tc>
+          <w:tcPr>
+            <w:tcW w:w="3750" w:type="dxa"/>
+            <w:shd w:val="clear" w:color="auto" w:fill="auto"/>
+            <w:tcMar>
+              <w:top w:w="100" w:type="dxa"/>
+              <w:left w:w="100" w:type="dxa"/>
+              <w:bottom w:w="100" w:type="dxa"/>
+              <w:right w:w="100" w:type="dxa"/>
+            </w:tcMar>
+          </w:tcPr>
+          <w:p>
+            <w:pPr>
+              <w:widowControl w:val="0"/>
+              <w:spacing w:line="240" w:lineRule="auto"/>
+              <w:jc w:val="center"/>
+              <w:rPr>
+                <w:rFonts w:asciiTheme="majorHAnsi" w:hAnsiTheme="majorHAnsi" w:cstheme="majorHAnsi"/>
+                <w:spacing w:val="2"/>
+                <w:highlight w:val="yellow"/>
+              </w:rPr>
+            </w:pPr>
+            <w:r>
+              <w:rPr>
+                <w:rFonts w:asciiTheme="majorHAnsi" w:hAnsiTheme="majorHAnsi" w:cstheme="majorHAnsi"/>
+                <w:spacing w:val="2"/>
+                <w:highlight w:val="yellow"/>
+              </w:rPr>
+              <w:t>05/11/2020</w:t>
+            </w:r>
+          </w:p>
+        </w:tc>
+        <w:tc>
+          <w:tcPr>
+            <w:tcW w:w="2040" w:type="dxa"/>
+            <w:shd w:val="clear" w:color="auto" w:fill="auto"/>
+            <w:tcMar>
+              <w:top w:w="100" w:type="dxa"/>
+              <w:left w:w="100" w:type="dxa"/>
+              <w:bottom w:w="100" w:type="dxa"/>
+              <w:right w:w="100" w:type="dxa"/>
+            </w:tcMar>
+          </w:tcPr>
+          <w:p>
+            <w:pPr>
+              <w:widowControl w:val="0"/>
+              <w:spacing w:line="240" w:lineRule="auto"/>
+              <w:jc w:val="right"/>
+              <w:rPr>
+                <w:rFonts w:asciiTheme="majorHAnsi" w:hAnsiTheme="majorHAnsi" w:cstheme="majorHAnsi"/>
+                <w:spacing w:val="2"/>
+                <w:highlight w:val="yellow"/>
+                <w:lang w:val="en-US"/>
+              </w:rPr>
+            </w:pPr>
+            <w:r>
+              <w:rPr>
+                <w:rFonts w:asciiTheme="majorHAnsi" w:hAnsiTheme="majorHAnsi" w:cstheme="majorHAnsi"/>
+                <w:spacing w:val="2"/>
+                <w:highlight w:val="yellow"/>
+                <w:lang w:val="en-US"/>
+              </w:rPr>
+              <w:t>R$ 958,64</w:t>
+            </w:r>
+          </w:p>
+        </w:tc>
+      </w:tr>
+      <w:tr>
+        <w:tc>
+          <w:tcPr>
+            <w:tcW w:w="3750" w:type="dxa"/>
+            <w:shd w:val="clear" w:color="auto" w:fill="auto"/>
+            <w:tcMar>
+              <w:top w:w="100" w:type="dxa"/>
+              <w:left w:w="100" w:type="dxa"/>
+              <w:bottom w:w="100" w:type="dxa"/>
+              <w:right w:w="100" w:type="dxa"/>
+            </w:tcMar>
+          </w:tcPr>
+          <w:p>
+            <w:pPr>
+              <w:widowControl w:val="0"/>
+              <w:spacing w:line="240" w:lineRule="auto"/>
+              <w:jc w:val="center"/>
+              <w:rPr>
+                <w:rFonts w:asciiTheme="majorHAnsi" w:hAnsiTheme="majorHAnsi" w:cstheme="majorHAnsi"/>
+                <w:spacing w:val="2"/>
+                <w:highlight w:val="yellow"/>
+              </w:rPr>
+            </w:pPr>
+            <w:r>
+              <w:rPr>
+                <w:rFonts w:asciiTheme="majorHAnsi" w:hAnsiTheme="majorHAnsi" w:cstheme="majorHAnsi"/>
+                <w:spacing w:val="2"/>
+                <w:highlight w:val="yellow"/>
+              </w:rPr>
+              <w:t>05/12/2020</w:t>
+            </w:r>
+          </w:p>
+        </w:tc>
+        <w:tc>
+          <w:tcPr>
+            <w:tcW w:w="2040" w:type="dxa"/>
+            <w:shd w:val="clear" w:color="auto" w:fill="auto"/>
+            <w:tcMar>
+              <w:top w:w="100" w:type="dxa"/>
+              <w:left w:w="100" w:type="dxa"/>
+              <w:bottom w:w="100" w:type="dxa"/>
+              <w:right w:w="100" w:type="dxa"/>
+            </w:tcMar>
+          </w:tcPr>
+          <w:p>
+            <w:pPr>
+              <w:widowControl w:val="0"/>
+              <w:spacing w:line="240" w:lineRule="auto"/>
+              <w:jc w:val="right"/>
+              <w:rPr>
+                <w:rFonts w:asciiTheme="majorHAnsi" w:hAnsiTheme="majorHAnsi" w:cstheme="majorHAnsi"/>
+                <w:spacing w:val="2"/>
+                <w:highlight w:val="yellow"/>
+                <w:lang w:val="en-US"/>
+              </w:rPr>
+            </w:pPr>
+            <w:r>
+              <w:rPr>
+                <w:rFonts w:asciiTheme="majorHAnsi" w:hAnsiTheme="majorHAnsi" w:cstheme="majorHAnsi"/>
+                <w:spacing w:val="2"/>
+                <w:highlight w:val="yellow"/>
+                <w:lang w:val="en-US"/>
+              </w:rPr>
+              <w:t>R$ 958,64</w:t>
+            </w:r>
+          </w:p>
+        </w:tc>
+      </w:tr>
+    </w:tbl>
     <w:p>
       <w:pPr>
         <w:numPr>
@@ -3501,7 +4670,17 @@
           <w:spacing w:val="2"/>
           <w:kern w:val="2"/>
         </w:rPr>
-        <w:t>O desconto mensal de que trata o caput não será concedido, sob qualquer hipótese, em caso de descumprimento da condição aprazada</w:t>
+        <w:t xml:space="preserve">Os pagamentos efetuados até 4 (quatro dias) antes do vencimento terão um desconto de </w:t>
+      </w:r>
+      <w:r>
+        <w:rPr>
+          <w:rFonts w:asciiTheme="majorHAnsi" w:eastAsia="Calibri" w:hAnsiTheme="majorHAnsi" w:cstheme="majorHAnsi"/>
+          <w:spacing w:val="2"/>
+          <w:kern w:val="144"/>
+          <w:highlight w:val="yellow"/>
+          <w:lang w:val="en-US"/>
+        </w:rPr>
+        <w:t>{{ discount_notes | lower  }}</w:t>
       </w:r>
       <w:r>
         <w:rPr>
@@ -3532,6 +4711,37 @@
           <w:spacing w:val="2"/>
           <w:kern w:val="2"/>
         </w:rPr>
+        <w:t>O desconto mensal de que trata o caput não será concedido, sob qualquer hipótese, em caso de descumprimento da condição aprazada</w:t>
+      </w:r>
+      <w:r>
+        <w:rPr>
+          <w:rFonts w:ascii="Calibri" w:eastAsia="Calibri" w:hAnsi="Calibri" w:cs="Calibri"/>
+          <w:spacing w:val="2"/>
+          <w:kern w:val="2"/>
+        </w:rPr>
+        <w:t>.</w:t>
+      </w:r>
+    </w:p>
+    <w:p>
+      <w:pPr>
+        <w:numPr>
+          <w:ilvl w:val="3"/>
+          <w:numId w:val="18"/>
+        </w:numPr>
+        <w:spacing w:before="200" w:line="300" w:lineRule="auto"/>
+        <w:jc w:val="both"/>
+        <w:rPr>
+          <w:rFonts w:ascii="Calibri" w:eastAsia="Calibri" w:hAnsi="Calibri" w:cs="Calibri"/>
+          <w:spacing w:val="2"/>
+          <w:kern w:val="2"/>
+        </w:rPr>
+      </w:pPr>
+      <w:r>
+        <w:rPr>
+          <w:rFonts w:ascii="Calibri" w:eastAsia="Calibri" w:hAnsi="Calibri" w:cs="Calibri"/>
+          <w:spacing w:val="2"/>
+          <w:kern w:val="2"/>
+        </w:rPr>
         <w:t>O desconto mensal de que trata o caput é concedido para as hipóteses de pagamento espontâneo pel</w:t>
       </w:r>
       <w:r>
@@ -3630,7 +4840,6 @@
           <w:spacing w:val="2"/>
           <w:kern w:val="2"/>
         </w:rPr>
-        <w:lastRenderedPageBreak/>
         <w:t xml:space="preserve">Não estão incluídos no preço fixado da anuidade de que trata a Cláusula </w:t>
       </w:r>
       <w:r>
@@ -3776,6 +4985,7 @@
           <w:spacing w:val="2"/>
           <w:kern w:val="2"/>
         </w:rPr>
+        <w:lastRenderedPageBreak/>
         <w:t>Com base no art. 55 do Estatuto da Criança e do Adolescente – ECA e nos art. 1.643, I e 1.644 do CC, as despesas contraídas por um dos cônjuges para custear a educação do filho comum é uma dívida comum do casal, havendo solidariedade entre eles para efeito de cobrança em caso de inadimplência.</w:t>
       </w:r>
     </w:p>
@@ -4109,7 +5319,6 @@
           <w:spacing w:val="2"/>
           <w:kern w:val="2"/>
         </w:rPr>
-        <w:lastRenderedPageBreak/>
         <w:t>Para o alcance dos objetivos almejados na proposta pedagógica da CONTRATADA,  CONTRATANTE se compromete em adquirir os itens explicitados na lista de material individual do aluno.</w:t>
       </w:r>
     </w:p>
@@ -4314,6 +5523,7 @@
           <w:spacing w:val="2"/>
           <w:kern w:val="2"/>
         </w:rPr>
+        <w:lastRenderedPageBreak/>
         <w:t>DAS PROVAS E DA SEGUNDA CHAMADA</w:t>
       </w:r>
     </w:p>
@@ -4433,7 +5643,25 @@
           <w:spacing w:val="2"/>
           <w:kern w:val="2"/>
         </w:rPr>
-        <w:t>de comparecer no dia pré-determinado, justificar e requerer a 2ª chamada no prazo de até 24 horas antes da realização da mesma.</w:t>
+        <w:t xml:space="preserve">de comparecer no dia pré-determinado, justificar e requerer a 2ª chamada no prazo de até 24 horas antes da realização </w:t>
+      </w:r>
+      <w:proofErr w:type="gramStart"/>
+      <w:r>
+        <w:rPr>
+          <w:rFonts w:ascii="Calibri" w:eastAsia="Calibri" w:hAnsi="Calibri" w:cs="Calibri"/>
+          <w:spacing w:val="2"/>
+          <w:kern w:val="2"/>
+        </w:rPr>
+        <w:t>da mesma</w:t>
+      </w:r>
+      <w:proofErr w:type="gramEnd"/>
+      <w:r>
+        <w:rPr>
+          <w:rFonts w:ascii="Calibri" w:eastAsia="Calibri" w:hAnsi="Calibri" w:cs="Calibri"/>
+          <w:spacing w:val="2"/>
+          <w:kern w:val="2"/>
+        </w:rPr>
+        <w:t>.</w:t>
       </w:r>
     </w:p>
     <w:p>
@@ -4710,7 +5938,6 @@
           <w:spacing w:val="2"/>
           <w:kern w:val="2"/>
         </w:rPr>
-        <w:lastRenderedPageBreak/>
         <w:t>A</w:t>
       </w:r>
       <w:r>
@@ -4824,6 +6051,7 @@
           <w:spacing w:val="2"/>
           <w:kern w:val="2"/>
         </w:rPr>
+        <w:lastRenderedPageBreak/>
         <w:t>Por pessoas alheias ao âmbito escolar, de acordo com a legislação retro referenciada, devem ser entendidos pais ou responsáveis pelos alunos, ex-alunos, entregadores e prestadores de serviço de qualquer natureza, dentre outros, mas não se restringindo a estes.</w:t>
       </w:r>
     </w:p>
@@ -4853,7 +6081,7 @@
         </w:rPr>
         <w:t xml:space="preserve">DO CUMPRIMENTO DA </w:t>
       </w:r>
-      <w:hyperlink r:id="rId9" w:history="1">
+      <w:hyperlink r:id="rId11" w:history="1">
         <w:r>
           <w:rPr>
             <w:rFonts w:ascii="Calibri" w:eastAsia="Calibri" w:hAnsi="Calibri" w:cs="Calibri"/>
@@ -5146,16 +6374,7 @@
           <w:spacing w:val="2"/>
           <w:kern w:val="2"/>
         </w:rPr>
-        <w:t xml:space="preserve">É de inteira, exclusiva e intransferível responsabilidade da CONTRATADA, respeitando a legislação em vigor, o planejamento geral de ensino, no que se refere à elaboração dos currículos dos diferentes níveis de escolaridade, do calendário escolar, fixação de carga horária, designação de </w:t>
-      </w:r>
-      <w:r>
-        <w:rPr>
-          <w:rFonts w:ascii="Calibri" w:eastAsia="Calibri" w:hAnsi="Calibri" w:cs="Calibri"/>
-          <w:spacing w:val="2"/>
-          <w:kern w:val="2"/>
-        </w:rPr>
-        <w:lastRenderedPageBreak/>
-        <w:t>professores, orientação e aprimoramento do processo didático-pedagógico e educacional, além de outras providências que as atividades docentes exigirem, obedecendo ao seu critério, sem ingerência da CONTRATANTE.</w:t>
+        <w:t>É de inteira, exclusiva e intransferível responsabilidade da CONTRATADA, respeitando a legislação em vigor, o planejamento geral de ensino, no que se refere à elaboração dos currículos dos diferentes níveis de escolaridade, do calendário escolar, fixação de carga horária, designação de professores, orientação e aprimoramento do processo didático-pedagógico e educacional, além de outras providências que as atividades docentes exigirem, obedecendo ao seu critério, sem ingerência da CONTRATANTE.</w:t>
       </w:r>
     </w:p>
     <w:p>
@@ -5249,6 +6468,7 @@
           <w:spacing w:val="2"/>
           <w:kern w:val="2"/>
         </w:rPr>
+        <w:lastRenderedPageBreak/>
         <w:t>É concedida ao(à) BENEFICIÁRIO(A) uma tolerância de até 5 (cinco) minutos de atraso, eventual em relação ao horário de entrada e, nesse caso, deverão ser observadas as diretrizes das NORMAS GERAIS.</w:t>
       </w:r>
     </w:p>
@@ -5689,7 +6909,6 @@
           <w:spacing w:val="2"/>
           <w:kern w:val="2"/>
         </w:rPr>
-        <w:lastRenderedPageBreak/>
         <w:t>A</w:t>
       </w:r>
       <w:r>
@@ -5824,7 +7043,16 @@
           <w:spacing w:val="2"/>
           <w:kern w:val="2"/>
         </w:rPr>
-        <w:t>, em prazo superior a 30 (trinta) dias contínuos, não se computando nesse intervalo: férias escolares, recessos, greves de professores e funcionários, feriados, fato do príncipe, pandemias, determinações oriundas do Poder Público, dentre outros, eventos oriundos de caso fortuito ou força maior, tais como catástrofes, enchentes, exemplificadamente, ou qualquer outro evento que independa da vontade d</w:t>
+        <w:t xml:space="preserve">, em prazo superior a 30 (trinta) dias contínuos, não se computando nesse intervalo: férias </w:t>
+      </w:r>
+      <w:r>
+        <w:rPr>
+          <w:rFonts w:ascii="Calibri" w:eastAsia="Calibri" w:hAnsi="Calibri" w:cs="Calibri"/>
+          <w:spacing w:val="2"/>
+          <w:kern w:val="2"/>
+        </w:rPr>
+        <w:lastRenderedPageBreak/>
+        <w:t>escolares, recessos, greves de professores e funcionários, feriados, fato do príncipe, pandemias, determinações oriundas do Poder Público, dentre outros, eventos oriundos de caso fortuito ou força maior, tais como catástrofes, enchentes, exemplificadamente, ou qualquer outro evento que independa da vontade d</w:t>
       </w:r>
       <w:r>
         <w:rPr>
@@ -6187,7 +7415,6 @@
           <w:spacing w:val="2"/>
           <w:kern w:val="2"/>
         </w:rPr>
-        <w:lastRenderedPageBreak/>
         <w:t xml:space="preserve">O(A) BENEFICIÁRIO(A) perderá o direito de preferência à vaga para o ano letivo subseqüente, caso </w:t>
       </w:r>
       <w:r>
@@ -6338,7 +7565,16 @@
           <w:spacing w:val="2"/>
           <w:kern w:val="2"/>
         </w:rPr>
-        <w:t xml:space="preserve"> não se responsabiliza por danos, perda ou furto de objetos de caráter pessoal e/ou de valor, tais como, mas não se restringindo a tanto, celulares, relógios, joias, casacos, tênis em posse dos</w:t>
+        <w:t xml:space="preserve"> não se responsabiliza por danos, perda ou furto de objetos de caráter pessoal e/ou de valor, tais como, mas não se restringindo a tanto, celulares, relógios, joias, casacos, tênis em </w:t>
+      </w:r>
+      <w:r>
+        <w:rPr>
+          <w:rFonts w:ascii="Calibri" w:eastAsia="Calibri" w:hAnsi="Calibri" w:cs="Calibri"/>
+          <w:spacing w:val="2"/>
+          <w:kern w:val="2"/>
+        </w:rPr>
+        <w:lastRenderedPageBreak/>
+        <w:t>posse dos</w:t>
       </w:r>
       <w:r>
         <w:rPr>
@@ -6759,7 +7995,6 @@
           <w:spacing w:val="2"/>
           <w:kern w:val="2"/>
         </w:rPr>
-        <w:lastRenderedPageBreak/>
         <w:t xml:space="preserve">Tendo validade até 31 de dezembro de </w:t>
       </w:r>
       <w:r>
@@ -6857,7 +8092,16 @@
           <w:spacing w:val="2"/>
           <w:kern w:val="2"/>
         </w:rPr>
-        <w:t xml:space="preserve"> d</w:t>
+        <w:t xml:space="preserve"> </w:t>
+      </w:r>
+      <w:proofErr w:type="gramStart"/>
+      <w:r>
+        <w:rPr>
+          <w:rFonts w:ascii="Calibri" w:eastAsia="Calibri" w:hAnsi="Calibri" w:cs="Calibri"/>
+          <w:spacing w:val="2"/>
+          <w:kern w:val="2"/>
+        </w:rPr>
+        <w:t>d</w:t>
       </w:r>
       <w:r>
         <w:rPr>
@@ -6883,6 +8127,7 @@
         </w:rPr>
         <w:t>a</w:t>
       </w:r>
+      <w:proofErr w:type="gramEnd"/>
       <w:r>
         <w:rPr>
           <w:rFonts w:ascii="Calibri" w:eastAsia="Calibri" w:hAnsi="Calibri" w:cs="Calibri"/>
@@ -6995,6 +8240,7 @@
           <w:spacing w:val="2"/>
           <w:kern w:val="2"/>
         </w:rPr>
+        <w:lastRenderedPageBreak/>
         <w:t>DAS DESPESAS MÉDICAS, ODONTOLÓGICAS E HOSPITALARES</w:t>
       </w:r>
     </w:p>
@@ -7370,6 +8616,7 @@
           <w:lang w:val="en-US"/>
         </w:rPr>
       </w:pPr>
+      <w:proofErr w:type="gramStart"/>
       <w:r>
         <w:rPr>
           <w:rFonts w:asciiTheme="majorHAnsi" w:eastAsia="Calibri" w:hAnsiTheme="majorHAnsi" w:cstheme="majorHAnsi"/>
@@ -7378,7 +8625,18 @@
           <w:highlight w:val="yellow"/>
           <w:lang w:val="en-US"/>
         </w:rPr>
-        <w:t>{{ title_case(signature_local | lower) }}</w:t>
+        <w:t>{{ title</w:t>
+      </w:r>
+      <w:proofErr w:type="gramEnd"/>
+      <w:r>
+        <w:rPr>
+          <w:rFonts w:asciiTheme="majorHAnsi" w:eastAsia="Calibri" w:hAnsiTheme="majorHAnsi" w:cstheme="majorHAnsi"/>
+          <w:spacing w:val="2"/>
+          <w:kern w:val="144"/>
+          <w:highlight w:val="yellow"/>
+          <w:lang w:val="en-US"/>
+        </w:rPr>
+        <w:t>_case(signature_local | lower) }}</w:t>
       </w:r>
       <w:r>
         <w:rPr>
@@ -7511,8 +8769,9 @@
                 <w:lang w:val="en-US"/>
               </w:rPr>
             </w:pPr>
-            <w:bookmarkStart w:id="4" w:name="_mjanf0jhibv9" w:colFirst="0" w:colLast="0"/>
-            <w:bookmarkEnd w:id="4"/>
+            <w:bookmarkStart w:id="3" w:name="_mjanf0jhibv9" w:colFirst="0" w:colLast="0"/>
+            <w:bookmarkEnd w:id="3"/>
+            <w:proofErr w:type="gramStart"/>
             <w:r>
               <w:rPr>
                 <w:rFonts w:asciiTheme="majorHAnsi" w:eastAsia="Calibri" w:hAnsiTheme="majorHAnsi" w:cstheme="majorHAnsi"/>
@@ -7535,7 +8794,20 @@
                 <w:szCs w:val="18"/>
                 <w:lang w:val="en-US"/>
               </w:rPr>
-              <w:t>generate_anchor('signHere', school_email) }}</w:t>
+              <w:t>generate</w:t>
+            </w:r>
+            <w:proofErr w:type="gramEnd"/>
+            <w:r>
+              <w:rPr>
+                <w:rFonts w:asciiTheme="majorHAnsi" w:eastAsia="Calibri" w:hAnsiTheme="majorHAnsi" w:cstheme="majorHAnsi"/>
+                <w:color w:val="FFFFFF" w:themeColor="background1"/>
+                <w:spacing w:val="2"/>
+                <w:kern w:val="144"/>
+                <w:sz w:val="18"/>
+                <w:szCs w:val="18"/>
+                <w:lang w:val="en-US"/>
+              </w:rPr>
+              <w:t>_anchor('signHere', school_email) }}</w:t>
             </w:r>
           </w:p>
           <w:p>
@@ -7579,6 +8851,7 @@
                 <w:lang w:val="en-US"/>
               </w:rPr>
             </w:pPr>
+            <w:proofErr w:type="gramStart"/>
             <w:r>
               <w:rPr>
                 <w:rFonts w:asciiTheme="majorHAnsi" w:eastAsia="Calibri" w:hAnsiTheme="majorHAnsi" w:cstheme="majorHAnsi"/>
@@ -7586,7 +8859,17 @@
                 <w:spacing w:val="2"/>
                 <w:lang w:val="en-US"/>
               </w:rPr>
-              <w:t>{{ school[“legal_name”] | upper }}</w:t>
+              <w:t>{{ school</w:t>
+            </w:r>
+            <w:proofErr w:type="gramEnd"/>
+            <w:r>
+              <w:rPr>
+                <w:rFonts w:asciiTheme="majorHAnsi" w:eastAsia="Calibri" w:hAnsiTheme="majorHAnsi" w:cstheme="majorHAnsi"/>
+                <w:b/>
+                <w:spacing w:val="2"/>
+                <w:lang w:val="en-US"/>
+              </w:rPr>
+              <w:t>[“legal_name”] | upper }}</w:t>
             </w:r>
           </w:p>
         </w:tc>
@@ -7648,8 +8931,9 @@
                 <w:lang w:val="en-US"/>
               </w:rPr>
             </w:pPr>
-            <w:bookmarkStart w:id="5" w:name="_h558euwk5w9o" w:colFirst="0" w:colLast="0"/>
-            <w:bookmarkEnd w:id="5"/>
+            <w:bookmarkStart w:id="4" w:name="_h558euwk5w9o" w:colFirst="0" w:colLast="0"/>
+            <w:bookmarkEnd w:id="4"/>
+            <w:proofErr w:type="gramStart"/>
             <w:r>
               <w:rPr>
                 <w:rFonts w:asciiTheme="majorHAnsi" w:eastAsia="Calibri" w:hAnsiTheme="majorHAnsi" w:cstheme="majorHAnsi"/>
@@ -7660,7 +8944,20 @@
                 <w:szCs w:val="18"/>
                 <w:lang w:val="en-US"/>
               </w:rPr>
-              <w:t>{{ generate_anchor('signHere', item.email) }}</w:t>
+              <w:t>{{ generate</w:t>
+            </w:r>
+            <w:proofErr w:type="gramEnd"/>
+            <w:r>
+              <w:rPr>
+                <w:rFonts w:asciiTheme="majorHAnsi" w:eastAsia="Calibri" w:hAnsiTheme="majorHAnsi" w:cstheme="majorHAnsi"/>
+                <w:color w:val="FFFFFF" w:themeColor="background1"/>
+                <w:spacing w:val="2"/>
+                <w:kern w:val="144"/>
+                <w:sz w:val="18"/>
+                <w:szCs w:val="18"/>
+                <w:lang w:val="en-US"/>
+              </w:rPr>
+              <w:t>_anchor('signHere', item.email) }}</w:t>
             </w:r>
           </w:p>
           <w:p>
@@ -7705,6 +9002,7 @@
                 <w:lang w:val="en-US"/>
               </w:rPr>
             </w:pPr>
+            <w:proofErr w:type="gramStart"/>
             <w:r>
               <w:rPr>
                 <w:rFonts w:asciiTheme="majorHAnsi" w:eastAsia="Calibri" w:hAnsiTheme="majorHAnsi" w:cstheme="majorHAnsi"/>
@@ -7713,7 +9011,18 @@
                 <w:kern w:val="144"/>
                 <w:lang w:val="en-US"/>
               </w:rPr>
-              <w:t>{{ item.name.text</w:t>
+              <w:t>{{ item.name</w:t>
+            </w:r>
+            <w:proofErr w:type="gramEnd"/>
+            <w:r>
+              <w:rPr>
+                <w:rFonts w:asciiTheme="majorHAnsi" w:eastAsia="Calibri" w:hAnsiTheme="majorHAnsi" w:cstheme="majorHAnsi"/>
+                <w:b/>
+                <w:spacing w:val="2"/>
+                <w:kern w:val="144"/>
+                <w:lang w:val="en-US"/>
+              </w:rPr>
+              <w:t>.text</w:t>
             </w:r>
             <w:r>
               <w:rPr>
@@ -7833,6 +9142,7 @@
                 <w:lang w:val="en-US"/>
               </w:rPr>
             </w:pPr>
+            <w:proofErr w:type="gramStart"/>
             <w:r>
               <w:rPr>
                 <w:rFonts w:asciiTheme="majorHAnsi" w:eastAsia="Calibri" w:hAnsiTheme="majorHAnsi" w:cstheme="majorHAnsi"/>
@@ -7843,7 +9153,20 @@
                 <w:szCs w:val="18"/>
                 <w:lang w:val="en-US"/>
               </w:rPr>
-              <w:t>{{ generate_anchor('signHere', witnesses[0].email) }}</w:t>
+              <w:t>{{ generate</w:t>
+            </w:r>
+            <w:proofErr w:type="gramEnd"/>
+            <w:r>
+              <w:rPr>
+                <w:rFonts w:asciiTheme="majorHAnsi" w:eastAsia="Calibri" w:hAnsiTheme="majorHAnsi" w:cstheme="majorHAnsi"/>
+                <w:color w:val="FFFFFF" w:themeColor="background1"/>
+                <w:spacing w:val="2"/>
+                <w:kern w:val="144"/>
+                <w:sz w:val="18"/>
+                <w:szCs w:val="18"/>
+                <w:lang w:val="en-US"/>
+              </w:rPr>
+              <w:t>_anchor('signHere', witnesses[0].email) }}</w:t>
             </w:r>
           </w:p>
           <w:p>
@@ -7905,7 +9228,27 @@
                 <w:kern w:val="144"/>
                 <w:lang w:val="en-US"/>
               </w:rPr>
-              <w:t xml:space="preserve"> {{ witnesses[0].name.text | upper }}</w:t>
+              <w:t xml:space="preserve"> </w:t>
+            </w:r>
+            <w:proofErr w:type="gramStart"/>
+            <w:r>
+              <w:rPr>
+                <w:rFonts w:asciiTheme="majorHAnsi" w:eastAsia="Calibri" w:hAnsiTheme="majorHAnsi" w:cstheme="majorHAnsi"/>
+                <w:spacing w:val="2"/>
+                <w:kern w:val="144"/>
+                <w:lang w:val="en-US"/>
+              </w:rPr>
+              <w:t>{{ witnesses</w:t>
+            </w:r>
+            <w:proofErr w:type="gramEnd"/>
+            <w:r>
+              <w:rPr>
+                <w:rFonts w:asciiTheme="majorHAnsi" w:eastAsia="Calibri" w:hAnsiTheme="majorHAnsi" w:cstheme="majorHAnsi"/>
+                <w:spacing w:val="2"/>
+                <w:kern w:val="144"/>
+                <w:lang w:val="en-US"/>
+              </w:rPr>
+              <w:t>[0].name.text | upper }}</w:t>
             </w:r>
           </w:p>
           <w:p>
@@ -7957,6 +9300,7 @@
                 <w:lang w:val="en-US"/>
               </w:rPr>
             </w:pPr>
+            <w:proofErr w:type="gramStart"/>
             <w:r>
               <w:rPr>
                 <w:rFonts w:asciiTheme="majorHAnsi" w:eastAsia="Calibri" w:hAnsiTheme="majorHAnsi" w:cstheme="majorHAnsi"/>
@@ -7967,7 +9311,20 @@
                 <w:szCs w:val="18"/>
                 <w:lang w:val="en-US"/>
               </w:rPr>
-              <w:t>{{ generate_anchor('signHere', witnesses[1].email) }}</w:t>
+              <w:t>{{ generate</w:t>
+            </w:r>
+            <w:proofErr w:type="gramEnd"/>
+            <w:r>
+              <w:rPr>
+                <w:rFonts w:asciiTheme="majorHAnsi" w:eastAsia="Calibri" w:hAnsiTheme="majorHAnsi" w:cstheme="majorHAnsi"/>
+                <w:color w:val="FFFFFF" w:themeColor="background1"/>
+                <w:spacing w:val="2"/>
+                <w:kern w:val="144"/>
+                <w:sz w:val="18"/>
+                <w:szCs w:val="18"/>
+                <w:lang w:val="en-US"/>
+              </w:rPr>
+              <w:t>_anchor('signHere', witnesses[1].email) }}</w:t>
             </w:r>
           </w:p>
           <w:p>
@@ -8038,7 +9395,27 @@
                 <w:kern w:val="144"/>
                 <w:lang w:val="en-US"/>
               </w:rPr>
-              <w:t xml:space="preserve"> {{ witnesses[1].name.text</w:t>
+              <w:t xml:space="preserve"> </w:t>
+            </w:r>
+            <w:proofErr w:type="gramStart"/>
+            <w:r>
+              <w:rPr>
+                <w:rFonts w:asciiTheme="majorHAnsi" w:eastAsia="Calibri" w:hAnsiTheme="majorHAnsi" w:cstheme="majorHAnsi"/>
+                <w:spacing w:val="2"/>
+                <w:kern w:val="144"/>
+                <w:lang w:val="en-US"/>
+              </w:rPr>
+              <w:t>{{ witnesses</w:t>
+            </w:r>
+            <w:proofErr w:type="gramEnd"/>
+            <w:r>
+              <w:rPr>
+                <w:rFonts w:asciiTheme="majorHAnsi" w:eastAsia="Calibri" w:hAnsiTheme="majorHAnsi" w:cstheme="majorHAnsi"/>
+                <w:spacing w:val="2"/>
+                <w:kern w:val="144"/>
+                <w:lang w:val="en-US"/>
+              </w:rPr>
+              <w:t>[1].name.text</w:t>
             </w:r>
             <w:r>
               <w:rPr>
@@ -8084,6 +9461,7 @@
               </w:rPr>
               <w:t xml:space="preserve"> </w:t>
             </w:r>
+            <w:proofErr w:type="gramStart"/>
             <w:r>
               <w:rPr>
                 <w:rFonts w:asciiTheme="majorHAnsi" w:eastAsia="Calibri" w:hAnsiTheme="majorHAnsi" w:cstheme="majorHAnsi"/>
@@ -8091,7 +9469,17 @@
                 <w:kern w:val="144"/>
                 <w:lang w:val="en-US"/>
               </w:rPr>
-              <w:t>{{ witnesses[1].cpf | upper }}</w:t>
+              <w:t>{{ witnesses</w:t>
+            </w:r>
+            <w:proofErr w:type="gramEnd"/>
+            <w:r>
+              <w:rPr>
+                <w:rFonts w:asciiTheme="majorHAnsi" w:eastAsia="Calibri" w:hAnsiTheme="majorHAnsi" w:cstheme="majorHAnsi"/>
+                <w:spacing w:val="2"/>
+                <w:kern w:val="144"/>
+                <w:lang w:val="en-US"/>
+              </w:rPr>
+              <w:t>[1].cpf | upper }}</w:t>
             </w:r>
           </w:p>
         </w:tc>
@@ -8110,8 +9498,8 @@
       </w:pPr>
     </w:p>
     <w:sectPr>
-      <w:headerReference w:type="default" r:id="rId10"/>
-      <w:footerReference w:type="default" r:id="rId11"/>
+      <w:headerReference w:type="default" r:id="rId12"/>
+      <w:footerReference w:type="default" r:id="rId13"/>
       <w:pgSz w:w="11909" w:h="16834"/>
       <w:pgMar w:top="2267" w:right="850" w:bottom="850" w:left="1700" w:header="850" w:footer="850" w:gutter="0"/>
       <w:pgNumType w:start="1"/>
@@ -8122,8 +9510,8 @@
 </file>
 
 <file path=word/comments.xml><?xml version="1.0" encoding="utf-8"?>
-<w:comments xmlns:wpc="http://schemas.microsoft.com/office/word/2010/wordprocessingCanvas" xmlns:mc="http://schemas.openxmlformats.org/markup-compatibility/2006" xmlns:o="urn:schemas-microsoft-com:office:office" xmlns:r="http://schemas.openxmlformats.org/officeDocument/2006/relationships" xmlns:m="http://schemas.openxmlformats.org/officeDocument/2006/math" xmlns:v="urn:schemas-microsoft-com:vml" xmlns:wp14="http://schemas.microsoft.com/office/word/2010/wordprocessingDrawing" xmlns:wp="http://schemas.openxmlformats.org/drawingml/2006/wordprocessingDrawing" xmlns:w10="urn:schemas-microsoft-com:office:word" xmlns:w="http://schemas.openxmlformats.org/wordprocessingml/2006/main" xmlns:w14="http://schemas.microsoft.com/office/word/2010/wordml" xmlns:w15="http://schemas.microsoft.com/office/word/2012/wordml" xmlns:wpg="http://schemas.microsoft.com/office/word/2010/wordprocessingGroup" xmlns:wpi="http://schemas.microsoft.com/office/word/2010/wordprocessingInk" xmlns:wne="http://schemas.microsoft.com/office/word/2006/wordml" xmlns:wps="http://schemas.microsoft.com/office/word/2010/wordprocessingShape" mc:Ignorable="w14 w15 wp14">
-  <w:comment w:id="2" w:author="Isabela Carolina Costa Barbosa" w:date="2020-10-16T10:52:00Z" w:initials="ICCB">
+<w:comments xmlns:wpc="http://schemas.microsoft.com/office/word/2010/wordprocessingCanvas" xmlns:cx="http://schemas.microsoft.com/office/drawing/2014/chartex" xmlns:cx1="http://schemas.microsoft.com/office/drawing/2015/9/8/chartex" xmlns:cx2="http://schemas.microsoft.com/office/drawing/2015/10/21/chartex" xmlns:cx3="http://schemas.microsoft.com/office/drawing/2016/5/9/chartex" xmlns:cx4="http://schemas.microsoft.com/office/drawing/2016/5/10/chartex" xmlns:cx5="http://schemas.microsoft.com/office/drawing/2016/5/11/chartex" xmlns:cx6="http://schemas.microsoft.com/office/drawing/2016/5/12/chartex" xmlns:cx7="http://schemas.microsoft.com/office/drawing/2016/5/13/chartex" xmlns:cx8="http://schemas.microsoft.com/office/drawing/2016/5/14/chartex" xmlns:mc="http://schemas.openxmlformats.org/markup-compatibility/2006" xmlns:aink="http://schemas.microsoft.com/office/drawing/2016/ink" xmlns:am3d="http://schemas.microsoft.com/office/drawing/2017/model3d" xmlns:o="urn:schemas-microsoft-com:office:office" xmlns:r="http://schemas.openxmlformats.org/officeDocument/2006/relationships" xmlns:m="http://schemas.openxmlformats.org/officeDocument/2006/math" xmlns:v="urn:schemas-microsoft-com:vml" xmlns:wp14="http://schemas.microsoft.com/office/word/2010/wordprocessingDrawing" xmlns:wp="http://schemas.openxmlformats.org/drawingml/2006/wordprocessingDrawing" xmlns:w10="urn:schemas-microsoft-com:office:word" xmlns:w="http://schemas.openxmlformats.org/wordprocessingml/2006/main" xmlns:w14="http://schemas.microsoft.com/office/word/2010/wordml" xmlns:w15="http://schemas.microsoft.com/office/word/2012/wordml" xmlns:w16cex="http://schemas.microsoft.com/office/word/2018/wordml/cex" xmlns:w16cid="http://schemas.microsoft.com/office/word/2016/wordml/cid" xmlns:w16="http://schemas.microsoft.com/office/word/2018/wordml" xmlns:w16se="http://schemas.microsoft.com/office/word/2015/wordml/symex" xmlns:wpg="http://schemas.microsoft.com/office/word/2010/wordprocessingGroup" xmlns:wpi="http://schemas.microsoft.com/office/word/2010/wordprocessingInk" xmlns:wne="http://schemas.microsoft.com/office/word/2006/wordml" xmlns:wps="http://schemas.microsoft.com/office/word/2010/wordprocessingShape" mc:Ignorable="w14 w15 w16se w16cid w16 w16cex wp14">
+  <w:comment w:id="1" w:author="Isabela Carolina Costa Barbosa" w:date="2020-10-16T10:52:00Z" w:initials="ICCB">
     <w:p>
       <w:pPr>
         <w:pStyle w:val="Textodecomentrio"/>
@@ -8159,7 +9547,7 @@
       </w:r>
     </w:p>
   </w:comment>
-  <w:comment w:id="3" w:author="Isabela Carolina Costa Barbosa" w:date="2020-10-16T10:53:00Z" w:initials="ICCB">
+  <w:comment w:id="2" w:author="Isabela Carolina Costa Barbosa" w:date="2020-10-16T10:53:00Z" w:initials="ICCB">
     <w:p>
       <w:pPr>
         <w:pStyle w:val="Textodecomentrio"/>
@@ -8199,7 +9587,7 @@
 </file>
 
 <file path=word/commentsExtended.xml><?xml version="1.0" encoding="utf-8"?>
-<w15:commentsEx xmlns:wpc="http://schemas.microsoft.com/office/word/2010/wordprocessingCanvas" xmlns:mc="http://schemas.openxmlformats.org/markup-compatibility/2006" xmlns:o="urn:schemas-microsoft-com:office:office" xmlns:r="http://schemas.openxmlformats.org/officeDocument/2006/relationships" xmlns:m="http://schemas.openxmlformats.org/officeDocument/2006/math" xmlns:v="urn:schemas-microsoft-com:vml" xmlns:wp14="http://schemas.microsoft.com/office/word/2010/wordprocessingDrawing" xmlns:wp="http://schemas.openxmlformats.org/drawingml/2006/wordprocessingDrawing" xmlns:w10="urn:schemas-microsoft-com:office:word" xmlns:w="http://schemas.openxmlformats.org/wordprocessingml/2006/main" xmlns:w14="http://schemas.microsoft.com/office/word/2010/wordml" xmlns:w15="http://schemas.microsoft.com/office/word/2012/wordml" xmlns:wpg="http://schemas.microsoft.com/office/word/2010/wordprocessingGroup" xmlns:wpi="http://schemas.microsoft.com/office/word/2010/wordprocessingInk" xmlns:wne="http://schemas.microsoft.com/office/word/2006/wordml" xmlns:wps="http://schemas.microsoft.com/office/word/2010/wordprocessingShape" mc:Ignorable="w14 w15 wp14">
+<w15:commentsEx xmlns:wpc="http://schemas.microsoft.com/office/word/2010/wordprocessingCanvas" xmlns:cx="http://schemas.microsoft.com/office/drawing/2014/chartex" xmlns:cx1="http://schemas.microsoft.com/office/drawing/2015/9/8/chartex" xmlns:cx2="http://schemas.microsoft.com/office/drawing/2015/10/21/chartex" xmlns:cx3="http://schemas.microsoft.com/office/drawing/2016/5/9/chartex" xmlns:cx4="http://schemas.microsoft.com/office/drawing/2016/5/10/chartex" xmlns:cx5="http://schemas.microsoft.com/office/drawing/2016/5/11/chartex" xmlns:cx6="http://schemas.microsoft.com/office/drawing/2016/5/12/chartex" xmlns:cx7="http://schemas.microsoft.com/office/drawing/2016/5/13/chartex" xmlns:cx8="http://schemas.microsoft.com/office/drawing/2016/5/14/chartex" xmlns:mc="http://schemas.openxmlformats.org/markup-compatibility/2006" xmlns:aink="http://schemas.microsoft.com/office/drawing/2016/ink" xmlns:am3d="http://schemas.microsoft.com/office/drawing/2017/model3d" xmlns:o="urn:schemas-microsoft-com:office:office" xmlns:r="http://schemas.openxmlformats.org/officeDocument/2006/relationships" xmlns:m="http://schemas.openxmlformats.org/officeDocument/2006/math" xmlns:v="urn:schemas-microsoft-com:vml" xmlns:wp14="http://schemas.microsoft.com/office/word/2010/wordprocessingDrawing" xmlns:wp="http://schemas.openxmlformats.org/drawingml/2006/wordprocessingDrawing" xmlns:w10="urn:schemas-microsoft-com:office:word" xmlns:w="http://schemas.openxmlformats.org/wordprocessingml/2006/main" xmlns:w14="http://schemas.microsoft.com/office/word/2010/wordml" xmlns:w15="http://schemas.microsoft.com/office/word/2012/wordml" xmlns:w16cex="http://schemas.microsoft.com/office/word/2018/wordml/cex" xmlns:w16cid="http://schemas.microsoft.com/office/word/2016/wordml/cid" xmlns:w16="http://schemas.microsoft.com/office/word/2018/wordml" xmlns:w16se="http://schemas.microsoft.com/office/word/2015/wordml/symex" xmlns:wpg="http://schemas.microsoft.com/office/word/2010/wordprocessingGroup" xmlns:wpi="http://schemas.microsoft.com/office/word/2010/wordprocessingInk" xmlns:wne="http://schemas.microsoft.com/office/word/2006/wordml" xmlns:wps="http://schemas.microsoft.com/office/word/2010/wordprocessingShape" mc:Ignorable="w14 w15 w16se w16cid w16 w16cex wp14">
   <w15:commentEx w15:paraId="0682F9D9" w15:done="0"/>
   <w15:commentEx w15:paraId="5230B740" w15:done="0"/>
 </w15:commentsEx>
@@ -8207,26 +9595,20 @@
 
 <file path=word/commentsExtensible.xml><?xml version="1.0" encoding="utf-8"?>
 <w16cex:commentsExtensible xmlns:wpc="http://schemas.microsoft.com/office/word/2010/wordprocessingCanvas" xmlns:cx="http://schemas.microsoft.com/office/drawing/2014/chartex" xmlns:cx1="http://schemas.microsoft.com/office/drawing/2015/9/8/chartex" xmlns:cx2="http://schemas.microsoft.com/office/drawing/2015/10/21/chartex" xmlns:cx3="http://schemas.microsoft.com/office/drawing/2016/5/9/chartex" xmlns:cx4="http://schemas.microsoft.com/office/drawing/2016/5/10/chartex" xmlns:cx5="http://schemas.microsoft.com/office/drawing/2016/5/11/chartex" xmlns:cx6="http://schemas.microsoft.com/office/drawing/2016/5/12/chartex" xmlns:cx7="http://schemas.microsoft.com/office/drawing/2016/5/13/chartex" xmlns:cx8="http://schemas.microsoft.com/office/drawing/2016/5/14/chartex" xmlns:mc="http://schemas.openxmlformats.org/markup-compatibility/2006" xmlns:aink="http://schemas.microsoft.com/office/drawing/2016/ink" xmlns:am3d="http://schemas.microsoft.com/office/drawing/2017/model3d" xmlns:o="urn:schemas-microsoft-com:office:office" xmlns:r="http://schemas.openxmlformats.org/officeDocument/2006/relationships" xmlns:m="http://schemas.openxmlformats.org/officeDocument/2006/math" xmlns:v="urn:schemas-microsoft-com:vml" xmlns:wp14="http://schemas.microsoft.com/office/word/2010/wordprocessingDrawing" xmlns:wp="http://schemas.openxmlformats.org/drawingml/2006/wordprocessingDrawing" xmlns:w10="urn:schemas-microsoft-com:office:word" xmlns:w="http://schemas.openxmlformats.org/wordprocessingml/2006/main" xmlns:w14="http://schemas.microsoft.com/office/word/2010/wordml" xmlns:w15="http://schemas.microsoft.com/office/word/2012/wordml" xmlns:w16cex="http://schemas.microsoft.com/office/word/2018/wordml/cex" xmlns:w16cid="http://schemas.microsoft.com/office/word/2016/wordml/cid" xmlns:w16="http://schemas.microsoft.com/office/word/2018/wordml" xmlns:w16se="http://schemas.microsoft.com/office/word/2015/wordml/symex" xmlns:wpg="http://schemas.microsoft.com/office/word/2010/wordprocessingGroup" xmlns:wpi="http://schemas.microsoft.com/office/word/2010/wordprocessingInk" xmlns:wne="http://schemas.microsoft.com/office/word/2006/wordml" xmlns:wps="http://schemas.microsoft.com/office/word/2010/wordprocessingShape" mc:Ignorable="w14 w15 w16se w16cid w16 w16cex wp14">
-  <w16cex:commentExtensible w16cex:durableId="2332DD54" w16cex:dateUtc="2020-10-15T17:38:00Z"/>
   <w16cex:commentExtensible w16cex:durableId="2333F9EF" w16cex:dateUtc="2020-10-16T13:52:00Z"/>
   <w16cex:commentExtensible w16cex:durableId="2333FA13" w16cex:dateUtc="2020-10-16T13:53:00Z"/>
-  <w16cex:commentExtensible w16cex:durableId="23330535" w16cex:dateUtc="2020-10-15T20:28:00Z"/>
-  <w16cex:commentExtensible w16cex:durableId="23330C29" w16cex:dateUtc="2020-10-15T20:58:00Z"/>
 </w16cex:commentsExtensible>
 </file>
 
 <file path=word/commentsIds.xml><?xml version="1.0" encoding="utf-8"?>
 <w16cid:commentsIds xmlns:wpc="http://schemas.microsoft.com/office/word/2010/wordprocessingCanvas" xmlns:cx="http://schemas.microsoft.com/office/drawing/2014/chartex" xmlns:cx1="http://schemas.microsoft.com/office/drawing/2015/9/8/chartex" xmlns:cx2="http://schemas.microsoft.com/office/drawing/2015/10/21/chartex" xmlns:cx3="http://schemas.microsoft.com/office/drawing/2016/5/9/chartex" xmlns:cx4="http://schemas.microsoft.com/office/drawing/2016/5/10/chartex" xmlns:cx5="http://schemas.microsoft.com/office/drawing/2016/5/11/chartex" xmlns:cx6="http://schemas.microsoft.com/office/drawing/2016/5/12/chartex" xmlns:cx7="http://schemas.microsoft.com/office/drawing/2016/5/13/chartex" xmlns:cx8="http://schemas.microsoft.com/office/drawing/2016/5/14/chartex" xmlns:mc="http://schemas.openxmlformats.org/markup-compatibility/2006" xmlns:aink="http://schemas.microsoft.com/office/drawing/2016/ink" xmlns:am3d="http://schemas.microsoft.com/office/drawing/2017/model3d" xmlns:o="urn:schemas-microsoft-com:office:office" xmlns:r="http://schemas.openxmlformats.org/officeDocument/2006/relationships" xmlns:m="http://schemas.openxmlformats.org/officeDocument/2006/math" xmlns:v="urn:schemas-microsoft-com:vml" xmlns:wp14="http://schemas.microsoft.com/office/word/2010/wordprocessingDrawing" xmlns:wp="http://schemas.openxmlformats.org/drawingml/2006/wordprocessingDrawing" xmlns:w10="urn:schemas-microsoft-com:office:word" xmlns:w="http://schemas.openxmlformats.org/wordprocessingml/2006/main" xmlns:w14="http://schemas.microsoft.com/office/word/2010/wordml" xmlns:w15="http://schemas.microsoft.com/office/word/2012/wordml" xmlns:w16cex="http://schemas.microsoft.com/office/word/2018/wordml/cex" xmlns:w16cid="http://schemas.microsoft.com/office/word/2016/wordml/cid" xmlns:w16="http://schemas.microsoft.com/office/word/2018/wordml" xmlns:w16se="http://schemas.microsoft.com/office/word/2015/wordml/symex" xmlns:wpg="http://schemas.microsoft.com/office/word/2010/wordprocessingGroup" xmlns:wpi="http://schemas.microsoft.com/office/word/2010/wordprocessingInk" xmlns:wne="http://schemas.microsoft.com/office/word/2006/wordml" xmlns:wps="http://schemas.microsoft.com/office/word/2010/wordprocessingShape" mc:Ignorable="w14 w15 w16se w16cid w16 w16cex wp14">
-  <w16cid:commentId w16cid:paraId="5AD6CDAD" w16cid:durableId="2332DD54"/>
   <w16cid:commentId w16cid:paraId="0682F9D9" w16cid:durableId="2333F9EF"/>
   <w16cid:commentId w16cid:paraId="5230B740" w16cid:durableId="2333FA13"/>
-  <w16cid:commentId w16cid:paraId="05BAF251" w16cid:durableId="23330535"/>
-  <w16cid:commentId w16cid:paraId="62A0FD02" w16cid:durableId="23330C29"/>
 </w16cid:commentsIds>
 </file>
 
 <file path=word/endnotes.xml><?xml version="1.0" encoding="utf-8"?>
-<w:endnotes xmlns:wpc="http://schemas.microsoft.com/office/word/2010/wordprocessingCanvas" xmlns:mc="http://schemas.openxmlformats.org/markup-compatibility/2006" xmlns:o="urn:schemas-microsoft-com:office:office" xmlns:r="http://schemas.openxmlformats.org/officeDocument/2006/relationships" xmlns:m="http://schemas.openxmlformats.org/officeDocument/2006/math" xmlns:v="urn:schemas-microsoft-com:vml" xmlns:wp14="http://schemas.microsoft.com/office/word/2010/wordprocessingDrawing" xmlns:wp="http://schemas.openxmlformats.org/drawingml/2006/wordprocessingDrawing" xmlns:w10="urn:schemas-microsoft-com:office:word" xmlns:w="http://schemas.openxmlformats.org/wordprocessingml/2006/main" xmlns:w14="http://schemas.microsoft.com/office/word/2010/wordml" xmlns:w15="http://schemas.microsoft.com/office/word/2012/wordml" xmlns:wpg="http://schemas.microsoft.com/office/word/2010/wordprocessingGroup" xmlns:wpi="http://schemas.microsoft.com/office/word/2010/wordprocessingInk" xmlns:wne="http://schemas.microsoft.com/office/word/2006/wordml" xmlns:wps="http://schemas.microsoft.com/office/word/2010/wordprocessingShape" mc:Ignorable="w14 w15 wp14">
+<w:endnotes xmlns:wpc="http://schemas.microsoft.com/office/word/2010/wordprocessingCanvas" xmlns:cx="http://schemas.microsoft.com/office/drawing/2014/chartex" xmlns:cx1="http://schemas.microsoft.com/office/drawing/2015/9/8/chartex" xmlns:cx2="http://schemas.microsoft.com/office/drawing/2015/10/21/chartex" xmlns:cx3="http://schemas.microsoft.com/office/drawing/2016/5/9/chartex" xmlns:cx4="http://schemas.microsoft.com/office/drawing/2016/5/10/chartex" xmlns:cx5="http://schemas.microsoft.com/office/drawing/2016/5/11/chartex" xmlns:cx6="http://schemas.microsoft.com/office/drawing/2016/5/12/chartex" xmlns:cx7="http://schemas.microsoft.com/office/drawing/2016/5/13/chartex" xmlns:cx8="http://schemas.microsoft.com/office/drawing/2016/5/14/chartex" xmlns:mc="http://schemas.openxmlformats.org/markup-compatibility/2006" xmlns:aink="http://schemas.microsoft.com/office/drawing/2016/ink" xmlns:am3d="http://schemas.microsoft.com/office/drawing/2017/model3d" xmlns:o="urn:schemas-microsoft-com:office:office" xmlns:r="http://schemas.openxmlformats.org/officeDocument/2006/relationships" xmlns:m="http://schemas.openxmlformats.org/officeDocument/2006/math" xmlns:v="urn:schemas-microsoft-com:vml" xmlns:wp14="http://schemas.microsoft.com/office/word/2010/wordprocessingDrawing" xmlns:wp="http://schemas.openxmlformats.org/drawingml/2006/wordprocessingDrawing" xmlns:w10="urn:schemas-microsoft-com:office:word" xmlns:w="http://schemas.openxmlformats.org/wordprocessingml/2006/main" xmlns:w14="http://schemas.microsoft.com/office/word/2010/wordml" xmlns:w15="http://schemas.microsoft.com/office/word/2012/wordml" xmlns:w16cex="http://schemas.microsoft.com/office/word/2018/wordml/cex" xmlns:w16cid="http://schemas.microsoft.com/office/word/2016/wordml/cid" xmlns:w16="http://schemas.microsoft.com/office/word/2018/wordml" xmlns:w16se="http://schemas.microsoft.com/office/word/2015/wordml/symex" xmlns:wpg="http://schemas.microsoft.com/office/word/2010/wordprocessingGroup" xmlns:wpi="http://schemas.microsoft.com/office/word/2010/wordprocessingInk" xmlns:wne="http://schemas.microsoft.com/office/word/2006/wordml" xmlns:wps="http://schemas.microsoft.com/office/word/2010/wordprocessingShape" mc:Ignorable="w14 w15 w16se w16cid w16 w16cex wp14">
   <w:endnote w:type="separator" w:id="-1">
     <w:p>
       <w:pPr>
@@ -8251,7 +9633,7 @@
 </file>
 
 <file path=word/footer1.xml><?xml version="1.0" encoding="utf-8"?>
-<w:ftr xmlns:wpc="http://schemas.microsoft.com/office/word/2010/wordprocessingCanvas" xmlns:mc="http://schemas.openxmlformats.org/markup-compatibility/2006" xmlns:o="urn:schemas-microsoft-com:office:office" xmlns:r="http://schemas.openxmlformats.org/officeDocument/2006/relationships" xmlns:m="http://schemas.openxmlformats.org/officeDocument/2006/math" xmlns:v="urn:schemas-microsoft-com:vml" xmlns:wp14="http://schemas.microsoft.com/office/word/2010/wordprocessingDrawing" xmlns:wp="http://schemas.openxmlformats.org/drawingml/2006/wordprocessingDrawing" xmlns:w10="urn:schemas-microsoft-com:office:word" xmlns:w="http://schemas.openxmlformats.org/wordprocessingml/2006/main" xmlns:w14="http://schemas.microsoft.com/office/word/2010/wordml" xmlns:w15="http://schemas.microsoft.com/office/word/2012/wordml" xmlns:wpg="http://schemas.microsoft.com/office/word/2010/wordprocessingGroup" xmlns:wpi="http://schemas.microsoft.com/office/word/2010/wordprocessingInk" xmlns:wne="http://schemas.microsoft.com/office/word/2006/wordml" xmlns:wps="http://schemas.microsoft.com/office/word/2010/wordprocessingShape" mc:Ignorable="w14 w15 wp14">
+<w:ftr xmlns:wpc="http://schemas.microsoft.com/office/word/2010/wordprocessingCanvas" xmlns:cx="http://schemas.microsoft.com/office/drawing/2014/chartex" xmlns:cx1="http://schemas.microsoft.com/office/drawing/2015/9/8/chartex" xmlns:cx2="http://schemas.microsoft.com/office/drawing/2015/10/21/chartex" xmlns:cx3="http://schemas.microsoft.com/office/drawing/2016/5/9/chartex" xmlns:cx4="http://schemas.microsoft.com/office/drawing/2016/5/10/chartex" xmlns:cx5="http://schemas.microsoft.com/office/drawing/2016/5/11/chartex" xmlns:cx6="http://schemas.microsoft.com/office/drawing/2016/5/12/chartex" xmlns:cx7="http://schemas.microsoft.com/office/drawing/2016/5/13/chartex" xmlns:cx8="http://schemas.microsoft.com/office/drawing/2016/5/14/chartex" xmlns:mc="http://schemas.openxmlformats.org/markup-compatibility/2006" xmlns:aink="http://schemas.microsoft.com/office/drawing/2016/ink" xmlns:am3d="http://schemas.microsoft.com/office/drawing/2017/model3d" xmlns:o="urn:schemas-microsoft-com:office:office" xmlns:r="http://schemas.openxmlformats.org/officeDocument/2006/relationships" xmlns:m="http://schemas.openxmlformats.org/officeDocument/2006/math" xmlns:v="urn:schemas-microsoft-com:vml" xmlns:wp14="http://schemas.microsoft.com/office/word/2010/wordprocessingDrawing" xmlns:wp="http://schemas.openxmlformats.org/drawingml/2006/wordprocessingDrawing" xmlns:w10="urn:schemas-microsoft-com:office:word" xmlns:w="http://schemas.openxmlformats.org/wordprocessingml/2006/main" xmlns:w14="http://schemas.microsoft.com/office/word/2010/wordml" xmlns:w15="http://schemas.microsoft.com/office/word/2012/wordml" xmlns:w16cex="http://schemas.microsoft.com/office/word/2018/wordml/cex" xmlns:w16cid="http://schemas.microsoft.com/office/word/2016/wordml/cid" xmlns:w16="http://schemas.microsoft.com/office/word/2018/wordml" xmlns:w16se="http://schemas.microsoft.com/office/word/2015/wordml/symex" xmlns:wpg="http://schemas.microsoft.com/office/word/2010/wordprocessingGroup" xmlns:wpi="http://schemas.microsoft.com/office/word/2010/wordprocessingInk" xmlns:wne="http://schemas.microsoft.com/office/word/2006/wordml" xmlns:wps="http://schemas.microsoft.com/office/word/2010/wordprocessingShape" mc:Ignorable="w14 w15 w16se w16cid w16 w16cex wp14">
   <w:p>
     <w:pPr>
       <w:rPr>
@@ -8265,7 +9647,7 @@
 </file>
 
 <file path=word/footnotes.xml><?xml version="1.0" encoding="utf-8"?>
-<w:footnotes xmlns:wpc="http://schemas.microsoft.com/office/word/2010/wordprocessingCanvas" xmlns:mc="http://schemas.openxmlformats.org/markup-compatibility/2006" xmlns:o="urn:schemas-microsoft-com:office:office" xmlns:r="http://schemas.openxmlformats.org/officeDocument/2006/relationships" xmlns:m="http://schemas.openxmlformats.org/officeDocument/2006/math" xmlns:v="urn:schemas-microsoft-com:vml" xmlns:wp14="http://schemas.microsoft.com/office/word/2010/wordprocessingDrawing" xmlns:wp="http://schemas.openxmlformats.org/drawingml/2006/wordprocessingDrawing" xmlns:w10="urn:schemas-microsoft-com:office:word" xmlns:w="http://schemas.openxmlformats.org/wordprocessingml/2006/main" xmlns:w14="http://schemas.microsoft.com/office/word/2010/wordml" xmlns:w15="http://schemas.microsoft.com/office/word/2012/wordml" xmlns:wpg="http://schemas.microsoft.com/office/word/2010/wordprocessingGroup" xmlns:wpi="http://schemas.microsoft.com/office/word/2010/wordprocessingInk" xmlns:wne="http://schemas.microsoft.com/office/word/2006/wordml" xmlns:wps="http://schemas.microsoft.com/office/word/2010/wordprocessingShape" mc:Ignorable="w14 w15 wp14">
+<w:footnotes xmlns:wpc="http://schemas.microsoft.com/office/word/2010/wordprocessingCanvas" xmlns:cx="http://schemas.microsoft.com/office/drawing/2014/chartex" xmlns:cx1="http://schemas.microsoft.com/office/drawing/2015/9/8/chartex" xmlns:cx2="http://schemas.microsoft.com/office/drawing/2015/10/21/chartex" xmlns:cx3="http://schemas.microsoft.com/office/drawing/2016/5/9/chartex" xmlns:cx4="http://schemas.microsoft.com/office/drawing/2016/5/10/chartex" xmlns:cx5="http://schemas.microsoft.com/office/drawing/2016/5/11/chartex" xmlns:cx6="http://schemas.microsoft.com/office/drawing/2016/5/12/chartex" xmlns:cx7="http://schemas.microsoft.com/office/drawing/2016/5/13/chartex" xmlns:cx8="http://schemas.microsoft.com/office/drawing/2016/5/14/chartex" xmlns:mc="http://schemas.openxmlformats.org/markup-compatibility/2006" xmlns:aink="http://schemas.microsoft.com/office/drawing/2016/ink" xmlns:am3d="http://schemas.microsoft.com/office/drawing/2017/model3d" xmlns:o="urn:schemas-microsoft-com:office:office" xmlns:r="http://schemas.openxmlformats.org/officeDocument/2006/relationships" xmlns:m="http://schemas.openxmlformats.org/officeDocument/2006/math" xmlns:v="urn:schemas-microsoft-com:vml" xmlns:wp14="http://schemas.microsoft.com/office/word/2010/wordprocessingDrawing" xmlns:wp="http://schemas.openxmlformats.org/drawingml/2006/wordprocessingDrawing" xmlns:w10="urn:schemas-microsoft-com:office:word" xmlns:w="http://schemas.openxmlformats.org/wordprocessingml/2006/main" xmlns:w14="http://schemas.microsoft.com/office/word/2010/wordml" xmlns:w15="http://schemas.microsoft.com/office/word/2012/wordml" xmlns:w16cex="http://schemas.microsoft.com/office/word/2018/wordml/cex" xmlns:w16cid="http://schemas.microsoft.com/office/word/2016/wordml/cid" xmlns:w16="http://schemas.microsoft.com/office/word/2018/wordml" xmlns:w16se="http://schemas.microsoft.com/office/word/2015/wordml/symex" xmlns:wpg="http://schemas.microsoft.com/office/word/2010/wordprocessingGroup" xmlns:wpi="http://schemas.microsoft.com/office/word/2010/wordprocessingInk" xmlns:wne="http://schemas.microsoft.com/office/word/2006/wordml" xmlns:wps="http://schemas.microsoft.com/office/word/2010/wordprocessingShape" mc:Ignorable="w14 w15 w16se w16cid w16 w16cex wp14">
   <w:footnote w:type="separator" w:id="-1">
     <w:p>
       <w:pPr>
@@ -8290,7 +9672,7 @@
 </file>
 
 <file path=word/header1.xml><?xml version="1.0" encoding="utf-8"?>
-<w:hdr xmlns:wpc="http://schemas.microsoft.com/office/word/2010/wordprocessingCanvas" xmlns:mc="http://schemas.openxmlformats.org/markup-compatibility/2006" xmlns:o="urn:schemas-microsoft-com:office:office" xmlns:r="http://schemas.openxmlformats.org/officeDocument/2006/relationships" xmlns:m="http://schemas.openxmlformats.org/officeDocument/2006/math" xmlns:v="urn:schemas-microsoft-com:vml" xmlns:wp14="http://schemas.microsoft.com/office/word/2010/wordprocessingDrawing" xmlns:wp="http://schemas.openxmlformats.org/drawingml/2006/wordprocessingDrawing" xmlns:w10="urn:schemas-microsoft-com:office:word" xmlns:w="http://schemas.openxmlformats.org/wordprocessingml/2006/main" xmlns:w14="http://schemas.microsoft.com/office/word/2010/wordml" xmlns:w15="http://schemas.microsoft.com/office/word/2012/wordml" xmlns:wpg="http://schemas.microsoft.com/office/word/2010/wordprocessingGroup" xmlns:wpi="http://schemas.microsoft.com/office/word/2010/wordprocessingInk" xmlns:wne="http://schemas.microsoft.com/office/word/2006/wordml" xmlns:wps="http://schemas.microsoft.com/office/word/2010/wordprocessingShape" mc:Ignorable="w14 w15 wp14">
+<w:hdr xmlns:wpc="http://schemas.microsoft.com/office/word/2010/wordprocessingCanvas" xmlns:cx="http://schemas.microsoft.com/office/drawing/2014/chartex" xmlns:cx1="http://schemas.microsoft.com/office/drawing/2015/9/8/chartex" xmlns:cx2="http://schemas.microsoft.com/office/drawing/2015/10/21/chartex" xmlns:cx3="http://schemas.microsoft.com/office/drawing/2016/5/9/chartex" xmlns:cx4="http://schemas.microsoft.com/office/drawing/2016/5/10/chartex" xmlns:cx5="http://schemas.microsoft.com/office/drawing/2016/5/11/chartex" xmlns:cx6="http://schemas.microsoft.com/office/drawing/2016/5/12/chartex" xmlns:cx7="http://schemas.microsoft.com/office/drawing/2016/5/13/chartex" xmlns:cx8="http://schemas.microsoft.com/office/drawing/2016/5/14/chartex" xmlns:mc="http://schemas.openxmlformats.org/markup-compatibility/2006" xmlns:aink="http://schemas.microsoft.com/office/drawing/2016/ink" xmlns:am3d="http://schemas.microsoft.com/office/drawing/2017/model3d" xmlns:o="urn:schemas-microsoft-com:office:office" xmlns:r="http://schemas.openxmlformats.org/officeDocument/2006/relationships" xmlns:m="http://schemas.openxmlformats.org/officeDocument/2006/math" xmlns:v="urn:schemas-microsoft-com:vml" xmlns:wp14="http://schemas.microsoft.com/office/word/2010/wordprocessingDrawing" xmlns:wp="http://schemas.openxmlformats.org/drawingml/2006/wordprocessingDrawing" xmlns:w10="urn:schemas-microsoft-com:office:word" xmlns:w="http://schemas.openxmlformats.org/wordprocessingml/2006/main" xmlns:w14="http://schemas.microsoft.com/office/word/2010/wordml" xmlns:w15="http://schemas.microsoft.com/office/word/2012/wordml" xmlns:w16cex="http://schemas.microsoft.com/office/word/2018/wordml/cex" xmlns:w16cid="http://schemas.microsoft.com/office/word/2016/wordml/cid" xmlns:w16="http://schemas.microsoft.com/office/word/2018/wordml" xmlns:w16se="http://schemas.microsoft.com/office/word/2015/wordml/symex" xmlns:wpg="http://schemas.microsoft.com/office/word/2010/wordprocessingGroup" xmlns:wpi="http://schemas.microsoft.com/office/word/2010/wordprocessingInk" xmlns:wne="http://schemas.microsoft.com/office/word/2006/wordml" xmlns:wps="http://schemas.microsoft.com/office/word/2010/wordprocessingShape" mc:Ignorable="w14 w15 w16se w16cid w16 w16cex wp14">
   <w:p>
     <w:pPr>
       <w:spacing w:line="240" w:lineRule="auto"/>
@@ -8304,8 +9686,8 @@
 </file>
 
 <file path=word/numbering.xml><?xml version="1.0" encoding="utf-8"?>
-<w:numbering xmlns:wpc="http://schemas.microsoft.com/office/word/2010/wordprocessingCanvas" xmlns:mc="http://schemas.openxmlformats.org/markup-compatibility/2006" xmlns:o="urn:schemas-microsoft-com:office:office" xmlns:r="http://schemas.openxmlformats.org/officeDocument/2006/relationships" xmlns:m="http://schemas.openxmlformats.org/officeDocument/2006/math" xmlns:v="urn:schemas-microsoft-com:vml" xmlns:wp14="http://schemas.microsoft.com/office/word/2010/wordprocessingDrawing" xmlns:wp="http://schemas.openxmlformats.org/drawingml/2006/wordprocessingDrawing" xmlns:w10="urn:schemas-microsoft-com:office:word" xmlns:w="http://schemas.openxmlformats.org/wordprocessingml/2006/main" xmlns:w14="http://schemas.microsoft.com/office/word/2010/wordml" xmlns:w15="http://schemas.microsoft.com/office/word/2012/wordml" xmlns:wpg="http://schemas.microsoft.com/office/word/2010/wordprocessingGroup" xmlns:wpi="http://schemas.microsoft.com/office/word/2010/wordprocessingInk" xmlns:wne="http://schemas.microsoft.com/office/word/2006/wordml" xmlns:wps="http://schemas.microsoft.com/office/word/2010/wordprocessingShape" mc:Ignorable="w14 w15 wp14">
-  <w:abstractNum w:abstractNumId="0">
+<w:numbering xmlns:wpc="http://schemas.microsoft.com/office/word/2010/wordprocessingCanvas" xmlns:cx="http://schemas.microsoft.com/office/drawing/2014/chartex" xmlns:cx1="http://schemas.microsoft.com/office/drawing/2015/9/8/chartex" xmlns:cx2="http://schemas.microsoft.com/office/drawing/2015/10/21/chartex" xmlns:cx3="http://schemas.microsoft.com/office/drawing/2016/5/9/chartex" xmlns:cx4="http://schemas.microsoft.com/office/drawing/2016/5/10/chartex" xmlns:cx5="http://schemas.microsoft.com/office/drawing/2016/5/11/chartex" xmlns:cx6="http://schemas.microsoft.com/office/drawing/2016/5/12/chartex" xmlns:cx7="http://schemas.microsoft.com/office/drawing/2016/5/13/chartex" xmlns:cx8="http://schemas.microsoft.com/office/drawing/2016/5/14/chartex" xmlns:mc="http://schemas.openxmlformats.org/markup-compatibility/2006" xmlns:aink="http://schemas.microsoft.com/office/drawing/2016/ink" xmlns:am3d="http://schemas.microsoft.com/office/drawing/2017/model3d" xmlns:o="urn:schemas-microsoft-com:office:office" xmlns:r="http://schemas.openxmlformats.org/officeDocument/2006/relationships" xmlns:m="http://schemas.openxmlformats.org/officeDocument/2006/math" xmlns:v="urn:schemas-microsoft-com:vml" xmlns:wp14="http://schemas.microsoft.com/office/word/2010/wordprocessingDrawing" xmlns:wp="http://schemas.openxmlformats.org/drawingml/2006/wordprocessingDrawing" xmlns:w10="urn:schemas-microsoft-com:office:word" xmlns:w="http://schemas.openxmlformats.org/wordprocessingml/2006/main" xmlns:w14="http://schemas.microsoft.com/office/word/2010/wordml" xmlns:w15="http://schemas.microsoft.com/office/word/2012/wordml" xmlns:w16cex="http://schemas.microsoft.com/office/word/2018/wordml/cex" xmlns:w16cid="http://schemas.microsoft.com/office/word/2016/wordml/cid" xmlns:w16="http://schemas.microsoft.com/office/word/2018/wordml" xmlns:w16se="http://schemas.microsoft.com/office/word/2015/wordml/symex" xmlns:wpg="http://schemas.microsoft.com/office/word/2010/wordprocessingGroup" xmlns:wpi="http://schemas.microsoft.com/office/word/2010/wordprocessingInk" xmlns:wne="http://schemas.microsoft.com/office/word/2006/wordml" xmlns:wps="http://schemas.microsoft.com/office/word/2010/wordprocessingShape" mc:Ignorable="w14 w15 w16se w16cid w16 w16cex wp14">
+  <w:abstractNum w:abstractNumId="0" w15:restartNumberingAfterBreak="0">
     <w:nsid w:val="056E0F36"/>
     <w:multiLevelType w:val="multilevel"/>
     <w:tmpl w:val="E3061352"/>
@@ -8420,7 +9802,7 @@
       </w:rPr>
     </w:lvl>
   </w:abstractNum>
-  <w:abstractNum w:abstractNumId="1">
+  <w:abstractNum w:abstractNumId="1" w15:restartNumberingAfterBreak="0">
     <w:nsid w:val="0BE80495"/>
     <w:multiLevelType w:val="multilevel"/>
     <w:tmpl w:val="C5B66930"/>
@@ -8586,7 +9968,7 @@
       </w:rPr>
     </w:lvl>
   </w:abstractNum>
-  <w:abstractNum w:abstractNumId="2">
+  <w:abstractNum w:abstractNumId="2" w15:restartNumberingAfterBreak="0">
     <w:nsid w:val="0BFC7A8B"/>
     <w:multiLevelType w:val="multilevel"/>
     <w:tmpl w:val="C08C3242"/>
@@ -8746,7 +10128,7 @@
       </w:rPr>
     </w:lvl>
   </w:abstractNum>
-  <w:abstractNum w:abstractNumId="3">
+  <w:abstractNum w:abstractNumId="3" w15:restartNumberingAfterBreak="0">
     <w:nsid w:val="0D9C3E13"/>
     <w:multiLevelType w:val="multilevel"/>
     <w:tmpl w:val="FBB03CBC"/>
@@ -8912,7 +10294,7 @@
       </w:rPr>
     </w:lvl>
   </w:abstractNum>
-  <w:abstractNum w:abstractNumId="4">
+  <w:abstractNum w:abstractNumId="4" w15:restartNumberingAfterBreak="0">
     <w:nsid w:val="0DB63470"/>
     <w:multiLevelType w:val="multilevel"/>
     <w:tmpl w:val="C08C3242"/>
@@ -9072,7 +10454,7 @@
       </w:rPr>
     </w:lvl>
   </w:abstractNum>
-  <w:abstractNum w:abstractNumId="5">
+  <w:abstractNum w:abstractNumId="5" w15:restartNumberingAfterBreak="0">
     <w:nsid w:val="0DF23EC3"/>
     <w:multiLevelType w:val="hybridMultilevel"/>
     <w:tmpl w:val="A5F8B1F2"/>
@@ -9164,7 +10546,7 @@
       </w:pPr>
     </w:lvl>
   </w:abstractNum>
-  <w:abstractNum w:abstractNumId="6">
+  <w:abstractNum w:abstractNumId="6" w15:restartNumberingAfterBreak="0">
     <w:nsid w:val="124801B3"/>
     <w:multiLevelType w:val="multilevel"/>
     <w:tmpl w:val="C08C3242"/>
@@ -9324,7 +10706,7 @@
       </w:rPr>
     </w:lvl>
   </w:abstractNum>
-  <w:abstractNum w:abstractNumId="7">
+  <w:abstractNum w:abstractNumId="7" w15:restartNumberingAfterBreak="0">
     <w:nsid w:val="15E06D8E"/>
     <w:multiLevelType w:val="hybridMultilevel"/>
     <w:tmpl w:val="6E5AEBBC"/>
@@ -9413,7 +10795,7 @@
       </w:pPr>
     </w:lvl>
   </w:abstractNum>
-  <w:abstractNum w:abstractNumId="8">
+  <w:abstractNum w:abstractNumId="8" w15:restartNumberingAfterBreak="0">
     <w:nsid w:val="162A07E3"/>
     <w:multiLevelType w:val="multilevel"/>
     <w:tmpl w:val="C08C3242"/>
@@ -9573,7 +10955,7 @@
       </w:rPr>
     </w:lvl>
   </w:abstractNum>
-  <w:abstractNum w:abstractNumId="9">
+  <w:abstractNum w:abstractNumId="9" w15:restartNumberingAfterBreak="0">
     <w:nsid w:val="1A612099"/>
     <w:multiLevelType w:val="multilevel"/>
     <w:tmpl w:val="C08C3242"/>
@@ -9733,7 +11115,7 @@
       </w:rPr>
     </w:lvl>
   </w:abstractNum>
-  <w:abstractNum w:abstractNumId="10">
+  <w:abstractNum w:abstractNumId="10" w15:restartNumberingAfterBreak="0">
     <w:nsid w:val="1BC21088"/>
     <w:multiLevelType w:val="hybridMultilevel"/>
     <w:tmpl w:val="0E183238"/>
@@ -9828,7 +11210,7 @@
       </w:pPr>
     </w:lvl>
   </w:abstractNum>
-  <w:abstractNum w:abstractNumId="11">
+  <w:abstractNum w:abstractNumId="11" w15:restartNumberingAfterBreak="0">
     <w:nsid w:val="1F292356"/>
     <w:multiLevelType w:val="multilevel"/>
     <w:tmpl w:val="C08C3242"/>
@@ -9988,7 +11370,7 @@
       </w:rPr>
     </w:lvl>
   </w:abstractNum>
-  <w:abstractNum w:abstractNumId="12">
+  <w:abstractNum w:abstractNumId="12" w15:restartNumberingAfterBreak="0">
     <w:nsid w:val="300A2905"/>
     <w:multiLevelType w:val="multilevel"/>
     <w:tmpl w:val="B4A22DD6"/>
@@ -10154,7 +11536,7 @@
       </w:rPr>
     </w:lvl>
   </w:abstractNum>
-  <w:abstractNum w:abstractNumId="13">
+  <w:abstractNum w:abstractNumId="13" w15:restartNumberingAfterBreak="0">
     <w:nsid w:val="30C36E6C"/>
     <w:multiLevelType w:val="multilevel"/>
     <w:tmpl w:val="9940CB10"/>
@@ -10314,7 +11696,7 @@
       </w:rPr>
     </w:lvl>
   </w:abstractNum>
-  <w:abstractNum w:abstractNumId="14">
+  <w:abstractNum w:abstractNumId="14" w15:restartNumberingAfterBreak="0">
     <w:nsid w:val="31294052"/>
     <w:multiLevelType w:val="multilevel"/>
     <w:tmpl w:val="C08C3242"/>
@@ -10474,7 +11856,7 @@
       </w:rPr>
     </w:lvl>
   </w:abstractNum>
-  <w:abstractNum w:abstractNumId="15">
+  <w:abstractNum w:abstractNumId="15" w15:restartNumberingAfterBreak="0">
     <w:nsid w:val="34927075"/>
     <w:multiLevelType w:val="hybridMultilevel"/>
     <w:tmpl w:val="B420BBFA"/>
@@ -10563,7 +11945,7 @@
       </w:pPr>
     </w:lvl>
   </w:abstractNum>
-  <w:abstractNum w:abstractNumId="16">
+  <w:abstractNum w:abstractNumId="16" w15:restartNumberingAfterBreak="0">
     <w:nsid w:val="36FB0719"/>
     <w:multiLevelType w:val="multilevel"/>
     <w:tmpl w:val="C08C3242"/>
@@ -10723,7 +12105,7 @@
       </w:rPr>
     </w:lvl>
   </w:abstractNum>
-  <w:abstractNum w:abstractNumId="17">
+  <w:abstractNum w:abstractNumId="17" w15:restartNumberingAfterBreak="0">
     <w:nsid w:val="43E9012F"/>
     <w:multiLevelType w:val="multilevel"/>
     <w:tmpl w:val="E708CC00"/>
@@ -10890,7 +12272,7 @@
       </w:rPr>
     </w:lvl>
   </w:abstractNum>
-  <w:abstractNum w:abstractNumId="18">
+  <w:abstractNum w:abstractNumId="18" w15:restartNumberingAfterBreak="0">
     <w:nsid w:val="4B9029F8"/>
     <w:multiLevelType w:val="multilevel"/>
     <w:tmpl w:val="4E544170"/>
@@ -11045,7 +12427,7 @@
       </w:rPr>
     </w:lvl>
   </w:abstractNum>
-  <w:abstractNum w:abstractNumId="19">
+  <w:abstractNum w:abstractNumId="19" w15:restartNumberingAfterBreak="0">
     <w:nsid w:val="4FBF0D9C"/>
     <w:multiLevelType w:val="multilevel"/>
     <w:tmpl w:val="9940CB10"/>
@@ -11205,7 +12587,7 @@
       </w:rPr>
     </w:lvl>
   </w:abstractNum>
-  <w:abstractNum w:abstractNumId="20">
+  <w:abstractNum w:abstractNumId="20" w15:restartNumberingAfterBreak="0">
     <w:nsid w:val="52C33EB1"/>
     <w:multiLevelType w:val="multilevel"/>
     <w:tmpl w:val="C08C3242"/>
@@ -11365,7 +12747,7 @@
       </w:rPr>
     </w:lvl>
   </w:abstractNum>
-  <w:abstractNum w:abstractNumId="21">
+  <w:abstractNum w:abstractNumId="21" w15:restartNumberingAfterBreak="0">
     <w:nsid w:val="5BB9184D"/>
     <w:multiLevelType w:val="multilevel"/>
     <w:tmpl w:val="C08C3242"/>
@@ -11525,7 +12907,7 @@
       </w:rPr>
     </w:lvl>
   </w:abstractNum>
-  <w:abstractNum w:abstractNumId="22">
+  <w:abstractNum w:abstractNumId="22" w15:restartNumberingAfterBreak="0">
     <w:nsid w:val="62814CA6"/>
     <w:multiLevelType w:val="multilevel"/>
     <w:tmpl w:val="C08C3242"/>
@@ -11685,7 +13067,7 @@
       </w:rPr>
     </w:lvl>
   </w:abstractNum>
-  <w:abstractNum w:abstractNumId="23">
+  <w:abstractNum w:abstractNumId="23" w15:restartNumberingAfterBreak="0">
     <w:nsid w:val="640138FD"/>
     <w:multiLevelType w:val="hybridMultilevel"/>
     <w:tmpl w:val="2BCA2E5C"/>
@@ -11775,7 +13157,7 @@
       </w:pPr>
     </w:lvl>
   </w:abstractNum>
-  <w:abstractNum w:abstractNumId="24">
+  <w:abstractNum w:abstractNumId="24" w15:restartNumberingAfterBreak="0">
     <w:nsid w:val="6452786D"/>
     <w:multiLevelType w:val="multilevel"/>
     <w:tmpl w:val="C08C3242"/>
@@ -11935,7 +13317,7 @@
       </w:rPr>
     </w:lvl>
   </w:abstractNum>
-  <w:abstractNum w:abstractNumId="25">
+  <w:abstractNum w:abstractNumId="25" w15:restartNumberingAfterBreak="0">
     <w:nsid w:val="7D2A7801"/>
     <w:multiLevelType w:val="multilevel"/>
     <w:tmpl w:val="C08C3242"/>
@@ -12095,7 +13477,7 @@
       </w:rPr>
     </w:lvl>
   </w:abstractNum>
-  <w:abstractNum w:abstractNumId="26">
+  <w:abstractNum w:abstractNumId="26" w15:restartNumberingAfterBreak="0">
     <w:nsid w:val="7F425C4C"/>
     <w:multiLevelType w:val="multilevel"/>
     <w:tmpl w:val="C08C3242"/>
@@ -12340,7 +13722,7 @@
 </file>
 
 <file path=word/people.xml><?xml version="1.0" encoding="utf-8"?>
-<w15:people xmlns:wpc="http://schemas.microsoft.com/office/word/2010/wordprocessingCanvas" xmlns:mc="http://schemas.openxmlformats.org/markup-compatibility/2006" xmlns:o="urn:schemas-microsoft-com:office:office" xmlns:r="http://schemas.openxmlformats.org/officeDocument/2006/relationships" xmlns:m="http://schemas.openxmlformats.org/officeDocument/2006/math" xmlns:v="urn:schemas-microsoft-com:vml" xmlns:wp14="http://schemas.microsoft.com/office/word/2010/wordprocessingDrawing" xmlns:wp="http://schemas.openxmlformats.org/drawingml/2006/wordprocessingDrawing" xmlns:w10="urn:schemas-microsoft-com:office:word" xmlns:w="http://schemas.openxmlformats.org/wordprocessingml/2006/main" xmlns:w14="http://schemas.microsoft.com/office/word/2010/wordml" xmlns:w15="http://schemas.microsoft.com/office/word/2012/wordml" xmlns:wpg="http://schemas.microsoft.com/office/word/2010/wordprocessingGroup" xmlns:wpi="http://schemas.microsoft.com/office/word/2010/wordprocessingInk" xmlns:wne="http://schemas.microsoft.com/office/word/2006/wordml" xmlns:wps="http://schemas.microsoft.com/office/word/2010/wordprocessingShape" mc:Ignorable="w14 w15 wp14">
+<w15:people xmlns:wpc="http://schemas.microsoft.com/office/word/2010/wordprocessingCanvas" xmlns:cx="http://schemas.microsoft.com/office/drawing/2014/chartex" xmlns:cx1="http://schemas.microsoft.com/office/drawing/2015/9/8/chartex" xmlns:cx2="http://schemas.microsoft.com/office/drawing/2015/10/21/chartex" xmlns:cx3="http://schemas.microsoft.com/office/drawing/2016/5/9/chartex" xmlns:cx4="http://schemas.microsoft.com/office/drawing/2016/5/10/chartex" xmlns:cx5="http://schemas.microsoft.com/office/drawing/2016/5/11/chartex" xmlns:cx6="http://schemas.microsoft.com/office/drawing/2016/5/12/chartex" xmlns:cx7="http://schemas.microsoft.com/office/drawing/2016/5/13/chartex" xmlns:cx8="http://schemas.microsoft.com/office/drawing/2016/5/14/chartex" xmlns:mc="http://schemas.openxmlformats.org/markup-compatibility/2006" xmlns:aink="http://schemas.microsoft.com/office/drawing/2016/ink" xmlns:am3d="http://schemas.microsoft.com/office/drawing/2017/model3d" xmlns:o="urn:schemas-microsoft-com:office:office" xmlns:r="http://schemas.openxmlformats.org/officeDocument/2006/relationships" xmlns:m="http://schemas.openxmlformats.org/officeDocument/2006/math" xmlns:v="urn:schemas-microsoft-com:vml" xmlns:wp14="http://schemas.microsoft.com/office/word/2010/wordprocessingDrawing" xmlns:wp="http://schemas.openxmlformats.org/drawingml/2006/wordprocessingDrawing" xmlns:w10="urn:schemas-microsoft-com:office:word" xmlns:w="http://schemas.openxmlformats.org/wordprocessingml/2006/main" xmlns:w14="http://schemas.microsoft.com/office/word/2010/wordml" xmlns:w15="http://schemas.microsoft.com/office/word/2012/wordml" xmlns:w16cex="http://schemas.microsoft.com/office/word/2018/wordml/cex" xmlns:w16cid="http://schemas.microsoft.com/office/word/2016/wordml/cid" xmlns:w16="http://schemas.microsoft.com/office/word/2018/wordml" xmlns:w16se="http://schemas.microsoft.com/office/word/2015/wordml/symex" xmlns:wpg="http://schemas.microsoft.com/office/word/2010/wordprocessingGroup" xmlns:wpi="http://schemas.microsoft.com/office/word/2010/wordprocessingInk" xmlns:wne="http://schemas.microsoft.com/office/word/2006/wordml" xmlns:wps="http://schemas.microsoft.com/office/word/2010/wordprocessingShape" mc:Ignorable="w14 w15 w16se w16cid w16 w16cex wp14">
   <w15:person w15:author="Isabela Carolina Costa Barbosa">
     <w15:presenceInfo w15:providerId="Windows Live" w15:userId="d5296e9266187a06"/>
   </w15:person>
@@ -12348,7 +13730,7 @@
 </file>
 
 <file path=word/styles.xml><?xml version="1.0" encoding="utf-8"?>
-<w:styles xmlns:mc="http://schemas.openxmlformats.org/markup-compatibility/2006" xmlns:r="http://schemas.openxmlformats.org/officeDocument/2006/relationships" xmlns:w="http://schemas.openxmlformats.org/wordprocessingml/2006/main" xmlns:w14="http://schemas.microsoft.com/office/word/2010/wordml" xmlns:w15="http://schemas.microsoft.com/office/word/2012/wordml" mc:Ignorable="w14 w15">
+<w:styles xmlns:mc="http://schemas.openxmlformats.org/markup-compatibility/2006" xmlns:r="http://schemas.openxmlformats.org/officeDocument/2006/relationships" xmlns:w="http://schemas.openxmlformats.org/wordprocessingml/2006/main" xmlns:w14="http://schemas.microsoft.com/office/word/2010/wordml" xmlns:w15="http://schemas.microsoft.com/office/word/2012/wordml" xmlns:w16cex="http://schemas.microsoft.com/office/word/2018/wordml/cex" xmlns:w16cid="http://schemas.microsoft.com/office/word/2016/wordml/cid" xmlns:w16="http://schemas.microsoft.com/office/word/2018/wordml" xmlns:w16se="http://schemas.microsoft.com/office/word/2015/wordml/symex" mc:Ignorable="w14 w15 w16se w16cid w16 w16cex">
   <w:docDefaults>
     <w:rPrDefault>
       <w:rPr>
@@ -12364,7 +13746,7 @@
       </w:pPr>
     </w:pPrDefault>
   </w:docDefaults>
-  <w:latentStyles w:defLockedState="0" w:defUIPriority="99" w:defSemiHidden="0" w:defUnhideWhenUsed="0" w:defQFormat="0" w:count="371">
+  <w:latentStyles w:defLockedState="0" w:defUIPriority="99" w:defSemiHidden="0" w:defUnhideWhenUsed="0" w:defQFormat="0" w:count="376">
     <w:lsdException w:name="Normal" w:uiPriority="0" w:qFormat="1"/>
     <w:lsdException w:name="heading 1" w:uiPriority="9" w:qFormat="1"/>
     <w:lsdException w:name="heading 2" w:semiHidden="1" w:uiPriority="9" w:unhideWhenUsed="1" w:qFormat="1"/>
@@ -12470,7 +13852,6 @@
     <w:lsdException w:name="HTML Sample" w:semiHidden="1" w:unhideWhenUsed="1"/>
     <w:lsdException w:name="HTML Typewriter" w:semiHidden="1" w:unhideWhenUsed="1"/>
     <w:lsdException w:name="HTML Variable" w:semiHidden="1" w:unhideWhenUsed="1"/>
-    <w:lsdException w:name="Normal Table" w:semiHidden="1" w:unhideWhenUsed="1"/>
     <w:lsdException w:name="annotation subject" w:semiHidden="1" w:unhideWhenUsed="1"/>
     <w:lsdException w:name="No List" w:semiHidden="1" w:unhideWhenUsed="1"/>
     <w:lsdException w:name="Outline List 1" w:semiHidden="1" w:unhideWhenUsed="1"/>
@@ -12513,11 +13894,8 @@
     <w:lsdException w:name="Table Contemporary" w:semiHidden="1" w:unhideWhenUsed="1"/>
     <w:lsdException w:name="Table Elegant" w:semiHidden="1" w:unhideWhenUsed="1"/>
     <w:lsdException w:name="Table Professional" w:semiHidden="1" w:unhideWhenUsed="1"/>
-    <w:lsdException w:name="Table Subtle 1" w:semiHidden="1" w:unhideWhenUsed="1"/>
     <w:lsdException w:name="Table Subtle 2" w:semiHidden="1" w:unhideWhenUsed="1"/>
     <w:lsdException w:name="Table Web 1" w:semiHidden="1" w:unhideWhenUsed="1"/>
-    <w:lsdException w:name="Table Web 2" w:semiHidden="1" w:unhideWhenUsed="1"/>
-    <w:lsdException w:name="Table Web 3" w:semiHidden="1" w:unhideWhenUsed="1"/>
     <w:lsdException w:name="Balloon Text" w:semiHidden="1" w:unhideWhenUsed="1"/>
     <w:lsdException w:name="Table Grid" w:uiPriority="39"/>
     <w:lsdException w:name="Table Theme" w:semiHidden="1" w:unhideWhenUsed="1"/>
@@ -12736,6 +14114,11 @@
     <w:lsdException w:name="List Table 5 Dark Accent 6" w:uiPriority="50"/>
     <w:lsdException w:name="List Table 6 Colorful Accent 6" w:uiPriority="51"/>
     <w:lsdException w:name="List Table 7 Colorful Accent 6" w:uiPriority="52"/>
+    <w:lsdException w:name="Mention" w:semiHidden="1" w:unhideWhenUsed="1"/>
+    <w:lsdException w:name="Smart Hyperlink" w:semiHidden="1" w:unhideWhenUsed="1"/>
+    <w:lsdException w:name="Hashtag" w:semiHidden="1" w:unhideWhenUsed="1"/>
+    <w:lsdException w:name="Unresolved Mention" w:semiHidden="1" w:unhideWhenUsed="1"/>
+    <w:lsdException w:name="Smart Link" w:semiHidden="1" w:unhideWhenUsed="1"/>
   </w:latentStyles>
   <w:style w:type="paragraph" w:default="1" w:styleId="Normal">
     <w:name w:val="Normal"/>
@@ -12921,9 +14304,7 @@
       <w:tblStyleRowBandSize w:val="1"/>
       <w:tblStyleColBandSize w:val="1"/>
       <w:tblCellMar>
-        <w:top w:w="0" w:type="dxa"/>
         <w:left w:w="70" w:type="dxa"/>
-        <w:bottom w:w="0" w:type="dxa"/>
         <w:right w:w="70" w:type="dxa"/>
       </w:tblCellMar>
     </w:tblPr>

</xml_diff>

<commit_message>
el-274: Ajustando contrato do aluno evolucaçao
</commit_message>
<xml_diff>
--- a/docassemble/docassemble/brcomeducalegal/data/templates/colegio-evolucao-contrato-prestacao-servicos-educacionais.docx
+++ b/docassemble/docassemble/brcomeducalegal/data/templates/colegio-evolucao-contrato-prestacao-servicos-educacionais.docx
@@ -1,6 +1,6 @@
 
 <file path=word/document.xml><?xml version="1.0" encoding="utf-8"?>
-<w:document xmlns:wpc="http://schemas.microsoft.com/office/word/2010/wordprocessingCanvas" xmlns:cx="http://schemas.microsoft.com/office/drawing/2014/chartex" xmlns:cx1="http://schemas.microsoft.com/office/drawing/2015/9/8/chartex" xmlns:cx2="http://schemas.microsoft.com/office/drawing/2015/10/21/chartex" xmlns:cx3="http://schemas.microsoft.com/office/drawing/2016/5/9/chartex" xmlns:cx4="http://schemas.microsoft.com/office/drawing/2016/5/10/chartex" xmlns:cx5="http://schemas.microsoft.com/office/drawing/2016/5/11/chartex" xmlns:cx6="http://schemas.microsoft.com/office/drawing/2016/5/12/chartex" xmlns:cx7="http://schemas.microsoft.com/office/drawing/2016/5/13/chartex" xmlns:cx8="http://schemas.microsoft.com/office/drawing/2016/5/14/chartex" xmlns:mc="http://schemas.openxmlformats.org/markup-compatibility/2006" xmlns:aink="http://schemas.microsoft.com/office/drawing/2016/ink" xmlns:am3d="http://schemas.microsoft.com/office/drawing/2017/model3d" xmlns:o="urn:schemas-microsoft-com:office:office" xmlns:r="http://schemas.openxmlformats.org/officeDocument/2006/relationships" xmlns:m="http://schemas.openxmlformats.org/officeDocument/2006/math" xmlns:v="urn:schemas-microsoft-com:vml" xmlns:wp14="http://schemas.microsoft.com/office/word/2010/wordprocessingDrawing" xmlns:wp="http://schemas.openxmlformats.org/drawingml/2006/wordprocessingDrawing" xmlns:w10="urn:schemas-microsoft-com:office:word" xmlns:w="http://schemas.openxmlformats.org/wordprocessingml/2006/main" xmlns:w14="http://schemas.microsoft.com/office/word/2010/wordml" xmlns:w15="http://schemas.microsoft.com/office/word/2012/wordml" xmlns:w16cex="http://schemas.microsoft.com/office/word/2018/wordml/cex" xmlns:w16cid="http://schemas.microsoft.com/office/word/2016/wordml/cid" xmlns:w16="http://schemas.microsoft.com/office/word/2018/wordml" xmlns:w16se="http://schemas.microsoft.com/office/word/2015/wordml/symex" xmlns:wpg="http://schemas.microsoft.com/office/word/2010/wordprocessingGroup" xmlns:wpi="http://schemas.microsoft.com/office/word/2010/wordprocessingInk" xmlns:wne="http://schemas.microsoft.com/office/word/2006/wordml" xmlns:wps="http://schemas.microsoft.com/office/word/2010/wordprocessingShape" mc:Ignorable="w14 w15 w16se w16cid w16 w16cex wp14">
+<w:document xmlns:wpc="http://schemas.microsoft.com/office/word/2010/wordprocessingCanvas" xmlns:mc="http://schemas.openxmlformats.org/markup-compatibility/2006" xmlns:o="urn:schemas-microsoft-com:office:office" xmlns:r="http://schemas.openxmlformats.org/officeDocument/2006/relationships" xmlns:m="http://schemas.openxmlformats.org/officeDocument/2006/math" xmlns:v="urn:schemas-microsoft-com:vml" xmlns:wp14="http://schemas.microsoft.com/office/word/2010/wordprocessingDrawing" xmlns:wp="http://schemas.openxmlformats.org/drawingml/2006/wordprocessingDrawing" xmlns:w10="urn:schemas-microsoft-com:office:word" xmlns:w="http://schemas.openxmlformats.org/wordprocessingml/2006/main" xmlns:w14="http://schemas.microsoft.com/office/word/2010/wordml" xmlns:w15="http://schemas.microsoft.com/office/word/2012/wordml" xmlns:wpg="http://schemas.microsoft.com/office/word/2010/wordprocessingGroup" xmlns:wpi="http://schemas.microsoft.com/office/word/2010/wordprocessingInk" xmlns:wne="http://schemas.microsoft.com/office/word/2006/wordml" xmlns:wps="http://schemas.microsoft.com/office/word/2010/wordprocessingShape" mc:Ignorable="w14 w15 wp14">
   <w:body>
     <w:p>
       <w:pPr>
@@ -595,7 +595,6 @@
         </w:rPr>
         <w:t xml:space="preserve"> </w:t>
       </w:r>
-      <w:proofErr w:type="gramStart"/>
       <w:r>
         <w:rPr>
           <w:rFonts w:asciiTheme="majorHAnsi" w:eastAsia="Calibri" w:hAnsiTheme="majorHAnsi" w:cstheme="majorHAnsi"/>
@@ -604,9 +603,85 @@
           <w:highlight w:val="yellow"/>
           <w:lang w:val="en-US"/>
         </w:rPr>
-        <w:t>{{ item.name</w:t>
-      </w:r>
-      <w:proofErr w:type="gramEnd"/>
+        <w:t>{{ item.name.text  | upper }}</w:t>
+      </w:r>
+    </w:p>
+    <w:p>
+      <w:pPr>
+        <w:spacing w:before="200" w:line="300" w:lineRule="auto"/>
+        <w:jc w:val="both"/>
+        <w:rPr>
+          <w:rFonts w:asciiTheme="majorHAnsi" w:eastAsia="Calibri" w:hAnsiTheme="majorHAnsi" w:cstheme="majorHAnsi"/>
+          <w:spacing w:val="2"/>
+          <w:kern w:val="144"/>
+          <w:lang w:val="en-US"/>
+        </w:rPr>
+      </w:pPr>
+      <w:r>
+        <w:rPr>
+          <w:rFonts w:asciiTheme="majorHAnsi" w:eastAsia="Calibri" w:hAnsiTheme="majorHAnsi" w:cstheme="majorHAnsi"/>
+          <w:b/>
+          <w:bCs/>
+          <w:spacing w:val="2"/>
+          <w:kern w:val="144"/>
+          <w:lang w:val="en-US"/>
+        </w:rPr>
+        <w:lastRenderedPageBreak/>
+        <w:t>SÉRIE</w:t>
+      </w:r>
+      <w:r>
+        <w:rPr>
+          <w:rFonts w:asciiTheme="majorHAnsi" w:eastAsia="Calibri" w:hAnsiTheme="majorHAnsi" w:cstheme="majorHAnsi"/>
+          <w:b/>
+          <w:bCs/>
+          <w:spacing w:val="2"/>
+          <w:kern w:val="144"/>
+          <w:lang w:val="en-US"/>
+        </w:rPr>
+        <w:t>/</w:t>
+      </w:r>
+      <w:r>
+        <w:rPr>
+          <w:rFonts w:asciiTheme="majorHAnsi" w:eastAsia="Calibri" w:hAnsiTheme="majorHAnsi" w:cstheme="majorHAnsi"/>
+          <w:b/>
+          <w:bCs/>
+          <w:spacing w:val="2"/>
+          <w:kern w:val="144"/>
+          <w:lang w:val="en-US"/>
+        </w:rPr>
+        <w:t xml:space="preserve"> </w:t>
+      </w:r>
+      <w:r>
+        <w:rPr>
+          <w:rFonts w:asciiTheme="majorHAnsi" w:eastAsia="Calibri" w:hAnsiTheme="majorHAnsi" w:cstheme="majorHAnsi"/>
+          <w:b/>
+          <w:bCs/>
+          <w:spacing w:val="2"/>
+          <w:kern w:val="144"/>
+          <w:lang w:val="en-US"/>
+        </w:rPr>
+        <w:t>NÍVEL</w:t>
+      </w:r>
+      <w:r>
+        <w:rPr>
+          <w:rFonts w:asciiTheme="majorHAnsi" w:eastAsia="Calibri" w:hAnsiTheme="majorHAnsi" w:cstheme="majorHAnsi"/>
+          <w:b/>
+          <w:bCs/>
+          <w:spacing w:val="2"/>
+          <w:kern w:val="144"/>
+          <w:lang w:val="en-US"/>
+        </w:rPr>
+        <w:t>:</w:t>
+      </w:r>
+      <w:r>
+        <w:rPr>
+          <w:rFonts w:asciiTheme="majorHAnsi" w:eastAsia="Calibri" w:hAnsiTheme="majorHAnsi" w:cstheme="majorHAnsi"/>
+          <w:spacing w:val="2"/>
+          <w:kern w:val="144"/>
+          <w:lang w:val="en-US"/>
+        </w:rPr>
+        <w:t xml:space="preserve"> </w:t>
+      </w:r>
       <w:r>
         <w:rPr>
           <w:rFonts w:asciiTheme="majorHAnsi" w:eastAsia="Calibri" w:hAnsiTheme="majorHAnsi" w:cstheme="majorHAnsi"/>
@@ -615,106 +690,7 @@
           <w:highlight w:val="yellow"/>
           <w:lang w:val="en-US"/>
         </w:rPr>
-        <w:t>.text  | upper }}</w:t>
-      </w:r>
-    </w:p>
-    <w:p>
-      <w:pPr>
-        <w:spacing w:before="200" w:line="300" w:lineRule="auto"/>
-        <w:jc w:val="both"/>
-        <w:rPr>
-          <w:rFonts w:asciiTheme="majorHAnsi" w:eastAsia="Calibri" w:hAnsiTheme="majorHAnsi" w:cstheme="majorHAnsi"/>
-          <w:spacing w:val="2"/>
-          <w:kern w:val="144"/>
-          <w:lang w:val="en-US"/>
-        </w:rPr>
-      </w:pPr>
-      <w:r>
-        <w:rPr>
-          <w:rFonts w:asciiTheme="majorHAnsi" w:eastAsia="Calibri" w:hAnsiTheme="majorHAnsi" w:cstheme="majorHAnsi"/>
-          <w:b/>
-          <w:bCs/>
-          <w:spacing w:val="2"/>
-          <w:kern w:val="144"/>
-          <w:lang w:val="en-US"/>
-        </w:rPr>
-        <w:lastRenderedPageBreak/>
-        <w:t>SÉRIE</w:t>
-      </w:r>
-      <w:r>
-        <w:rPr>
-          <w:rFonts w:asciiTheme="majorHAnsi" w:eastAsia="Calibri" w:hAnsiTheme="majorHAnsi" w:cstheme="majorHAnsi"/>
-          <w:b/>
-          <w:bCs/>
-          <w:spacing w:val="2"/>
-          <w:kern w:val="144"/>
-          <w:lang w:val="en-US"/>
-        </w:rPr>
-        <w:t>/</w:t>
-      </w:r>
-      <w:r>
-        <w:rPr>
-          <w:rFonts w:asciiTheme="majorHAnsi" w:eastAsia="Calibri" w:hAnsiTheme="majorHAnsi" w:cstheme="majorHAnsi"/>
-          <w:b/>
-          <w:bCs/>
-          <w:spacing w:val="2"/>
-          <w:kern w:val="144"/>
-          <w:lang w:val="en-US"/>
-        </w:rPr>
-        <w:t xml:space="preserve"> </w:t>
-      </w:r>
-      <w:r>
-        <w:rPr>
-          <w:rFonts w:asciiTheme="majorHAnsi" w:eastAsia="Calibri" w:hAnsiTheme="majorHAnsi" w:cstheme="majorHAnsi"/>
-          <w:b/>
-          <w:bCs/>
-          <w:spacing w:val="2"/>
-          <w:kern w:val="144"/>
-          <w:lang w:val="en-US"/>
-        </w:rPr>
-        <w:t>NÍVEL</w:t>
-      </w:r>
-      <w:r>
-        <w:rPr>
-          <w:rFonts w:asciiTheme="majorHAnsi" w:eastAsia="Calibri" w:hAnsiTheme="majorHAnsi" w:cstheme="majorHAnsi"/>
-          <w:b/>
-          <w:bCs/>
-          <w:spacing w:val="2"/>
-          <w:kern w:val="144"/>
-          <w:lang w:val="en-US"/>
-        </w:rPr>
-        <w:t>:</w:t>
-      </w:r>
-      <w:r>
-        <w:rPr>
-          <w:rFonts w:asciiTheme="majorHAnsi" w:eastAsia="Calibri" w:hAnsiTheme="majorHAnsi" w:cstheme="majorHAnsi"/>
-          <w:spacing w:val="2"/>
-          <w:kern w:val="144"/>
-          <w:lang w:val="en-US"/>
-        </w:rPr>
-        <w:t xml:space="preserve"> </w:t>
-      </w:r>
-      <w:proofErr w:type="gramStart"/>
-      <w:r>
-        <w:rPr>
-          <w:rFonts w:asciiTheme="majorHAnsi" w:eastAsia="Calibri" w:hAnsiTheme="majorHAnsi" w:cstheme="majorHAnsi"/>
-          <w:spacing w:val="2"/>
-          <w:kern w:val="144"/>
-          <w:highlight w:val="yellow"/>
-          <w:lang w:val="en-US"/>
-        </w:rPr>
-        <w:t>{{ item</w:t>
-      </w:r>
-      <w:proofErr w:type="gramEnd"/>
-      <w:r>
-        <w:rPr>
-          <w:rFonts w:asciiTheme="majorHAnsi" w:eastAsia="Calibri" w:hAnsiTheme="majorHAnsi" w:cstheme="majorHAnsi"/>
-          <w:spacing w:val="2"/>
-          <w:kern w:val="144"/>
-          <w:highlight w:val="yellow"/>
-          <w:lang w:val="en-US"/>
-        </w:rPr>
-        <w:t>.grade}}</w:t>
+        <w:t>{{ item.grade}}</w:t>
       </w:r>
     </w:p>
     <w:p>
@@ -3487,6 +3463,29 @@
         <w:t>pagamentos das parcelas da anuidade escolar terão os seguintes vencimentos:</w:t>
       </w:r>
     </w:p>
+    <w:p>
+      <w:pPr>
+        <w:pStyle w:val="PargrafodaLista"/>
+        <w:spacing w:before="200" w:line="300" w:lineRule="auto"/>
+        <w:ind w:left="0"/>
+        <w:jc w:val="both"/>
+        <w:rPr>
+          <w:rFonts w:asciiTheme="majorHAnsi" w:eastAsia="Calibri" w:hAnsiTheme="majorHAnsi" w:cstheme="majorHAnsi"/>
+          <w:spacing w:val="2"/>
+          <w:kern w:val="144"/>
+          <w:lang w:val="en-US"/>
+        </w:rPr>
+      </w:pPr>
+      <w:r>
+        <w:rPr>
+          <w:rFonts w:asciiTheme="majorHAnsi" w:eastAsia="Calibri" w:hAnsiTheme="majorHAnsi" w:cstheme="majorHAnsi"/>
+          <w:spacing w:val="2"/>
+          <w:kern w:val="144"/>
+          <w:lang w:val="en-US"/>
+        </w:rPr>
+        <w:t>{%p if method_payment == “à vista” %}</w:t>
+      </w:r>
+    </w:p>
     <w:tbl>
       <w:tblPr>
         <w:tblStyle w:val="a0"/>
@@ -3536,31 +3535,7 @@
                 <w:b/>
                 <w:spacing w:val="2"/>
               </w:rPr>
-              <w:t>Vencimento da</w:t>
-            </w:r>
-            <w:r>
-              <w:rPr>
-                <w:rFonts w:asciiTheme="majorHAnsi" w:hAnsiTheme="majorHAnsi" w:cstheme="majorHAnsi"/>
-                <w:b/>
-                <w:spacing w:val="2"/>
-              </w:rPr>
-              <w:t xml:space="preserve"> parcela de</w:t>
-            </w:r>
-            <w:r>
-              <w:rPr>
-                <w:rFonts w:asciiTheme="majorHAnsi" w:hAnsiTheme="majorHAnsi" w:cstheme="majorHAnsi"/>
-                <w:b/>
-                <w:spacing w:val="2"/>
-              </w:rPr>
-              <w:t xml:space="preserve"> </w:t>
-            </w:r>
-            <w:r>
-              <w:rPr>
-                <w:rFonts w:asciiTheme="majorHAnsi" w:hAnsiTheme="majorHAnsi" w:cstheme="majorHAnsi"/>
-                <w:b/>
-                <w:spacing w:val="2"/>
-              </w:rPr>
-              <w:t>entrada</w:t>
+              <w:t>Vencimento da parcela única</w:t>
             </w:r>
           </w:p>
         </w:tc>
@@ -3617,16 +3592,14 @@
               <w:rPr>
                 <w:rFonts w:asciiTheme="majorHAnsi" w:hAnsiTheme="majorHAnsi" w:cstheme="majorHAnsi"/>
                 <w:spacing w:val="2"/>
-                <w:highlight w:val="yellow"/>
               </w:rPr>
             </w:pPr>
             <w:r>
               <w:rPr>
                 <w:rFonts w:asciiTheme="majorHAnsi" w:hAnsiTheme="majorHAnsi" w:cstheme="majorHAnsi"/>
                 <w:spacing w:val="2"/>
-                <w:highlight w:val="yellow"/>
-              </w:rPr>
-              <w:t>09/10/2020</w:t>
+              </w:rPr>
+              <w:t>{{ single_installment_date_format }}</w:t>
             </w:r>
           </w:p>
         </w:tc>
@@ -3649,7 +3622,6 @@
               <w:rPr>
                 <w:rFonts w:asciiTheme="majorHAnsi" w:hAnsiTheme="majorHAnsi" w:cstheme="majorHAnsi"/>
                 <w:spacing w:val="2"/>
-                <w:highlight w:val="yellow"/>
                 <w:lang w:val="en-US"/>
               </w:rPr>
             </w:pPr>
@@ -3657,10 +3629,154 @@
               <w:rPr>
                 <w:rFonts w:asciiTheme="majorHAnsi" w:hAnsiTheme="majorHAnsi" w:cstheme="majorHAnsi"/>
                 <w:spacing w:val="2"/>
-                <w:highlight w:val="yellow"/>
                 <w:lang w:val="en-US"/>
               </w:rPr>
-              <w:t>R$ 652,00</w:t>
+              <w:t>R$ {{ “%.2f”|format(annu</w:t>
+            </w:r>
+            <w:r>
+              <w:rPr>
+                <w:rFonts w:asciiTheme="majorHAnsi" w:hAnsiTheme="majorHAnsi" w:cstheme="majorHAnsi"/>
+                <w:spacing w:val="2"/>
+                <w:lang w:val="en-US"/>
+              </w:rPr>
+              <w:t>al_value) | replace(“.”,”,”) }}</w:t>
+            </w:r>
+          </w:p>
+        </w:tc>
+      </w:tr>
+    </w:tbl>
+    <w:p>
+      <w:pPr>
+        <w:pStyle w:val="PargrafodaLista"/>
+        <w:spacing w:before="200" w:line="300" w:lineRule="auto"/>
+        <w:ind w:left="0"/>
+        <w:jc w:val="both"/>
+        <w:rPr>
+          <w:rFonts w:asciiTheme="majorHAnsi" w:eastAsia="Calibri" w:hAnsiTheme="majorHAnsi" w:cstheme="majorHAnsi"/>
+          <w:spacing w:val="2"/>
+          <w:kern w:val="144"/>
+          <w:lang w:val="en-US"/>
+        </w:rPr>
+      </w:pPr>
+      <w:r>
+        <w:rPr>
+          <w:rFonts w:asciiTheme="majorHAnsi" w:eastAsia="Calibri" w:hAnsiTheme="majorHAnsi" w:cstheme="majorHAnsi"/>
+          <w:spacing w:val="2"/>
+          <w:kern w:val="144"/>
+          <w:lang w:val="en-US"/>
+        </w:rPr>
+        <w:t>{%p else %}</w:t>
+      </w:r>
+    </w:p>
+    <w:p>
+      <w:pPr>
+        <w:pStyle w:val="PargrafodaLista"/>
+        <w:spacing w:before="200" w:line="300" w:lineRule="auto"/>
+        <w:ind w:left="0"/>
+        <w:jc w:val="both"/>
+        <w:rPr>
+          <w:rFonts w:asciiTheme="majorHAnsi" w:eastAsia="Calibri" w:hAnsiTheme="majorHAnsi" w:cstheme="majorHAnsi"/>
+          <w:spacing w:val="2"/>
+          <w:kern w:val="2"/>
+          <w:lang w:val="en-US"/>
+        </w:rPr>
+      </w:pPr>
+      <w:r>
+        <w:rPr>
+          <w:rFonts w:asciiTheme="majorHAnsi" w:eastAsia="Calibri" w:hAnsiTheme="majorHAnsi" w:cstheme="majorHAnsi"/>
+          <w:spacing w:val="2"/>
+          <w:kern w:val="2"/>
+          <w:lang w:val="en-US"/>
+        </w:rPr>
+        <w:t>{%p if has_input_value %}</w:t>
+      </w:r>
+    </w:p>
+    <w:tbl>
+      <w:tblPr>
+        <w:tblW w:w="5775" w:type="dxa"/>
+        <w:tblInd w:w="1900" w:type="dxa"/>
+        <w:tblBorders>
+          <w:top w:val="single" w:sz="8" w:space="0" w:color="000000"/>
+          <w:left w:val="single" w:sz="8" w:space="0" w:color="000000"/>
+          <w:bottom w:val="single" w:sz="8" w:space="0" w:color="000000"/>
+          <w:right w:val="single" w:sz="8" w:space="0" w:color="000000"/>
+          <w:insideH w:val="single" w:sz="8" w:space="0" w:color="000000"/>
+          <w:insideV w:val="single" w:sz="8" w:space="0" w:color="000000"/>
+        </w:tblBorders>
+        <w:tblCellMar>
+          <w:top w:w="100" w:type="dxa"/>
+          <w:left w:w="90" w:type="dxa"/>
+          <w:bottom w:w="100" w:type="dxa"/>
+          <w:right w:w="100" w:type="dxa"/>
+        </w:tblCellMar>
+        <w:tblLook w:val="0600" w:firstRow="0" w:lastRow="0" w:firstColumn="0" w:lastColumn="0" w:noHBand="1" w:noVBand="1"/>
+      </w:tblPr>
+      <w:tblGrid>
+        <w:gridCol w:w="3164"/>
+        <w:gridCol w:w="2611"/>
+      </w:tblGrid>
+      <w:tr>
+        <w:tc>
+          <w:tcPr>
+            <w:tcW w:w="3164" w:type="dxa"/>
+            <w:tcBorders>
+              <w:top w:val="single" w:sz="8" w:space="0" w:color="000000"/>
+              <w:left w:val="single" w:sz="8" w:space="0" w:color="000000"/>
+              <w:bottom w:val="single" w:sz="8" w:space="0" w:color="000000"/>
+              <w:right w:val="single" w:sz="8" w:space="0" w:color="000000"/>
+            </w:tcBorders>
+            <w:shd w:val="clear" w:color="auto" w:fill="auto"/>
+          </w:tcPr>
+          <w:p>
+            <w:pPr>
+              <w:widowControl w:val="0"/>
+              <w:spacing w:line="240" w:lineRule="auto"/>
+              <w:jc w:val="center"/>
+              <w:rPr>
+                <w:rFonts w:asciiTheme="majorHAnsi" w:hAnsiTheme="majorHAnsi" w:cstheme="majorHAnsi"/>
+                <w:b/>
+                <w:spacing w:val="2"/>
+              </w:rPr>
+            </w:pPr>
+            <w:r>
+              <w:rPr>
+                <w:rFonts w:ascii="Calibri" w:hAnsi="Calibri" w:cstheme="majorHAnsi"/>
+                <w:b/>
+                <w:spacing w:val="2"/>
+              </w:rPr>
+              <w:t xml:space="preserve">Vencimento da parcela de entrada </w:t>
+            </w:r>
+          </w:p>
+        </w:tc>
+        <w:tc>
+          <w:tcPr>
+            <w:tcW w:w="2611" w:type="dxa"/>
+            <w:tcBorders>
+              <w:top w:val="single" w:sz="8" w:space="0" w:color="000000"/>
+              <w:left w:val="single" w:sz="8" w:space="0" w:color="000000"/>
+              <w:bottom w:val="single" w:sz="8" w:space="0" w:color="000000"/>
+              <w:right w:val="single" w:sz="8" w:space="0" w:color="000000"/>
+            </w:tcBorders>
+            <w:shd w:val="clear" w:color="auto" w:fill="auto"/>
+          </w:tcPr>
+          <w:p>
+            <w:pPr>
+              <w:widowControl w:val="0"/>
+              <w:spacing w:line="240" w:lineRule="auto"/>
+              <w:jc w:val="right"/>
+              <w:rPr>
+                <w:rFonts w:asciiTheme="majorHAnsi" w:hAnsiTheme="majorHAnsi" w:cstheme="majorHAnsi"/>
+                <w:b/>
+                <w:spacing w:val="2"/>
+              </w:rPr>
+            </w:pPr>
+            <w:r>
+              <w:rPr>
+                <w:rFonts w:ascii="Calibri" w:hAnsi="Calibri" w:cstheme="majorHAnsi"/>
+                <w:b/>
+                <w:spacing w:val="2"/>
+              </w:rPr>
+              <w:t xml:space="preserve"> Valor</w:t>
             </w:r>
           </w:p>
         </w:tc>
@@ -3668,67 +3784,50 @@
       <w:tr>
         <w:tc>
           <w:tcPr>
-            <w:tcW w:w="3780" w:type="dxa"/>
+            <w:tcW w:w="5775" w:type="dxa"/>
+            <w:gridSpan w:val="2"/>
+            <w:tcBorders>
+              <w:top w:val="single" w:sz="8" w:space="0" w:color="000000"/>
+              <w:left w:val="single" w:sz="8" w:space="0" w:color="000000"/>
+              <w:bottom w:val="single" w:sz="8" w:space="0" w:color="000000"/>
+              <w:right w:val="single" w:sz="8" w:space="0" w:color="000000"/>
+            </w:tcBorders>
             <w:shd w:val="clear" w:color="auto" w:fill="auto"/>
-            <w:tcMar>
-              <w:top w:w="100" w:type="dxa"/>
-              <w:left w:w="100" w:type="dxa"/>
-              <w:bottom w:w="100" w:type="dxa"/>
-              <w:right w:w="100" w:type="dxa"/>
-            </w:tcMar>
           </w:tcPr>
           <w:p>
             <w:pPr>
               <w:widowControl w:val="0"/>
               <w:spacing w:line="240" w:lineRule="auto"/>
-              <w:jc w:val="center"/>
+              <w:rPr>
+                <w:lang w:val="en-US"/>
+              </w:rPr>
+            </w:pPr>
+            <w:r>
               <w:rPr>
                 <w:rFonts w:asciiTheme="majorHAnsi" w:hAnsiTheme="majorHAnsi" w:cstheme="majorHAnsi"/>
                 <w:spacing w:val="2"/>
-                <w:highlight w:val="yellow"/>
-              </w:rPr>
-            </w:pPr>
+                <w:lang w:val="en-US"/>
+              </w:rPr>
+              <w:lastRenderedPageBreak/>
+              <w:t xml:space="preserve">{%tr for item in </w:t>
+            </w:r>
+            <w:bookmarkStart w:id="3" w:name="__DdeLink__390_691086254"/>
             <w:r>
               <w:rPr>
                 <w:rFonts w:asciiTheme="majorHAnsi" w:hAnsiTheme="majorHAnsi" w:cstheme="majorHAnsi"/>
                 <w:spacing w:val="2"/>
-                <w:highlight w:val="yellow"/>
-              </w:rPr>
-              <w:t>20/10/2020</w:t>
+                <w:lang w:val="en-US"/>
+              </w:rPr>
+              <w:t>input_installments_data</w:t>
             </w:r>
-          </w:p>
-        </w:tc>
-        <w:tc>
-          <w:tcPr>
-            <w:tcW w:w="1980" w:type="dxa"/>
-            <w:shd w:val="clear" w:color="auto" w:fill="auto"/>
-            <w:tcMar>
-              <w:top w:w="100" w:type="dxa"/>
-              <w:left w:w="100" w:type="dxa"/>
-              <w:bottom w:w="100" w:type="dxa"/>
-              <w:right w:w="100" w:type="dxa"/>
-            </w:tcMar>
-          </w:tcPr>
-          <w:p>
-            <w:pPr>
-              <w:widowControl w:val="0"/>
-              <w:spacing w:line="240" w:lineRule="auto"/>
-              <w:jc w:val="right"/>
+            <w:bookmarkEnd w:id="3"/>
+            <w:r>
               <w:rPr>
                 <w:rFonts w:asciiTheme="majorHAnsi" w:hAnsiTheme="majorHAnsi" w:cstheme="majorHAnsi"/>
                 <w:spacing w:val="2"/>
-                <w:highlight w:val="yellow"/>
                 <w:lang w:val="en-US"/>
               </w:rPr>
-            </w:pPr>
-            <w:r>
-              <w:rPr>
-                <w:rFonts w:asciiTheme="majorHAnsi" w:hAnsiTheme="majorHAnsi" w:cstheme="majorHAnsi"/>
-                <w:spacing w:val="2"/>
-                <w:highlight w:val="yellow"/>
-                <w:lang w:val="en-US"/>
-              </w:rPr>
-              <w:t>R$ 652,00</w:t>
+              <w:t>%}</w:t>
             </w:r>
           </w:p>
         </w:tc>
@@ -3736,14 +3835,14 @@
       <w:tr>
         <w:tc>
           <w:tcPr>
-            <w:tcW w:w="3780" w:type="dxa"/>
+            <w:tcW w:w="3164" w:type="dxa"/>
+            <w:tcBorders>
+              <w:top w:val="single" w:sz="8" w:space="0" w:color="000000"/>
+              <w:left w:val="single" w:sz="8" w:space="0" w:color="000000"/>
+              <w:bottom w:val="single" w:sz="8" w:space="0" w:color="000000"/>
+              <w:right w:val="single" w:sz="8" w:space="0" w:color="000000"/>
+            </w:tcBorders>
             <w:shd w:val="clear" w:color="auto" w:fill="auto"/>
-            <w:tcMar>
-              <w:top w:w="100" w:type="dxa"/>
-              <w:left w:w="100" w:type="dxa"/>
-              <w:bottom w:w="100" w:type="dxa"/>
-              <w:right w:w="100" w:type="dxa"/>
-            </w:tcMar>
           </w:tcPr>
           <w:p>
             <w:pPr>
@@ -3751,31 +3850,53 @@
               <w:spacing w:line="240" w:lineRule="auto"/>
               <w:jc w:val="center"/>
               <w:rPr>
+                <w:lang w:val="en-US"/>
+              </w:rPr>
+            </w:pPr>
+            <w:r>
+              <w:rPr>
                 <w:rFonts w:asciiTheme="majorHAnsi" w:hAnsiTheme="majorHAnsi" w:cstheme="majorHAnsi"/>
                 <w:spacing w:val="2"/>
-                <w:highlight w:val="yellow"/>
-              </w:rPr>
-            </w:pPr>
+                <w:lang w:val="en-US"/>
+              </w:rPr>
+              <w:t>{{ format_date(item.date, format='</w:t>
+            </w:r>
             <w:r>
               <w:rPr>
                 <w:rFonts w:asciiTheme="majorHAnsi" w:hAnsiTheme="majorHAnsi" w:cstheme="majorHAnsi"/>
                 <w:spacing w:val="2"/>
-                <w:highlight w:val="yellow"/>
-              </w:rPr>
-              <w:t>20/11/2020</w:t>
+                <w:lang w:val="en-US"/>
+              </w:rPr>
+              <w:t>dd/MM</w:t>
+            </w:r>
+            <w:r>
+              <w:rPr>
+                <w:rFonts w:asciiTheme="majorHAnsi" w:hAnsiTheme="majorHAnsi" w:cstheme="majorHAnsi"/>
+                <w:spacing w:val="2"/>
+                <w:lang w:val="en-US"/>
+              </w:rPr>
+              <w:t>/yyyy')</w:t>
+            </w:r>
+            <w:r>
+              <w:rPr>
+                <w:rFonts w:asciiTheme="majorHAnsi" w:hAnsiTheme="majorHAnsi" w:cstheme="majorHAnsi"/>
+                <w:spacing w:val="2"/>
+                <w:lang w:val="en-US"/>
+              </w:rPr>
+              <w:t xml:space="preserve"> }}</w:t>
             </w:r>
           </w:p>
         </w:tc>
         <w:tc>
           <w:tcPr>
-            <w:tcW w:w="1980" w:type="dxa"/>
+            <w:tcW w:w="2611" w:type="dxa"/>
+            <w:tcBorders>
+              <w:top w:val="single" w:sz="8" w:space="0" w:color="000000"/>
+              <w:left w:val="single" w:sz="8" w:space="0" w:color="000000"/>
+              <w:bottom w:val="single" w:sz="8" w:space="0" w:color="000000"/>
+              <w:right w:val="single" w:sz="8" w:space="0" w:color="000000"/>
+            </w:tcBorders>
             <w:shd w:val="clear" w:color="auto" w:fill="auto"/>
-            <w:tcMar>
-              <w:top w:w="100" w:type="dxa"/>
-              <w:left w:w="100" w:type="dxa"/>
-              <w:bottom w:w="100" w:type="dxa"/>
-              <w:right w:w="100" w:type="dxa"/>
-            </w:tcMar>
           </w:tcPr>
           <w:p>
             <w:pPr>
@@ -3783,20 +3904,48 @@
               <w:spacing w:line="240" w:lineRule="auto"/>
               <w:jc w:val="right"/>
               <w:rPr>
+                <w:lang w:val="en-US"/>
+              </w:rPr>
+            </w:pPr>
+            <w:r>
+              <w:rPr>
                 <w:rFonts w:asciiTheme="majorHAnsi" w:hAnsiTheme="majorHAnsi" w:cstheme="majorHAnsi"/>
                 <w:spacing w:val="2"/>
-                <w:highlight w:val="yellow"/>
                 <w:lang w:val="en-US"/>
+              </w:rPr>
+              <w:t>R$ {{ “%.2f”|format(item.value) | replace(“.”,”,”) }}</w:t>
+            </w:r>
+          </w:p>
+        </w:tc>
+      </w:tr>
+      <w:tr>
+        <w:tc>
+          <w:tcPr>
+            <w:tcW w:w="5775" w:type="dxa"/>
+            <w:gridSpan w:val="2"/>
+            <w:tcBorders>
+              <w:top w:val="single" w:sz="8" w:space="0" w:color="000000"/>
+              <w:left w:val="single" w:sz="8" w:space="0" w:color="000000"/>
+              <w:bottom w:val="single" w:sz="8" w:space="0" w:color="000000"/>
+              <w:right w:val="single" w:sz="8" w:space="0" w:color="000000"/>
+            </w:tcBorders>
+            <w:shd w:val="clear" w:color="auto" w:fill="auto"/>
+          </w:tcPr>
+          <w:p>
+            <w:pPr>
+              <w:widowControl w:val="0"/>
+              <w:spacing w:line="240" w:lineRule="auto"/>
+              <w:rPr>
+                <w:rFonts w:asciiTheme="majorHAnsi" w:hAnsiTheme="majorHAnsi" w:cstheme="majorHAnsi"/>
+                <w:spacing w:val="2"/>
               </w:rPr>
             </w:pPr>
             <w:r>
               <w:rPr>
                 <w:rFonts w:asciiTheme="majorHAnsi" w:hAnsiTheme="majorHAnsi" w:cstheme="majorHAnsi"/>
                 <w:spacing w:val="2"/>
-                <w:highlight w:val="yellow"/>
-                <w:lang w:val="en-US"/>
-              </w:rPr>
-              <w:t>R$ 652,00</w:t>
+              </w:rPr>
+              <w:t>{%tr endfor %}</w:t>
             </w:r>
           </w:p>
         </w:tc>
@@ -3804,14 +3953,24 @@
     </w:tbl>
     <w:p>
       <w:pPr>
-        <w:spacing w:before="200" w:after="240" w:line="300" w:lineRule="auto"/>
+        <w:pStyle w:val="PargrafodaLista"/>
+        <w:spacing w:before="200" w:line="300" w:lineRule="auto"/>
+        <w:ind w:left="0"/>
         <w:jc w:val="both"/>
         <w:rPr>
-          <w:rFonts w:ascii="Calibri" w:eastAsia="Calibri" w:hAnsi="Calibri" w:cs="Calibri"/>
-          <w:spacing w:val="2"/>
-          <w:kern w:val="2"/>
-        </w:rPr>
-      </w:pPr>
+          <w:rFonts w:asciiTheme="majorHAnsi" w:eastAsia="Calibri" w:hAnsiTheme="majorHAnsi" w:cstheme="majorHAnsi"/>
+          <w:spacing w:val="2"/>
+          <w:kern w:val="2"/>
+        </w:rPr>
+      </w:pPr>
+      <w:r>
+        <w:rPr>
+          <w:rFonts w:asciiTheme="majorHAnsi" w:eastAsia="Calibri" w:hAnsiTheme="majorHAnsi" w:cstheme="majorHAnsi"/>
+          <w:spacing w:val="2"/>
+          <w:kern w:val="2"/>
+        </w:rPr>
+        <w:t>{%p endif %}</w:t>
+      </w:r>
     </w:p>
     <w:tbl>
       <w:tblPr>
@@ -3825,12 +3984,17 @@
           <w:insideH w:val="single" w:sz="8" w:space="0" w:color="000000"/>
           <w:insideV w:val="single" w:sz="8" w:space="0" w:color="000000"/>
         </w:tblBorders>
-        <w:tblLayout w:type="fixed"/>
+        <w:tblCellMar>
+          <w:top w:w="100" w:type="dxa"/>
+          <w:left w:w="90" w:type="dxa"/>
+          <w:bottom w:w="100" w:type="dxa"/>
+          <w:right w:w="100" w:type="dxa"/>
+        </w:tblCellMar>
         <w:tblLook w:val="0600" w:firstRow="0" w:lastRow="0" w:firstColumn="0" w:lastColumn="0" w:noHBand="1" w:noVBand="1"/>
       </w:tblPr>
       <w:tblGrid>
-        <w:gridCol w:w="3750"/>
-        <w:gridCol w:w="2040"/>
+        <w:gridCol w:w="3179"/>
+        <w:gridCol w:w="2611"/>
       </w:tblGrid>
       <w:tr>
         <w:trPr>
@@ -3838,14 +4002,14 @@
         </w:trPr>
         <w:tc>
           <w:tcPr>
-            <w:tcW w:w="3750" w:type="dxa"/>
+            <w:tcW w:w="3179" w:type="dxa"/>
+            <w:tcBorders>
+              <w:top w:val="single" w:sz="8" w:space="0" w:color="000000"/>
+              <w:left w:val="single" w:sz="8" w:space="0" w:color="000000"/>
+              <w:bottom w:val="single" w:sz="8" w:space="0" w:color="000000"/>
+              <w:right w:val="single" w:sz="8" w:space="0" w:color="000000"/>
+            </w:tcBorders>
             <w:shd w:val="clear" w:color="auto" w:fill="auto"/>
-            <w:tcMar>
-              <w:top w:w="100" w:type="dxa"/>
-              <w:left w:w="100" w:type="dxa"/>
-              <w:bottom w:w="100" w:type="dxa"/>
-              <w:right w:w="100" w:type="dxa"/>
-            </w:tcMar>
           </w:tcPr>
           <w:p>
             <w:pPr>
@@ -3864,20 +4028,20 @@
                 <w:b/>
                 <w:spacing w:val="2"/>
               </w:rPr>
-              <w:t>Vencimento das demais parcelas</w:t>
+              <w:t>Vencimento das{% if has_input_value %} demais{% endif %} parcelas</w:t>
             </w:r>
           </w:p>
         </w:tc>
         <w:tc>
           <w:tcPr>
-            <w:tcW w:w="2040" w:type="dxa"/>
+            <w:tcW w:w="2611" w:type="dxa"/>
+            <w:tcBorders>
+              <w:top w:val="single" w:sz="8" w:space="0" w:color="000000"/>
+              <w:left w:val="single" w:sz="8" w:space="0" w:color="000000"/>
+              <w:bottom w:val="single" w:sz="8" w:space="0" w:color="000000"/>
+              <w:right w:val="single" w:sz="8" w:space="0" w:color="000000"/>
+            </w:tcBorders>
             <w:shd w:val="clear" w:color="auto" w:fill="auto"/>
-            <w:tcMar>
-              <w:top w:w="100" w:type="dxa"/>
-              <w:left w:w="100" w:type="dxa"/>
-              <w:bottom w:w="100" w:type="dxa"/>
-              <w:right w:w="100" w:type="dxa"/>
-            </w:tcMar>
           </w:tcPr>
           <w:p>
             <w:pPr>
@@ -3896,6 +4060,68 @@
                 <w:spacing w:val="2"/>
               </w:rPr>
               <w:t xml:space="preserve"> Valor</w:t>
+            </w:r>
+          </w:p>
+        </w:tc>
+      </w:tr>
+      <w:tr>
+        <w:trPr>
+          <w:trHeight w:val="420"/>
+        </w:trPr>
+        <w:tc>
+          <w:tcPr>
+            <w:tcW w:w="5790" w:type="dxa"/>
+            <w:gridSpan w:val="2"/>
+            <w:tcBorders>
+              <w:top w:val="single" w:sz="8" w:space="0" w:color="000000"/>
+              <w:left w:val="single" w:sz="8" w:space="0" w:color="000000"/>
+              <w:bottom w:val="single" w:sz="8" w:space="0" w:color="000000"/>
+              <w:right w:val="single" w:sz="8" w:space="0" w:color="000000"/>
+            </w:tcBorders>
+            <w:shd w:val="clear" w:color="auto" w:fill="auto"/>
+          </w:tcPr>
+          <w:p>
+            <w:pPr>
+              <w:widowControl w:val="0"/>
+              <w:spacing w:before="80" w:after="80" w:line="300" w:lineRule="auto"/>
+              <w:jc w:val="both"/>
+              <w:rPr>
+                <w:lang w:val="en-US"/>
+              </w:rPr>
+            </w:pPr>
+            <w:r>
+              <w:rPr>
+                <w:rFonts w:asciiTheme="majorHAnsi" w:hAnsiTheme="majorHAnsi" w:cstheme="majorHAnsi"/>
+                <w:spacing w:val="2"/>
+                <w:lang w:val="en-US"/>
+              </w:rPr>
+              <w:t xml:space="preserve">{%tr for item in </w:t>
+            </w:r>
+            <w:bookmarkStart w:id="4" w:name="__DdeLink__393_691086254"/>
+            <w:r>
+              <w:rPr>
+                <w:rFonts w:asciiTheme="majorHAnsi" w:hAnsiTheme="majorHAnsi" w:cstheme="majorHAnsi"/>
+                <w:spacing w:val="2"/>
+                <w:lang w:val="en-US"/>
+              </w:rPr>
+              <w:t>other_i</w:t>
+            </w:r>
+            <w:r>
+              <w:rPr>
+                <w:rFonts w:asciiTheme="majorHAnsi" w:hAnsiTheme="majorHAnsi" w:cstheme="majorHAnsi"/>
+                <w:spacing w:val="2"/>
+                <w:lang w:val="en-US"/>
+              </w:rPr>
+              <w:t>nstallments_data</w:t>
+            </w:r>
+            <w:bookmarkEnd w:id="4"/>
+            <w:r>
+              <w:rPr>
+                <w:rFonts w:asciiTheme="majorHAnsi" w:hAnsiTheme="majorHAnsi" w:cstheme="majorHAnsi"/>
+                <w:spacing w:val="2"/>
+                <w:lang w:val="en-US"/>
+              </w:rPr>
+              <w:t xml:space="preserve"> %}</w:t>
             </w:r>
           </w:p>
         </w:tc>
@@ -3903,14 +4129,14 @@
       <w:tr>
         <w:tc>
           <w:tcPr>
-            <w:tcW w:w="3750" w:type="dxa"/>
+            <w:tcW w:w="3179" w:type="dxa"/>
+            <w:tcBorders>
+              <w:top w:val="single" w:sz="8" w:space="0" w:color="000000"/>
+              <w:left w:val="single" w:sz="8" w:space="0" w:color="000000"/>
+              <w:bottom w:val="single" w:sz="8" w:space="0" w:color="000000"/>
+              <w:right w:val="single" w:sz="8" w:space="0" w:color="000000"/>
+            </w:tcBorders>
             <w:shd w:val="clear" w:color="auto" w:fill="auto"/>
-            <w:tcMar>
-              <w:top w:w="100" w:type="dxa"/>
-              <w:left w:w="100" w:type="dxa"/>
-              <w:bottom w:w="100" w:type="dxa"/>
-              <w:right w:w="100" w:type="dxa"/>
-            </w:tcMar>
           </w:tcPr>
           <w:p>
             <w:pPr>
@@ -3918,31 +4144,53 @@
               <w:spacing w:line="240" w:lineRule="auto"/>
               <w:jc w:val="center"/>
               <w:rPr>
+                <w:lang w:val="en-US"/>
+              </w:rPr>
+            </w:pPr>
+            <w:r>
+              <w:rPr>
                 <w:rFonts w:asciiTheme="majorHAnsi" w:hAnsiTheme="majorHAnsi" w:cstheme="majorHAnsi"/>
                 <w:spacing w:val="2"/>
-                <w:highlight w:val="yellow"/>
-              </w:rPr>
-            </w:pPr>
+                <w:lang w:val="en-US"/>
+              </w:rPr>
+              <w:t>{{ format_date(item.date, format='</w:t>
+            </w:r>
             <w:r>
               <w:rPr>
                 <w:rFonts w:asciiTheme="majorHAnsi" w:hAnsiTheme="majorHAnsi" w:cstheme="majorHAnsi"/>
                 <w:spacing w:val="2"/>
-                <w:highlight w:val="yellow"/>
-              </w:rPr>
-              <w:t>05/02/2020</w:t>
+                <w:lang w:val="en-US"/>
+              </w:rPr>
+              <w:t>dd/MM</w:t>
+            </w:r>
+            <w:r>
+              <w:rPr>
+                <w:rFonts w:asciiTheme="majorHAnsi" w:hAnsiTheme="majorHAnsi" w:cstheme="majorHAnsi"/>
+                <w:spacing w:val="2"/>
+                <w:lang w:val="en-US"/>
+              </w:rPr>
+              <w:t>/yyyy')</w:t>
+            </w:r>
+            <w:r>
+              <w:rPr>
+                <w:rFonts w:asciiTheme="majorHAnsi" w:hAnsiTheme="majorHAnsi" w:cstheme="majorHAnsi"/>
+                <w:spacing w:val="2"/>
+                <w:lang w:val="en-US"/>
+              </w:rPr>
+              <w:t xml:space="preserve"> }}</w:t>
             </w:r>
           </w:p>
         </w:tc>
         <w:tc>
           <w:tcPr>
-            <w:tcW w:w="2040" w:type="dxa"/>
+            <w:tcW w:w="2611" w:type="dxa"/>
+            <w:tcBorders>
+              <w:top w:val="single" w:sz="8" w:space="0" w:color="000000"/>
+              <w:left w:val="single" w:sz="8" w:space="0" w:color="000000"/>
+              <w:bottom w:val="single" w:sz="8" w:space="0" w:color="000000"/>
+              <w:right w:val="single" w:sz="8" w:space="0" w:color="000000"/>
+            </w:tcBorders>
             <w:shd w:val="clear" w:color="auto" w:fill="auto"/>
-            <w:tcMar>
-              <w:top w:w="100" w:type="dxa"/>
-              <w:left w:w="100" w:type="dxa"/>
-              <w:bottom w:w="100" w:type="dxa"/>
-              <w:right w:w="100" w:type="dxa"/>
-            </w:tcMar>
           </w:tcPr>
           <w:p>
             <w:pPr>
@@ -3950,20 +4198,16 @@
               <w:spacing w:line="240" w:lineRule="auto"/>
               <w:jc w:val="right"/>
               <w:rPr>
+                <w:lang w:val="en-US"/>
+              </w:rPr>
+            </w:pPr>
+            <w:r>
+              <w:rPr>
                 <w:rFonts w:asciiTheme="majorHAnsi" w:hAnsiTheme="majorHAnsi" w:cstheme="majorHAnsi"/>
                 <w:spacing w:val="2"/>
-                <w:highlight w:val="yellow"/>
                 <w:lang w:val="en-US"/>
               </w:rPr>
-            </w:pPr>
-            <w:r>
-              <w:rPr>
-                <w:rFonts w:asciiTheme="majorHAnsi" w:hAnsiTheme="majorHAnsi" w:cstheme="majorHAnsi"/>
-                <w:spacing w:val="2"/>
-                <w:highlight w:val="yellow"/>
-                <w:lang w:val="en-US"/>
-              </w:rPr>
-              <w:t>R$ 958,64</w:t>
+              <w:t>R$ {{ “%.2f”|format(item.value) | replace(“.”,”,”) }}</w:t>
             </w:r>
           </w:p>
         </w:tc>
@@ -3971,685 +4215,118 @@
       <w:tr>
         <w:tc>
           <w:tcPr>
-            <w:tcW w:w="3750" w:type="dxa"/>
+            <w:tcW w:w="5790" w:type="dxa"/>
+            <w:gridSpan w:val="2"/>
+            <w:tcBorders>
+              <w:top w:val="single" w:sz="8" w:space="0" w:color="000000"/>
+              <w:left w:val="single" w:sz="8" w:space="0" w:color="000000"/>
+              <w:bottom w:val="single" w:sz="8" w:space="0" w:color="000000"/>
+              <w:right w:val="single" w:sz="8" w:space="0" w:color="000000"/>
+            </w:tcBorders>
             <w:shd w:val="clear" w:color="auto" w:fill="auto"/>
-            <w:tcMar>
-              <w:top w:w="100" w:type="dxa"/>
-              <w:left w:w="100" w:type="dxa"/>
-              <w:bottom w:w="100" w:type="dxa"/>
-              <w:right w:w="100" w:type="dxa"/>
-            </w:tcMar>
           </w:tcPr>
           <w:p>
             <w:pPr>
               <w:widowControl w:val="0"/>
-              <w:spacing w:line="240" w:lineRule="auto"/>
-              <w:jc w:val="center"/>
+              <w:spacing w:before="80" w:after="80" w:line="300" w:lineRule="auto"/>
+              <w:jc w:val="both"/>
               <w:rPr>
                 <w:rFonts w:asciiTheme="majorHAnsi" w:hAnsiTheme="majorHAnsi" w:cstheme="majorHAnsi"/>
                 <w:spacing w:val="2"/>
-                <w:highlight w:val="yellow"/>
               </w:rPr>
             </w:pPr>
             <w:r>
               <w:rPr>
                 <w:rFonts w:asciiTheme="majorHAnsi" w:hAnsiTheme="majorHAnsi" w:cstheme="majorHAnsi"/>
                 <w:spacing w:val="2"/>
-                <w:highlight w:val="yellow"/>
-              </w:rPr>
-              <w:lastRenderedPageBreak/>
-              <w:t>05/03/2020</w:t>
-            </w:r>
-          </w:p>
-        </w:tc>
-        <w:tc>
-          <w:tcPr>
-            <w:tcW w:w="2040" w:type="dxa"/>
-            <w:shd w:val="clear" w:color="auto" w:fill="auto"/>
-            <w:tcMar>
-              <w:top w:w="100" w:type="dxa"/>
-              <w:left w:w="100" w:type="dxa"/>
-              <w:bottom w:w="100" w:type="dxa"/>
-              <w:right w:w="100" w:type="dxa"/>
-            </w:tcMar>
-          </w:tcPr>
-          <w:p>
-            <w:pPr>
-              <w:widowControl w:val="0"/>
-              <w:spacing w:line="240" w:lineRule="auto"/>
-              <w:jc w:val="right"/>
-              <w:rPr>
-                <w:rFonts w:asciiTheme="majorHAnsi" w:hAnsiTheme="majorHAnsi" w:cstheme="majorHAnsi"/>
-                <w:spacing w:val="2"/>
-                <w:highlight w:val="yellow"/>
-                <w:lang w:val="en-US"/>
-              </w:rPr>
-            </w:pPr>
-            <w:r>
-              <w:rPr>
-                <w:rFonts w:asciiTheme="majorHAnsi" w:hAnsiTheme="majorHAnsi" w:cstheme="majorHAnsi"/>
-                <w:spacing w:val="2"/>
-                <w:highlight w:val="yellow"/>
-                <w:lang w:val="en-US"/>
-              </w:rPr>
-              <w:t>R$ 958,64</w:t>
-            </w:r>
-          </w:p>
-        </w:tc>
-      </w:tr>
-      <w:tr>
-        <w:tc>
-          <w:tcPr>
-            <w:tcW w:w="3750" w:type="dxa"/>
-            <w:shd w:val="clear" w:color="auto" w:fill="auto"/>
-            <w:tcMar>
-              <w:top w:w="100" w:type="dxa"/>
-              <w:left w:w="100" w:type="dxa"/>
-              <w:bottom w:w="100" w:type="dxa"/>
-              <w:right w:w="100" w:type="dxa"/>
-            </w:tcMar>
-          </w:tcPr>
-          <w:p>
-            <w:pPr>
-              <w:widowControl w:val="0"/>
-              <w:spacing w:line="240" w:lineRule="auto"/>
-              <w:jc w:val="center"/>
-              <w:rPr>
-                <w:rFonts w:asciiTheme="majorHAnsi" w:hAnsiTheme="majorHAnsi" w:cstheme="majorHAnsi"/>
-                <w:spacing w:val="2"/>
-                <w:highlight w:val="yellow"/>
-              </w:rPr>
-            </w:pPr>
-            <w:r>
-              <w:rPr>
-                <w:rFonts w:asciiTheme="majorHAnsi" w:hAnsiTheme="majorHAnsi" w:cstheme="majorHAnsi"/>
-                <w:spacing w:val="2"/>
-                <w:highlight w:val="yellow"/>
-              </w:rPr>
-              <w:t>05/04/2020</w:t>
-            </w:r>
-          </w:p>
-        </w:tc>
-        <w:tc>
-          <w:tcPr>
-            <w:tcW w:w="2040" w:type="dxa"/>
-            <w:shd w:val="clear" w:color="auto" w:fill="auto"/>
-            <w:tcMar>
-              <w:top w:w="100" w:type="dxa"/>
-              <w:left w:w="100" w:type="dxa"/>
-              <w:bottom w:w="100" w:type="dxa"/>
-              <w:right w:w="100" w:type="dxa"/>
-            </w:tcMar>
-          </w:tcPr>
-          <w:p>
-            <w:pPr>
-              <w:widowControl w:val="0"/>
-              <w:spacing w:line="240" w:lineRule="auto"/>
-              <w:jc w:val="right"/>
-              <w:rPr>
-                <w:rFonts w:asciiTheme="majorHAnsi" w:hAnsiTheme="majorHAnsi" w:cstheme="majorHAnsi"/>
-                <w:spacing w:val="2"/>
-                <w:highlight w:val="yellow"/>
-                <w:lang w:val="en-US"/>
-              </w:rPr>
-            </w:pPr>
-            <w:r>
-              <w:rPr>
-                <w:rFonts w:asciiTheme="majorHAnsi" w:hAnsiTheme="majorHAnsi" w:cstheme="majorHAnsi"/>
-                <w:spacing w:val="2"/>
-                <w:highlight w:val="yellow"/>
-                <w:lang w:val="en-US"/>
-              </w:rPr>
-              <w:t>R$ 958,64</w:t>
-            </w:r>
-          </w:p>
-        </w:tc>
-      </w:tr>
-      <w:tr>
-        <w:tc>
-          <w:tcPr>
-            <w:tcW w:w="3750" w:type="dxa"/>
-            <w:shd w:val="clear" w:color="auto" w:fill="auto"/>
-            <w:tcMar>
-              <w:top w:w="100" w:type="dxa"/>
-              <w:left w:w="100" w:type="dxa"/>
-              <w:bottom w:w="100" w:type="dxa"/>
-              <w:right w:w="100" w:type="dxa"/>
-            </w:tcMar>
-          </w:tcPr>
-          <w:p>
-            <w:pPr>
-              <w:widowControl w:val="0"/>
-              <w:spacing w:line="240" w:lineRule="auto"/>
-              <w:jc w:val="center"/>
-              <w:rPr>
-                <w:rFonts w:asciiTheme="majorHAnsi" w:hAnsiTheme="majorHAnsi" w:cstheme="majorHAnsi"/>
-                <w:spacing w:val="2"/>
-                <w:highlight w:val="yellow"/>
-              </w:rPr>
-            </w:pPr>
-            <w:r>
-              <w:rPr>
-                <w:rFonts w:asciiTheme="majorHAnsi" w:hAnsiTheme="majorHAnsi" w:cstheme="majorHAnsi"/>
-                <w:spacing w:val="2"/>
-                <w:highlight w:val="yellow"/>
-              </w:rPr>
-              <w:t>05/05/2020</w:t>
-            </w:r>
-          </w:p>
-        </w:tc>
-        <w:tc>
-          <w:tcPr>
-            <w:tcW w:w="2040" w:type="dxa"/>
-            <w:shd w:val="clear" w:color="auto" w:fill="auto"/>
-            <w:tcMar>
-              <w:top w:w="100" w:type="dxa"/>
-              <w:left w:w="100" w:type="dxa"/>
-              <w:bottom w:w="100" w:type="dxa"/>
-              <w:right w:w="100" w:type="dxa"/>
-            </w:tcMar>
-          </w:tcPr>
-          <w:p>
-            <w:pPr>
-              <w:widowControl w:val="0"/>
-              <w:spacing w:line="240" w:lineRule="auto"/>
-              <w:jc w:val="right"/>
-              <w:rPr>
-                <w:rFonts w:asciiTheme="majorHAnsi" w:hAnsiTheme="majorHAnsi" w:cstheme="majorHAnsi"/>
-                <w:spacing w:val="2"/>
-                <w:highlight w:val="yellow"/>
-                <w:lang w:val="en-US"/>
-              </w:rPr>
-            </w:pPr>
-            <w:r>
-              <w:rPr>
-                <w:rFonts w:asciiTheme="majorHAnsi" w:hAnsiTheme="majorHAnsi" w:cstheme="majorHAnsi"/>
-                <w:spacing w:val="2"/>
-                <w:highlight w:val="yellow"/>
-                <w:lang w:val="en-US"/>
-              </w:rPr>
-              <w:t>R$ 958,64</w:t>
-            </w:r>
-          </w:p>
-        </w:tc>
-      </w:tr>
-      <w:tr>
-        <w:tc>
-          <w:tcPr>
-            <w:tcW w:w="3750" w:type="dxa"/>
-            <w:shd w:val="clear" w:color="auto" w:fill="auto"/>
-            <w:tcMar>
-              <w:top w:w="100" w:type="dxa"/>
-              <w:left w:w="100" w:type="dxa"/>
-              <w:bottom w:w="100" w:type="dxa"/>
-              <w:right w:w="100" w:type="dxa"/>
-            </w:tcMar>
-          </w:tcPr>
-          <w:p>
-            <w:pPr>
-              <w:widowControl w:val="0"/>
-              <w:spacing w:line="240" w:lineRule="auto"/>
-              <w:jc w:val="center"/>
-              <w:rPr>
-                <w:rFonts w:asciiTheme="majorHAnsi" w:hAnsiTheme="majorHAnsi" w:cstheme="majorHAnsi"/>
-                <w:spacing w:val="2"/>
-                <w:highlight w:val="yellow"/>
-              </w:rPr>
-            </w:pPr>
-            <w:r>
-              <w:rPr>
-                <w:rFonts w:asciiTheme="majorHAnsi" w:hAnsiTheme="majorHAnsi" w:cstheme="majorHAnsi"/>
-                <w:spacing w:val="2"/>
-                <w:highlight w:val="yellow"/>
-              </w:rPr>
-              <w:t>05/06/2020</w:t>
-            </w:r>
-          </w:p>
-        </w:tc>
-        <w:tc>
-          <w:tcPr>
-            <w:tcW w:w="2040" w:type="dxa"/>
-            <w:shd w:val="clear" w:color="auto" w:fill="auto"/>
-            <w:tcMar>
-              <w:top w:w="100" w:type="dxa"/>
-              <w:left w:w="100" w:type="dxa"/>
-              <w:bottom w:w="100" w:type="dxa"/>
-              <w:right w:w="100" w:type="dxa"/>
-            </w:tcMar>
-          </w:tcPr>
-          <w:p>
-            <w:pPr>
-              <w:widowControl w:val="0"/>
-              <w:spacing w:line="240" w:lineRule="auto"/>
-              <w:jc w:val="right"/>
-              <w:rPr>
-                <w:rFonts w:asciiTheme="majorHAnsi" w:hAnsiTheme="majorHAnsi" w:cstheme="majorHAnsi"/>
-                <w:spacing w:val="2"/>
-                <w:highlight w:val="yellow"/>
-                <w:lang w:val="en-US"/>
-              </w:rPr>
-            </w:pPr>
-            <w:r>
-              <w:rPr>
-                <w:rFonts w:asciiTheme="majorHAnsi" w:hAnsiTheme="majorHAnsi" w:cstheme="majorHAnsi"/>
-                <w:spacing w:val="2"/>
-                <w:highlight w:val="yellow"/>
-                <w:lang w:val="en-US"/>
-              </w:rPr>
-              <w:t>R$ 958,64</w:t>
-            </w:r>
-          </w:p>
-        </w:tc>
-      </w:tr>
-      <w:tr>
-        <w:tc>
-          <w:tcPr>
-            <w:tcW w:w="3750" w:type="dxa"/>
-            <w:shd w:val="clear" w:color="auto" w:fill="auto"/>
-            <w:tcMar>
-              <w:top w:w="100" w:type="dxa"/>
-              <w:left w:w="100" w:type="dxa"/>
-              <w:bottom w:w="100" w:type="dxa"/>
-              <w:right w:w="100" w:type="dxa"/>
-            </w:tcMar>
-          </w:tcPr>
-          <w:p>
-            <w:pPr>
-              <w:widowControl w:val="0"/>
-              <w:spacing w:line="240" w:lineRule="auto"/>
-              <w:jc w:val="center"/>
-              <w:rPr>
-                <w:rFonts w:asciiTheme="majorHAnsi" w:hAnsiTheme="majorHAnsi" w:cstheme="majorHAnsi"/>
-                <w:spacing w:val="2"/>
-                <w:highlight w:val="yellow"/>
-              </w:rPr>
-            </w:pPr>
-            <w:r>
-              <w:rPr>
-                <w:rFonts w:asciiTheme="majorHAnsi" w:hAnsiTheme="majorHAnsi" w:cstheme="majorHAnsi"/>
-                <w:spacing w:val="2"/>
-                <w:highlight w:val="yellow"/>
-              </w:rPr>
-              <w:t>05/07/2020</w:t>
-            </w:r>
-          </w:p>
-        </w:tc>
-        <w:tc>
-          <w:tcPr>
-            <w:tcW w:w="2040" w:type="dxa"/>
-            <w:shd w:val="clear" w:color="auto" w:fill="auto"/>
-            <w:tcMar>
-              <w:top w:w="100" w:type="dxa"/>
-              <w:left w:w="100" w:type="dxa"/>
-              <w:bottom w:w="100" w:type="dxa"/>
-              <w:right w:w="100" w:type="dxa"/>
-            </w:tcMar>
-          </w:tcPr>
-          <w:p>
-            <w:pPr>
-              <w:widowControl w:val="0"/>
-              <w:spacing w:line="240" w:lineRule="auto"/>
-              <w:jc w:val="right"/>
-              <w:rPr>
-                <w:rFonts w:asciiTheme="majorHAnsi" w:hAnsiTheme="majorHAnsi" w:cstheme="majorHAnsi"/>
-                <w:spacing w:val="2"/>
-                <w:highlight w:val="yellow"/>
-                <w:lang w:val="en-US"/>
-              </w:rPr>
-            </w:pPr>
-            <w:r>
-              <w:rPr>
-                <w:rFonts w:asciiTheme="majorHAnsi" w:hAnsiTheme="majorHAnsi" w:cstheme="majorHAnsi"/>
-                <w:spacing w:val="2"/>
-                <w:highlight w:val="yellow"/>
-                <w:lang w:val="en-US"/>
-              </w:rPr>
-              <w:t>R$ 958,64</w:t>
-            </w:r>
-          </w:p>
-        </w:tc>
-      </w:tr>
-      <w:tr>
-        <w:tc>
-          <w:tcPr>
-            <w:tcW w:w="3750" w:type="dxa"/>
-            <w:shd w:val="clear" w:color="auto" w:fill="auto"/>
-            <w:tcMar>
-              <w:top w:w="100" w:type="dxa"/>
-              <w:left w:w="100" w:type="dxa"/>
-              <w:bottom w:w="100" w:type="dxa"/>
-              <w:right w:w="100" w:type="dxa"/>
-            </w:tcMar>
-          </w:tcPr>
-          <w:p>
-            <w:pPr>
-              <w:widowControl w:val="0"/>
-              <w:spacing w:line="240" w:lineRule="auto"/>
-              <w:jc w:val="center"/>
-              <w:rPr>
-                <w:rFonts w:asciiTheme="majorHAnsi" w:hAnsiTheme="majorHAnsi" w:cstheme="majorHAnsi"/>
-                <w:spacing w:val="2"/>
-                <w:highlight w:val="yellow"/>
-              </w:rPr>
-            </w:pPr>
-            <w:r>
-              <w:rPr>
-                <w:rFonts w:asciiTheme="majorHAnsi" w:hAnsiTheme="majorHAnsi" w:cstheme="majorHAnsi"/>
-                <w:spacing w:val="2"/>
-                <w:highlight w:val="yellow"/>
-              </w:rPr>
-              <w:t>05/08/2020</w:t>
-            </w:r>
-          </w:p>
-        </w:tc>
-        <w:tc>
-          <w:tcPr>
-            <w:tcW w:w="2040" w:type="dxa"/>
-            <w:shd w:val="clear" w:color="auto" w:fill="auto"/>
-            <w:tcMar>
-              <w:top w:w="100" w:type="dxa"/>
-              <w:left w:w="100" w:type="dxa"/>
-              <w:bottom w:w="100" w:type="dxa"/>
-              <w:right w:w="100" w:type="dxa"/>
-            </w:tcMar>
-          </w:tcPr>
-          <w:p>
-            <w:pPr>
-              <w:widowControl w:val="0"/>
-              <w:spacing w:line="240" w:lineRule="auto"/>
-              <w:jc w:val="right"/>
-              <w:rPr>
-                <w:rFonts w:asciiTheme="majorHAnsi" w:hAnsiTheme="majorHAnsi" w:cstheme="majorHAnsi"/>
-                <w:spacing w:val="2"/>
-                <w:highlight w:val="yellow"/>
-                <w:lang w:val="en-US"/>
-              </w:rPr>
-            </w:pPr>
-            <w:r>
-              <w:rPr>
-                <w:rFonts w:asciiTheme="majorHAnsi" w:hAnsiTheme="majorHAnsi" w:cstheme="majorHAnsi"/>
-                <w:spacing w:val="2"/>
-                <w:highlight w:val="yellow"/>
-                <w:lang w:val="en-US"/>
-              </w:rPr>
-              <w:t>R$ 958,64</w:t>
-            </w:r>
-          </w:p>
-        </w:tc>
-      </w:tr>
-      <w:tr>
-        <w:tc>
-          <w:tcPr>
-            <w:tcW w:w="3750" w:type="dxa"/>
-            <w:shd w:val="clear" w:color="auto" w:fill="auto"/>
-            <w:tcMar>
-              <w:top w:w="100" w:type="dxa"/>
-              <w:left w:w="100" w:type="dxa"/>
-              <w:bottom w:w="100" w:type="dxa"/>
-              <w:right w:w="100" w:type="dxa"/>
-            </w:tcMar>
-          </w:tcPr>
-          <w:p>
-            <w:pPr>
-              <w:widowControl w:val="0"/>
-              <w:spacing w:line="240" w:lineRule="auto"/>
-              <w:jc w:val="center"/>
-              <w:rPr>
-                <w:rFonts w:asciiTheme="majorHAnsi" w:hAnsiTheme="majorHAnsi" w:cstheme="majorHAnsi"/>
-                <w:spacing w:val="2"/>
-                <w:highlight w:val="yellow"/>
-              </w:rPr>
-            </w:pPr>
-            <w:r>
-              <w:rPr>
-                <w:rFonts w:asciiTheme="majorHAnsi" w:hAnsiTheme="majorHAnsi" w:cstheme="majorHAnsi"/>
-                <w:spacing w:val="2"/>
-                <w:highlight w:val="yellow"/>
-              </w:rPr>
-              <w:t>05/09/2020</w:t>
-            </w:r>
-          </w:p>
-        </w:tc>
-        <w:tc>
-          <w:tcPr>
-            <w:tcW w:w="2040" w:type="dxa"/>
-            <w:shd w:val="clear" w:color="auto" w:fill="auto"/>
-            <w:tcMar>
-              <w:top w:w="100" w:type="dxa"/>
-              <w:left w:w="100" w:type="dxa"/>
-              <w:bottom w:w="100" w:type="dxa"/>
-              <w:right w:w="100" w:type="dxa"/>
-            </w:tcMar>
-          </w:tcPr>
-          <w:p>
-            <w:pPr>
-              <w:widowControl w:val="0"/>
-              <w:spacing w:line="240" w:lineRule="auto"/>
-              <w:jc w:val="right"/>
-              <w:rPr>
-                <w:rFonts w:asciiTheme="majorHAnsi" w:hAnsiTheme="majorHAnsi" w:cstheme="majorHAnsi"/>
-                <w:spacing w:val="2"/>
-                <w:highlight w:val="yellow"/>
-                <w:lang w:val="en-US"/>
-              </w:rPr>
-            </w:pPr>
-            <w:r>
-              <w:rPr>
-                <w:rFonts w:asciiTheme="majorHAnsi" w:hAnsiTheme="majorHAnsi" w:cstheme="majorHAnsi"/>
-                <w:spacing w:val="2"/>
-                <w:highlight w:val="yellow"/>
-                <w:lang w:val="en-US"/>
-              </w:rPr>
-              <w:t>R$ 958,64</w:t>
-            </w:r>
-          </w:p>
-        </w:tc>
-      </w:tr>
-      <w:tr>
-        <w:tc>
-          <w:tcPr>
-            <w:tcW w:w="3750" w:type="dxa"/>
-            <w:shd w:val="clear" w:color="auto" w:fill="auto"/>
-            <w:tcMar>
-              <w:top w:w="100" w:type="dxa"/>
-              <w:left w:w="100" w:type="dxa"/>
-              <w:bottom w:w="100" w:type="dxa"/>
-              <w:right w:w="100" w:type="dxa"/>
-            </w:tcMar>
-          </w:tcPr>
-          <w:p>
-            <w:pPr>
-              <w:widowControl w:val="0"/>
-              <w:spacing w:line="240" w:lineRule="auto"/>
-              <w:jc w:val="center"/>
-              <w:rPr>
-                <w:rFonts w:asciiTheme="majorHAnsi" w:hAnsiTheme="majorHAnsi" w:cstheme="majorHAnsi"/>
-                <w:spacing w:val="2"/>
-                <w:highlight w:val="yellow"/>
-              </w:rPr>
-            </w:pPr>
-            <w:r>
-              <w:rPr>
-                <w:rFonts w:asciiTheme="majorHAnsi" w:hAnsiTheme="majorHAnsi" w:cstheme="majorHAnsi"/>
-                <w:spacing w:val="2"/>
-                <w:highlight w:val="yellow"/>
-              </w:rPr>
-              <w:t>05/10/2020</w:t>
-            </w:r>
-          </w:p>
-        </w:tc>
-        <w:tc>
-          <w:tcPr>
-            <w:tcW w:w="2040" w:type="dxa"/>
-            <w:shd w:val="clear" w:color="auto" w:fill="auto"/>
-            <w:tcMar>
-              <w:top w:w="100" w:type="dxa"/>
-              <w:left w:w="100" w:type="dxa"/>
-              <w:bottom w:w="100" w:type="dxa"/>
-              <w:right w:w="100" w:type="dxa"/>
-            </w:tcMar>
-          </w:tcPr>
-          <w:p>
-            <w:pPr>
-              <w:widowControl w:val="0"/>
-              <w:spacing w:line="240" w:lineRule="auto"/>
-              <w:jc w:val="right"/>
-              <w:rPr>
-                <w:rFonts w:asciiTheme="majorHAnsi" w:hAnsiTheme="majorHAnsi" w:cstheme="majorHAnsi"/>
-                <w:spacing w:val="2"/>
-                <w:highlight w:val="yellow"/>
-                <w:lang w:val="en-US"/>
-              </w:rPr>
-            </w:pPr>
-            <w:r>
-              <w:rPr>
-                <w:rFonts w:asciiTheme="majorHAnsi" w:hAnsiTheme="majorHAnsi" w:cstheme="majorHAnsi"/>
-                <w:spacing w:val="2"/>
-                <w:highlight w:val="yellow"/>
-                <w:lang w:val="en-US"/>
-              </w:rPr>
-              <w:t>R$ 958,64</w:t>
-            </w:r>
-          </w:p>
-        </w:tc>
-      </w:tr>
-      <w:tr>
-        <w:tc>
-          <w:tcPr>
-            <w:tcW w:w="3750" w:type="dxa"/>
-            <w:shd w:val="clear" w:color="auto" w:fill="auto"/>
-            <w:tcMar>
-              <w:top w:w="100" w:type="dxa"/>
-              <w:left w:w="100" w:type="dxa"/>
-              <w:bottom w:w="100" w:type="dxa"/>
-              <w:right w:w="100" w:type="dxa"/>
-            </w:tcMar>
-          </w:tcPr>
-          <w:p>
-            <w:pPr>
-              <w:widowControl w:val="0"/>
-              <w:spacing w:line="240" w:lineRule="auto"/>
-              <w:jc w:val="center"/>
-              <w:rPr>
-                <w:rFonts w:asciiTheme="majorHAnsi" w:hAnsiTheme="majorHAnsi" w:cstheme="majorHAnsi"/>
-                <w:spacing w:val="2"/>
-                <w:highlight w:val="yellow"/>
-              </w:rPr>
-            </w:pPr>
-            <w:r>
-              <w:rPr>
-                <w:rFonts w:asciiTheme="majorHAnsi" w:hAnsiTheme="majorHAnsi" w:cstheme="majorHAnsi"/>
-                <w:spacing w:val="2"/>
-                <w:highlight w:val="yellow"/>
-              </w:rPr>
-              <w:t>05/11/2020</w:t>
-            </w:r>
-          </w:p>
-        </w:tc>
-        <w:tc>
-          <w:tcPr>
-            <w:tcW w:w="2040" w:type="dxa"/>
-            <w:shd w:val="clear" w:color="auto" w:fill="auto"/>
-            <w:tcMar>
-              <w:top w:w="100" w:type="dxa"/>
-              <w:left w:w="100" w:type="dxa"/>
-              <w:bottom w:w="100" w:type="dxa"/>
-              <w:right w:w="100" w:type="dxa"/>
-            </w:tcMar>
-          </w:tcPr>
-          <w:p>
-            <w:pPr>
-              <w:widowControl w:val="0"/>
-              <w:spacing w:line="240" w:lineRule="auto"/>
-              <w:jc w:val="right"/>
-              <w:rPr>
-                <w:rFonts w:asciiTheme="majorHAnsi" w:hAnsiTheme="majorHAnsi" w:cstheme="majorHAnsi"/>
-                <w:spacing w:val="2"/>
-                <w:highlight w:val="yellow"/>
-                <w:lang w:val="en-US"/>
-              </w:rPr>
-            </w:pPr>
-            <w:r>
-              <w:rPr>
-                <w:rFonts w:asciiTheme="majorHAnsi" w:hAnsiTheme="majorHAnsi" w:cstheme="majorHAnsi"/>
-                <w:spacing w:val="2"/>
-                <w:highlight w:val="yellow"/>
-                <w:lang w:val="en-US"/>
-              </w:rPr>
-              <w:t>R$ 958,64</w:t>
-            </w:r>
-          </w:p>
-        </w:tc>
-      </w:tr>
-      <w:tr>
-        <w:tc>
-          <w:tcPr>
-            <w:tcW w:w="3750" w:type="dxa"/>
-            <w:shd w:val="clear" w:color="auto" w:fill="auto"/>
-            <w:tcMar>
-              <w:top w:w="100" w:type="dxa"/>
-              <w:left w:w="100" w:type="dxa"/>
-              <w:bottom w:w="100" w:type="dxa"/>
-              <w:right w:w="100" w:type="dxa"/>
-            </w:tcMar>
-          </w:tcPr>
-          <w:p>
-            <w:pPr>
-              <w:widowControl w:val="0"/>
-              <w:spacing w:line="240" w:lineRule="auto"/>
-              <w:jc w:val="center"/>
-              <w:rPr>
-                <w:rFonts w:asciiTheme="majorHAnsi" w:hAnsiTheme="majorHAnsi" w:cstheme="majorHAnsi"/>
-                <w:spacing w:val="2"/>
-                <w:highlight w:val="yellow"/>
-              </w:rPr>
-            </w:pPr>
-            <w:r>
-              <w:rPr>
-                <w:rFonts w:asciiTheme="majorHAnsi" w:hAnsiTheme="majorHAnsi" w:cstheme="majorHAnsi"/>
-                <w:spacing w:val="2"/>
-                <w:highlight w:val="yellow"/>
-              </w:rPr>
-              <w:t>05/12/2020</w:t>
-            </w:r>
-          </w:p>
-        </w:tc>
-        <w:tc>
-          <w:tcPr>
-            <w:tcW w:w="2040" w:type="dxa"/>
-            <w:shd w:val="clear" w:color="auto" w:fill="auto"/>
-            <w:tcMar>
-              <w:top w:w="100" w:type="dxa"/>
-              <w:left w:w="100" w:type="dxa"/>
-              <w:bottom w:w="100" w:type="dxa"/>
-              <w:right w:w="100" w:type="dxa"/>
-            </w:tcMar>
-          </w:tcPr>
-          <w:p>
-            <w:pPr>
-              <w:widowControl w:val="0"/>
-              <w:spacing w:line="240" w:lineRule="auto"/>
-              <w:jc w:val="right"/>
-              <w:rPr>
-                <w:rFonts w:asciiTheme="majorHAnsi" w:hAnsiTheme="majorHAnsi" w:cstheme="majorHAnsi"/>
-                <w:spacing w:val="2"/>
-                <w:highlight w:val="yellow"/>
-                <w:lang w:val="en-US"/>
-              </w:rPr>
-            </w:pPr>
-            <w:r>
-              <w:rPr>
-                <w:rFonts w:asciiTheme="majorHAnsi" w:hAnsiTheme="majorHAnsi" w:cstheme="majorHAnsi"/>
-                <w:spacing w:val="2"/>
-                <w:highlight w:val="yellow"/>
-                <w:lang w:val="en-US"/>
-              </w:rPr>
-              <w:t>R$ 958,64</w:t>
+              </w:rPr>
+              <w:t>{%tr endfor %}</w:t>
             </w:r>
           </w:p>
         </w:tc>
       </w:tr>
     </w:tbl>
+    <w:p>
+      <w:pPr>
+        <w:pStyle w:val="PargrafodaLista"/>
+        <w:spacing w:before="200" w:line="300" w:lineRule="auto"/>
+        <w:ind w:left="0"/>
+        <w:jc w:val="both"/>
+        <w:rPr>
+          <w:rFonts w:asciiTheme="majorHAnsi" w:eastAsia="Calibri" w:hAnsiTheme="majorHAnsi" w:cstheme="majorHAnsi"/>
+          <w:spacing w:val="2"/>
+          <w:kern w:val="2"/>
+        </w:rPr>
+      </w:pPr>
+      <w:r>
+        <w:rPr>
+          <w:rFonts w:asciiTheme="majorHAnsi" w:eastAsia="Calibri" w:hAnsiTheme="majorHAnsi" w:cstheme="majorHAnsi"/>
+          <w:spacing w:val="2"/>
+          <w:kern w:val="2"/>
+        </w:rPr>
+        <w:t>{%p endif %}</w:t>
+      </w:r>
+    </w:p>
+    <w:p>
+      <w:pPr>
+        <w:pStyle w:val="PargrafodaLista"/>
+        <w:spacing w:before="200" w:line="300" w:lineRule="auto"/>
+        <w:ind w:left="0"/>
+        <w:jc w:val="both"/>
+        <w:rPr>
+          <w:rFonts w:asciiTheme="majorHAnsi" w:eastAsia="Calibri" w:hAnsiTheme="majorHAnsi" w:cstheme="majorHAnsi"/>
+          <w:spacing w:val="2"/>
+          <w:kern w:val="2"/>
+        </w:rPr>
+      </w:pPr>
+      <w:bookmarkStart w:id="5" w:name="_GoBack"/>
+      <w:bookmarkEnd w:id="5"/>
+      <w:r>
+        <w:rPr>
+          <w:rFonts w:asciiTheme="majorHAnsi" w:eastAsia="Calibri" w:hAnsiTheme="majorHAnsi" w:cstheme="majorHAnsi"/>
+          <w:spacing w:val="2"/>
+          <w:kern w:val="2"/>
+          <w:highlight w:val="cyan"/>
+        </w:rPr>
+        <w:t>{%</w:t>
+      </w:r>
+      <w:r>
+        <w:rPr>
+          <w:rFonts w:asciiTheme="majorHAnsi" w:eastAsia="Calibri" w:hAnsiTheme="majorHAnsi" w:cstheme="majorHAnsi"/>
+          <w:spacing w:val="2"/>
+          <w:kern w:val="2"/>
+          <w:highlight w:val="cyan"/>
+        </w:rPr>
+        <w:t>p</w:t>
+      </w:r>
+      <w:r>
+        <w:rPr>
+          <w:rFonts w:asciiTheme="majorHAnsi" w:eastAsia="Calibri" w:hAnsiTheme="majorHAnsi" w:cstheme="majorHAnsi"/>
+          <w:spacing w:val="2"/>
+          <w:kern w:val="2"/>
+          <w:highlight w:val="cyan"/>
+        </w:rPr>
+        <w:t xml:space="preserve"> if </w:t>
+      </w:r>
+      <w:r>
+        <w:rPr>
+          <w:rFonts w:asciiTheme="majorHAnsi" w:eastAsia="Calibri" w:hAnsiTheme="majorHAnsi" w:cstheme="majorHAnsi"/>
+          <w:spacing w:val="2"/>
+          <w:kern w:val="2"/>
+          <w:highlight w:val="cyan"/>
+        </w:rPr>
+        <w:t>has_discount</w:t>
+      </w:r>
+      <w:r>
+        <w:rPr>
+          <w:rFonts w:asciiTheme="majorHAnsi" w:eastAsia="Calibri" w:hAnsiTheme="majorHAnsi" w:cstheme="majorHAnsi"/>
+          <w:spacing w:val="2"/>
+          <w:kern w:val="2"/>
+          <w:highlight w:val="cyan"/>
+        </w:rPr>
+        <w:t xml:space="preserve"> %}</w:t>
+      </w:r>
+    </w:p>
     <w:p>
       <w:pPr>
         <w:numPr>
@@ -4678,9 +4355,8 @@
           <w:spacing w:val="2"/>
           <w:kern w:val="144"/>
           <w:highlight w:val="yellow"/>
-          <w:lang w:val="en-US"/>
-        </w:rPr>
-        <w:t>{{ discount_notes | lower  }}</w:t>
+        </w:rPr>
+        <w:t>{{ discount_notes | lower }}</w:t>
       </w:r>
       <w:r>
         <w:rPr>
@@ -4795,6 +4471,28 @@
     </w:p>
     <w:p>
       <w:pPr>
+        <w:pStyle w:val="PargrafodaLista"/>
+        <w:spacing w:before="200" w:line="300" w:lineRule="auto"/>
+        <w:ind w:left="0"/>
+        <w:jc w:val="both"/>
+        <w:rPr>
+          <w:rFonts w:asciiTheme="majorHAnsi" w:eastAsia="Calibri" w:hAnsiTheme="majorHAnsi" w:cstheme="majorHAnsi"/>
+          <w:spacing w:val="2"/>
+          <w:kern w:val="2"/>
+        </w:rPr>
+      </w:pPr>
+      <w:r>
+        <w:rPr>
+          <w:rFonts w:asciiTheme="majorHAnsi" w:eastAsia="Calibri" w:hAnsiTheme="majorHAnsi" w:cstheme="majorHAnsi"/>
+          <w:spacing w:val="2"/>
+          <w:kern w:val="2"/>
+          <w:highlight w:val="cyan"/>
+        </w:rPr>
+        <w:t>{%p endif %}</w:t>
+      </w:r>
+    </w:p>
+    <w:p>
+      <w:pPr>
         <w:numPr>
           <w:ilvl w:val="0"/>
           <w:numId w:val="1"/>
@@ -4888,7 +4586,16 @@
           <w:spacing w:val="2"/>
           <w:kern w:val="2"/>
         </w:rPr>
-        <w:t>, tais como uniforme, merenda, material didático de uso individual e obrigatório, fornecimento de 2ª via de documentos escolares e outros assemelhados.</w:t>
+        <w:t xml:space="preserve">, tais como </w:t>
+      </w:r>
+      <w:r>
+        <w:rPr>
+          <w:rFonts w:ascii="Calibri" w:eastAsia="Calibri" w:hAnsi="Calibri" w:cs="Calibri"/>
+          <w:spacing w:val="2"/>
+          <w:kern w:val="2"/>
+        </w:rPr>
+        <w:lastRenderedPageBreak/>
+        <w:t>uniforme, merenda, material didático de uso individual e obrigatório, fornecimento de 2ª via de documentos escolares e outros assemelhados.</w:t>
       </w:r>
     </w:p>
     <w:p>
@@ -4985,7 +4692,6 @@
           <w:spacing w:val="2"/>
           <w:kern w:val="2"/>
         </w:rPr>
-        <w:lastRenderedPageBreak/>
         <w:t>Com base no art. 55 do Estatuto da Criança e do Adolescente – ECA e nos art. 1.643, I e 1.644 do CC, as despesas contraídas por um dos cônjuges para custear a educação do filho comum é uma dívida comum do casal, havendo solidariedade entre eles para efeito de cobrança em caso de inadimplência.</w:t>
       </w:r>
     </w:p>
@@ -5369,6 +5075,7 @@
           <w:spacing w:val="2"/>
           <w:kern w:val="2"/>
         </w:rPr>
+        <w:lastRenderedPageBreak/>
         <w:t>A</w:t>
       </w:r>
       <w:r>
@@ -5523,7 +5230,6 @@
           <w:spacing w:val="2"/>
           <w:kern w:val="2"/>
         </w:rPr>
-        <w:lastRenderedPageBreak/>
         <w:t>DAS PROVAS E DA SEGUNDA CHAMADA</w:t>
       </w:r>
     </w:p>
@@ -5643,25 +5349,7 @@
           <w:spacing w:val="2"/>
           <w:kern w:val="2"/>
         </w:rPr>
-        <w:t xml:space="preserve">de comparecer no dia pré-determinado, justificar e requerer a 2ª chamada no prazo de até 24 horas antes da realização </w:t>
-      </w:r>
-      <w:proofErr w:type="gramStart"/>
-      <w:r>
-        <w:rPr>
-          <w:rFonts w:ascii="Calibri" w:eastAsia="Calibri" w:hAnsi="Calibri" w:cs="Calibri"/>
-          <w:spacing w:val="2"/>
-          <w:kern w:val="2"/>
-        </w:rPr>
-        <w:t>da mesma</w:t>
-      </w:r>
-      <w:proofErr w:type="gramEnd"/>
-      <w:r>
-        <w:rPr>
-          <w:rFonts w:ascii="Calibri" w:eastAsia="Calibri" w:hAnsi="Calibri" w:cs="Calibri"/>
-          <w:spacing w:val="2"/>
-          <w:kern w:val="2"/>
-        </w:rPr>
-        <w:t>.</w:t>
+        <w:t>de comparecer no dia pré-determinado, justificar e requerer a 2ª chamada no prazo de até 24 horas antes da realização da mesma.</w:t>
       </w:r>
     </w:p>
     <w:p>
@@ -5962,7 +5650,16 @@
           <w:spacing w:val="2"/>
           <w:kern w:val="2"/>
         </w:rPr>
-        <w:t xml:space="preserve"> poderá, a qualquer tempo, negociar os receptíveis derivados deste instrumento de contrato por meio de cessão de direitos creditórios, viabilizando o acesso ao mercado de capitais (securitização), medidas afins e correlatas que garantam a liquidez necessárias ao cumprimento de suas obrigações contratuais.</w:t>
+        <w:t xml:space="preserve"> poderá, a qualquer tempo, negociar os receptíveis derivados deste instrumento de contrato por meio de cessão de direitos creditórios, viabilizando o acesso ao mercado </w:t>
+      </w:r>
+      <w:r>
+        <w:rPr>
+          <w:rFonts w:ascii="Calibri" w:eastAsia="Calibri" w:hAnsi="Calibri" w:cs="Calibri"/>
+          <w:spacing w:val="2"/>
+          <w:kern w:val="2"/>
+        </w:rPr>
+        <w:lastRenderedPageBreak/>
+        <w:t>de capitais (securitização), medidas afins e correlatas que garantam a liquidez necessárias ao cumprimento de suas obrigações contratuais.</w:t>
       </w:r>
     </w:p>
     <w:p>
@@ -6051,7 +5748,6 @@
           <w:spacing w:val="2"/>
           <w:kern w:val="2"/>
         </w:rPr>
-        <w:lastRenderedPageBreak/>
         <w:t>Por pessoas alheias ao âmbito escolar, de acordo com a legislação retro referenciada, devem ser entendidos pais ou responsáveis pelos alunos, ex-alunos, entregadores e prestadores de serviço de qualquer natureza, dentre outros, mas não se restringindo a estes.</w:t>
       </w:r>
     </w:p>
@@ -6081,7 +5777,7 @@
         </w:rPr>
         <w:t xml:space="preserve">DO CUMPRIMENTO DA </w:t>
       </w:r>
-      <w:hyperlink r:id="rId11" w:history="1">
+      <w:hyperlink r:id="rId9" w:history="1">
         <w:r>
           <w:rPr>
             <w:rFonts w:ascii="Calibri" w:eastAsia="Calibri" w:hAnsi="Calibri" w:cs="Calibri"/>
@@ -6374,7 +6070,16 @@
           <w:spacing w:val="2"/>
           <w:kern w:val="2"/>
         </w:rPr>
-        <w:t>É de inteira, exclusiva e intransferível responsabilidade da CONTRATADA, respeitando a legislação em vigor, o planejamento geral de ensino, no que se refere à elaboração dos currículos dos diferentes níveis de escolaridade, do calendário escolar, fixação de carga horária, designação de professores, orientação e aprimoramento do processo didático-pedagógico e educacional, além de outras providências que as atividades docentes exigirem, obedecendo ao seu critério, sem ingerência da CONTRATANTE.</w:t>
+        <w:t xml:space="preserve">É de inteira, exclusiva e intransferível responsabilidade da CONTRATADA, respeitando a legislação em vigor, o planejamento geral de ensino, no que se refere à elaboração dos currículos dos diferentes níveis de escolaridade, do calendário escolar, fixação de carga horária, designação de professores, orientação e aprimoramento do processo didático-pedagógico e educacional, além de </w:t>
+      </w:r>
+      <w:r>
+        <w:rPr>
+          <w:rFonts w:ascii="Calibri" w:eastAsia="Calibri" w:hAnsi="Calibri" w:cs="Calibri"/>
+          <w:spacing w:val="2"/>
+          <w:kern w:val="2"/>
+        </w:rPr>
+        <w:lastRenderedPageBreak/>
+        <w:t>outras providências que as atividades docentes exigirem, obedecendo ao seu critério, sem ingerência da CONTRATANTE.</w:t>
       </w:r>
     </w:p>
     <w:p>
@@ -6468,7 +6173,6 @@
           <w:spacing w:val="2"/>
           <w:kern w:val="2"/>
         </w:rPr>
-        <w:lastRenderedPageBreak/>
         <w:t>É concedida ao(à) BENEFICIÁRIO(A) uma tolerância de até 5 (cinco) minutos de atraso, eventual em relação ao horário de entrada e, nesse caso, deverão ser observadas as diretrizes das NORMAS GERAIS.</w:t>
       </w:r>
     </w:p>
@@ -6949,7 +6653,16 @@
           <w:spacing w:val="2"/>
           <w:kern w:val="2"/>
         </w:rPr>
-        <w:t xml:space="preserve"> CONTRATANTE necessitar obter a via impressado boletim, deverá requere-lo na secretaria do estabelecimento de ensino, mediante o pagamento da taxa própria.</w:t>
+        <w:t xml:space="preserve"> </w:t>
+      </w:r>
+      <w:r>
+        <w:rPr>
+          <w:rFonts w:ascii="Calibri" w:eastAsia="Calibri" w:hAnsi="Calibri" w:cs="Calibri"/>
+          <w:spacing w:val="2"/>
+          <w:kern w:val="2"/>
+        </w:rPr>
+        <w:lastRenderedPageBreak/>
+        <w:t>CONTRATANTE necessitar obter a via impressado boletim, deverá requere-lo na secretaria do estabelecimento de ensino, mediante o pagamento da taxa própria.</w:t>
       </w:r>
     </w:p>
     <w:p>
@@ -7043,16 +6756,7 @@
           <w:spacing w:val="2"/>
           <w:kern w:val="2"/>
         </w:rPr>
-        <w:t xml:space="preserve">, em prazo superior a 30 (trinta) dias contínuos, não se computando nesse intervalo: férias </w:t>
-      </w:r>
-      <w:r>
-        <w:rPr>
-          <w:rFonts w:ascii="Calibri" w:eastAsia="Calibri" w:hAnsi="Calibri" w:cs="Calibri"/>
-          <w:spacing w:val="2"/>
-          <w:kern w:val="2"/>
-        </w:rPr>
-        <w:lastRenderedPageBreak/>
-        <w:t>escolares, recessos, greves de professores e funcionários, feriados, fato do príncipe, pandemias, determinações oriundas do Poder Público, dentre outros, eventos oriundos de caso fortuito ou força maior, tais como catástrofes, enchentes, exemplificadamente, ou qualquer outro evento que independa da vontade d</w:t>
+        <w:t>, em prazo superior a 30 (trinta) dias contínuos, não se computando nesse intervalo: férias escolares, recessos, greves de professores e funcionários, feriados, fato do príncipe, pandemias, determinações oriundas do Poder Público, dentre outros, eventos oriundos de caso fortuito ou força maior, tais como catástrofes, enchentes, exemplificadamente, ou qualquer outro evento que independa da vontade d</w:t>
       </w:r>
       <w:r>
         <w:rPr>
@@ -7486,6 +7190,7 @@
           <w:spacing w:val="2"/>
           <w:kern w:val="2"/>
         </w:rPr>
+        <w:lastRenderedPageBreak/>
         <w:t xml:space="preserve">A permanência do(a) BENEFICIÁRIO(A) após as 13:30 horas, para o turno da manhã e às 18:30 horas, para o turno da tarde, implicará no pagamento de taxa no valor de R$ 15,00 (quinze reais). A cobrança da taxa deve ao fato de que </w:t>
       </w:r>
       <w:r>
@@ -7565,16 +7270,7 @@
           <w:spacing w:val="2"/>
           <w:kern w:val="2"/>
         </w:rPr>
-        <w:t xml:space="preserve"> não se responsabiliza por danos, perda ou furto de objetos de caráter pessoal e/ou de valor, tais como, mas não se restringindo a tanto, celulares, relógios, joias, casacos, tênis em </w:t>
-      </w:r>
-      <w:r>
-        <w:rPr>
-          <w:rFonts w:ascii="Calibri" w:eastAsia="Calibri" w:hAnsi="Calibri" w:cs="Calibri"/>
-          <w:spacing w:val="2"/>
-          <w:kern w:val="2"/>
-        </w:rPr>
-        <w:lastRenderedPageBreak/>
-        <w:t>posse dos</w:t>
+        <w:t xml:space="preserve"> não se responsabiliza por danos, perda ou furto de objetos de caráter pessoal e/ou de valor, tais como, mas não se restringindo a tanto, celulares, relógios, joias, casacos, tênis em posse dos</w:t>
       </w:r>
       <w:r>
         <w:rPr>
@@ -8044,7 +7740,16 @@
           <w:spacing w:val="2"/>
           <w:kern w:val="2"/>
         </w:rPr>
-        <w:t xml:space="preserve"> para outro estabelecimento. O contrato poderá ser rescindido pela CONTRATADA, quando </w:t>
+        <w:t xml:space="preserve"> para outro estabelecimento. O contrato poderá ser rescindido pela CONTRATADA, </w:t>
+      </w:r>
+      <w:r>
+        <w:rPr>
+          <w:rFonts w:ascii="Calibri" w:eastAsia="Calibri" w:hAnsi="Calibri" w:cs="Calibri"/>
+          <w:spacing w:val="2"/>
+          <w:kern w:val="2"/>
+        </w:rPr>
+        <w:lastRenderedPageBreak/>
+        <w:t xml:space="preserve">quando </w:t>
       </w:r>
       <w:r>
         <w:rPr>
@@ -8092,16 +7797,7 @@
           <w:spacing w:val="2"/>
           <w:kern w:val="2"/>
         </w:rPr>
-        <w:t xml:space="preserve"> </w:t>
-      </w:r>
-      <w:proofErr w:type="gramStart"/>
-      <w:r>
-        <w:rPr>
-          <w:rFonts w:ascii="Calibri" w:eastAsia="Calibri" w:hAnsi="Calibri" w:cs="Calibri"/>
-          <w:spacing w:val="2"/>
-          <w:kern w:val="2"/>
-        </w:rPr>
-        <w:t>d</w:t>
+        <w:t xml:space="preserve"> d</w:t>
       </w:r>
       <w:r>
         <w:rPr>
@@ -8127,7 +7823,6 @@
         </w:rPr>
         <w:t>a</w:t>
       </w:r>
-      <w:proofErr w:type="gramEnd"/>
       <w:r>
         <w:rPr>
           <w:rFonts w:ascii="Calibri" w:eastAsia="Calibri" w:hAnsi="Calibri" w:cs="Calibri"/>
@@ -8240,7 +7935,6 @@
           <w:spacing w:val="2"/>
           <w:kern w:val="2"/>
         </w:rPr>
-        <w:lastRenderedPageBreak/>
         <w:t>DAS DESPESAS MÉDICAS, ODONTOLÓGICAS E HOSPITALARES</w:t>
       </w:r>
     </w:p>
@@ -8504,12 +8198,6 @@
     </w:p>
     <w:p>
       <w:pPr>
-        <w:numPr>
-          <w:ilvl w:val="1"/>
-          <w:numId w:val="1"/>
-        </w:numPr>
-        <w:spacing w:before="200" w:after="240" w:line="300" w:lineRule="auto"/>
-        <w:jc w:val="both"/>
         <w:rPr>
           <w:rFonts w:ascii="Calibri" w:eastAsia="Calibri" w:hAnsi="Calibri" w:cs="Calibri"/>
           <w:spacing w:val="2"/>
@@ -8616,7 +8304,6 @@
           <w:lang w:val="en-US"/>
         </w:rPr>
       </w:pPr>
-      <w:proofErr w:type="gramStart"/>
       <w:r>
         <w:rPr>
           <w:rFonts w:asciiTheme="majorHAnsi" w:eastAsia="Calibri" w:hAnsiTheme="majorHAnsi" w:cstheme="majorHAnsi"/>
@@ -8625,18 +8312,7 @@
           <w:highlight w:val="yellow"/>
           <w:lang w:val="en-US"/>
         </w:rPr>
-        <w:t>{{ title</w:t>
-      </w:r>
-      <w:proofErr w:type="gramEnd"/>
-      <w:r>
-        <w:rPr>
-          <w:rFonts w:asciiTheme="majorHAnsi" w:eastAsia="Calibri" w:hAnsiTheme="majorHAnsi" w:cstheme="majorHAnsi"/>
-          <w:spacing w:val="2"/>
-          <w:kern w:val="144"/>
-          <w:highlight w:val="yellow"/>
-          <w:lang w:val="en-US"/>
-        </w:rPr>
-        <w:t>_case(signature_local | lower) }}</w:t>
+        <w:t>{{ title_case(signature_local | lower) }}</w:t>
       </w:r>
       <w:r>
         <w:rPr>
@@ -8769,9 +8445,8 @@
                 <w:lang w:val="en-US"/>
               </w:rPr>
             </w:pPr>
-            <w:bookmarkStart w:id="3" w:name="_mjanf0jhibv9" w:colFirst="0" w:colLast="0"/>
-            <w:bookmarkEnd w:id="3"/>
-            <w:proofErr w:type="gramStart"/>
+            <w:bookmarkStart w:id="6" w:name="_mjanf0jhibv9" w:colFirst="0" w:colLast="0"/>
+            <w:bookmarkEnd w:id="6"/>
             <w:r>
               <w:rPr>
                 <w:rFonts w:asciiTheme="majorHAnsi" w:eastAsia="Calibri" w:hAnsiTheme="majorHAnsi" w:cstheme="majorHAnsi"/>
@@ -8794,20 +8469,7 @@
                 <w:szCs w:val="18"/>
                 <w:lang w:val="en-US"/>
               </w:rPr>
-              <w:t>generate</w:t>
-            </w:r>
-            <w:proofErr w:type="gramEnd"/>
-            <w:r>
-              <w:rPr>
-                <w:rFonts w:asciiTheme="majorHAnsi" w:eastAsia="Calibri" w:hAnsiTheme="majorHAnsi" w:cstheme="majorHAnsi"/>
-                <w:color w:val="FFFFFF" w:themeColor="background1"/>
-                <w:spacing w:val="2"/>
-                <w:kern w:val="144"/>
-                <w:sz w:val="18"/>
-                <w:szCs w:val="18"/>
-                <w:lang w:val="en-US"/>
-              </w:rPr>
-              <w:t>_anchor('signHere', school_email) }}</w:t>
+              <w:t>generate_anchor('signHere', school_email) }}</w:t>
             </w:r>
           </w:p>
           <w:p>
@@ -8851,7 +8513,6 @@
                 <w:lang w:val="en-US"/>
               </w:rPr>
             </w:pPr>
-            <w:proofErr w:type="gramStart"/>
             <w:r>
               <w:rPr>
                 <w:rFonts w:asciiTheme="majorHAnsi" w:eastAsia="Calibri" w:hAnsiTheme="majorHAnsi" w:cstheme="majorHAnsi"/>
@@ -8859,17 +8520,7 @@
                 <w:spacing w:val="2"/>
                 <w:lang w:val="en-US"/>
               </w:rPr>
-              <w:t>{{ school</w:t>
-            </w:r>
-            <w:proofErr w:type="gramEnd"/>
-            <w:r>
-              <w:rPr>
-                <w:rFonts w:asciiTheme="majorHAnsi" w:eastAsia="Calibri" w:hAnsiTheme="majorHAnsi" w:cstheme="majorHAnsi"/>
-                <w:b/>
-                <w:spacing w:val="2"/>
-                <w:lang w:val="en-US"/>
-              </w:rPr>
-              <w:t>[“legal_name”] | upper }}</w:t>
+              <w:t>{{ school[“legal_name”] | upper }}</w:t>
             </w:r>
           </w:p>
         </w:tc>
@@ -8931,9 +8582,8 @@
                 <w:lang w:val="en-US"/>
               </w:rPr>
             </w:pPr>
-            <w:bookmarkStart w:id="4" w:name="_h558euwk5w9o" w:colFirst="0" w:colLast="0"/>
-            <w:bookmarkEnd w:id="4"/>
-            <w:proofErr w:type="gramStart"/>
+            <w:bookmarkStart w:id="7" w:name="_h558euwk5w9o" w:colFirst="0" w:colLast="0"/>
+            <w:bookmarkEnd w:id="7"/>
             <w:r>
               <w:rPr>
                 <w:rFonts w:asciiTheme="majorHAnsi" w:eastAsia="Calibri" w:hAnsiTheme="majorHAnsi" w:cstheme="majorHAnsi"/>
@@ -8944,20 +8594,7 @@
                 <w:szCs w:val="18"/>
                 <w:lang w:val="en-US"/>
               </w:rPr>
-              <w:t>{{ generate</w:t>
-            </w:r>
-            <w:proofErr w:type="gramEnd"/>
-            <w:r>
-              <w:rPr>
-                <w:rFonts w:asciiTheme="majorHAnsi" w:eastAsia="Calibri" w:hAnsiTheme="majorHAnsi" w:cstheme="majorHAnsi"/>
-                <w:color w:val="FFFFFF" w:themeColor="background1"/>
-                <w:spacing w:val="2"/>
-                <w:kern w:val="144"/>
-                <w:sz w:val="18"/>
-                <w:szCs w:val="18"/>
-                <w:lang w:val="en-US"/>
-              </w:rPr>
-              <w:t>_anchor('signHere', item.email) }}</w:t>
+              <w:t>{{ generate_anchor('signHere', item.email) }}</w:t>
             </w:r>
           </w:p>
           <w:p>
@@ -9002,7 +8639,6 @@
                 <w:lang w:val="en-US"/>
               </w:rPr>
             </w:pPr>
-            <w:proofErr w:type="gramStart"/>
             <w:r>
               <w:rPr>
                 <w:rFonts w:asciiTheme="majorHAnsi" w:eastAsia="Calibri" w:hAnsiTheme="majorHAnsi" w:cstheme="majorHAnsi"/>
@@ -9011,18 +8647,7 @@
                 <w:kern w:val="144"/>
                 <w:lang w:val="en-US"/>
               </w:rPr>
-              <w:t>{{ item.name</w:t>
-            </w:r>
-            <w:proofErr w:type="gramEnd"/>
-            <w:r>
-              <w:rPr>
-                <w:rFonts w:asciiTheme="majorHAnsi" w:eastAsia="Calibri" w:hAnsiTheme="majorHAnsi" w:cstheme="majorHAnsi"/>
-                <w:b/>
-                <w:spacing w:val="2"/>
-                <w:kern w:val="144"/>
-                <w:lang w:val="en-US"/>
-              </w:rPr>
-              <w:t>.text</w:t>
+              <w:t>{{ item.name.text</w:t>
             </w:r>
             <w:r>
               <w:rPr>
@@ -9142,7 +8767,6 @@
                 <w:lang w:val="en-US"/>
               </w:rPr>
             </w:pPr>
-            <w:proofErr w:type="gramStart"/>
             <w:r>
               <w:rPr>
                 <w:rFonts w:asciiTheme="majorHAnsi" w:eastAsia="Calibri" w:hAnsiTheme="majorHAnsi" w:cstheme="majorHAnsi"/>
@@ -9153,20 +8777,7 @@
                 <w:szCs w:val="18"/>
                 <w:lang w:val="en-US"/>
               </w:rPr>
-              <w:t>{{ generate</w:t>
-            </w:r>
-            <w:proofErr w:type="gramEnd"/>
-            <w:r>
-              <w:rPr>
-                <w:rFonts w:asciiTheme="majorHAnsi" w:eastAsia="Calibri" w:hAnsiTheme="majorHAnsi" w:cstheme="majorHAnsi"/>
-                <w:color w:val="FFFFFF" w:themeColor="background1"/>
-                <w:spacing w:val="2"/>
-                <w:kern w:val="144"/>
-                <w:sz w:val="18"/>
-                <w:szCs w:val="18"/>
-                <w:lang w:val="en-US"/>
-              </w:rPr>
-              <w:t>_anchor('signHere', witnesses[0].email) }}</w:t>
+              <w:t>{{ generate_anchor('signHere', witnesses[0].email) }}</w:t>
             </w:r>
           </w:p>
           <w:p>
@@ -9228,27 +8839,7 @@
                 <w:kern w:val="144"/>
                 <w:lang w:val="en-US"/>
               </w:rPr>
-              <w:t xml:space="preserve"> </w:t>
-            </w:r>
-            <w:proofErr w:type="gramStart"/>
-            <w:r>
-              <w:rPr>
-                <w:rFonts w:asciiTheme="majorHAnsi" w:eastAsia="Calibri" w:hAnsiTheme="majorHAnsi" w:cstheme="majorHAnsi"/>
-                <w:spacing w:val="2"/>
-                <w:kern w:val="144"/>
-                <w:lang w:val="en-US"/>
-              </w:rPr>
-              <w:t>{{ witnesses</w:t>
-            </w:r>
-            <w:proofErr w:type="gramEnd"/>
-            <w:r>
-              <w:rPr>
-                <w:rFonts w:asciiTheme="majorHAnsi" w:eastAsia="Calibri" w:hAnsiTheme="majorHAnsi" w:cstheme="majorHAnsi"/>
-                <w:spacing w:val="2"/>
-                <w:kern w:val="144"/>
-                <w:lang w:val="en-US"/>
-              </w:rPr>
-              <w:t>[0].name.text | upper }}</w:t>
+              <w:t xml:space="preserve"> {{ witnesses[0].name.text | upper }}</w:t>
             </w:r>
           </w:p>
           <w:p>
@@ -9300,7 +8891,6 @@
                 <w:lang w:val="en-US"/>
               </w:rPr>
             </w:pPr>
-            <w:proofErr w:type="gramStart"/>
             <w:r>
               <w:rPr>
                 <w:rFonts w:asciiTheme="majorHAnsi" w:eastAsia="Calibri" w:hAnsiTheme="majorHAnsi" w:cstheme="majorHAnsi"/>
@@ -9311,20 +8901,7 @@
                 <w:szCs w:val="18"/>
                 <w:lang w:val="en-US"/>
               </w:rPr>
-              <w:t>{{ generate</w:t>
-            </w:r>
-            <w:proofErr w:type="gramEnd"/>
-            <w:r>
-              <w:rPr>
-                <w:rFonts w:asciiTheme="majorHAnsi" w:eastAsia="Calibri" w:hAnsiTheme="majorHAnsi" w:cstheme="majorHAnsi"/>
-                <w:color w:val="FFFFFF" w:themeColor="background1"/>
-                <w:spacing w:val="2"/>
-                <w:kern w:val="144"/>
-                <w:sz w:val="18"/>
-                <w:szCs w:val="18"/>
-                <w:lang w:val="en-US"/>
-              </w:rPr>
-              <w:t>_anchor('signHere', witnesses[1].email) }}</w:t>
+              <w:t>{{ generate_anchor('signHere', witnesses[1].email) }}</w:t>
             </w:r>
           </w:p>
           <w:p>
@@ -9395,27 +8972,7 @@
                 <w:kern w:val="144"/>
                 <w:lang w:val="en-US"/>
               </w:rPr>
-              <w:t xml:space="preserve"> </w:t>
-            </w:r>
-            <w:proofErr w:type="gramStart"/>
-            <w:r>
-              <w:rPr>
-                <w:rFonts w:asciiTheme="majorHAnsi" w:eastAsia="Calibri" w:hAnsiTheme="majorHAnsi" w:cstheme="majorHAnsi"/>
-                <w:spacing w:val="2"/>
-                <w:kern w:val="144"/>
-                <w:lang w:val="en-US"/>
-              </w:rPr>
-              <w:t>{{ witnesses</w:t>
-            </w:r>
-            <w:proofErr w:type="gramEnd"/>
-            <w:r>
-              <w:rPr>
-                <w:rFonts w:asciiTheme="majorHAnsi" w:eastAsia="Calibri" w:hAnsiTheme="majorHAnsi" w:cstheme="majorHAnsi"/>
-                <w:spacing w:val="2"/>
-                <w:kern w:val="144"/>
-                <w:lang w:val="en-US"/>
-              </w:rPr>
-              <w:t>[1].name.text</w:t>
+              <w:t xml:space="preserve"> {{ witnesses[1].name.text</w:t>
             </w:r>
             <w:r>
               <w:rPr>
@@ -9461,7 +9018,6 @@
               </w:rPr>
               <w:t xml:space="preserve"> </w:t>
             </w:r>
-            <w:proofErr w:type="gramStart"/>
             <w:r>
               <w:rPr>
                 <w:rFonts w:asciiTheme="majorHAnsi" w:eastAsia="Calibri" w:hAnsiTheme="majorHAnsi" w:cstheme="majorHAnsi"/>
@@ -9469,17 +9025,7 @@
                 <w:kern w:val="144"/>
                 <w:lang w:val="en-US"/>
               </w:rPr>
-              <w:t>{{ witnesses</w:t>
-            </w:r>
-            <w:proofErr w:type="gramEnd"/>
-            <w:r>
-              <w:rPr>
-                <w:rFonts w:asciiTheme="majorHAnsi" w:eastAsia="Calibri" w:hAnsiTheme="majorHAnsi" w:cstheme="majorHAnsi"/>
-                <w:spacing w:val="2"/>
-                <w:kern w:val="144"/>
-                <w:lang w:val="en-US"/>
-              </w:rPr>
-              <w:t>[1].cpf | upper }}</w:t>
+              <w:t>{{ witnesses[1].cpf | upper }}</w:t>
             </w:r>
           </w:p>
         </w:tc>
@@ -9498,8 +9044,8 @@
       </w:pPr>
     </w:p>
     <w:sectPr>
-      <w:headerReference w:type="default" r:id="rId12"/>
-      <w:footerReference w:type="default" r:id="rId13"/>
+      <w:headerReference w:type="default" r:id="rId10"/>
+      <w:footerReference w:type="default" r:id="rId11"/>
       <w:pgSz w:w="11909" w:h="16834"/>
       <w:pgMar w:top="2267" w:right="850" w:bottom="850" w:left="1700" w:header="850" w:footer="850" w:gutter="0"/>
       <w:pgNumType w:start="1"/>
@@ -9510,7 +9056,7 @@
 </file>
 
 <file path=word/comments.xml><?xml version="1.0" encoding="utf-8"?>
-<w:comments xmlns:wpc="http://schemas.microsoft.com/office/word/2010/wordprocessingCanvas" xmlns:cx="http://schemas.microsoft.com/office/drawing/2014/chartex" xmlns:cx1="http://schemas.microsoft.com/office/drawing/2015/9/8/chartex" xmlns:cx2="http://schemas.microsoft.com/office/drawing/2015/10/21/chartex" xmlns:cx3="http://schemas.microsoft.com/office/drawing/2016/5/9/chartex" xmlns:cx4="http://schemas.microsoft.com/office/drawing/2016/5/10/chartex" xmlns:cx5="http://schemas.microsoft.com/office/drawing/2016/5/11/chartex" xmlns:cx6="http://schemas.microsoft.com/office/drawing/2016/5/12/chartex" xmlns:cx7="http://schemas.microsoft.com/office/drawing/2016/5/13/chartex" xmlns:cx8="http://schemas.microsoft.com/office/drawing/2016/5/14/chartex" xmlns:mc="http://schemas.openxmlformats.org/markup-compatibility/2006" xmlns:aink="http://schemas.microsoft.com/office/drawing/2016/ink" xmlns:am3d="http://schemas.microsoft.com/office/drawing/2017/model3d" xmlns:o="urn:schemas-microsoft-com:office:office" xmlns:r="http://schemas.openxmlformats.org/officeDocument/2006/relationships" xmlns:m="http://schemas.openxmlformats.org/officeDocument/2006/math" xmlns:v="urn:schemas-microsoft-com:vml" xmlns:wp14="http://schemas.microsoft.com/office/word/2010/wordprocessingDrawing" xmlns:wp="http://schemas.openxmlformats.org/drawingml/2006/wordprocessingDrawing" xmlns:w10="urn:schemas-microsoft-com:office:word" xmlns:w="http://schemas.openxmlformats.org/wordprocessingml/2006/main" xmlns:w14="http://schemas.microsoft.com/office/word/2010/wordml" xmlns:w15="http://schemas.microsoft.com/office/word/2012/wordml" xmlns:w16cex="http://schemas.microsoft.com/office/word/2018/wordml/cex" xmlns:w16cid="http://schemas.microsoft.com/office/word/2016/wordml/cid" xmlns:w16="http://schemas.microsoft.com/office/word/2018/wordml" xmlns:w16se="http://schemas.microsoft.com/office/word/2015/wordml/symex" xmlns:wpg="http://schemas.microsoft.com/office/word/2010/wordprocessingGroup" xmlns:wpi="http://schemas.microsoft.com/office/word/2010/wordprocessingInk" xmlns:wne="http://schemas.microsoft.com/office/word/2006/wordml" xmlns:wps="http://schemas.microsoft.com/office/word/2010/wordprocessingShape" mc:Ignorable="w14 w15 w16se w16cid w16 w16cex wp14">
+<w:comments xmlns:wpc="http://schemas.microsoft.com/office/word/2010/wordprocessingCanvas" xmlns:mc="http://schemas.openxmlformats.org/markup-compatibility/2006" xmlns:o="urn:schemas-microsoft-com:office:office" xmlns:r="http://schemas.openxmlformats.org/officeDocument/2006/relationships" xmlns:m="http://schemas.openxmlformats.org/officeDocument/2006/math" xmlns:v="urn:schemas-microsoft-com:vml" xmlns:wp14="http://schemas.microsoft.com/office/word/2010/wordprocessingDrawing" xmlns:wp="http://schemas.openxmlformats.org/drawingml/2006/wordprocessingDrawing" xmlns:w10="urn:schemas-microsoft-com:office:word" xmlns:w="http://schemas.openxmlformats.org/wordprocessingml/2006/main" xmlns:w14="http://schemas.microsoft.com/office/word/2010/wordml" xmlns:w15="http://schemas.microsoft.com/office/word/2012/wordml" xmlns:wpg="http://schemas.microsoft.com/office/word/2010/wordprocessingGroup" xmlns:wpi="http://schemas.microsoft.com/office/word/2010/wordprocessingInk" xmlns:wne="http://schemas.microsoft.com/office/word/2006/wordml" xmlns:wps="http://schemas.microsoft.com/office/word/2010/wordprocessingShape" mc:Ignorable="w14 w15 wp14">
   <w:comment w:id="1" w:author="Isabela Carolina Costa Barbosa" w:date="2020-10-16T10:52:00Z" w:initials="ICCB">
     <w:p>
       <w:pPr>
@@ -9587,7 +9133,7 @@
 </file>
 
 <file path=word/commentsExtended.xml><?xml version="1.0" encoding="utf-8"?>
-<w15:commentsEx xmlns:wpc="http://schemas.microsoft.com/office/word/2010/wordprocessingCanvas" xmlns:cx="http://schemas.microsoft.com/office/drawing/2014/chartex" xmlns:cx1="http://schemas.microsoft.com/office/drawing/2015/9/8/chartex" xmlns:cx2="http://schemas.microsoft.com/office/drawing/2015/10/21/chartex" xmlns:cx3="http://schemas.microsoft.com/office/drawing/2016/5/9/chartex" xmlns:cx4="http://schemas.microsoft.com/office/drawing/2016/5/10/chartex" xmlns:cx5="http://schemas.microsoft.com/office/drawing/2016/5/11/chartex" xmlns:cx6="http://schemas.microsoft.com/office/drawing/2016/5/12/chartex" xmlns:cx7="http://schemas.microsoft.com/office/drawing/2016/5/13/chartex" xmlns:cx8="http://schemas.microsoft.com/office/drawing/2016/5/14/chartex" xmlns:mc="http://schemas.openxmlformats.org/markup-compatibility/2006" xmlns:aink="http://schemas.microsoft.com/office/drawing/2016/ink" xmlns:am3d="http://schemas.microsoft.com/office/drawing/2017/model3d" xmlns:o="urn:schemas-microsoft-com:office:office" xmlns:r="http://schemas.openxmlformats.org/officeDocument/2006/relationships" xmlns:m="http://schemas.openxmlformats.org/officeDocument/2006/math" xmlns:v="urn:schemas-microsoft-com:vml" xmlns:wp14="http://schemas.microsoft.com/office/word/2010/wordprocessingDrawing" xmlns:wp="http://schemas.openxmlformats.org/drawingml/2006/wordprocessingDrawing" xmlns:w10="urn:schemas-microsoft-com:office:word" xmlns:w="http://schemas.openxmlformats.org/wordprocessingml/2006/main" xmlns:w14="http://schemas.microsoft.com/office/word/2010/wordml" xmlns:w15="http://schemas.microsoft.com/office/word/2012/wordml" xmlns:w16cex="http://schemas.microsoft.com/office/word/2018/wordml/cex" xmlns:w16cid="http://schemas.microsoft.com/office/word/2016/wordml/cid" xmlns:w16="http://schemas.microsoft.com/office/word/2018/wordml" xmlns:w16se="http://schemas.microsoft.com/office/word/2015/wordml/symex" xmlns:wpg="http://schemas.microsoft.com/office/word/2010/wordprocessingGroup" xmlns:wpi="http://schemas.microsoft.com/office/word/2010/wordprocessingInk" xmlns:wne="http://schemas.microsoft.com/office/word/2006/wordml" xmlns:wps="http://schemas.microsoft.com/office/word/2010/wordprocessingShape" mc:Ignorable="w14 w15 w16se w16cid w16 w16cex wp14">
+<w15:commentsEx xmlns:wpc="http://schemas.microsoft.com/office/word/2010/wordprocessingCanvas" xmlns:mc="http://schemas.openxmlformats.org/markup-compatibility/2006" xmlns:o="urn:schemas-microsoft-com:office:office" xmlns:r="http://schemas.openxmlformats.org/officeDocument/2006/relationships" xmlns:m="http://schemas.openxmlformats.org/officeDocument/2006/math" xmlns:v="urn:schemas-microsoft-com:vml" xmlns:wp14="http://schemas.microsoft.com/office/word/2010/wordprocessingDrawing" xmlns:wp="http://schemas.openxmlformats.org/drawingml/2006/wordprocessingDrawing" xmlns:w10="urn:schemas-microsoft-com:office:word" xmlns:w="http://schemas.openxmlformats.org/wordprocessingml/2006/main" xmlns:w14="http://schemas.microsoft.com/office/word/2010/wordml" xmlns:w15="http://schemas.microsoft.com/office/word/2012/wordml" xmlns:wpg="http://schemas.microsoft.com/office/word/2010/wordprocessingGroup" xmlns:wpi="http://schemas.microsoft.com/office/word/2010/wordprocessingInk" xmlns:wne="http://schemas.microsoft.com/office/word/2006/wordml" xmlns:wps="http://schemas.microsoft.com/office/word/2010/wordprocessingShape" mc:Ignorable="w14 w15 wp14">
   <w15:commentEx w15:paraId="0682F9D9" w15:done="0"/>
   <w15:commentEx w15:paraId="5230B740" w15:done="0"/>
 </w15:commentsEx>
@@ -9608,7 +9154,7 @@
 </file>
 
 <file path=word/endnotes.xml><?xml version="1.0" encoding="utf-8"?>
-<w:endnotes xmlns:wpc="http://schemas.microsoft.com/office/word/2010/wordprocessingCanvas" xmlns:cx="http://schemas.microsoft.com/office/drawing/2014/chartex" xmlns:cx1="http://schemas.microsoft.com/office/drawing/2015/9/8/chartex" xmlns:cx2="http://schemas.microsoft.com/office/drawing/2015/10/21/chartex" xmlns:cx3="http://schemas.microsoft.com/office/drawing/2016/5/9/chartex" xmlns:cx4="http://schemas.microsoft.com/office/drawing/2016/5/10/chartex" xmlns:cx5="http://schemas.microsoft.com/office/drawing/2016/5/11/chartex" xmlns:cx6="http://schemas.microsoft.com/office/drawing/2016/5/12/chartex" xmlns:cx7="http://schemas.microsoft.com/office/drawing/2016/5/13/chartex" xmlns:cx8="http://schemas.microsoft.com/office/drawing/2016/5/14/chartex" xmlns:mc="http://schemas.openxmlformats.org/markup-compatibility/2006" xmlns:aink="http://schemas.microsoft.com/office/drawing/2016/ink" xmlns:am3d="http://schemas.microsoft.com/office/drawing/2017/model3d" xmlns:o="urn:schemas-microsoft-com:office:office" xmlns:r="http://schemas.openxmlformats.org/officeDocument/2006/relationships" xmlns:m="http://schemas.openxmlformats.org/officeDocument/2006/math" xmlns:v="urn:schemas-microsoft-com:vml" xmlns:wp14="http://schemas.microsoft.com/office/word/2010/wordprocessingDrawing" xmlns:wp="http://schemas.openxmlformats.org/drawingml/2006/wordprocessingDrawing" xmlns:w10="urn:schemas-microsoft-com:office:word" xmlns:w="http://schemas.openxmlformats.org/wordprocessingml/2006/main" xmlns:w14="http://schemas.microsoft.com/office/word/2010/wordml" xmlns:w15="http://schemas.microsoft.com/office/word/2012/wordml" xmlns:w16cex="http://schemas.microsoft.com/office/word/2018/wordml/cex" xmlns:w16cid="http://schemas.microsoft.com/office/word/2016/wordml/cid" xmlns:w16="http://schemas.microsoft.com/office/word/2018/wordml" xmlns:w16se="http://schemas.microsoft.com/office/word/2015/wordml/symex" xmlns:wpg="http://schemas.microsoft.com/office/word/2010/wordprocessingGroup" xmlns:wpi="http://schemas.microsoft.com/office/word/2010/wordprocessingInk" xmlns:wne="http://schemas.microsoft.com/office/word/2006/wordml" xmlns:wps="http://schemas.microsoft.com/office/word/2010/wordprocessingShape" mc:Ignorable="w14 w15 w16se w16cid w16 w16cex wp14">
+<w:endnotes xmlns:wpc="http://schemas.microsoft.com/office/word/2010/wordprocessingCanvas" xmlns:mc="http://schemas.openxmlformats.org/markup-compatibility/2006" xmlns:o="urn:schemas-microsoft-com:office:office" xmlns:r="http://schemas.openxmlformats.org/officeDocument/2006/relationships" xmlns:m="http://schemas.openxmlformats.org/officeDocument/2006/math" xmlns:v="urn:schemas-microsoft-com:vml" xmlns:wp14="http://schemas.microsoft.com/office/word/2010/wordprocessingDrawing" xmlns:wp="http://schemas.openxmlformats.org/drawingml/2006/wordprocessingDrawing" xmlns:w10="urn:schemas-microsoft-com:office:word" xmlns:w="http://schemas.openxmlformats.org/wordprocessingml/2006/main" xmlns:w14="http://schemas.microsoft.com/office/word/2010/wordml" xmlns:w15="http://schemas.microsoft.com/office/word/2012/wordml" xmlns:wpg="http://schemas.microsoft.com/office/word/2010/wordprocessingGroup" xmlns:wpi="http://schemas.microsoft.com/office/word/2010/wordprocessingInk" xmlns:wne="http://schemas.microsoft.com/office/word/2006/wordml" xmlns:wps="http://schemas.microsoft.com/office/word/2010/wordprocessingShape" mc:Ignorable="w14 w15 wp14">
   <w:endnote w:type="separator" w:id="-1">
     <w:p>
       <w:pPr>
@@ -9633,7 +9179,7 @@
 </file>
 
 <file path=word/footer1.xml><?xml version="1.0" encoding="utf-8"?>
-<w:ftr xmlns:wpc="http://schemas.microsoft.com/office/word/2010/wordprocessingCanvas" xmlns:cx="http://schemas.microsoft.com/office/drawing/2014/chartex" xmlns:cx1="http://schemas.microsoft.com/office/drawing/2015/9/8/chartex" xmlns:cx2="http://schemas.microsoft.com/office/drawing/2015/10/21/chartex" xmlns:cx3="http://schemas.microsoft.com/office/drawing/2016/5/9/chartex" xmlns:cx4="http://schemas.microsoft.com/office/drawing/2016/5/10/chartex" xmlns:cx5="http://schemas.microsoft.com/office/drawing/2016/5/11/chartex" xmlns:cx6="http://schemas.microsoft.com/office/drawing/2016/5/12/chartex" xmlns:cx7="http://schemas.microsoft.com/office/drawing/2016/5/13/chartex" xmlns:cx8="http://schemas.microsoft.com/office/drawing/2016/5/14/chartex" xmlns:mc="http://schemas.openxmlformats.org/markup-compatibility/2006" xmlns:aink="http://schemas.microsoft.com/office/drawing/2016/ink" xmlns:am3d="http://schemas.microsoft.com/office/drawing/2017/model3d" xmlns:o="urn:schemas-microsoft-com:office:office" xmlns:r="http://schemas.openxmlformats.org/officeDocument/2006/relationships" xmlns:m="http://schemas.openxmlformats.org/officeDocument/2006/math" xmlns:v="urn:schemas-microsoft-com:vml" xmlns:wp14="http://schemas.microsoft.com/office/word/2010/wordprocessingDrawing" xmlns:wp="http://schemas.openxmlformats.org/drawingml/2006/wordprocessingDrawing" xmlns:w10="urn:schemas-microsoft-com:office:word" xmlns:w="http://schemas.openxmlformats.org/wordprocessingml/2006/main" xmlns:w14="http://schemas.microsoft.com/office/word/2010/wordml" xmlns:w15="http://schemas.microsoft.com/office/word/2012/wordml" xmlns:w16cex="http://schemas.microsoft.com/office/word/2018/wordml/cex" xmlns:w16cid="http://schemas.microsoft.com/office/word/2016/wordml/cid" xmlns:w16="http://schemas.microsoft.com/office/word/2018/wordml" xmlns:w16se="http://schemas.microsoft.com/office/word/2015/wordml/symex" xmlns:wpg="http://schemas.microsoft.com/office/word/2010/wordprocessingGroup" xmlns:wpi="http://schemas.microsoft.com/office/word/2010/wordprocessingInk" xmlns:wne="http://schemas.microsoft.com/office/word/2006/wordml" xmlns:wps="http://schemas.microsoft.com/office/word/2010/wordprocessingShape" mc:Ignorable="w14 w15 w16se w16cid w16 w16cex wp14">
+<w:ftr xmlns:wpc="http://schemas.microsoft.com/office/word/2010/wordprocessingCanvas" xmlns:mc="http://schemas.openxmlformats.org/markup-compatibility/2006" xmlns:o="urn:schemas-microsoft-com:office:office" xmlns:r="http://schemas.openxmlformats.org/officeDocument/2006/relationships" xmlns:m="http://schemas.openxmlformats.org/officeDocument/2006/math" xmlns:v="urn:schemas-microsoft-com:vml" xmlns:wp14="http://schemas.microsoft.com/office/word/2010/wordprocessingDrawing" xmlns:wp="http://schemas.openxmlformats.org/drawingml/2006/wordprocessingDrawing" xmlns:w10="urn:schemas-microsoft-com:office:word" xmlns:w="http://schemas.openxmlformats.org/wordprocessingml/2006/main" xmlns:w14="http://schemas.microsoft.com/office/word/2010/wordml" xmlns:w15="http://schemas.microsoft.com/office/word/2012/wordml" xmlns:wpg="http://schemas.microsoft.com/office/word/2010/wordprocessingGroup" xmlns:wpi="http://schemas.microsoft.com/office/word/2010/wordprocessingInk" xmlns:wne="http://schemas.microsoft.com/office/word/2006/wordml" xmlns:wps="http://schemas.microsoft.com/office/word/2010/wordprocessingShape" mc:Ignorable="w14 w15 wp14">
   <w:p>
     <w:pPr>
       <w:rPr>
@@ -9647,7 +9193,7 @@
 </file>
 
 <file path=word/footnotes.xml><?xml version="1.0" encoding="utf-8"?>
-<w:footnotes xmlns:wpc="http://schemas.microsoft.com/office/word/2010/wordprocessingCanvas" xmlns:cx="http://schemas.microsoft.com/office/drawing/2014/chartex" xmlns:cx1="http://schemas.microsoft.com/office/drawing/2015/9/8/chartex" xmlns:cx2="http://schemas.microsoft.com/office/drawing/2015/10/21/chartex" xmlns:cx3="http://schemas.microsoft.com/office/drawing/2016/5/9/chartex" xmlns:cx4="http://schemas.microsoft.com/office/drawing/2016/5/10/chartex" xmlns:cx5="http://schemas.microsoft.com/office/drawing/2016/5/11/chartex" xmlns:cx6="http://schemas.microsoft.com/office/drawing/2016/5/12/chartex" xmlns:cx7="http://schemas.microsoft.com/office/drawing/2016/5/13/chartex" xmlns:cx8="http://schemas.microsoft.com/office/drawing/2016/5/14/chartex" xmlns:mc="http://schemas.openxmlformats.org/markup-compatibility/2006" xmlns:aink="http://schemas.microsoft.com/office/drawing/2016/ink" xmlns:am3d="http://schemas.microsoft.com/office/drawing/2017/model3d" xmlns:o="urn:schemas-microsoft-com:office:office" xmlns:r="http://schemas.openxmlformats.org/officeDocument/2006/relationships" xmlns:m="http://schemas.openxmlformats.org/officeDocument/2006/math" xmlns:v="urn:schemas-microsoft-com:vml" xmlns:wp14="http://schemas.microsoft.com/office/word/2010/wordprocessingDrawing" xmlns:wp="http://schemas.openxmlformats.org/drawingml/2006/wordprocessingDrawing" xmlns:w10="urn:schemas-microsoft-com:office:word" xmlns:w="http://schemas.openxmlformats.org/wordprocessingml/2006/main" xmlns:w14="http://schemas.microsoft.com/office/word/2010/wordml" xmlns:w15="http://schemas.microsoft.com/office/word/2012/wordml" xmlns:w16cex="http://schemas.microsoft.com/office/word/2018/wordml/cex" xmlns:w16cid="http://schemas.microsoft.com/office/word/2016/wordml/cid" xmlns:w16="http://schemas.microsoft.com/office/word/2018/wordml" xmlns:w16se="http://schemas.microsoft.com/office/word/2015/wordml/symex" xmlns:wpg="http://schemas.microsoft.com/office/word/2010/wordprocessingGroup" xmlns:wpi="http://schemas.microsoft.com/office/word/2010/wordprocessingInk" xmlns:wne="http://schemas.microsoft.com/office/word/2006/wordml" xmlns:wps="http://schemas.microsoft.com/office/word/2010/wordprocessingShape" mc:Ignorable="w14 w15 w16se w16cid w16 w16cex wp14">
+<w:footnotes xmlns:wpc="http://schemas.microsoft.com/office/word/2010/wordprocessingCanvas" xmlns:mc="http://schemas.openxmlformats.org/markup-compatibility/2006" xmlns:o="urn:schemas-microsoft-com:office:office" xmlns:r="http://schemas.openxmlformats.org/officeDocument/2006/relationships" xmlns:m="http://schemas.openxmlformats.org/officeDocument/2006/math" xmlns:v="urn:schemas-microsoft-com:vml" xmlns:wp14="http://schemas.microsoft.com/office/word/2010/wordprocessingDrawing" xmlns:wp="http://schemas.openxmlformats.org/drawingml/2006/wordprocessingDrawing" xmlns:w10="urn:schemas-microsoft-com:office:word" xmlns:w="http://schemas.openxmlformats.org/wordprocessingml/2006/main" xmlns:w14="http://schemas.microsoft.com/office/word/2010/wordml" xmlns:w15="http://schemas.microsoft.com/office/word/2012/wordml" xmlns:wpg="http://schemas.microsoft.com/office/word/2010/wordprocessingGroup" xmlns:wpi="http://schemas.microsoft.com/office/word/2010/wordprocessingInk" xmlns:wne="http://schemas.microsoft.com/office/word/2006/wordml" xmlns:wps="http://schemas.microsoft.com/office/word/2010/wordprocessingShape" mc:Ignorable="w14 w15 wp14">
   <w:footnote w:type="separator" w:id="-1">
     <w:p>
       <w:pPr>
@@ -9672,7 +9218,7 @@
 </file>
 
 <file path=word/header1.xml><?xml version="1.0" encoding="utf-8"?>
-<w:hdr xmlns:wpc="http://schemas.microsoft.com/office/word/2010/wordprocessingCanvas" xmlns:cx="http://schemas.microsoft.com/office/drawing/2014/chartex" xmlns:cx1="http://schemas.microsoft.com/office/drawing/2015/9/8/chartex" xmlns:cx2="http://schemas.microsoft.com/office/drawing/2015/10/21/chartex" xmlns:cx3="http://schemas.microsoft.com/office/drawing/2016/5/9/chartex" xmlns:cx4="http://schemas.microsoft.com/office/drawing/2016/5/10/chartex" xmlns:cx5="http://schemas.microsoft.com/office/drawing/2016/5/11/chartex" xmlns:cx6="http://schemas.microsoft.com/office/drawing/2016/5/12/chartex" xmlns:cx7="http://schemas.microsoft.com/office/drawing/2016/5/13/chartex" xmlns:cx8="http://schemas.microsoft.com/office/drawing/2016/5/14/chartex" xmlns:mc="http://schemas.openxmlformats.org/markup-compatibility/2006" xmlns:aink="http://schemas.microsoft.com/office/drawing/2016/ink" xmlns:am3d="http://schemas.microsoft.com/office/drawing/2017/model3d" xmlns:o="urn:schemas-microsoft-com:office:office" xmlns:r="http://schemas.openxmlformats.org/officeDocument/2006/relationships" xmlns:m="http://schemas.openxmlformats.org/officeDocument/2006/math" xmlns:v="urn:schemas-microsoft-com:vml" xmlns:wp14="http://schemas.microsoft.com/office/word/2010/wordprocessingDrawing" xmlns:wp="http://schemas.openxmlformats.org/drawingml/2006/wordprocessingDrawing" xmlns:w10="urn:schemas-microsoft-com:office:word" xmlns:w="http://schemas.openxmlformats.org/wordprocessingml/2006/main" xmlns:w14="http://schemas.microsoft.com/office/word/2010/wordml" xmlns:w15="http://schemas.microsoft.com/office/word/2012/wordml" xmlns:w16cex="http://schemas.microsoft.com/office/word/2018/wordml/cex" xmlns:w16cid="http://schemas.microsoft.com/office/word/2016/wordml/cid" xmlns:w16="http://schemas.microsoft.com/office/word/2018/wordml" xmlns:w16se="http://schemas.microsoft.com/office/word/2015/wordml/symex" xmlns:wpg="http://schemas.microsoft.com/office/word/2010/wordprocessingGroup" xmlns:wpi="http://schemas.microsoft.com/office/word/2010/wordprocessingInk" xmlns:wne="http://schemas.microsoft.com/office/word/2006/wordml" xmlns:wps="http://schemas.microsoft.com/office/word/2010/wordprocessingShape" mc:Ignorable="w14 w15 w16se w16cid w16 w16cex wp14">
+<w:hdr xmlns:wpc="http://schemas.microsoft.com/office/word/2010/wordprocessingCanvas" xmlns:mc="http://schemas.openxmlformats.org/markup-compatibility/2006" xmlns:o="urn:schemas-microsoft-com:office:office" xmlns:r="http://schemas.openxmlformats.org/officeDocument/2006/relationships" xmlns:m="http://schemas.openxmlformats.org/officeDocument/2006/math" xmlns:v="urn:schemas-microsoft-com:vml" xmlns:wp14="http://schemas.microsoft.com/office/word/2010/wordprocessingDrawing" xmlns:wp="http://schemas.openxmlformats.org/drawingml/2006/wordprocessingDrawing" xmlns:w10="urn:schemas-microsoft-com:office:word" xmlns:w="http://schemas.openxmlformats.org/wordprocessingml/2006/main" xmlns:w14="http://schemas.microsoft.com/office/word/2010/wordml" xmlns:w15="http://schemas.microsoft.com/office/word/2012/wordml" xmlns:wpg="http://schemas.microsoft.com/office/word/2010/wordprocessingGroup" xmlns:wpi="http://schemas.microsoft.com/office/word/2010/wordprocessingInk" xmlns:wne="http://schemas.microsoft.com/office/word/2006/wordml" xmlns:wps="http://schemas.microsoft.com/office/word/2010/wordprocessingShape" mc:Ignorable="w14 w15 wp14">
   <w:p>
     <w:pPr>
       <w:spacing w:line="240" w:lineRule="auto"/>
@@ -9686,8 +9232,8 @@
 </file>
 
 <file path=word/numbering.xml><?xml version="1.0" encoding="utf-8"?>
-<w:numbering xmlns:wpc="http://schemas.microsoft.com/office/word/2010/wordprocessingCanvas" xmlns:cx="http://schemas.microsoft.com/office/drawing/2014/chartex" xmlns:cx1="http://schemas.microsoft.com/office/drawing/2015/9/8/chartex" xmlns:cx2="http://schemas.microsoft.com/office/drawing/2015/10/21/chartex" xmlns:cx3="http://schemas.microsoft.com/office/drawing/2016/5/9/chartex" xmlns:cx4="http://schemas.microsoft.com/office/drawing/2016/5/10/chartex" xmlns:cx5="http://schemas.microsoft.com/office/drawing/2016/5/11/chartex" xmlns:cx6="http://schemas.microsoft.com/office/drawing/2016/5/12/chartex" xmlns:cx7="http://schemas.microsoft.com/office/drawing/2016/5/13/chartex" xmlns:cx8="http://schemas.microsoft.com/office/drawing/2016/5/14/chartex" xmlns:mc="http://schemas.openxmlformats.org/markup-compatibility/2006" xmlns:aink="http://schemas.microsoft.com/office/drawing/2016/ink" xmlns:am3d="http://schemas.microsoft.com/office/drawing/2017/model3d" xmlns:o="urn:schemas-microsoft-com:office:office" xmlns:r="http://schemas.openxmlformats.org/officeDocument/2006/relationships" xmlns:m="http://schemas.openxmlformats.org/officeDocument/2006/math" xmlns:v="urn:schemas-microsoft-com:vml" xmlns:wp14="http://schemas.microsoft.com/office/word/2010/wordprocessingDrawing" xmlns:wp="http://schemas.openxmlformats.org/drawingml/2006/wordprocessingDrawing" xmlns:w10="urn:schemas-microsoft-com:office:word" xmlns:w="http://schemas.openxmlformats.org/wordprocessingml/2006/main" xmlns:w14="http://schemas.microsoft.com/office/word/2010/wordml" xmlns:w15="http://schemas.microsoft.com/office/word/2012/wordml" xmlns:w16cex="http://schemas.microsoft.com/office/word/2018/wordml/cex" xmlns:w16cid="http://schemas.microsoft.com/office/word/2016/wordml/cid" xmlns:w16="http://schemas.microsoft.com/office/word/2018/wordml" xmlns:w16se="http://schemas.microsoft.com/office/word/2015/wordml/symex" xmlns:wpg="http://schemas.microsoft.com/office/word/2010/wordprocessingGroup" xmlns:wpi="http://schemas.microsoft.com/office/word/2010/wordprocessingInk" xmlns:wne="http://schemas.microsoft.com/office/word/2006/wordml" xmlns:wps="http://schemas.microsoft.com/office/word/2010/wordprocessingShape" mc:Ignorable="w14 w15 w16se w16cid w16 w16cex wp14">
-  <w:abstractNum w:abstractNumId="0" w15:restartNumberingAfterBreak="0">
+<w:numbering xmlns:wpc="http://schemas.microsoft.com/office/word/2010/wordprocessingCanvas" xmlns:mc="http://schemas.openxmlformats.org/markup-compatibility/2006" xmlns:o="urn:schemas-microsoft-com:office:office" xmlns:r="http://schemas.openxmlformats.org/officeDocument/2006/relationships" xmlns:m="http://schemas.openxmlformats.org/officeDocument/2006/math" xmlns:v="urn:schemas-microsoft-com:vml" xmlns:wp14="http://schemas.microsoft.com/office/word/2010/wordprocessingDrawing" xmlns:wp="http://schemas.openxmlformats.org/drawingml/2006/wordprocessingDrawing" xmlns:w10="urn:schemas-microsoft-com:office:word" xmlns:w="http://schemas.openxmlformats.org/wordprocessingml/2006/main" xmlns:w14="http://schemas.microsoft.com/office/word/2010/wordml" xmlns:w15="http://schemas.microsoft.com/office/word/2012/wordml" xmlns:wpg="http://schemas.microsoft.com/office/word/2010/wordprocessingGroup" xmlns:wpi="http://schemas.microsoft.com/office/word/2010/wordprocessingInk" xmlns:wne="http://schemas.microsoft.com/office/word/2006/wordml" xmlns:wps="http://schemas.microsoft.com/office/word/2010/wordprocessingShape" mc:Ignorable="w14 w15 wp14">
+  <w:abstractNum w:abstractNumId="0">
     <w:nsid w:val="056E0F36"/>
     <w:multiLevelType w:val="multilevel"/>
     <w:tmpl w:val="E3061352"/>
@@ -9802,7 +9348,7 @@
       </w:rPr>
     </w:lvl>
   </w:abstractNum>
-  <w:abstractNum w:abstractNumId="1" w15:restartNumberingAfterBreak="0">
+  <w:abstractNum w:abstractNumId="1">
     <w:nsid w:val="0BE80495"/>
     <w:multiLevelType w:val="multilevel"/>
     <w:tmpl w:val="C5B66930"/>
@@ -9968,7 +9514,7 @@
       </w:rPr>
     </w:lvl>
   </w:abstractNum>
-  <w:abstractNum w:abstractNumId="2" w15:restartNumberingAfterBreak="0">
+  <w:abstractNum w:abstractNumId="2">
     <w:nsid w:val="0BFC7A8B"/>
     <w:multiLevelType w:val="multilevel"/>
     <w:tmpl w:val="C08C3242"/>
@@ -10128,7 +9674,7 @@
       </w:rPr>
     </w:lvl>
   </w:abstractNum>
-  <w:abstractNum w:abstractNumId="3" w15:restartNumberingAfterBreak="0">
+  <w:abstractNum w:abstractNumId="3">
     <w:nsid w:val="0D9C3E13"/>
     <w:multiLevelType w:val="multilevel"/>
     <w:tmpl w:val="FBB03CBC"/>
@@ -10294,7 +9840,7 @@
       </w:rPr>
     </w:lvl>
   </w:abstractNum>
-  <w:abstractNum w:abstractNumId="4" w15:restartNumberingAfterBreak="0">
+  <w:abstractNum w:abstractNumId="4">
     <w:nsid w:val="0DB63470"/>
     <w:multiLevelType w:val="multilevel"/>
     <w:tmpl w:val="C08C3242"/>
@@ -10454,7 +10000,7 @@
       </w:rPr>
     </w:lvl>
   </w:abstractNum>
-  <w:abstractNum w:abstractNumId="5" w15:restartNumberingAfterBreak="0">
+  <w:abstractNum w:abstractNumId="5">
     <w:nsid w:val="0DF23EC3"/>
     <w:multiLevelType w:val="hybridMultilevel"/>
     <w:tmpl w:val="A5F8B1F2"/>
@@ -10546,7 +10092,7 @@
       </w:pPr>
     </w:lvl>
   </w:abstractNum>
-  <w:abstractNum w:abstractNumId="6" w15:restartNumberingAfterBreak="0">
+  <w:abstractNum w:abstractNumId="6">
     <w:nsid w:val="124801B3"/>
     <w:multiLevelType w:val="multilevel"/>
     <w:tmpl w:val="C08C3242"/>
@@ -10706,7 +10252,7 @@
       </w:rPr>
     </w:lvl>
   </w:abstractNum>
-  <w:abstractNum w:abstractNumId="7" w15:restartNumberingAfterBreak="0">
+  <w:abstractNum w:abstractNumId="7">
     <w:nsid w:val="15E06D8E"/>
     <w:multiLevelType w:val="hybridMultilevel"/>
     <w:tmpl w:val="6E5AEBBC"/>
@@ -10795,7 +10341,7 @@
       </w:pPr>
     </w:lvl>
   </w:abstractNum>
-  <w:abstractNum w:abstractNumId="8" w15:restartNumberingAfterBreak="0">
+  <w:abstractNum w:abstractNumId="8">
     <w:nsid w:val="162A07E3"/>
     <w:multiLevelType w:val="multilevel"/>
     <w:tmpl w:val="C08C3242"/>
@@ -10955,7 +10501,7 @@
       </w:rPr>
     </w:lvl>
   </w:abstractNum>
-  <w:abstractNum w:abstractNumId="9" w15:restartNumberingAfterBreak="0">
+  <w:abstractNum w:abstractNumId="9">
     <w:nsid w:val="1A612099"/>
     <w:multiLevelType w:val="multilevel"/>
     <w:tmpl w:val="C08C3242"/>
@@ -11115,7 +10661,7 @@
       </w:rPr>
     </w:lvl>
   </w:abstractNum>
-  <w:abstractNum w:abstractNumId="10" w15:restartNumberingAfterBreak="0">
+  <w:abstractNum w:abstractNumId="10">
     <w:nsid w:val="1BC21088"/>
     <w:multiLevelType w:val="hybridMultilevel"/>
     <w:tmpl w:val="0E183238"/>
@@ -11210,7 +10756,7 @@
       </w:pPr>
     </w:lvl>
   </w:abstractNum>
-  <w:abstractNum w:abstractNumId="11" w15:restartNumberingAfterBreak="0">
+  <w:abstractNum w:abstractNumId="11">
     <w:nsid w:val="1F292356"/>
     <w:multiLevelType w:val="multilevel"/>
     <w:tmpl w:val="C08C3242"/>
@@ -11370,7 +10916,7 @@
       </w:rPr>
     </w:lvl>
   </w:abstractNum>
-  <w:abstractNum w:abstractNumId="12" w15:restartNumberingAfterBreak="0">
+  <w:abstractNum w:abstractNumId="12">
     <w:nsid w:val="300A2905"/>
     <w:multiLevelType w:val="multilevel"/>
     <w:tmpl w:val="B4A22DD6"/>
@@ -11536,7 +11082,7 @@
       </w:rPr>
     </w:lvl>
   </w:abstractNum>
-  <w:abstractNum w:abstractNumId="13" w15:restartNumberingAfterBreak="0">
+  <w:abstractNum w:abstractNumId="13">
     <w:nsid w:val="30C36E6C"/>
     <w:multiLevelType w:val="multilevel"/>
     <w:tmpl w:val="9940CB10"/>
@@ -11696,7 +11242,7 @@
       </w:rPr>
     </w:lvl>
   </w:abstractNum>
-  <w:abstractNum w:abstractNumId="14" w15:restartNumberingAfterBreak="0">
+  <w:abstractNum w:abstractNumId="14">
     <w:nsid w:val="31294052"/>
     <w:multiLevelType w:val="multilevel"/>
     <w:tmpl w:val="C08C3242"/>
@@ -11856,7 +11402,7 @@
       </w:rPr>
     </w:lvl>
   </w:abstractNum>
-  <w:abstractNum w:abstractNumId="15" w15:restartNumberingAfterBreak="0">
+  <w:abstractNum w:abstractNumId="15">
     <w:nsid w:val="34927075"/>
     <w:multiLevelType w:val="hybridMultilevel"/>
     <w:tmpl w:val="B420BBFA"/>
@@ -11945,7 +11491,7 @@
       </w:pPr>
     </w:lvl>
   </w:abstractNum>
-  <w:abstractNum w:abstractNumId="16" w15:restartNumberingAfterBreak="0">
+  <w:abstractNum w:abstractNumId="16">
     <w:nsid w:val="36FB0719"/>
     <w:multiLevelType w:val="multilevel"/>
     <w:tmpl w:val="C08C3242"/>
@@ -12105,7 +11651,7 @@
       </w:rPr>
     </w:lvl>
   </w:abstractNum>
-  <w:abstractNum w:abstractNumId="17" w15:restartNumberingAfterBreak="0">
+  <w:abstractNum w:abstractNumId="17">
     <w:nsid w:val="43E9012F"/>
     <w:multiLevelType w:val="multilevel"/>
     <w:tmpl w:val="E708CC00"/>
@@ -12272,7 +11818,7 @@
       </w:rPr>
     </w:lvl>
   </w:abstractNum>
-  <w:abstractNum w:abstractNumId="18" w15:restartNumberingAfterBreak="0">
+  <w:abstractNum w:abstractNumId="18">
     <w:nsid w:val="4B9029F8"/>
     <w:multiLevelType w:val="multilevel"/>
     <w:tmpl w:val="4E544170"/>
@@ -12427,7 +11973,7 @@
       </w:rPr>
     </w:lvl>
   </w:abstractNum>
-  <w:abstractNum w:abstractNumId="19" w15:restartNumberingAfterBreak="0">
+  <w:abstractNum w:abstractNumId="19">
     <w:nsid w:val="4FBF0D9C"/>
     <w:multiLevelType w:val="multilevel"/>
     <w:tmpl w:val="9940CB10"/>
@@ -12587,7 +12133,7 @@
       </w:rPr>
     </w:lvl>
   </w:abstractNum>
-  <w:abstractNum w:abstractNumId="20" w15:restartNumberingAfterBreak="0">
+  <w:abstractNum w:abstractNumId="20">
     <w:nsid w:val="52C33EB1"/>
     <w:multiLevelType w:val="multilevel"/>
     <w:tmpl w:val="C08C3242"/>
@@ -12747,7 +12293,7 @@
       </w:rPr>
     </w:lvl>
   </w:abstractNum>
-  <w:abstractNum w:abstractNumId="21" w15:restartNumberingAfterBreak="0">
+  <w:abstractNum w:abstractNumId="21">
     <w:nsid w:val="5BB9184D"/>
     <w:multiLevelType w:val="multilevel"/>
     <w:tmpl w:val="C08C3242"/>
@@ -12907,7 +12453,7 @@
       </w:rPr>
     </w:lvl>
   </w:abstractNum>
-  <w:abstractNum w:abstractNumId="22" w15:restartNumberingAfterBreak="0">
+  <w:abstractNum w:abstractNumId="22">
     <w:nsid w:val="62814CA6"/>
     <w:multiLevelType w:val="multilevel"/>
     <w:tmpl w:val="C08C3242"/>
@@ -13067,7 +12613,7 @@
       </w:rPr>
     </w:lvl>
   </w:abstractNum>
-  <w:abstractNum w:abstractNumId="23" w15:restartNumberingAfterBreak="0">
+  <w:abstractNum w:abstractNumId="23">
     <w:nsid w:val="640138FD"/>
     <w:multiLevelType w:val="hybridMultilevel"/>
     <w:tmpl w:val="2BCA2E5C"/>
@@ -13157,7 +12703,7 @@
       </w:pPr>
     </w:lvl>
   </w:abstractNum>
-  <w:abstractNum w:abstractNumId="24" w15:restartNumberingAfterBreak="0">
+  <w:abstractNum w:abstractNumId="24">
     <w:nsid w:val="6452786D"/>
     <w:multiLevelType w:val="multilevel"/>
     <w:tmpl w:val="C08C3242"/>
@@ -13317,7 +12863,7 @@
       </w:rPr>
     </w:lvl>
   </w:abstractNum>
-  <w:abstractNum w:abstractNumId="25" w15:restartNumberingAfterBreak="0">
+  <w:abstractNum w:abstractNumId="25">
     <w:nsid w:val="7D2A7801"/>
     <w:multiLevelType w:val="multilevel"/>
     <w:tmpl w:val="C08C3242"/>
@@ -13477,7 +13023,7 @@
       </w:rPr>
     </w:lvl>
   </w:abstractNum>
-  <w:abstractNum w:abstractNumId="26" w15:restartNumberingAfterBreak="0">
+  <w:abstractNum w:abstractNumId="26">
     <w:nsid w:val="7F425C4C"/>
     <w:multiLevelType w:val="multilevel"/>
     <w:tmpl w:val="C08C3242"/>
@@ -13722,7 +13268,7 @@
 </file>
 
 <file path=word/people.xml><?xml version="1.0" encoding="utf-8"?>
-<w15:people xmlns:wpc="http://schemas.microsoft.com/office/word/2010/wordprocessingCanvas" xmlns:cx="http://schemas.microsoft.com/office/drawing/2014/chartex" xmlns:cx1="http://schemas.microsoft.com/office/drawing/2015/9/8/chartex" xmlns:cx2="http://schemas.microsoft.com/office/drawing/2015/10/21/chartex" xmlns:cx3="http://schemas.microsoft.com/office/drawing/2016/5/9/chartex" xmlns:cx4="http://schemas.microsoft.com/office/drawing/2016/5/10/chartex" xmlns:cx5="http://schemas.microsoft.com/office/drawing/2016/5/11/chartex" xmlns:cx6="http://schemas.microsoft.com/office/drawing/2016/5/12/chartex" xmlns:cx7="http://schemas.microsoft.com/office/drawing/2016/5/13/chartex" xmlns:cx8="http://schemas.microsoft.com/office/drawing/2016/5/14/chartex" xmlns:mc="http://schemas.openxmlformats.org/markup-compatibility/2006" xmlns:aink="http://schemas.microsoft.com/office/drawing/2016/ink" xmlns:am3d="http://schemas.microsoft.com/office/drawing/2017/model3d" xmlns:o="urn:schemas-microsoft-com:office:office" xmlns:r="http://schemas.openxmlformats.org/officeDocument/2006/relationships" xmlns:m="http://schemas.openxmlformats.org/officeDocument/2006/math" xmlns:v="urn:schemas-microsoft-com:vml" xmlns:wp14="http://schemas.microsoft.com/office/word/2010/wordprocessingDrawing" xmlns:wp="http://schemas.openxmlformats.org/drawingml/2006/wordprocessingDrawing" xmlns:w10="urn:schemas-microsoft-com:office:word" xmlns:w="http://schemas.openxmlformats.org/wordprocessingml/2006/main" xmlns:w14="http://schemas.microsoft.com/office/word/2010/wordml" xmlns:w15="http://schemas.microsoft.com/office/word/2012/wordml" xmlns:w16cex="http://schemas.microsoft.com/office/word/2018/wordml/cex" xmlns:w16cid="http://schemas.microsoft.com/office/word/2016/wordml/cid" xmlns:w16="http://schemas.microsoft.com/office/word/2018/wordml" xmlns:w16se="http://schemas.microsoft.com/office/word/2015/wordml/symex" xmlns:wpg="http://schemas.microsoft.com/office/word/2010/wordprocessingGroup" xmlns:wpi="http://schemas.microsoft.com/office/word/2010/wordprocessingInk" xmlns:wne="http://schemas.microsoft.com/office/word/2006/wordml" xmlns:wps="http://schemas.microsoft.com/office/word/2010/wordprocessingShape" mc:Ignorable="w14 w15 w16se w16cid w16 w16cex wp14">
+<w15:people xmlns:wpc="http://schemas.microsoft.com/office/word/2010/wordprocessingCanvas" xmlns:mc="http://schemas.openxmlformats.org/markup-compatibility/2006" xmlns:o="urn:schemas-microsoft-com:office:office" xmlns:r="http://schemas.openxmlformats.org/officeDocument/2006/relationships" xmlns:m="http://schemas.openxmlformats.org/officeDocument/2006/math" xmlns:v="urn:schemas-microsoft-com:vml" xmlns:wp14="http://schemas.microsoft.com/office/word/2010/wordprocessingDrawing" xmlns:wp="http://schemas.openxmlformats.org/drawingml/2006/wordprocessingDrawing" xmlns:w10="urn:schemas-microsoft-com:office:word" xmlns:w="http://schemas.openxmlformats.org/wordprocessingml/2006/main" xmlns:w14="http://schemas.microsoft.com/office/word/2010/wordml" xmlns:w15="http://schemas.microsoft.com/office/word/2012/wordml" xmlns:wpg="http://schemas.microsoft.com/office/word/2010/wordprocessingGroup" xmlns:wpi="http://schemas.microsoft.com/office/word/2010/wordprocessingInk" xmlns:wne="http://schemas.microsoft.com/office/word/2006/wordml" xmlns:wps="http://schemas.microsoft.com/office/word/2010/wordprocessingShape" mc:Ignorable="w14 w15 wp14">
   <w15:person w15:author="Isabela Carolina Costa Barbosa">
     <w15:presenceInfo w15:providerId="Windows Live" w15:userId="d5296e9266187a06"/>
   </w15:person>
@@ -13730,7 +13276,7 @@
 </file>
 
 <file path=word/styles.xml><?xml version="1.0" encoding="utf-8"?>
-<w:styles xmlns:mc="http://schemas.openxmlformats.org/markup-compatibility/2006" xmlns:r="http://schemas.openxmlformats.org/officeDocument/2006/relationships" xmlns:w="http://schemas.openxmlformats.org/wordprocessingml/2006/main" xmlns:w14="http://schemas.microsoft.com/office/word/2010/wordml" xmlns:w15="http://schemas.microsoft.com/office/word/2012/wordml" xmlns:w16cex="http://schemas.microsoft.com/office/word/2018/wordml/cex" xmlns:w16cid="http://schemas.microsoft.com/office/word/2016/wordml/cid" xmlns:w16="http://schemas.microsoft.com/office/word/2018/wordml" xmlns:w16se="http://schemas.microsoft.com/office/word/2015/wordml/symex" mc:Ignorable="w14 w15 w16se w16cid w16 w16cex">
+<w:styles xmlns:mc="http://schemas.openxmlformats.org/markup-compatibility/2006" xmlns:r="http://schemas.openxmlformats.org/officeDocument/2006/relationships" xmlns:w="http://schemas.openxmlformats.org/wordprocessingml/2006/main" xmlns:w14="http://schemas.microsoft.com/office/word/2010/wordml" xmlns:w15="http://schemas.microsoft.com/office/word/2012/wordml" mc:Ignorable="w14 w15">
   <w:docDefaults>
     <w:rPrDefault>
       <w:rPr>
@@ -13746,7 +13292,7 @@
       </w:pPr>
     </w:pPrDefault>
   </w:docDefaults>
-  <w:latentStyles w:defLockedState="0" w:defUIPriority="99" w:defSemiHidden="0" w:defUnhideWhenUsed="0" w:defQFormat="0" w:count="376">
+  <w:latentStyles w:defLockedState="0" w:defUIPriority="99" w:defSemiHidden="0" w:defUnhideWhenUsed="0" w:defQFormat="0" w:count="371">
     <w:lsdException w:name="Normal" w:uiPriority="0" w:qFormat="1"/>
     <w:lsdException w:name="heading 1" w:uiPriority="9" w:qFormat="1"/>
     <w:lsdException w:name="heading 2" w:semiHidden="1" w:uiPriority="9" w:unhideWhenUsed="1" w:qFormat="1"/>
@@ -13852,6 +13398,7 @@
     <w:lsdException w:name="HTML Sample" w:semiHidden="1" w:unhideWhenUsed="1"/>
     <w:lsdException w:name="HTML Typewriter" w:semiHidden="1" w:unhideWhenUsed="1"/>
     <w:lsdException w:name="HTML Variable" w:semiHidden="1" w:unhideWhenUsed="1"/>
+    <w:lsdException w:name="Normal Table" w:semiHidden="1" w:unhideWhenUsed="1"/>
     <w:lsdException w:name="annotation subject" w:semiHidden="1" w:unhideWhenUsed="1"/>
     <w:lsdException w:name="No List" w:semiHidden="1" w:unhideWhenUsed="1"/>
     <w:lsdException w:name="Outline List 1" w:semiHidden="1" w:unhideWhenUsed="1"/>
@@ -13894,8 +13441,11 @@
     <w:lsdException w:name="Table Contemporary" w:semiHidden="1" w:unhideWhenUsed="1"/>
     <w:lsdException w:name="Table Elegant" w:semiHidden="1" w:unhideWhenUsed="1"/>
     <w:lsdException w:name="Table Professional" w:semiHidden="1" w:unhideWhenUsed="1"/>
+    <w:lsdException w:name="Table Subtle 1" w:semiHidden="1" w:unhideWhenUsed="1"/>
     <w:lsdException w:name="Table Subtle 2" w:semiHidden="1" w:unhideWhenUsed="1"/>
     <w:lsdException w:name="Table Web 1" w:semiHidden="1" w:unhideWhenUsed="1"/>
+    <w:lsdException w:name="Table Web 2" w:semiHidden="1" w:unhideWhenUsed="1"/>
+    <w:lsdException w:name="Table Web 3" w:semiHidden="1" w:unhideWhenUsed="1"/>
     <w:lsdException w:name="Balloon Text" w:semiHidden="1" w:unhideWhenUsed="1"/>
     <w:lsdException w:name="Table Grid" w:uiPriority="39"/>
     <w:lsdException w:name="Table Theme" w:semiHidden="1" w:unhideWhenUsed="1"/>
@@ -14114,11 +13664,6 @@
     <w:lsdException w:name="List Table 5 Dark Accent 6" w:uiPriority="50"/>
     <w:lsdException w:name="List Table 6 Colorful Accent 6" w:uiPriority="51"/>
     <w:lsdException w:name="List Table 7 Colorful Accent 6" w:uiPriority="52"/>
-    <w:lsdException w:name="Mention" w:semiHidden="1" w:unhideWhenUsed="1"/>
-    <w:lsdException w:name="Smart Hyperlink" w:semiHidden="1" w:unhideWhenUsed="1"/>
-    <w:lsdException w:name="Hashtag" w:semiHidden="1" w:unhideWhenUsed="1"/>
-    <w:lsdException w:name="Unresolved Mention" w:semiHidden="1" w:unhideWhenUsed="1"/>
-    <w:lsdException w:name="Smart Link" w:semiHidden="1" w:unhideWhenUsed="1"/>
   </w:latentStyles>
   <w:style w:type="paragraph" w:default="1" w:styleId="Normal">
     <w:name w:val="Normal"/>
@@ -14304,7 +13849,9 @@
       <w:tblStyleRowBandSize w:val="1"/>
       <w:tblStyleColBandSize w:val="1"/>
       <w:tblCellMar>
+        <w:top w:w="0" w:type="dxa"/>
         <w:left w:w="70" w:type="dxa"/>
+        <w:bottom w:w="0" w:type="dxa"/>
         <w:right w:w="70" w:type="dxa"/>
       </w:tblCellMar>
     </w:tblPr>

</xml_diff>

<commit_message>
ajuste na clausula 10 do colegio-evolucao-contrato-prestacao-servicos-educacionais.docx
</commit_message>
<xml_diff>
--- a/docassemble/docassemble/brcomeducalegal/data/templates/colegio-evolucao-contrato-prestacao-servicos-educacionais.docx
+++ b/docassemble/docassemble/brcomeducalegal/data/templates/colegio-evolucao-contrato-prestacao-servicos-educacionais.docx
@@ -1,6 +1,6 @@
 
 <file path=word/document.xml><?xml version="1.0" encoding="utf-8"?>
-<w:document xmlns:wpc="http://schemas.microsoft.com/office/word/2010/wordprocessingCanvas" xmlns:mc="http://schemas.openxmlformats.org/markup-compatibility/2006" xmlns:o="urn:schemas-microsoft-com:office:office" xmlns:r="http://schemas.openxmlformats.org/officeDocument/2006/relationships" xmlns:m="http://schemas.openxmlformats.org/officeDocument/2006/math" xmlns:v="urn:schemas-microsoft-com:vml" xmlns:wp14="http://schemas.microsoft.com/office/word/2010/wordprocessingDrawing" xmlns:wp="http://schemas.openxmlformats.org/drawingml/2006/wordprocessingDrawing" xmlns:w10="urn:schemas-microsoft-com:office:word" xmlns:w="http://schemas.openxmlformats.org/wordprocessingml/2006/main" xmlns:w14="http://schemas.microsoft.com/office/word/2010/wordml" xmlns:w15="http://schemas.microsoft.com/office/word/2012/wordml" xmlns:wpg="http://schemas.microsoft.com/office/word/2010/wordprocessingGroup" xmlns:wpi="http://schemas.microsoft.com/office/word/2010/wordprocessingInk" xmlns:wne="http://schemas.microsoft.com/office/word/2006/wordml" xmlns:wps="http://schemas.microsoft.com/office/word/2010/wordprocessingShape" mc:Ignorable="w14 w15 wp14">
+<w:document xmlns:wpc="http://schemas.microsoft.com/office/word/2010/wordprocessingCanvas" xmlns:cx="http://schemas.microsoft.com/office/drawing/2014/chartex" xmlns:cx1="http://schemas.microsoft.com/office/drawing/2015/9/8/chartex" xmlns:cx2="http://schemas.microsoft.com/office/drawing/2015/10/21/chartex" xmlns:cx3="http://schemas.microsoft.com/office/drawing/2016/5/9/chartex" xmlns:cx4="http://schemas.microsoft.com/office/drawing/2016/5/10/chartex" xmlns:cx5="http://schemas.microsoft.com/office/drawing/2016/5/11/chartex" xmlns:cx6="http://schemas.microsoft.com/office/drawing/2016/5/12/chartex" xmlns:cx7="http://schemas.microsoft.com/office/drawing/2016/5/13/chartex" xmlns:cx8="http://schemas.microsoft.com/office/drawing/2016/5/14/chartex" xmlns:mc="http://schemas.openxmlformats.org/markup-compatibility/2006" xmlns:aink="http://schemas.microsoft.com/office/drawing/2016/ink" xmlns:am3d="http://schemas.microsoft.com/office/drawing/2017/model3d" xmlns:o="urn:schemas-microsoft-com:office:office" xmlns:r="http://schemas.openxmlformats.org/officeDocument/2006/relationships" xmlns:m="http://schemas.openxmlformats.org/officeDocument/2006/math" xmlns:v="urn:schemas-microsoft-com:vml" xmlns:wp14="http://schemas.microsoft.com/office/word/2010/wordprocessingDrawing" xmlns:wp="http://schemas.openxmlformats.org/drawingml/2006/wordprocessingDrawing" xmlns:w10="urn:schemas-microsoft-com:office:word" xmlns:w="http://schemas.openxmlformats.org/wordprocessingml/2006/main" xmlns:w14="http://schemas.microsoft.com/office/word/2010/wordml" xmlns:w15="http://schemas.microsoft.com/office/word/2012/wordml" xmlns:w16cex="http://schemas.microsoft.com/office/word/2018/wordml/cex" xmlns:w16cid="http://schemas.microsoft.com/office/word/2016/wordml/cid" xmlns:w16="http://schemas.microsoft.com/office/word/2018/wordml" xmlns:w16se="http://schemas.microsoft.com/office/word/2015/wordml/symex" xmlns:wpg="http://schemas.microsoft.com/office/word/2010/wordprocessingGroup" xmlns:wpi="http://schemas.microsoft.com/office/word/2010/wordprocessingInk" xmlns:wne="http://schemas.microsoft.com/office/word/2006/wordml" xmlns:wps="http://schemas.microsoft.com/office/word/2010/wordprocessingShape" mc:Ignorable="w14 w15 w16se w16cid w16 w16cex wp14">
   <w:body>
     <w:p>
       <w:pPr>
@@ -595,6 +595,7 @@
         </w:rPr>
         <w:t xml:space="preserve"> </w:t>
       </w:r>
+      <w:proofErr w:type="gramStart"/>
       <w:r>
         <w:rPr>
           <w:rFonts w:asciiTheme="majorHAnsi" w:eastAsia="Calibri" w:hAnsiTheme="majorHAnsi" w:cstheme="majorHAnsi"/>
@@ -603,7 +604,18 @@
           <w:highlight w:val="yellow"/>
           <w:lang w:val="en-US"/>
         </w:rPr>
-        <w:t>{{ item.name.text  | upper }}</w:t>
+        <w:t>{{ item.name</w:t>
+      </w:r>
+      <w:proofErr w:type="gramEnd"/>
+      <w:r>
+        <w:rPr>
+          <w:rFonts w:asciiTheme="majorHAnsi" w:eastAsia="Calibri" w:hAnsiTheme="majorHAnsi" w:cstheme="majorHAnsi"/>
+          <w:spacing w:val="2"/>
+          <w:kern w:val="144"/>
+          <w:highlight w:val="yellow"/>
+          <w:lang w:val="en-US"/>
+        </w:rPr>
+        <w:t>.text  | upper }}</w:t>
       </w:r>
     </w:p>
     <w:p>
@@ -682,6 +694,7 @@
         </w:rPr>
         <w:t xml:space="preserve"> </w:t>
       </w:r>
+      <w:proofErr w:type="gramStart"/>
       <w:r>
         <w:rPr>
           <w:rFonts w:asciiTheme="majorHAnsi" w:eastAsia="Calibri" w:hAnsiTheme="majorHAnsi" w:cstheme="majorHAnsi"/>
@@ -690,7 +703,18 @@
           <w:highlight w:val="yellow"/>
           <w:lang w:val="en-US"/>
         </w:rPr>
-        <w:t>{{ item.grade}}</w:t>
+        <w:t>{{ item</w:t>
+      </w:r>
+      <w:proofErr w:type="gramEnd"/>
+      <w:r>
+        <w:rPr>
+          <w:rFonts w:asciiTheme="majorHAnsi" w:eastAsia="Calibri" w:hAnsiTheme="majorHAnsi" w:cstheme="majorHAnsi"/>
+          <w:spacing w:val="2"/>
+          <w:kern w:val="144"/>
+          <w:highlight w:val="yellow"/>
+          <w:lang w:val="en-US"/>
+        </w:rPr>
+        <w:t>.grade}}</w:t>
       </w:r>
     </w:p>
     <w:p>
@@ -2934,7 +2958,29 @@
                 <w:sz w:val="20"/>
                 <w:szCs w:val="20"/>
               </w:rPr>
-              <w:t>Educação Enfantil e Ensino Fundamental I (tarde)</w:t>
+              <w:t xml:space="preserve">Educação </w:t>
+            </w:r>
+            <w:r>
+              <w:rPr>
+                <w:rFonts w:asciiTheme="majorHAnsi" w:eastAsia="Calibri" w:hAnsiTheme="majorHAnsi" w:cstheme="majorHAnsi"/>
+                <w:bCs/>
+                <w:spacing w:val="2"/>
+                <w:kern w:val="144"/>
+                <w:sz w:val="20"/>
+                <w:szCs w:val="20"/>
+              </w:rPr>
+              <w:t>I</w:t>
+            </w:r>
+            <w:r>
+              <w:rPr>
+                <w:rFonts w:asciiTheme="majorHAnsi" w:eastAsia="Calibri" w:hAnsiTheme="majorHAnsi" w:cstheme="majorHAnsi"/>
+                <w:bCs/>
+                <w:spacing w:val="2"/>
+                <w:kern w:val="144"/>
+                <w:sz w:val="20"/>
+                <w:szCs w:val="20"/>
+              </w:rPr>
+              <w:t>nfantil e Ensino Fundamental I (tarde)</w:t>
             </w:r>
           </w:p>
         </w:tc>
@@ -3535,7 +3581,15 @@
                 <w:b/>
                 <w:spacing w:val="2"/>
               </w:rPr>
-              <w:t>Vencimento da parcela única</w:t>
+              <w:t>P</w:t>
+            </w:r>
+            <w:r>
+              <w:rPr>
+                <w:rFonts w:asciiTheme="majorHAnsi" w:hAnsiTheme="majorHAnsi" w:cstheme="majorHAnsi"/>
+                <w:b/>
+                <w:spacing w:val="2"/>
+              </w:rPr>
+              <w:t>arcela única</w:t>
             </w:r>
           </w:p>
         </w:tc>
@@ -3631,7 +3685,25 @@
                 <w:spacing w:val="2"/>
                 <w:lang w:val="en-US"/>
               </w:rPr>
-              <w:t>R$ {{ “%.2f”|format(annu</w:t>
+              <w:t xml:space="preserve">R$ </w:t>
+            </w:r>
+            <w:proofErr w:type="gramStart"/>
+            <w:r>
+              <w:rPr>
+                <w:rFonts w:asciiTheme="majorHAnsi" w:hAnsiTheme="majorHAnsi" w:cstheme="majorHAnsi"/>
+                <w:spacing w:val="2"/>
+                <w:lang w:val="en-US"/>
+              </w:rPr>
+              <w:t>{{ “</w:t>
+            </w:r>
+            <w:proofErr w:type="gramEnd"/>
+            <w:r>
+              <w:rPr>
+                <w:rFonts w:asciiTheme="majorHAnsi" w:hAnsiTheme="majorHAnsi" w:cstheme="majorHAnsi"/>
+                <w:spacing w:val="2"/>
+                <w:lang w:val="en-US"/>
+              </w:rPr>
+              <w:t>%.2f”|format(annu</w:t>
             </w:r>
             <w:r>
               <w:rPr>
@@ -3740,11 +3812,61 @@
             </w:pPr>
             <w:r>
               <w:rPr>
-                <w:rFonts w:ascii="Calibri" w:hAnsi="Calibri" w:cstheme="majorHAnsi"/>
+                <w:rFonts w:asciiTheme="majorHAnsi" w:hAnsiTheme="majorHAnsi" w:cstheme="majorHAnsi"/>
                 <w:b/>
                 <w:spacing w:val="2"/>
               </w:rPr>
-              <w:t xml:space="preserve">Vencimento da parcela de entrada </w:t>
+              <w:t>Parcela de</w:t>
+            </w:r>
+            <w:r>
+              <w:rPr>
+                <w:rFonts w:asciiTheme="majorHAnsi" w:hAnsiTheme="majorHAnsi" w:cstheme="majorHAnsi"/>
+                <w:b/>
+                <w:spacing w:val="2"/>
+              </w:rPr>
+              <w:t xml:space="preserve"> </w:t>
+            </w:r>
+            <w:r>
+              <w:rPr>
+                <w:rFonts w:asciiTheme="majorHAnsi" w:hAnsiTheme="majorHAnsi" w:cstheme="majorHAnsi"/>
+                <w:b/>
+                <w:spacing w:val="2"/>
+              </w:rPr>
+              <w:t>Entrada (</w:t>
+            </w:r>
+            <w:r>
+              <w:rPr>
+                <w:rFonts w:asciiTheme="majorHAnsi" w:hAnsiTheme="majorHAnsi" w:cstheme="majorHAnsi"/>
+                <w:b/>
+                <w:spacing w:val="2"/>
+                <w:highlight w:val="yellow"/>
+              </w:rPr>
+              <w:t xml:space="preserve">em </w:t>
+            </w:r>
+            <w:commentRangeStart w:id="3"/>
+            <w:r>
+              <w:rPr>
+                <w:rFonts w:asciiTheme="majorHAnsi" w:hAnsiTheme="majorHAnsi" w:cstheme="majorHAnsi"/>
+                <w:b/>
+                <w:spacing w:val="2"/>
+                <w:highlight w:val="yellow"/>
+              </w:rPr>
+              <w:t>prestações</w:t>
+            </w:r>
+            <w:commentRangeEnd w:id="3"/>
+            <w:r>
+              <w:rPr>
+                <w:rStyle w:val="Refdecomentrio"/>
+              </w:rPr>
+              <w:commentReference w:id="3"/>
+            </w:r>
+            <w:r>
+              <w:rPr>
+                <w:rFonts w:asciiTheme="majorHAnsi" w:hAnsiTheme="majorHAnsi" w:cstheme="majorHAnsi"/>
+                <w:b/>
+                <w:spacing w:val="2"/>
+              </w:rPr>
+              <w:t>)</w:t>
             </w:r>
           </w:p>
         </w:tc>
@@ -3811,7 +3933,7 @@
               <w:lastRenderedPageBreak/>
               <w:t xml:space="preserve">{%tr for item in </w:t>
             </w:r>
-            <w:bookmarkStart w:id="3" w:name="__DdeLink__390_691086254"/>
+            <w:bookmarkStart w:id="4" w:name="__DdeLink__390_691086254"/>
             <w:r>
               <w:rPr>
                 <w:rFonts w:asciiTheme="majorHAnsi" w:hAnsiTheme="majorHAnsi" w:cstheme="majorHAnsi"/>
@@ -3820,7 +3942,7 @@
               </w:rPr>
               <w:t>input_installments_data</w:t>
             </w:r>
-            <w:bookmarkEnd w:id="3"/>
+            <w:bookmarkEnd w:id="4"/>
             <w:r>
               <w:rPr>
                 <w:rFonts w:asciiTheme="majorHAnsi" w:hAnsiTheme="majorHAnsi" w:cstheme="majorHAnsi"/>
@@ -3853,13 +3975,23 @@
                 <w:lang w:val="en-US"/>
               </w:rPr>
             </w:pPr>
+            <w:proofErr w:type="gramStart"/>
             <w:r>
               <w:rPr>
                 <w:rFonts w:asciiTheme="majorHAnsi" w:hAnsiTheme="majorHAnsi" w:cstheme="majorHAnsi"/>
                 <w:spacing w:val="2"/>
                 <w:lang w:val="en-US"/>
               </w:rPr>
-              <w:t>{{ format_date(item.date, format='</w:t>
+              <w:t>{{ format</w:t>
+            </w:r>
+            <w:proofErr w:type="gramEnd"/>
+            <w:r>
+              <w:rPr>
+                <w:rFonts w:asciiTheme="majorHAnsi" w:hAnsiTheme="majorHAnsi" w:cstheme="majorHAnsi"/>
+                <w:spacing w:val="2"/>
+                <w:lang w:val="en-US"/>
+              </w:rPr>
+              <w:t>_date(item.date, format='</w:t>
             </w:r>
             <w:r>
               <w:rPr>
@@ -3913,7 +4045,25 @@
                 <w:spacing w:val="2"/>
                 <w:lang w:val="en-US"/>
               </w:rPr>
-              <w:t>R$ {{ “%.2f”|format(item.value) | replace(“.”,”,”) }}</w:t>
+              <w:t xml:space="preserve">R$ </w:t>
+            </w:r>
+            <w:proofErr w:type="gramStart"/>
+            <w:r>
+              <w:rPr>
+                <w:rFonts w:asciiTheme="majorHAnsi" w:hAnsiTheme="majorHAnsi" w:cstheme="majorHAnsi"/>
+                <w:spacing w:val="2"/>
+                <w:lang w:val="en-US"/>
+              </w:rPr>
+              <w:t>{{ “</w:t>
+            </w:r>
+            <w:proofErr w:type="gramEnd"/>
+            <w:r>
+              <w:rPr>
+                <w:rFonts w:asciiTheme="majorHAnsi" w:hAnsiTheme="majorHAnsi" w:cstheme="majorHAnsi"/>
+                <w:spacing w:val="2"/>
+                <w:lang w:val="en-US"/>
+              </w:rPr>
+              <w:t>%.2f”|format(item.value) | replace(“.”,”,”) }}</w:t>
             </w:r>
           </w:p>
         </w:tc>
@@ -4028,7 +4178,7 @@
                 <w:b/>
                 <w:spacing w:val="2"/>
               </w:rPr>
-              <w:t>Vencimento das{% if has_input_value %} demais{% endif %} parcelas</w:t>
+              <w:t>Parcelas Mensais</w:t>
             </w:r>
           </w:p>
         </w:tc>
@@ -4097,7 +4247,7 @@
               </w:rPr>
               <w:t xml:space="preserve">{%tr for item in </w:t>
             </w:r>
-            <w:bookmarkStart w:id="4" w:name="__DdeLink__393_691086254"/>
+            <w:bookmarkStart w:id="5" w:name="__DdeLink__393_691086254"/>
             <w:r>
               <w:rPr>
                 <w:rFonts w:asciiTheme="majorHAnsi" w:hAnsiTheme="majorHAnsi" w:cstheme="majorHAnsi"/>
@@ -4114,7 +4264,7 @@
               </w:rPr>
               <w:t>nstallments_data</w:t>
             </w:r>
-            <w:bookmarkEnd w:id="4"/>
+            <w:bookmarkEnd w:id="5"/>
             <w:r>
               <w:rPr>
                 <w:rFonts w:asciiTheme="majorHAnsi" w:hAnsiTheme="majorHAnsi" w:cstheme="majorHAnsi"/>
@@ -4147,13 +4297,23 @@
                 <w:lang w:val="en-US"/>
               </w:rPr>
             </w:pPr>
+            <w:proofErr w:type="gramStart"/>
             <w:r>
               <w:rPr>
                 <w:rFonts w:asciiTheme="majorHAnsi" w:hAnsiTheme="majorHAnsi" w:cstheme="majorHAnsi"/>
                 <w:spacing w:val="2"/>
                 <w:lang w:val="en-US"/>
               </w:rPr>
-              <w:t>{{ format_date(item.date, format='</w:t>
+              <w:t>{{ format</w:t>
+            </w:r>
+            <w:proofErr w:type="gramEnd"/>
+            <w:r>
+              <w:rPr>
+                <w:rFonts w:asciiTheme="majorHAnsi" w:hAnsiTheme="majorHAnsi" w:cstheme="majorHAnsi"/>
+                <w:spacing w:val="2"/>
+                <w:lang w:val="en-US"/>
+              </w:rPr>
+              <w:t>_date(item.date, format='</w:t>
             </w:r>
             <w:r>
               <w:rPr>
@@ -4207,7 +4367,25 @@
                 <w:spacing w:val="2"/>
                 <w:lang w:val="en-US"/>
               </w:rPr>
-              <w:t>R$ {{ “%.2f”|format(item.value) | replace(“.”,”,”) }}</w:t>
+              <w:t xml:space="preserve">R$ </w:t>
+            </w:r>
+            <w:proofErr w:type="gramStart"/>
+            <w:r>
+              <w:rPr>
+                <w:rFonts w:asciiTheme="majorHAnsi" w:hAnsiTheme="majorHAnsi" w:cstheme="majorHAnsi"/>
+                <w:spacing w:val="2"/>
+                <w:lang w:val="en-US"/>
+              </w:rPr>
+              <w:t>{{ “</w:t>
+            </w:r>
+            <w:proofErr w:type="gramEnd"/>
+            <w:r>
+              <w:rPr>
+                <w:rFonts w:asciiTheme="majorHAnsi" w:hAnsiTheme="majorHAnsi" w:cstheme="majorHAnsi"/>
+                <w:spacing w:val="2"/>
+                <w:lang w:val="en-US"/>
+              </w:rPr>
+              <w:t>%.2f”|format(item.value) | replace(“.”,”,”) }}</w:t>
             </w:r>
           </w:p>
         </w:tc>
@@ -4279,8 +4457,7 @@
           <w:kern w:val="2"/>
         </w:rPr>
       </w:pPr>
-      <w:bookmarkStart w:id="5" w:name="_GoBack"/>
-      <w:bookmarkEnd w:id="5"/>
+      <w:commentRangeStart w:id="6"/>
       <w:r>
         <w:rPr>
           <w:rFonts w:asciiTheme="majorHAnsi" w:eastAsia="Calibri" w:hAnsiTheme="majorHAnsi" w:cstheme="majorHAnsi"/>
@@ -4325,6 +4502,13 @@
           <w:highlight w:val="cyan"/>
         </w:rPr>
         <w:t xml:space="preserve"> %}</w:t>
+      </w:r>
+      <w:commentRangeEnd w:id="6"/>
+      <w:r>
+        <w:rPr>
+          <w:rStyle w:val="Refdecomentrio"/>
+        </w:rPr>
+        <w:commentReference w:id="6"/>
       </w:r>
     </w:p>
     <w:p>
@@ -4347,7 +4531,7 @@
           <w:spacing w:val="2"/>
           <w:kern w:val="2"/>
         </w:rPr>
-        <w:t xml:space="preserve">Os pagamentos efetuados até 4 (quatro dias) antes do vencimento terão um desconto de </w:t>
+        <w:t xml:space="preserve">Caso seja realizado o pagamento de qualquer Parcela até 4 (quatro) dias antes dos vencimentos acima indicados, será concedido o desconto de </w:t>
       </w:r>
       <w:r>
         <w:rPr>
@@ -4360,11 +4544,52 @@
       </w:r>
       <w:r>
         <w:rPr>
-          <w:rFonts w:ascii="Calibri" w:eastAsia="Calibri" w:hAnsi="Calibri" w:cs="Calibri"/>
-          <w:spacing w:val="2"/>
-          <w:kern w:val="2"/>
-        </w:rPr>
-        <w:t>.</w:t>
+          <w:rFonts w:asciiTheme="majorHAnsi" w:eastAsia="Calibri" w:hAnsiTheme="majorHAnsi" w:cstheme="majorHAnsi"/>
+          <w:spacing w:val="2"/>
+          <w:kern w:val="144"/>
+        </w:rPr>
+        <w:t>,</w:t>
+      </w:r>
+      <w:r>
+        <w:rPr>
+          <w:rFonts w:ascii="Calibri" w:eastAsia="Calibri" w:hAnsi="Calibri" w:cs="Calibri"/>
+          <w:spacing w:val="2"/>
+          <w:kern w:val="2"/>
+        </w:rPr>
+        <w:t xml:space="preserve"> hipótese em que a Parcela de Entrada e as demais Parcelas Mensais terão o valor líquido de </w:t>
+      </w:r>
+      <w:commentRangeStart w:id="7"/>
+      <w:r>
+        <w:rPr>
+          <w:rFonts w:ascii="Calibri" w:eastAsia="Calibri" w:hAnsi="Calibri" w:cs="Calibri"/>
+          <w:spacing w:val="2"/>
+          <w:kern w:val="2"/>
+        </w:rPr>
+        <w:t>{</w:t>
+      </w:r>
+      <w:r>
+        <w:rPr>
+          <w:rFonts w:ascii="Calibri" w:eastAsia="Calibri" w:hAnsi="Calibri" w:cs="Calibri"/>
+          <w:spacing w:val="2"/>
+          <w:kern w:val="2"/>
+          <w:highlight w:val="yellow"/>
+        </w:rPr>
+        <w:t>R$</w:t>
+      </w:r>
+      <w:r>
+        <w:rPr>
+          <w:rFonts w:ascii="Calibri" w:eastAsia="Calibri" w:hAnsi="Calibri" w:cs="Calibri"/>
+          <w:spacing w:val="2"/>
+          <w:kern w:val="2"/>
+        </w:rPr>
+        <w:t>}.</w:t>
+      </w:r>
+      <w:commentRangeEnd w:id="7"/>
+      <w:r>
+        <w:rPr>
+          <w:rStyle w:val="Refdecomentrio"/>
+        </w:rPr>
+        <w:commentReference w:id="7"/>
       </w:r>
     </w:p>
     <w:p>
@@ -5349,7 +5574,25 @@
           <w:spacing w:val="2"/>
           <w:kern w:val="2"/>
         </w:rPr>
-        <w:t>de comparecer no dia pré-determinado, justificar e requerer a 2ª chamada no prazo de até 24 horas antes da realização da mesma.</w:t>
+        <w:t xml:space="preserve">de comparecer no dia pré-determinado, justificar e requerer a 2ª chamada no prazo de até 24 horas antes da realização </w:t>
+      </w:r>
+      <w:proofErr w:type="gramStart"/>
+      <w:r>
+        <w:rPr>
+          <w:rFonts w:ascii="Calibri" w:eastAsia="Calibri" w:hAnsi="Calibri" w:cs="Calibri"/>
+          <w:spacing w:val="2"/>
+          <w:kern w:val="2"/>
+        </w:rPr>
+        <w:t>da mesma</w:t>
+      </w:r>
+      <w:proofErr w:type="gramEnd"/>
+      <w:r>
+        <w:rPr>
+          <w:rFonts w:ascii="Calibri" w:eastAsia="Calibri" w:hAnsi="Calibri" w:cs="Calibri"/>
+          <w:spacing w:val="2"/>
+          <w:kern w:val="2"/>
+        </w:rPr>
+        <w:t>.</w:t>
       </w:r>
     </w:p>
     <w:p>
@@ -5777,7 +6020,7 @@
         </w:rPr>
         <w:t xml:space="preserve">DO CUMPRIMENTO DA </w:t>
       </w:r>
-      <w:hyperlink r:id="rId9" w:history="1">
+      <w:hyperlink r:id="rId11" w:history="1">
         <w:r>
           <w:rPr>
             <w:rFonts w:ascii="Calibri" w:eastAsia="Calibri" w:hAnsi="Calibri" w:cs="Calibri"/>
@@ -6662,7 +6905,23 @@
           <w:kern w:val="2"/>
         </w:rPr>
         <w:lastRenderedPageBreak/>
-        <w:t>CONTRATANTE necessitar obter a via impressado boletim, deverá requere-lo na secretaria do estabelecimento de ensino, mediante o pagamento da taxa própria.</w:t>
+        <w:t>CONTRATANTE necessitar obter a via impressa</w:t>
+      </w:r>
+      <w:r>
+        <w:rPr>
+          <w:rFonts w:ascii="Calibri" w:eastAsia="Calibri" w:hAnsi="Calibri" w:cs="Calibri"/>
+          <w:spacing w:val="2"/>
+          <w:kern w:val="2"/>
+        </w:rPr>
+        <w:t xml:space="preserve"> </w:t>
+      </w:r>
+      <w:r>
+        <w:rPr>
+          <w:rFonts w:ascii="Calibri" w:eastAsia="Calibri" w:hAnsi="Calibri" w:cs="Calibri"/>
+          <w:spacing w:val="2"/>
+          <w:kern w:val="2"/>
+        </w:rPr>
+        <w:t>do boletim, deverá requere-lo na secretaria do estabelecimento de ensino, mediante o pagamento da taxa própria.</w:t>
       </w:r>
     </w:p>
     <w:p>
@@ -7119,7 +7378,23 @@
           <w:spacing w:val="2"/>
           <w:kern w:val="2"/>
         </w:rPr>
-        <w:t xml:space="preserve">O(A) BENEFICIÁRIO(A) perderá o direito de preferência à vaga para o ano letivo subseqüente, caso </w:t>
+        <w:t>O(A) BENEFICIÁRIO(A) perderá o direito de preferência à vaga para o ano letivo subseq</w:t>
+      </w:r>
+      <w:r>
+        <w:rPr>
+          <w:rFonts w:ascii="Calibri" w:eastAsia="Calibri" w:hAnsi="Calibri" w:cs="Calibri"/>
+          <w:spacing w:val="2"/>
+          <w:kern w:val="2"/>
+        </w:rPr>
+        <w:t>u</w:t>
+      </w:r>
+      <w:r>
+        <w:rPr>
+          <w:rFonts w:ascii="Calibri" w:eastAsia="Calibri" w:hAnsi="Calibri" w:cs="Calibri"/>
+          <w:spacing w:val="2"/>
+          <w:kern w:val="2"/>
+        </w:rPr>
+        <w:t xml:space="preserve">ente, caso </w:t>
       </w:r>
       <w:r>
         <w:rPr>
@@ -7797,7 +8072,16 @@
           <w:spacing w:val="2"/>
           <w:kern w:val="2"/>
         </w:rPr>
-        <w:t xml:space="preserve"> d</w:t>
+        <w:t xml:space="preserve"> </w:t>
+      </w:r>
+      <w:proofErr w:type="gramStart"/>
+      <w:r>
+        <w:rPr>
+          <w:rFonts w:ascii="Calibri" w:eastAsia="Calibri" w:hAnsi="Calibri" w:cs="Calibri"/>
+          <w:spacing w:val="2"/>
+          <w:kern w:val="2"/>
+        </w:rPr>
+        <w:t>d</w:t>
       </w:r>
       <w:r>
         <w:rPr>
@@ -7823,6 +8107,7 @@
         </w:rPr>
         <w:t>a</w:t>
       </w:r>
+      <w:proofErr w:type="gramEnd"/>
       <w:r>
         <w:rPr>
           <w:rFonts w:ascii="Calibri" w:eastAsia="Calibri" w:hAnsi="Calibri" w:cs="Calibri"/>
@@ -8304,6 +8589,7 @@
           <w:lang w:val="en-US"/>
         </w:rPr>
       </w:pPr>
+      <w:proofErr w:type="gramStart"/>
       <w:r>
         <w:rPr>
           <w:rFonts w:asciiTheme="majorHAnsi" w:eastAsia="Calibri" w:hAnsiTheme="majorHAnsi" w:cstheme="majorHAnsi"/>
@@ -8312,7 +8598,18 @@
           <w:highlight w:val="yellow"/>
           <w:lang w:val="en-US"/>
         </w:rPr>
-        <w:t>{{ title_case(signature_local | lower) }}</w:t>
+        <w:t>{{ title</w:t>
+      </w:r>
+      <w:proofErr w:type="gramEnd"/>
+      <w:r>
+        <w:rPr>
+          <w:rFonts w:asciiTheme="majorHAnsi" w:eastAsia="Calibri" w:hAnsiTheme="majorHAnsi" w:cstheme="majorHAnsi"/>
+          <w:spacing w:val="2"/>
+          <w:kern w:val="144"/>
+          <w:highlight w:val="yellow"/>
+          <w:lang w:val="en-US"/>
+        </w:rPr>
+        <w:t>_case(signature_local | lower) }}</w:t>
       </w:r>
       <w:r>
         <w:rPr>
@@ -8445,8 +8742,9 @@
                 <w:lang w:val="en-US"/>
               </w:rPr>
             </w:pPr>
-            <w:bookmarkStart w:id="6" w:name="_mjanf0jhibv9" w:colFirst="0" w:colLast="0"/>
-            <w:bookmarkEnd w:id="6"/>
+            <w:bookmarkStart w:id="8" w:name="_mjanf0jhibv9" w:colFirst="0" w:colLast="0"/>
+            <w:bookmarkEnd w:id="8"/>
+            <w:proofErr w:type="gramStart"/>
             <w:r>
               <w:rPr>
                 <w:rFonts w:asciiTheme="majorHAnsi" w:eastAsia="Calibri" w:hAnsiTheme="majorHAnsi" w:cstheme="majorHAnsi"/>
@@ -8469,7 +8767,20 @@
                 <w:szCs w:val="18"/>
                 <w:lang w:val="en-US"/>
               </w:rPr>
-              <w:t>generate_anchor('signHere', school_email) }}</w:t>
+              <w:t>generate</w:t>
+            </w:r>
+            <w:proofErr w:type="gramEnd"/>
+            <w:r>
+              <w:rPr>
+                <w:rFonts w:asciiTheme="majorHAnsi" w:eastAsia="Calibri" w:hAnsiTheme="majorHAnsi" w:cstheme="majorHAnsi"/>
+                <w:color w:val="FFFFFF" w:themeColor="background1"/>
+                <w:spacing w:val="2"/>
+                <w:kern w:val="144"/>
+                <w:sz w:val="18"/>
+                <w:szCs w:val="18"/>
+                <w:lang w:val="en-US"/>
+              </w:rPr>
+              <w:t>_anchor('signHere', school_email) }}</w:t>
             </w:r>
           </w:p>
           <w:p>
@@ -8513,6 +8824,7 @@
                 <w:lang w:val="en-US"/>
               </w:rPr>
             </w:pPr>
+            <w:proofErr w:type="gramStart"/>
             <w:r>
               <w:rPr>
                 <w:rFonts w:asciiTheme="majorHAnsi" w:eastAsia="Calibri" w:hAnsiTheme="majorHAnsi" w:cstheme="majorHAnsi"/>
@@ -8520,7 +8832,17 @@
                 <w:spacing w:val="2"/>
                 <w:lang w:val="en-US"/>
               </w:rPr>
-              <w:t>{{ school[“legal_name”] | upper }}</w:t>
+              <w:t>{{ school</w:t>
+            </w:r>
+            <w:proofErr w:type="gramEnd"/>
+            <w:r>
+              <w:rPr>
+                <w:rFonts w:asciiTheme="majorHAnsi" w:eastAsia="Calibri" w:hAnsiTheme="majorHAnsi" w:cstheme="majorHAnsi"/>
+                <w:b/>
+                <w:spacing w:val="2"/>
+                <w:lang w:val="en-US"/>
+              </w:rPr>
+              <w:t>[“legal_name”] | upper }}</w:t>
             </w:r>
           </w:p>
         </w:tc>
@@ -8582,8 +8904,9 @@
                 <w:lang w:val="en-US"/>
               </w:rPr>
             </w:pPr>
-            <w:bookmarkStart w:id="7" w:name="_h558euwk5w9o" w:colFirst="0" w:colLast="0"/>
-            <w:bookmarkEnd w:id="7"/>
+            <w:bookmarkStart w:id="9" w:name="_h558euwk5w9o" w:colFirst="0" w:colLast="0"/>
+            <w:bookmarkEnd w:id="9"/>
+            <w:proofErr w:type="gramStart"/>
             <w:r>
               <w:rPr>
                 <w:rFonts w:asciiTheme="majorHAnsi" w:eastAsia="Calibri" w:hAnsiTheme="majorHAnsi" w:cstheme="majorHAnsi"/>
@@ -8594,7 +8917,20 @@
                 <w:szCs w:val="18"/>
                 <w:lang w:val="en-US"/>
               </w:rPr>
-              <w:t>{{ generate_anchor('signHere', item.email) }}</w:t>
+              <w:t>{{ generate</w:t>
+            </w:r>
+            <w:proofErr w:type="gramEnd"/>
+            <w:r>
+              <w:rPr>
+                <w:rFonts w:asciiTheme="majorHAnsi" w:eastAsia="Calibri" w:hAnsiTheme="majorHAnsi" w:cstheme="majorHAnsi"/>
+                <w:color w:val="FFFFFF" w:themeColor="background1"/>
+                <w:spacing w:val="2"/>
+                <w:kern w:val="144"/>
+                <w:sz w:val="18"/>
+                <w:szCs w:val="18"/>
+                <w:lang w:val="en-US"/>
+              </w:rPr>
+              <w:t>_anchor('signHere', item.email) }}</w:t>
             </w:r>
           </w:p>
           <w:p>
@@ -8639,6 +8975,7 @@
                 <w:lang w:val="en-US"/>
               </w:rPr>
             </w:pPr>
+            <w:proofErr w:type="gramStart"/>
             <w:r>
               <w:rPr>
                 <w:rFonts w:asciiTheme="majorHAnsi" w:eastAsia="Calibri" w:hAnsiTheme="majorHAnsi" w:cstheme="majorHAnsi"/>
@@ -8647,7 +8984,18 @@
                 <w:kern w:val="144"/>
                 <w:lang w:val="en-US"/>
               </w:rPr>
-              <w:t>{{ item.name.text</w:t>
+              <w:t>{{ item.name</w:t>
+            </w:r>
+            <w:proofErr w:type="gramEnd"/>
+            <w:r>
+              <w:rPr>
+                <w:rFonts w:asciiTheme="majorHAnsi" w:eastAsia="Calibri" w:hAnsiTheme="majorHAnsi" w:cstheme="majorHAnsi"/>
+                <w:b/>
+                <w:spacing w:val="2"/>
+                <w:kern w:val="144"/>
+                <w:lang w:val="en-US"/>
+              </w:rPr>
+              <w:t>.text</w:t>
             </w:r>
             <w:r>
               <w:rPr>
@@ -8767,6 +9115,7 @@
                 <w:lang w:val="en-US"/>
               </w:rPr>
             </w:pPr>
+            <w:proofErr w:type="gramStart"/>
             <w:r>
               <w:rPr>
                 <w:rFonts w:asciiTheme="majorHAnsi" w:eastAsia="Calibri" w:hAnsiTheme="majorHAnsi" w:cstheme="majorHAnsi"/>
@@ -8777,7 +9126,20 @@
                 <w:szCs w:val="18"/>
                 <w:lang w:val="en-US"/>
               </w:rPr>
-              <w:t>{{ generate_anchor('signHere', witnesses[0].email) }}</w:t>
+              <w:t>{{ generate</w:t>
+            </w:r>
+            <w:proofErr w:type="gramEnd"/>
+            <w:r>
+              <w:rPr>
+                <w:rFonts w:asciiTheme="majorHAnsi" w:eastAsia="Calibri" w:hAnsiTheme="majorHAnsi" w:cstheme="majorHAnsi"/>
+                <w:color w:val="FFFFFF" w:themeColor="background1"/>
+                <w:spacing w:val="2"/>
+                <w:kern w:val="144"/>
+                <w:sz w:val="18"/>
+                <w:szCs w:val="18"/>
+                <w:lang w:val="en-US"/>
+              </w:rPr>
+              <w:t>_anchor('signHere', witnesses[0].email) }}</w:t>
             </w:r>
           </w:p>
           <w:p>
@@ -8839,7 +9201,27 @@
                 <w:kern w:val="144"/>
                 <w:lang w:val="en-US"/>
               </w:rPr>
-              <w:t xml:space="preserve"> {{ witnesses[0].name.text | upper }}</w:t>
+              <w:t xml:space="preserve"> </w:t>
+            </w:r>
+            <w:proofErr w:type="gramStart"/>
+            <w:r>
+              <w:rPr>
+                <w:rFonts w:asciiTheme="majorHAnsi" w:eastAsia="Calibri" w:hAnsiTheme="majorHAnsi" w:cstheme="majorHAnsi"/>
+                <w:spacing w:val="2"/>
+                <w:kern w:val="144"/>
+                <w:lang w:val="en-US"/>
+              </w:rPr>
+              <w:t>{{ witnesses</w:t>
+            </w:r>
+            <w:proofErr w:type="gramEnd"/>
+            <w:r>
+              <w:rPr>
+                <w:rFonts w:asciiTheme="majorHAnsi" w:eastAsia="Calibri" w:hAnsiTheme="majorHAnsi" w:cstheme="majorHAnsi"/>
+                <w:spacing w:val="2"/>
+                <w:kern w:val="144"/>
+                <w:lang w:val="en-US"/>
+              </w:rPr>
+              <w:t>[0].name.text | upper }}</w:t>
             </w:r>
           </w:p>
           <w:p>
@@ -8891,6 +9273,7 @@
                 <w:lang w:val="en-US"/>
               </w:rPr>
             </w:pPr>
+            <w:proofErr w:type="gramStart"/>
             <w:r>
               <w:rPr>
                 <w:rFonts w:asciiTheme="majorHAnsi" w:eastAsia="Calibri" w:hAnsiTheme="majorHAnsi" w:cstheme="majorHAnsi"/>
@@ -8901,7 +9284,20 @@
                 <w:szCs w:val="18"/>
                 <w:lang w:val="en-US"/>
               </w:rPr>
-              <w:t>{{ generate_anchor('signHere', witnesses[1].email) }}</w:t>
+              <w:t>{{ generate</w:t>
+            </w:r>
+            <w:proofErr w:type="gramEnd"/>
+            <w:r>
+              <w:rPr>
+                <w:rFonts w:asciiTheme="majorHAnsi" w:eastAsia="Calibri" w:hAnsiTheme="majorHAnsi" w:cstheme="majorHAnsi"/>
+                <w:color w:val="FFFFFF" w:themeColor="background1"/>
+                <w:spacing w:val="2"/>
+                <w:kern w:val="144"/>
+                <w:sz w:val="18"/>
+                <w:szCs w:val="18"/>
+                <w:lang w:val="en-US"/>
+              </w:rPr>
+              <w:t>_anchor('signHere', witnesses[1].email) }}</w:t>
             </w:r>
           </w:p>
           <w:p>
@@ -8972,7 +9368,27 @@
                 <w:kern w:val="144"/>
                 <w:lang w:val="en-US"/>
               </w:rPr>
-              <w:t xml:space="preserve"> {{ witnesses[1].name.text</w:t>
+              <w:t xml:space="preserve"> </w:t>
+            </w:r>
+            <w:proofErr w:type="gramStart"/>
+            <w:r>
+              <w:rPr>
+                <w:rFonts w:asciiTheme="majorHAnsi" w:eastAsia="Calibri" w:hAnsiTheme="majorHAnsi" w:cstheme="majorHAnsi"/>
+                <w:spacing w:val="2"/>
+                <w:kern w:val="144"/>
+                <w:lang w:val="en-US"/>
+              </w:rPr>
+              <w:t>{{ witnesses</w:t>
+            </w:r>
+            <w:proofErr w:type="gramEnd"/>
+            <w:r>
+              <w:rPr>
+                <w:rFonts w:asciiTheme="majorHAnsi" w:eastAsia="Calibri" w:hAnsiTheme="majorHAnsi" w:cstheme="majorHAnsi"/>
+                <w:spacing w:val="2"/>
+                <w:kern w:val="144"/>
+                <w:lang w:val="en-US"/>
+              </w:rPr>
+              <w:t>[1].name.text</w:t>
             </w:r>
             <w:r>
               <w:rPr>
@@ -9018,6 +9434,7 @@
               </w:rPr>
               <w:t xml:space="preserve"> </w:t>
             </w:r>
+            <w:proofErr w:type="gramStart"/>
             <w:r>
               <w:rPr>
                 <w:rFonts w:asciiTheme="majorHAnsi" w:eastAsia="Calibri" w:hAnsiTheme="majorHAnsi" w:cstheme="majorHAnsi"/>
@@ -9025,7 +9442,17 @@
                 <w:kern w:val="144"/>
                 <w:lang w:val="en-US"/>
               </w:rPr>
-              <w:t>{{ witnesses[1].cpf | upper }}</w:t>
+              <w:t>{{ witnesses</w:t>
+            </w:r>
+            <w:proofErr w:type="gramEnd"/>
+            <w:r>
+              <w:rPr>
+                <w:rFonts w:asciiTheme="majorHAnsi" w:eastAsia="Calibri" w:hAnsiTheme="majorHAnsi" w:cstheme="majorHAnsi"/>
+                <w:spacing w:val="2"/>
+                <w:kern w:val="144"/>
+                <w:lang w:val="en-US"/>
+              </w:rPr>
+              <w:t>[1].cpf | upper }}</w:t>
             </w:r>
           </w:p>
         </w:tc>
@@ -9044,8 +9471,8 @@
       </w:pPr>
     </w:p>
     <w:sectPr>
-      <w:headerReference w:type="default" r:id="rId10"/>
-      <w:footerReference w:type="default" r:id="rId11"/>
+      <w:headerReference w:type="default" r:id="rId12"/>
+      <w:footerReference w:type="default" r:id="rId13"/>
       <w:pgSz w:w="11909" w:h="16834"/>
       <w:pgMar w:top="2267" w:right="850" w:bottom="850" w:left="1700" w:header="850" w:footer="850" w:gutter="0"/>
       <w:pgNumType w:start="1"/>
@@ -9056,7 +9483,7 @@
 </file>
 
 <file path=word/comments.xml><?xml version="1.0" encoding="utf-8"?>
-<w:comments xmlns:wpc="http://schemas.microsoft.com/office/word/2010/wordprocessingCanvas" xmlns:mc="http://schemas.openxmlformats.org/markup-compatibility/2006" xmlns:o="urn:schemas-microsoft-com:office:office" xmlns:r="http://schemas.openxmlformats.org/officeDocument/2006/relationships" xmlns:m="http://schemas.openxmlformats.org/officeDocument/2006/math" xmlns:v="urn:schemas-microsoft-com:vml" xmlns:wp14="http://schemas.microsoft.com/office/word/2010/wordprocessingDrawing" xmlns:wp="http://schemas.openxmlformats.org/drawingml/2006/wordprocessingDrawing" xmlns:w10="urn:schemas-microsoft-com:office:word" xmlns:w="http://schemas.openxmlformats.org/wordprocessingml/2006/main" xmlns:w14="http://schemas.microsoft.com/office/word/2010/wordml" xmlns:w15="http://schemas.microsoft.com/office/word/2012/wordml" xmlns:wpg="http://schemas.microsoft.com/office/word/2010/wordprocessingGroup" xmlns:wpi="http://schemas.microsoft.com/office/word/2010/wordprocessingInk" xmlns:wne="http://schemas.microsoft.com/office/word/2006/wordml" xmlns:wps="http://schemas.microsoft.com/office/word/2010/wordprocessingShape" mc:Ignorable="w14 w15 wp14">
+<w:comments xmlns:wpc="http://schemas.microsoft.com/office/word/2010/wordprocessingCanvas" xmlns:cx="http://schemas.microsoft.com/office/drawing/2014/chartex" xmlns:cx1="http://schemas.microsoft.com/office/drawing/2015/9/8/chartex" xmlns:cx2="http://schemas.microsoft.com/office/drawing/2015/10/21/chartex" xmlns:cx3="http://schemas.microsoft.com/office/drawing/2016/5/9/chartex" xmlns:cx4="http://schemas.microsoft.com/office/drawing/2016/5/10/chartex" xmlns:cx5="http://schemas.microsoft.com/office/drawing/2016/5/11/chartex" xmlns:cx6="http://schemas.microsoft.com/office/drawing/2016/5/12/chartex" xmlns:cx7="http://schemas.microsoft.com/office/drawing/2016/5/13/chartex" xmlns:cx8="http://schemas.microsoft.com/office/drawing/2016/5/14/chartex" xmlns:mc="http://schemas.openxmlformats.org/markup-compatibility/2006" xmlns:aink="http://schemas.microsoft.com/office/drawing/2016/ink" xmlns:am3d="http://schemas.microsoft.com/office/drawing/2017/model3d" xmlns:o="urn:schemas-microsoft-com:office:office" xmlns:r="http://schemas.openxmlformats.org/officeDocument/2006/relationships" xmlns:m="http://schemas.openxmlformats.org/officeDocument/2006/math" xmlns:v="urn:schemas-microsoft-com:vml" xmlns:wp14="http://schemas.microsoft.com/office/word/2010/wordprocessingDrawing" xmlns:wp="http://schemas.openxmlformats.org/drawingml/2006/wordprocessingDrawing" xmlns:w10="urn:schemas-microsoft-com:office:word" xmlns:w="http://schemas.openxmlformats.org/wordprocessingml/2006/main" xmlns:w14="http://schemas.microsoft.com/office/word/2010/wordml" xmlns:w15="http://schemas.microsoft.com/office/word/2012/wordml" xmlns:w16cex="http://schemas.microsoft.com/office/word/2018/wordml/cex" xmlns:w16cid="http://schemas.microsoft.com/office/word/2016/wordml/cid" xmlns:w16="http://schemas.microsoft.com/office/word/2018/wordml" xmlns:w16se="http://schemas.microsoft.com/office/word/2015/wordml/symex" xmlns:wpg="http://schemas.microsoft.com/office/word/2010/wordprocessingGroup" xmlns:wpi="http://schemas.microsoft.com/office/word/2010/wordprocessingInk" xmlns:wne="http://schemas.microsoft.com/office/word/2006/wordml" xmlns:wps="http://schemas.microsoft.com/office/word/2010/wordprocessingShape" mc:Ignorable="w14 w15 w16se w16cid w16 w16cex wp14">
   <w:comment w:id="1" w:author="Isabela Carolina Costa Barbosa" w:date="2020-10-16T10:52:00Z" w:initials="ICCB">
     <w:p>
       <w:pPr>
@@ -9126,6 +9553,57 @@
           <w:szCs w:val="18"/>
         </w:rPr>
         <w:t>, CNPJ:  02.162.123/0001-54,  situado   na   rua  Alfredo  Régis  Lima   Mota,   766  -  Candeias,  Jaboatão  dos Guararapes – PE, CEP: 54.440-380</w:t>
+      </w:r>
+    </w:p>
+  </w:comment>
+  <w:comment w:id="3" w:author="Isabela Carolina Costa Barbosa" w:date="2020-10-21T15:40:00Z" w:initials="ICCB">
+    <w:p>
+      <w:pPr>
+        <w:pStyle w:val="Textodecomentrio"/>
+      </w:pPr>
+      <w:r>
+        <w:rPr>
+          <w:rStyle w:val="Refdecomentrio"/>
+        </w:rPr>
+        <w:annotationRef/>
+      </w:r>
+      <w:r>
+        <w:t>variável</w:t>
+      </w:r>
+    </w:p>
+  </w:comment>
+  <w:comment w:id="6" w:author="Isabela Carolina Costa Barbosa" w:date="2020-10-21T16:45:00Z" w:initials="ICCB">
+    <w:p>
+      <w:pPr>
+        <w:pStyle w:val="Textodecomentrio"/>
+      </w:pPr>
+      <w:r>
+        <w:rPr>
+          <w:rStyle w:val="Refdecomentrio"/>
+        </w:rPr>
+        <w:annotationRef/>
+      </w:r>
+      <w:r>
+        <w:t>Luis, acho que não precisamos incluir essa condição aqui. O parágrafo primeiro, segundo e terceiro vão aparecer em todos os contratos.</w:t>
+      </w:r>
+    </w:p>
+  </w:comment>
+  <w:comment w:id="7" w:author="Isabela Carolina Costa Barbosa" w:date="2020-10-21T15:46:00Z" w:initials="ICCB">
+    <w:p>
+      <w:pPr>
+        <w:pStyle w:val="Textodecomentrio"/>
+      </w:pPr>
+      <w:r>
+        <w:rPr>
+          <w:rStyle w:val="Refdecomentrio"/>
+        </w:rPr>
+        <w:annotationRef/>
+      </w:r>
+      <w:r>
+        <w:t>Incluir uma nova variável</w:t>
+      </w:r>
+      <w:r>
+        <w:t xml:space="preserve"> referente ao valor líquido das parcelas</w:t>
       </w:r>
     </w:p>
   </w:comment>
@@ -9133,9 +9611,12 @@
 </file>
 
 <file path=word/commentsExtended.xml><?xml version="1.0" encoding="utf-8"?>
-<w15:commentsEx xmlns:wpc="http://schemas.microsoft.com/office/word/2010/wordprocessingCanvas" xmlns:mc="http://schemas.openxmlformats.org/markup-compatibility/2006" xmlns:o="urn:schemas-microsoft-com:office:office" xmlns:r="http://schemas.openxmlformats.org/officeDocument/2006/relationships" xmlns:m="http://schemas.openxmlformats.org/officeDocument/2006/math" xmlns:v="urn:schemas-microsoft-com:vml" xmlns:wp14="http://schemas.microsoft.com/office/word/2010/wordprocessingDrawing" xmlns:wp="http://schemas.openxmlformats.org/drawingml/2006/wordprocessingDrawing" xmlns:w10="urn:schemas-microsoft-com:office:word" xmlns:w="http://schemas.openxmlformats.org/wordprocessingml/2006/main" xmlns:w14="http://schemas.microsoft.com/office/word/2010/wordml" xmlns:w15="http://schemas.microsoft.com/office/word/2012/wordml" xmlns:wpg="http://schemas.microsoft.com/office/word/2010/wordprocessingGroup" xmlns:wpi="http://schemas.microsoft.com/office/word/2010/wordprocessingInk" xmlns:wne="http://schemas.microsoft.com/office/word/2006/wordml" xmlns:wps="http://schemas.microsoft.com/office/word/2010/wordprocessingShape" mc:Ignorable="w14 w15 wp14">
+<w15:commentsEx xmlns:wpc="http://schemas.microsoft.com/office/word/2010/wordprocessingCanvas" xmlns:cx="http://schemas.microsoft.com/office/drawing/2014/chartex" xmlns:cx1="http://schemas.microsoft.com/office/drawing/2015/9/8/chartex" xmlns:cx2="http://schemas.microsoft.com/office/drawing/2015/10/21/chartex" xmlns:cx3="http://schemas.microsoft.com/office/drawing/2016/5/9/chartex" xmlns:cx4="http://schemas.microsoft.com/office/drawing/2016/5/10/chartex" xmlns:cx5="http://schemas.microsoft.com/office/drawing/2016/5/11/chartex" xmlns:cx6="http://schemas.microsoft.com/office/drawing/2016/5/12/chartex" xmlns:cx7="http://schemas.microsoft.com/office/drawing/2016/5/13/chartex" xmlns:cx8="http://schemas.microsoft.com/office/drawing/2016/5/14/chartex" xmlns:mc="http://schemas.openxmlformats.org/markup-compatibility/2006" xmlns:aink="http://schemas.microsoft.com/office/drawing/2016/ink" xmlns:am3d="http://schemas.microsoft.com/office/drawing/2017/model3d" xmlns:o="urn:schemas-microsoft-com:office:office" xmlns:r="http://schemas.openxmlformats.org/officeDocument/2006/relationships" xmlns:m="http://schemas.openxmlformats.org/officeDocument/2006/math" xmlns:v="urn:schemas-microsoft-com:vml" xmlns:wp14="http://schemas.microsoft.com/office/word/2010/wordprocessingDrawing" xmlns:wp="http://schemas.openxmlformats.org/drawingml/2006/wordprocessingDrawing" xmlns:w10="urn:schemas-microsoft-com:office:word" xmlns:w="http://schemas.openxmlformats.org/wordprocessingml/2006/main" xmlns:w14="http://schemas.microsoft.com/office/word/2010/wordml" xmlns:w15="http://schemas.microsoft.com/office/word/2012/wordml" xmlns:w16cex="http://schemas.microsoft.com/office/word/2018/wordml/cex" xmlns:w16cid="http://schemas.microsoft.com/office/word/2016/wordml/cid" xmlns:w16="http://schemas.microsoft.com/office/word/2018/wordml" xmlns:w16se="http://schemas.microsoft.com/office/word/2015/wordml/symex" xmlns:wpg="http://schemas.microsoft.com/office/word/2010/wordprocessingGroup" xmlns:wpi="http://schemas.microsoft.com/office/word/2010/wordprocessingInk" xmlns:wne="http://schemas.microsoft.com/office/word/2006/wordml" xmlns:wps="http://schemas.microsoft.com/office/word/2010/wordprocessingShape" mc:Ignorable="w14 w15 w16se w16cid w16 w16cex wp14">
   <w15:commentEx w15:paraId="0682F9D9" w15:done="0"/>
   <w15:commentEx w15:paraId="5230B740" w15:done="0"/>
+  <w15:commentEx w15:paraId="625F460F" w15:done="0"/>
+  <w15:commentEx w15:paraId="3B610346" w15:done="0"/>
+  <w15:commentEx w15:paraId="56026CAA" w15:done="0"/>
 </w15:commentsEx>
 </file>
 
@@ -9143,6 +9624,9 @@
 <w16cex:commentsExtensible xmlns:wpc="http://schemas.microsoft.com/office/word/2010/wordprocessingCanvas" xmlns:cx="http://schemas.microsoft.com/office/drawing/2014/chartex" xmlns:cx1="http://schemas.microsoft.com/office/drawing/2015/9/8/chartex" xmlns:cx2="http://schemas.microsoft.com/office/drawing/2015/10/21/chartex" xmlns:cx3="http://schemas.microsoft.com/office/drawing/2016/5/9/chartex" xmlns:cx4="http://schemas.microsoft.com/office/drawing/2016/5/10/chartex" xmlns:cx5="http://schemas.microsoft.com/office/drawing/2016/5/11/chartex" xmlns:cx6="http://schemas.microsoft.com/office/drawing/2016/5/12/chartex" xmlns:cx7="http://schemas.microsoft.com/office/drawing/2016/5/13/chartex" xmlns:cx8="http://schemas.microsoft.com/office/drawing/2016/5/14/chartex" xmlns:mc="http://schemas.openxmlformats.org/markup-compatibility/2006" xmlns:aink="http://schemas.microsoft.com/office/drawing/2016/ink" xmlns:am3d="http://schemas.microsoft.com/office/drawing/2017/model3d" xmlns:o="urn:schemas-microsoft-com:office:office" xmlns:r="http://schemas.openxmlformats.org/officeDocument/2006/relationships" xmlns:m="http://schemas.openxmlformats.org/officeDocument/2006/math" xmlns:v="urn:schemas-microsoft-com:vml" xmlns:wp14="http://schemas.microsoft.com/office/word/2010/wordprocessingDrawing" xmlns:wp="http://schemas.openxmlformats.org/drawingml/2006/wordprocessingDrawing" xmlns:w10="urn:schemas-microsoft-com:office:word" xmlns:w="http://schemas.openxmlformats.org/wordprocessingml/2006/main" xmlns:w14="http://schemas.microsoft.com/office/word/2010/wordml" xmlns:w15="http://schemas.microsoft.com/office/word/2012/wordml" xmlns:w16cex="http://schemas.microsoft.com/office/word/2018/wordml/cex" xmlns:w16cid="http://schemas.microsoft.com/office/word/2016/wordml/cid" xmlns:w16="http://schemas.microsoft.com/office/word/2018/wordml" xmlns:w16se="http://schemas.microsoft.com/office/word/2015/wordml/symex" xmlns:wpg="http://schemas.microsoft.com/office/word/2010/wordprocessingGroup" xmlns:wpi="http://schemas.microsoft.com/office/word/2010/wordprocessingInk" xmlns:wne="http://schemas.microsoft.com/office/word/2006/wordml" xmlns:wps="http://schemas.microsoft.com/office/word/2010/wordprocessingShape" mc:Ignorable="w14 w15 w16se w16cid w16 w16cex wp14">
   <w16cex:commentExtensible w16cex:durableId="2333F9EF" w16cex:dateUtc="2020-10-16T13:52:00Z"/>
   <w16cex:commentExtensible w16cex:durableId="2333FA13" w16cex:dateUtc="2020-10-16T13:53:00Z"/>
+  <w16cex:commentExtensible w16cex:durableId="233AD4DD" w16cex:dateUtc="2020-10-21T18:40:00Z"/>
+  <w16cex:commentExtensible w16cex:durableId="233AE443" w16cex:dateUtc="2020-10-21T19:45:00Z"/>
+  <w16cex:commentExtensible w16cex:durableId="233AD63A" w16cex:dateUtc="2020-10-21T18:46:00Z"/>
 </w16cex:commentsExtensible>
 </file>
 
@@ -9150,11 +9634,14 @@
 <w16cid:commentsIds xmlns:wpc="http://schemas.microsoft.com/office/word/2010/wordprocessingCanvas" xmlns:cx="http://schemas.microsoft.com/office/drawing/2014/chartex" xmlns:cx1="http://schemas.microsoft.com/office/drawing/2015/9/8/chartex" xmlns:cx2="http://schemas.microsoft.com/office/drawing/2015/10/21/chartex" xmlns:cx3="http://schemas.microsoft.com/office/drawing/2016/5/9/chartex" xmlns:cx4="http://schemas.microsoft.com/office/drawing/2016/5/10/chartex" xmlns:cx5="http://schemas.microsoft.com/office/drawing/2016/5/11/chartex" xmlns:cx6="http://schemas.microsoft.com/office/drawing/2016/5/12/chartex" xmlns:cx7="http://schemas.microsoft.com/office/drawing/2016/5/13/chartex" xmlns:cx8="http://schemas.microsoft.com/office/drawing/2016/5/14/chartex" xmlns:mc="http://schemas.openxmlformats.org/markup-compatibility/2006" xmlns:aink="http://schemas.microsoft.com/office/drawing/2016/ink" xmlns:am3d="http://schemas.microsoft.com/office/drawing/2017/model3d" xmlns:o="urn:schemas-microsoft-com:office:office" xmlns:r="http://schemas.openxmlformats.org/officeDocument/2006/relationships" xmlns:m="http://schemas.openxmlformats.org/officeDocument/2006/math" xmlns:v="urn:schemas-microsoft-com:vml" xmlns:wp14="http://schemas.microsoft.com/office/word/2010/wordprocessingDrawing" xmlns:wp="http://schemas.openxmlformats.org/drawingml/2006/wordprocessingDrawing" xmlns:w10="urn:schemas-microsoft-com:office:word" xmlns:w="http://schemas.openxmlformats.org/wordprocessingml/2006/main" xmlns:w14="http://schemas.microsoft.com/office/word/2010/wordml" xmlns:w15="http://schemas.microsoft.com/office/word/2012/wordml" xmlns:w16cex="http://schemas.microsoft.com/office/word/2018/wordml/cex" xmlns:w16cid="http://schemas.microsoft.com/office/word/2016/wordml/cid" xmlns:w16="http://schemas.microsoft.com/office/word/2018/wordml" xmlns:w16se="http://schemas.microsoft.com/office/word/2015/wordml/symex" xmlns:wpg="http://schemas.microsoft.com/office/word/2010/wordprocessingGroup" xmlns:wpi="http://schemas.microsoft.com/office/word/2010/wordprocessingInk" xmlns:wne="http://schemas.microsoft.com/office/word/2006/wordml" xmlns:wps="http://schemas.microsoft.com/office/word/2010/wordprocessingShape" mc:Ignorable="w14 w15 w16se w16cid w16 w16cex wp14">
   <w16cid:commentId w16cid:paraId="0682F9D9" w16cid:durableId="2333F9EF"/>
   <w16cid:commentId w16cid:paraId="5230B740" w16cid:durableId="2333FA13"/>
+  <w16cid:commentId w16cid:paraId="625F460F" w16cid:durableId="233AD4DD"/>
+  <w16cid:commentId w16cid:paraId="3B610346" w16cid:durableId="233AE443"/>
+  <w16cid:commentId w16cid:paraId="56026CAA" w16cid:durableId="233AD63A"/>
 </w16cid:commentsIds>
 </file>
 
 <file path=word/endnotes.xml><?xml version="1.0" encoding="utf-8"?>
-<w:endnotes xmlns:wpc="http://schemas.microsoft.com/office/word/2010/wordprocessingCanvas" xmlns:mc="http://schemas.openxmlformats.org/markup-compatibility/2006" xmlns:o="urn:schemas-microsoft-com:office:office" xmlns:r="http://schemas.openxmlformats.org/officeDocument/2006/relationships" xmlns:m="http://schemas.openxmlformats.org/officeDocument/2006/math" xmlns:v="urn:schemas-microsoft-com:vml" xmlns:wp14="http://schemas.microsoft.com/office/word/2010/wordprocessingDrawing" xmlns:wp="http://schemas.openxmlformats.org/drawingml/2006/wordprocessingDrawing" xmlns:w10="urn:schemas-microsoft-com:office:word" xmlns:w="http://schemas.openxmlformats.org/wordprocessingml/2006/main" xmlns:w14="http://schemas.microsoft.com/office/word/2010/wordml" xmlns:w15="http://schemas.microsoft.com/office/word/2012/wordml" xmlns:wpg="http://schemas.microsoft.com/office/word/2010/wordprocessingGroup" xmlns:wpi="http://schemas.microsoft.com/office/word/2010/wordprocessingInk" xmlns:wne="http://schemas.microsoft.com/office/word/2006/wordml" xmlns:wps="http://schemas.microsoft.com/office/word/2010/wordprocessingShape" mc:Ignorable="w14 w15 wp14">
+<w:endnotes xmlns:wpc="http://schemas.microsoft.com/office/word/2010/wordprocessingCanvas" xmlns:cx="http://schemas.microsoft.com/office/drawing/2014/chartex" xmlns:cx1="http://schemas.microsoft.com/office/drawing/2015/9/8/chartex" xmlns:cx2="http://schemas.microsoft.com/office/drawing/2015/10/21/chartex" xmlns:cx3="http://schemas.microsoft.com/office/drawing/2016/5/9/chartex" xmlns:cx4="http://schemas.microsoft.com/office/drawing/2016/5/10/chartex" xmlns:cx5="http://schemas.microsoft.com/office/drawing/2016/5/11/chartex" xmlns:cx6="http://schemas.microsoft.com/office/drawing/2016/5/12/chartex" xmlns:cx7="http://schemas.microsoft.com/office/drawing/2016/5/13/chartex" xmlns:cx8="http://schemas.microsoft.com/office/drawing/2016/5/14/chartex" xmlns:mc="http://schemas.openxmlformats.org/markup-compatibility/2006" xmlns:aink="http://schemas.microsoft.com/office/drawing/2016/ink" xmlns:am3d="http://schemas.microsoft.com/office/drawing/2017/model3d" xmlns:o="urn:schemas-microsoft-com:office:office" xmlns:r="http://schemas.openxmlformats.org/officeDocument/2006/relationships" xmlns:m="http://schemas.openxmlformats.org/officeDocument/2006/math" xmlns:v="urn:schemas-microsoft-com:vml" xmlns:wp14="http://schemas.microsoft.com/office/word/2010/wordprocessingDrawing" xmlns:wp="http://schemas.openxmlformats.org/drawingml/2006/wordprocessingDrawing" xmlns:w10="urn:schemas-microsoft-com:office:word" xmlns:w="http://schemas.openxmlformats.org/wordprocessingml/2006/main" xmlns:w14="http://schemas.microsoft.com/office/word/2010/wordml" xmlns:w15="http://schemas.microsoft.com/office/word/2012/wordml" xmlns:w16cex="http://schemas.microsoft.com/office/word/2018/wordml/cex" xmlns:w16cid="http://schemas.microsoft.com/office/word/2016/wordml/cid" xmlns:w16="http://schemas.microsoft.com/office/word/2018/wordml" xmlns:w16se="http://schemas.microsoft.com/office/word/2015/wordml/symex" xmlns:wpg="http://schemas.microsoft.com/office/word/2010/wordprocessingGroup" xmlns:wpi="http://schemas.microsoft.com/office/word/2010/wordprocessingInk" xmlns:wne="http://schemas.microsoft.com/office/word/2006/wordml" xmlns:wps="http://schemas.microsoft.com/office/word/2010/wordprocessingShape" mc:Ignorable="w14 w15 w16se w16cid w16 w16cex wp14">
   <w:endnote w:type="separator" w:id="-1">
     <w:p>
       <w:pPr>
@@ -9179,7 +9666,7 @@
 </file>
 
 <file path=word/footer1.xml><?xml version="1.0" encoding="utf-8"?>
-<w:ftr xmlns:wpc="http://schemas.microsoft.com/office/word/2010/wordprocessingCanvas" xmlns:mc="http://schemas.openxmlformats.org/markup-compatibility/2006" xmlns:o="urn:schemas-microsoft-com:office:office" xmlns:r="http://schemas.openxmlformats.org/officeDocument/2006/relationships" xmlns:m="http://schemas.openxmlformats.org/officeDocument/2006/math" xmlns:v="urn:schemas-microsoft-com:vml" xmlns:wp14="http://schemas.microsoft.com/office/word/2010/wordprocessingDrawing" xmlns:wp="http://schemas.openxmlformats.org/drawingml/2006/wordprocessingDrawing" xmlns:w10="urn:schemas-microsoft-com:office:word" xmlns:w="http://schemas.openxmlformats.org/wordprocessingml/2006/main" xmlns:w14="http://schemas.microsoft.com/office/word/2010/wordml" xmlns:w15="http://schemas.microsoft.com/office/word/2012/wordml" xmlns:wpg="http://schemas.microsoft.com/office/word/2010/wordprocessingGroup" xmlns:wpi="http://schemas.microsoft.com/office/word/2010/wordprocessingInk" xmlns:wne="http://schemas.microsoft.com/office/word/2006/wordml" xmlns:wps="http://schemas.microsoft.com/office/word/2010/wordprocessingShape" mc:Ignorable="w14 w15 wp14">
+<w:ftr xmlns:wpc="http://schemas.microsoft.com/office/word/2010/wordprocessingCanvas" xmlns:cx="http://schemas.microsoft.com/office/drawing/2014/chartex" xmlns:cx1="http://schemas.microsoft.com/office/drawing/2015/9/8/chartex" xmlns:cx2="http://schemas.microsoft.com/office/drawing/2015/10/21/chartex" xmlns:cx3="http://schemas.microsoft.com/office/drawing/2016/5/9/chartex" xmlns:cx4="http://schemas.microsoft.com/office/drawing/2016/5/10/chartex" xmlns:cx5="http://schemas.microsoft.com/office/drawing/2016/5/11/chartex" xmlns:cx6="http://schemas.microsoft.com/office/drawing/2016/5/12/chartex" xmlns:cx7="http://schemas.microsoft.com/office/drawing/2016/5/13/chartex" xmlns:cx8="http://schemas.microsoft.com/office/drawing/2016/5/14/chartex" xmlns:mc="http://schemas.openxmlformats.org/markup-compatibility/2006" xmlns:aink="http://schemas.microsoft.com/office/drawing/2016/ink" xmlns:am3d="http://schemas.microsoft.com/office/drawing/2017/model3d" xmlns:o="urn:schemas-microsoft-com:office:office" xmlns:r="http://schemas.openxmlformats.org/officeDocument/2006/relationships" xmlns:m="http://schemas.openxmlformats.org/officeDocument/2006/math" xmlns:v="urn:schemas-microsoft-com:vml" xmlns:wp14="http://schemas.microsoft.com/office/word/2010/wordprocessingDrawing" xmlns:wp="http://schemas.openxmlformats.org/drawingml/2006/wordprocessingDrawing" xmlns:w10="urn:schemas-microsoft-com:office:word" xmlns:w="http://schemas.openxmlformats.org/wordprocessingml/2006/main" xmlns:w14="http://schemas.microsoft.com/office/word/2010/wordml" xmlns:w15="http://schemas.microsoft.com/office/word/2012/wordml" xmlns:w16cex="http://schemas.microsoft.com/office/word/2018/wordml/cex" xmlns:w16cid="http://schemas.microsoft.com/office/word/2016/wordml/cid" xmlns:w16="http://schemas.microsoft.com/office/word/2018/wordml" xmlns:w16se="http://schemas.microsoft.com/office/word/2015/wordml/symex" xmlns:wpg="http://schemas.microsoft.com/office/word/2010/wordprocessingGroup" xmlns:wpi="http://schemas.microsoft.com/office/word/2010/wordprocessingInk" xmlns:wne="http://schemas.microsoft.com/office/word/2006/wordml" xmlns:wps="http://schemas.microsoft.com/office/word/2010/wordprocessingShape" mc:Ignorable="w14 w15 w16se w16cid w16 w16cex wp14">
   <w:p>
     <w:pPr>
       <w:rPr>
@@ -9193,7 +9680,7 @@
 </file>
 
 <file path=word/footnotes.xml><?xml version="1.0" encoding="utf-8"?>
-<w:footnotes xmlns:wpc="http://schemas.microsoft.com/office/word/2010/wordprocessingCanvas" xmlns:mc="http://schemas.openxmlformats.org/markup-compatibility/2006" xmlns:o="urn:schemas-microsoft-com:office:office" xmlns:r="http://schemas.openxmlformats.org/officeDocument/2006/relationships" xmlns:m="http://schemas.openxmlformats.org/officeDocument/2006/math" xmlns:v="urn:schemas-microsoft-com:vml" xmlns:wp14="http://schemas.microsoft.com/office/word/2010/wordprocessingDrawing" xmlns:wp="http://schemas.openxmlformats.org/drawingml/2006/wordprocessingDrawing" xmlns:w10="urn:schemas-microsoft-com:office:word" xmlns:w="http://schemas.openxmlformats.org/wordprocessingml/2006/main" xmlns:w14="http://schemas.microsoft.com/office/word/2010/wordml" xmlns:w15="http://schemas.microsoft.com/office/word/2012/wordml" xmlns:wpg="http://schemas.microsoft.com/office/word/2010/wordprocessingGroup" xmlns:wpi="http://schemas.microsoft.com/office/word/2010/wordprocessingInk" xmlns:wne="http://schemas.microsoft.com/office/word/2006/wordml" xmlns:wps="http://schemas.microsoft.com/office/word/2010/wordprocessingShape" mc:Ignorable="w14 w15 wp14">
+<w:footnotes xmlns:wpc="http://schemas.microsoft.com/office/word/2010/wordprocessingCanvas" xmlns:cx="http://schemas.microsoft.com/office/drawing/2014/chartex" xmlns:cx1="http://schemas.microsoft.com/office/drawing/2015/9/8/chartex" xmlns:cx2="http://schemas.microsoft.com/office/drawing/2015/10/21/chartex" xmlns:cx3="http://schemas.microsoft.com/office/drawing/2016/5/9/chartex" xmlns:cx4="http://schemas.microsoft.com/office/drawing/2016/5/10/chartex" xmlns:cx5="http://schemas.microsoft.com/office/drawing/2016/5/11/chartex" xmlns:cx6="http://schemas.microsoft.com/office/drawing/2016/5/12/chartex" xmlns:cx7="http://schemas.microsoft.com/office/drawing/2016/5/13/chartex" xmlns:cx8="http://schemas.microsoft.com/office/drawing/2016/5/14/chartex" xmlns:mc="http://schemas.openxmlformats.org/markup-compatibility/2006" xmlns:aink="http://schemas.microsoft.com/office/drawing/2016/ink" xmlns:am3d="http://schemas.microsoft.com/office/drawing/2017/model3d" xmlns:o="urn:schemas-microsoft-com:office:office" xmlns:r="http://schemas.openxmlformats.org/officeDocument/2006/relationships" xmlns:m="http://schemas.openxmlformats.org/officeDocument/2006/math" xmlns:v="urn:schemas-microsoft-com:vml" xmlns:wp14="http://schemas.microsoft.com/office/word/2010/wordprocessingDrawing" xmlns:wp="http://schemas.openxmlformats.org/drawingml/2006/wordprocessingDrawing" xmlns:w10="urn:schemas-microsoft-com:office:word" xmlns:w="http://schemas.openxmlformats.org/wordprocessingml/2006/main" xmlns:w14="http://schemas.microsoft.com/office/word/2010/wordml" xmlns:w15="http://schemas.microsoft.com/office/word/2012/wordml" xmlns:w16cex="http://schemas.microsoft.com/office/word/2018/wordml/cex" xmlns:w16cid="http://schemas.microsoft.com/office/word/2016/wordml/cid" xmlns:w16="http://schemas.microsoft.com/office/word/2018/wordml" xmlns:w16se="http://schemas.microsoft.com/office/word/2015/wordml/symex" xmlns:wpg="http://schemas.microsoft.com/office/word/2010/wordprocessingGroup" xmlns:wpi="http://schemas.microsoft.com/office/word/2010/wordprocessingInk" xmlns:wne="http://schemas.microsoft.com/office/word/2006/wordml" xmlns:wps="http://schemas.microsoft.com/office/word/2010/wordprocessingShape" mc:Ignorable="w14 w15 w16se w16cid w16 w16cex wp14">
   <w:footnote w:type="separator" w:id="-1">
     <w:p>
       <w:pPr>
@@ -9218,7 +9705,7 @@
 </file>
 
 <file path=word/header1.xml><?xml version="1.0" encoding="utf-8"?>
-<w:hdr xmlns:wpc="http://schemas.microsoft.com/office/word/2010/wordprocessingCanvas" xmlns:mc="http://schemas.openxmlformats.org/markup-compatibility/2006" xmlns:o="urn:schemas-microsoft-com:office:office" xmlns:r="http://schemas.openxmlformats.org/officeDocument/2006/relationships" xmlns:m="http://schemas.openxmlformats.org/officeDocument/2006/math" xmlns:v="urn:schemas-microsoft-com:vml" xmlns:wp14="http://schemas.microsoft.com/office/word/2010/wordprocessingDrawing" xmlns:wp="http://schemas.openxmlformats.org/drawingml/2006/wordprocessingDrawing" xmlns:w10="urn:schemas-microsoft-com:office:word" xmlns:w="http://schemas.openxmlformats.org/wordprocessingml/2006/main" xmlns:w14="http://schemas.microsoft.com/office/word/2010/wordml" xmlns:w15="http://schemas.microsoft.com/office/word/2012/wordml" xmlns:wpg="http://schemas.microsoft.com/office/word/2010/wordprocessingGroup" xmlns:wpi="http://schemas.microsoft.com/office/word/2010/wordprocessingInk" xmlns:wne="http://schemas.microsoft.com/office/word/2006/wordml" xmlns:wps="http://schemas.microsoft.com/office/word/2010/wordprocessingShape" mc:Ignorable="w14 w15 wp14">
+<w:hdr xmlns:wpc="http://schemas.microsoft.com/office/word/2010/wordprocessingCanvas" xmlns:cx="http://schemas.microsoft.com/office/drawing/2014/chartex" xmlns:cx1="http://schemas.microsoft.com/office/drawing/2015/9/8/chartex" xmlns:cx2="http://schemas.microsoft.com/office/drawing/2015/10/21/chartex" xmlns:cx3="http://schemas.microsoft.com/office/drawing/2016/5/9/chartex" xmlns:cx4="http://schemas.microsoft.com/office/drawing/2016/5/10/chartex" xmlns:cx5="http://schemas.microsoft.com/office/drawing/2016/5/11/chartex" xmlns:cx6="http://schemas.microsoft.com/office/drawing/2016/5/12/chartex" xmlns:cx7="http://schemas.microsoft.com/office/drawing/2016/5/13/chartex" xmlns:cx8="http://schemas.microsoft.com/office/drawing/2016/5/14/chartex" xmlns:mc="http://schemas.openxmlformats.org/markup-compatibility/2006" xmlns:aink="http://schemas.microsoft.com/office/drawing/2016/ink" xmlns:am3d="http://schemas.microsoft.com/office/drawing/2017/model3d" xmlns:o="urn:schemas-microsoft-com:office:office" xmlns:r="http://schemas.openxmlformats.org/officeDocument/2006/relationships" xmlns:m="http://schemas.openxmlformats.org/officeDocument/2006/math" xmlns:v="urn:schemas-microsoft-com:vml" xmlns:wp14="http://schemas.microsoft.com/office/word/2010/wordprocessingDrawing" xmlns:wp="http://schemas.openxmlformats.org/drawingml/2006/wordprocessingDrawing" xmlns:w10="urn:schemas-microsoft-com:office:word" xmlns:w="http://schemas.openxmlformats.org/wordprocessingml/2006/main" xmlns:w14="http://schemas.microsoft.com/office/word/2010/wordml" xmlns:w15="http://schemas.microsoft.com/office/word/2012/wordml" xmlns:w16cex="http://schemas.microsoft.com/office/word/2018/wordml/cex" xmlns:w16cid="http://schemas.microsoft.com/office/word/2016/wordml/cid" xmlns:w16="http://schemas.microsoft.com/office/word/2018/wordml" xmlns:w16se="http://schemas.microsoft.com/office/word/2015/wordml/symex" xmlns:wpg="http://schemas.microsoft.com/office/word/2010/wordprocessingGroup" xmlns:wpi="http://schemas.microsoft.com/office/word/2010/wordprocessingInk" xmlns:wne="http://schemas.microsoft.com/office/word/2006/wordml" xmlns:wps="http://schemas.microsoft.com/office/word/2010/wordprocessingShape" mc:Ignorable="w14 w15 w16se w16cid w16 w16cex wp14">
   <w:p>
     <w:pPr>
       <w:spacing w:line="240" w:lineRule="auto"/>
@@ -9232,8 +9719,8 @@
 </file>
 
 <file path=word/numbering.xml><?xml version="1.0" encoding="utf-8"?>
-<w:numbering xmlns:wpc="http://schemas.microsoft.com/office/word/2010/wordprocessingCanvas" xmlns:mc="http://schemas.openxmlformats.org/markup-compatibility/2006" xmlns:o="urn:schemas-microsoft-com:office:office" xmlns:r="http://schemas.openxmlformats.org/officeDocument/2006/relationships" xmlns:m="http://schemas.openxmlformats.org/officeDocument/2006/math" xmlns:v="urn:schemas-microsoft-com:vml" xmlns:wp14="http://schemas.microsoft.com/office/word/2010/wordprocessingDrawing" xmlns:wp="http://schemas.openxmlformats.org/drawingml/2006/wordprocessingDrawing" xmlns:w10="urn:schemas-microsoft-com:office:word" xmlns:w="http://schemas.openxmlformats.org/wordprocessingml/2006/main" xmlns:w14="http://schemas.microsoft.com/office/word/2010/wordml" xmlns:w15="http://schemas.microsoft.com/office/word/2012/wordml" xmlns:wpg="http://schemas.microsoft.com/office/word/2010/wordprocessingGroup" xmlns:wpi="http://schemas.microsoft.com/office/word/2010/wordprocessingInk" xmlns:wne="http://schemas.microsoft.com/office/word/2006/wordml" xmlns:wps="http://schemas.microsoft.com/office/word/2010/wordprocessingShape" mc:Ignorable="w14 w15 wp14">
-  <w:abstractNum w:abstractNumId="0">
+<w:numbering xmlns:wpc="http://schemas.microsoft.com/office/word/2010/wordprocessingCanvas" xmlns:cx="http://schemas.microsoft.com/office/drawing/2014/chartex" xmlns:cx1="http://schemas.microsoft.com/office/drawing/2015/9/8/chartex" xmlns:cx2="http://schemas.microsoft.com/office/drawing/2015/10/21/chartex" xmlns:cx3="http://schemas.microsoft.com/office/drawing/2016/5/9/chartex" xmlns:cx4="http://schemas.microsoft.com/office/drawing/2016/5/10/chartex" xmlns:cx5="http://schemas.microsoft.com/office/drawing/2016/5/11/chartex" xmlns:cx6="http://schemas.microsoft.com/office/drawing/2016/5/12/chartex" xmlns:cx7="http://schemas.microsoft.com/office/drawing/2016/5/13/chartex" xmlns:cx8="http://schemas.microsoft.com/office/drawing/2016/5/14/chartex" xmlns:mc="http://schemas.openxmlformats.org/markup-compatibility/2006" xmlns:aink="http://schemas.microsoft.com/office/drawing/2016/ink" xmlns:am3d="http://schemas.microsoft.com/office/drawing/2017/model3d" xmlns:o="urn:schemas-microsoft-com:office:office" xmlns:r="http://schemas.openxmlformats.org/officeDocument/2006/relationships" xmlns:m="http://schemas.openxmlformats.org/officeDocument/2006/math" xmlns:v="urn:schemas-microsoft-com:vml" xmlns:wp14="http://schemas.microsoft.com/office/word/2010/wordprocessingDrawing" xmlns:wp="http://schemas.openxmlformats.org/drawingml/2006/wordprocessingDrawing" xmlns:w10="urn:schemas-microsoft-com:office:word" xmlns:w="http://schemas.openxmlformats.org/wordprocessingml/2006/main" xmlns:w14="http://schemas.microsoft.com/office/word/2010/wordml" xmlns:w15="http://schemas.microsoft.com/office/word/2012/wordml" xmlns:w16cex="http://schemas.microsoft.com/office/word/2018/wordml/cex" xmlns:w16cid="http://schemas.microsoft.com/office/word/2016/wordml/cid" xmlns:w16="http://schemas.microsoft.com/office/word/2018/wordml" xmlns:w16se="http://schemas.microsoft.com/office/word/2015/wordml/symex" xmlns:wpg="http://schemas.microsoft.com/office/word/2010/wordprocessingGroup" xmlns:wpi="http://schemas.microsoft.com/office/word/2010/wordprocessingInk" xmlns:wne="http://schemas.microsoft.com/office/word/2006/wordml" xmlns:wps="http://schemas.microsoft.com/office/word/2010/wordprocessingShape" mc:Ignorable="w14 w15 w16se w16cid w16 w16cex wp14">
+  <w:abstractNum w:abstractNumId="0" w15:restartNumberingAfterBreak="0">
     <w:nsid w:val="056E0F36"/>
     <w:multiLevelType w:val="multilevel"/>
     <w:tmpl w:val="E3061352"/>
@@ -9348,7 +9835,7 @@
       </w:rPr>
     </w:lvl>
   </w:abstractNum>
-  <w:abstractNum w:abstractNumId="1">
+  <w:abstractNum w:abstractNumId="1" w15:restartNumberingAfterBreak="0">
     <w:nsid w:val="0BE80495"/>
     <w:multiLevelType w:val="multilevel"/>
     <w:tmpl w:val="C5B66930"/>
@@ -9514,7 +10001,7 @@
       </w:rPr>
     </w:lvl>
   </w:abstractNum>
-  <w:abstractNum w:abstractNumId="2">
+  <w:abstractNum w:abstractNumId="2" w15:restartNumberingAfterBreak="0">
     <w:nsid w:val="0BFC7A8B"/>
     <w:multiLevelType w:val="multilevel"/>
     <w:tmpl w:val="C08C3242"/>
@@ -9674,7 +10161,7 @@
       </w:rPr>
     </w:lvl>
   </w:abstractNum>
-  <w:abstractNum w:abstractNumId="3">
+  <w:abstractNum w:abstractNumId="3" w15:restartNumberingAfterBreak="0">
     <w:nsid w:val="0D9C3E13"/>
     <w:multiLevelType w:val="multilevel"/>
     <w:tmpl w:val="FBB03CBC"/>
@@ -9840,7 +10327,7 @@
       </w:rPr>
     </w:lvl>
   </w:abstractNum>
-  <w:abstractNum w:abstractNumId="4">
+  <w:abstractNum w:abstractNumId="4" w15:restartNumberingAfterBreak="0">
     <w:nsid w:val="0DB63470"/>
     <w:multiLevelType w:val="multilevel"/>
     <w:tmpl w:val="C08C3242"/>
@@ -10000,7 +10487,7 @@
       </w:rPr>
     </w:lvl>
   </w:abstractNum>
-  <w:abstractNum w:abstractNumId="5">
+  <w:abstractNum w:abstractNumId="5" w15:restartNumberingAfterBreak="0">
     <w:nsid w:val="0DF23EC3"/>
     <w:multiLevelType w:val="hybridMultilevel"/>
     <w:tmpl w:val="A5F8B1F2"/>
@@ -10092,7 +10579,7 @@
       </w:pPr>
     </w:lvl>
   </w:abstractNum>
-  <w:abstractNum w:abstractNumId="6">
+  <w:abstractNum w:abstractNumId="6" w15:restartNumberingAfterBreak="0">
     <w:nsid w:val="124801B3"/>
     <w:multiLevelType w:val="multilevel"/>
     <w:tmpl w:val="C08C3242"/>
@@ -10252,7 +10739,7 @@
       </w:rPr>
     </w:lvl>
   </w:abstractNum>
-  <w:abstractNum w:abstractNumId="7">
+  <w:abstractNum w:abstractNumId="7" w15:restartNumberingAfterBreak="0">
     <w:nsid w:val="15E06D8E"/>
     <w:multiLevelType w:val="hybridMultilevel"/>
     <w:tmpl w:val="6E5AEBBC"/>
@@ -10341,7 +10828,7 @@
       </w:pPr>
     </w:lvl>
   </w:abstractNum>
-  <w:abstractNum w:abstractNumId="8">
+  <w:abstractNum w:abstractNumId="8" w15:restartNumberingAfterBreak="0">
     <w:nsid w:val="162A07E3"/>
     <w:multiLevelType w:val="multilevel"/>
     <w:tmpl w:val="C08C3242"/>
@@ -10501,7 +10988,7 @@
       </w:rPr>
     </w:lvl>
   </w:abstractNum>
-  <w:abstractNum w:abstractNumId="9">
+  <w:abstractNum w:abstractNumId="9" w15:restartNumberingAfterBreak="0">
     <w:nsid w:val="1A612099"/>
     <w:multiLevelType w:val="multilevel"/>
     <w:tmpl w:val="C08C3242"/>
@@ -10661,7 +11148,7 @@
       </w:rPr>
     </w:lvl>
   </w:abstractNum>
-  <w:abstractNum w:abstractNumId="10">
+  <w:abstractNum w:abstractNumId="10" w15:restartNumberingAfterBreak="0">
     <w:nsid w:val="1BC21088"/>
     <w:multiLevelType w:val="hybridMultilevel"/>
     <w:tmpl w:val="0E183238"/>
@@ -10756,7 +11243,7 @@
       </w:pPr>
     </w:lvl>
   </w:abstractNum>
-  <w:abstractNum w:abstractNumId="11">
+  <w:abstractNum w:abstractNumId="11" w15:restartNumberingAfterBreak="0">
     <w:nsid w:val="1F292356"/>
     <w:multiLevelType w:val="multilevel"/>
     <w:tmpl w:val="C08C3242"/>
@@ -10916,7 +11403,7 @@
       </w:rPr>
     </w:lvl>
   </w:abstractNum>
-  <w:abstractNum w:abstractNumId="12">
+  <w:abstractNum w:abstractNumId="12" w15:restartNumberingAfterBreak="0">
     <w:nsid w:val="300A2905"/>
     <w:multiLevelType w:val="multilevel"/>
     <w:tmpl w:val="B4A22DD6"/>
@@ -11082,7 +11569,7 @@
       </w:rPr>
     </w:lvl>
   </w:abstractNum>
-  <w:abstractNum w:abstractNumId="13">
+  <w:abstractNum w:abstractNumId="13" w15:restartNumberingAfterBreak="0">
     <w:nsid w:val="30C36E6C"/>
     <w:multiLevelType w:val="multilevel"/>
     <w:tmpl w:val="9940CB10"/>
@@ -11242,7 +11729,7 @@
       </w:rPr>
     </w:lvl>
   </w:abstractNum>
-  <w:abstractNum w:abstractNumId="14">
+  <w:abstractNum w:abstractNumId="14" w15:restartNumberingAfterBreak="0">
     <w:nsid w:val="31294052"/>
     <w:multiLevelType w:val="multilevel"/>
     <w:tmpl w:val="C08C3242"/>
@@ -11402,7 +11889,7 @@
       </w:rPr>
     </w:lvl>
   </w:abstractNum>
-  <w:abstractNum w:abstractNumId="15">
+  <w:abstractNum w:abstractNumId="15" w15:restartNumberingAfterBreak="0">
     <w:nsid w:val="34927075"/>
     <w:multiLevelType w:val="hybridMultilevel"/>
     <w:tmpl w:val="B420BBFA"/>
@@ -11491,7 +11978,7 @@
       </w:pPr>
     </w:lvl>
   </w:abstractNum>
-  <w:abstractNum w:abstractNumId="16">
+  <w:abstractNum w:abstractNumId="16" w15:restartNumberingAfterBreak="0">
     <w:nsid w:val="36FB0719"/>
     <w:multiLevelType w:val="multilevel"/>
     <w:tmpl w:val="C08C3242"/>
@@ -11651,7 +12138,7 @@
       </w:rPr>
     </w:lvl>
   </w:abstractNum>
-  <w:abstractNum w:abstractNumId="17">
+  <w:abstractNum w:abstractNumId="17" w15:restartNumberingAfterBreak="0">
     <w:nsid w:val="43E9012F"/>
     <w:multiLevelType w:val="multilevel"/>
     <w:tmpl w:val="E708CC00"/>
@@ -11818,7 +12305,7 @@
       </w:rPr>
     </w:lvl>
   </w:abstractNum>
-  <w:abstractNum w:abstractNumId="18">
+  <w:abstractNum w:abstractNumId="18" w15:restartNumberingAfterBreak="0">
     <w:nsid w:val="4B9029F8"/>
     <w:multiLevelType w:val="multilevel"/>
     <w:tmpl w:val="4E544170"/>
@@ -11973,7 +12460,7 @@
       </w:rPr>
     </w:lvl>
   </w:abstractNum>
-  <w:abstractNum w:abstractNumId="19">
+  <w:abstractNum w:abstractNumId="19" w15:restartNumberingAfterBreak="0">
     <w:nsid w:val="4FBF0D9C"/>
     <w:multiLevelType w:val="multilevel"/>
     <w:tmpl w:val="9940CB10"/>
@@ -12133,7 +12620,7 @@
       </w:rPr>
     </w:lvl>
   </w:abstractNum>
-  <w:abstractNum w:abstractNumId="20">
+  <w:abstractNum w:abstractNumId="20" w15:restartNumberingAfterBreak="0">
     <w:nsid w:val="52C33EB1"/>
     <w:multiLevelType w:val="multilevel"/>
     <w:tmpl w:val="C08C3242"/>
@@ -12293,7 +12780,7 @@
       </w:rPr>
     </w:lvl>
   </w:abstractNum>
-  <w:abstractNum w:abstractNumId="21">
+  <w:abstractNum w:abstractNumId="21" w15:restartNumberingAfterBreak="0">
     <w:nsid w:val="5BB9184D"/>
     <w:multiLevelType w:val="multilevel"/>
     <w:tmpl w:val="C08C3242"/>
@@ -12453,7 +12940,7 @@
       </w:rPr>
     </w:lvl>
   </w:abstractNum>
-  <w:abstractNum w:abstractNumId="22">
+  <w:abstractNum w:abstractNumId="22" w15:restartNumberingAfterBreak="0">
     <w:nsid w:val="62814CA6"/>
     <w:multiLevelType w:val="multilevel"/>
     <w:tmpl w:val="C08C3242"/>
@@ -12613,7 +13100,7 @@
       </w:rPr>
     </w:lvl>
   </w:abstractNum>
-  <w:abstractNum w:abstractNumId="23">
+  <w:abstractNum w:abstractNumId="23" w15:restartNumberingAfterBreak="0">
     <w:nsid w:val="640138FD"/>
     <w:multiLevelType w:val="hybridMultilevel"/>
     <w:tmpl w:val="2BCA2E5C"/>
@@ -12703,7 +13190,7 @@
       </w:pPr>
     </w:lvl>
   </w:abstractNum>
-  <w:abstractNum w:abstractNumId="24">
+  <w:abstractNum w:abstractNumId="24" w15:restartNumberingAfterBreak="0">
     <w:nsid w:val="6452786D"/>
     <w:multiLevelType w:val="multilevel"/>
     <w:tmpl w:val="C08C3242"/>
@@ -12863,7 +13350,7 @@
       </w:rPr>
     </w:lvl>
   </w:abstractNum>
-  <w:abstractNum w:abstractNumId="25">
+  <w:abstractNum w:abstractNumId="25" w15:restartNumberingAfterBreak="0">
     <w:nsid w:val="7D2A7801"/>
     <w:multiLevelType w:val="multilevel"/>
     <w:tmpl w:val="C08C3242"/>
@@ -13023,7 +13510,7 @@
       </w:rPr>
     </w:lvl>
   </w:abstractNum>
-  <w:abstractNum w:abstractNumId="26">
+  <w:abstractNum w:abstractNumId="26" w15:restartNumberingAfterBreak="0">
     <w:nsid w:val="7F425C4C"/>
     <w:multiLevelType w:val="multilevel"/>
     <w:tmpl w:val="C08C3242"/>
@@ -13268,7 +13755,7 @@
 </file>
 
 <file path=word/people.xml><?xml version="1.0" encoding="utf-8"?>
-<w15:people xmlns:wpc="http://schemas.microsoft.com/office/word/2010/wordprocessingCanvas" xmlns:mc="http://schemas.openxmlformats.org/markup-compatibility/2006" xmlns:o="urn:schemas-microsoft-com:office:office" xmlns:r="http://schemas.openxmlformats.org/officeDocument/2006/relationships" xmlns:m="http://schemas.openxmlformats.org/officeDocument/2006/math" xmlns:v="urn:schemas-microsoft-com:vml" xmlns:wp14="http://schemas.microsoft.com/office/word/2010/wordprocessingDrawing" xmlns:wp="http://schemas.openxmlformats.org/drawingml/2006/wordprocessingDrawing" xmlns:w10="urn:schemas-microsoft-com:office:word" xmlns:w="http://schemas.openxmlformats.org/wordprocessingml/2006/main" xmlns:w14="http://schemas.microsoft.com/office/word/2010/wordml" xmlns:w15="http://schemas.microsoft.com/office/word/2012/wordml" xmlns:wpg="http://schemas.microsoft.com/office/word/2010/wordprocessingGroup" xmlns:wpi="http://schemas.microsoft.com/office/word/2010/wordprocessingInk" xmlns:wne="http://schemas.microsoft.com/office/word/2006/wordml" xmlns:wps="http://schemas.microsoft.com/office/word/2010/wordprocessingShape" mc:Ignorable="w14 w15 wp14">
+<w15:people xmlns:wpc="http://schemas.microsoft.com/office/word/2010/wordprocessingCanvas" xmlns:cx="http://schemas.microsoft.com/office/drawing/2014/chartex" xmlns:cx1="http://schemas.microsoft.com/office/drawing/2015/9/8/chartex" xmlns:cx2="http://schemas.microsoft.com/office/drawing/2015/10/21/chartex" xmlns:cx3="http://schemas.microsoft.com/office/drawing/2016/5/9/chartex" xmlns:cx4="http://schemas.microsoft.com/office/drawing/2016/5/10/chartex" xmlns:cx5="http://schemas.microsoft.com/office/drawing/2016/5/11/chartex" xmlns:cx6="http://schemas.microsoft.com/office/drawing/2016/5/12/chartex" xmlns:cx7="http://schemas.microsoft.com/office/drawing/2016/5/13/chartex" xmlns:cx8="http://schemas.microsoft.com/office/drawing/2016/5/14/chartex" xmlns:mc="http://schemas.openxmlformats.org/markup-compatibility/2006" xmlns:aink="http://schemas.microsoft.com/office/drawing/2016/ink" xmlns:am3d="http://schemas.microsoft.com/office/drawing/2017/model3d" xmlns:o="urn:schemas-microsoft-com:office:office" xmlns:r="http://schemas.openxmlformats.org/officeDocument/2006/relationships" xmlns:m="http://schemas.openxmlformats.org/officeDocument/2006/math" xmlns:v="urn:schemas-microsoft-com:vml" xmlns:wp14="http://schemas.microsoft.com/office/word/2010/wordprocessingDrawing" xmlns:wp="http://schemas.openxmlformats.org/drawingml/2006/wordprocessingDrawing" xmlns:w10="urn:schemas-microsoft-com:office:word" xmlns:w="http://schemas.openxmlformats.org/wordprocessingml/2006/main" xmlns:w14="http://schemas.microsoft.com/office/word/2010/wordml" xmlns:w15="http://schemas.microsoft.com/office/word/2012/wordml" xmlns:w16cex="http://schemas.microsoft.com/office/word/2018/wordml/cex" xmlns:w16cid="http://schemas.microsoft.com/office/word/2016/wordml/cid" xmlns:w16="http://schemas.microsoft.com/office/word/2018/wordml" xmlns:w16se="http://schemas.microsoft.com/office/word/2015/wordml/symex" xmlns:wpg="http://schemas.microsoft.com/office/word/2010/wordprocessingGroup" xmlns:wpi="http://schemas.microsoft.com/office/word/2010/wordprocessingInk" xmlns:wne="http://schemas.microsoft.com/office/word/2006/wordml" xmlns:wps="http://schemas.microsoft.com/office/word/2010/wordprocessingShape" mc:Ignorable="w14 w15 w16se w16cid w16 w16cex wp14">
   <w15:person w15:author="Isabela Carolina Costa Barbosa">
     <w15:presenceInfo w15:providerId="Windows Live" w15:userId="d5296e9266187a06"/>
   </w15:person>
@@ -13276,7 +13763,7 @@
 </file>
 
 <file path=word/styles.xml><?xml version="1.0" encoding="utf-8"?>
-<w:styles xmlns:mc="http://schemas.openxmlformats.org/markup-compatibility/2006" xmlns:r="http://schemas.openxmlformats.org/officeDocument/2006/relationships" xmlns:w="http://schemas.openxmlformats.org/wordprocessingml/2006/main" xmlns:w14="http://schemas.microsoft.com/office/word/2010/wordml" xmlns:w15="http://schemas.microsoft.com/office/word/2012/wordml" mc:Ignorable="w14 w15">
+<w:styles xmlns:mc="http://schemas.openxmlformats.org/markup-compatibility/2006" xmlns:r="http://schemas.openxmlformats.org/officeDocument/2006/relationships" xmlns:w="http://schemas.openxmlformats.org/wordprocessingml/2006/main" xmlns:w14="http://schemas.microsoft.com/office/word/2010/wordml" xmlns:w15="http://schemas.microsoft.com/office/word/2012/wordml" xmlns:w16cex="http://schemas.microsoft.com/office/word/2018/wordml/cex" xmlns:w16cid="http://schemas.microsoft.com/office/word/2016/wordml/cid" xmlns:w16="http://schemas.microsoft.com/office/word/2018/wordml" xmlns:w16se="http://schemas.microsoft.com/office/word/2015/wordml/symex" mc:Ignorable="w14 w15 w16se w16cid w16 w16cex">
   <w:docDefaults>
     <w:rPrDefault>
       <w:rPr>
@@ -13292,7 +13779,7 @@
       </w:pPr>
     </w:pPrDefault>
   </w:docDefaults>
-  <w:latentStyles w:defLockedState="0" w:defUIPriority="99" w:defSemiHidden="0" w:defUnhideWhenUsed="0" w:defQFormat="0" w:count="371">
+  <w:latentStyles w:defLockedState="0" w:defUIPriority="99" w:defSemiHidden="0" w:defUnhideWhenUsed="0" w:defQFormat="0" w:count="376">
     <w:lsdException w:name="Normal" w:uiPriority="0" w:qFormat="1"/>
     <w:lsdException w:name="heading 1" w:uiPriority="9" w:qFormat="1"/>
     <w:lsdException w:name="heading 2" w:semiHidden="1" w:uiPriority="9" w:unhideWhenUsed="1" w:qFormat="1"/>
@@ -13398,7 +13885,6 @@
     <w:lsdException w:name="HTML Sample" w:semiHidden="1" w:unhideWhenUsed="1"/>
     <w:lsdException w:name="HTML Typewriter" w:semiHidden="1" w:unhideWhenUsed="1"/>
     <w:lsdException w:name="HTML Variable" w:semiHidden="1" w:unhideWhenUsed="1"/>
-    <w:lsdException w:name="Normal Table" w:semiHidden="1" w:unhideWhenUsed="1"/>
     <w:lsdException w:name="annotation subject" w:semiHidden="1" w:unhideWhenUsed="1"/>
     <w:lsdException w:name="No List" w:semiHidden="1" w:unhideWhenUsed="1"/>
     <w:lsdException w:name="Outline List 1" w:semiHidden="1" w:unhideWhenUsed="1"/>
@@ -13441,11 +13927,8 @@
     <w:lsdException w:name="Table Contemporary" w:semiHidden="1" w:unhideWhenUsed="1"/>
     <w:lsdException w:name="Table Elegant" w:semiHidden="1" w:unhideWhenUsed="1"/>
     <w:lsdException w:name="Table Professional" w:semiHidden="1" w:unhideWhenUsed="1"/>
-    <w:lsdException w:name="Table Subtle 1" w:semiHidden="1" w:unhideWhenUsed="1"/>
     <w:lsdException w:name="Table Subtle 2" w:semiHidden="1" w:unhideWhenUsed="1"/>
     <w:lsdException w:name="Table Web 1" w:semiHidden="1" w:unhideWhenUsed="1"/>
-    <w:lsdException w:name="Table Web 2" w:semiHidden="1" w:unhideWhenUsed="1"/>
-    <w:lsdException w:name="Table Web 3" w:semiHidden="1" w:unhideWhenUsed="1"/>
     <w:lsdException w:name="Balloon Text" w:semiHidden="1" w:unhideWhenUsed="1"/>
     <w:lsdException w:name="Table Grid" w:uiPriority="39"/>
     <w:lsdException w:name="Table Theme" w:semiHidden="1" w:unhideWhenUsed="1"/>
@@ -13664,6 +14147,11 @@
     <w:lsdException w:name="List Table 5 Dark Accent 6" w:uiPriority="50"/>
     <w:lsdException w:name="List Table 6 Colorful Accent 6" w:uiPriority="51"/>
     <w:lsdException w:name="List Table 7 Colorful Accent 6" w:uiPriority="52"/>
+    <w:lsdException w:name="Mention" w:semiHidden="1" w:unhideWhenUsed="1"/>
+    <w:lsdException w:name="Smart Hyperlink" w:semiHidden="1" w:unhideWhenUsed="1"/>
+    <w:lsdException w:name="Hashtag" w:semiHidden="1" w:unhideWhenUsed="1"/>
+    <w:lsdException w:name="Unresolved Mention" w:semiHidden="1" w:unhideWhenUsed="1"/>
+    <w:lsdException w:name="Smart Link" w:semiHidden="1" w:unhideWhenUsed="1"/>
   </w:latentStyles>
   <w:style w:type="paragraph" w:default="1" w:styleId="Normal">
     <w:name w:val="Normal"/>
@@ -13849,9 +14337,7 @@
       <w:tblStyleRowBandSize w:val="1"/>
       <w:tblStyleColBandSize w:val="1"/>
       <w:tblCellMar>
-        <w:top w:w="0" w:type="dxa"/>
         <w:left w:w="70" w:type="dxa"/>
-        <w:bottom w:w="0" w:type="dxa"/>
         <w:right w:w="70" w:type="dxa"/>
       </w:tblCellMar>
     </w:tblPr>

</xml_diff>

<commit_message>
el-274: Finalizada automatização do colegio-evolucao-contrato-prestacao-servicos-educacionais.docx
</commit_message>
<xml_diff>
--- a/docassemble/docassemble/brcomeducalegal/data/templates/colegio-evolucao-contrato-prestacao-servicos-educacionais.docx
+++ b/docassemble/docassemble/brcomeducalegal/data/templates/colegio-evolucao-contrato-prestacao-servicos-educacionais.docx
@@ -1,6 +1,6 @@
 
 <file path=word/document.xml><?xml version="1.0" encoding="utf-8"?>
-<w:document xmlns:wpc="http://schemas.microsoft.com/office/word/2010/wordprocessingCanvas" xmlns:cx="http://schemas.microsoft.com/office/drawing/2014/chartex" xmlns:cx1="http://schemas.microsoft.com/office/drawing/2015/9/8/chartex" xmlns:cx2="http://schemas.microsoft.com/office/drawing/2015/10/21/chartex" xmlns:cx3="http://schemas.microsoft.com/office/drawing/2016/5/9/chartex" xmlns:cx4="http://schemas.microsoft.com/office/drawing/2016/5/10/chartex" xmlns:cx5="http://schemas.microsoft.com/office/drawing/2016/5/11/chartex" xmlns:cx6="http://schemas.microsoft.com/office/drawing/2016/5/12/chartex" xmlns:cx7="http://schemas.microsoft.com/office/drawing/2016/5/13/chartex" xmlns:cx8="http://schemas.microsoft.com/office/drawing/2016/5/14/chartex" xmlns:mc="http://schemas.openxmlformats.org/markup-compatibility/2006" xmlns:aink="http://schemas.microsoft.com/office/drawing/2016/ink" xmlns:am3d="http://schemas.microsoft.com/office/drawing/2017/model3d" xmlns:o="urn:schemas-microsoft-com:office:office" xmlns:r="http://schemas.openxmlformats.org/officeDocument/2006/relationships" xmlns:m="http://schemas.openxmlformats.org/officeDocument/2006/math" xmlns:v="urn:schemas-microsoft-com:vml" xmlns:wp14="http://schemas.microsoft.com/office/word/2010/wordprocessingDrawing" xmlns:wp="http://schemas.openxmlformats.org/drawingml/2006/wordprocessingDrawing" xmlns:w10="urn:schemas-microsoft-com:office:word" xmlns:w="http://schemas.openxmlformats.org/wordprocessingml/2006/main" xmlns:w14="http://schemas.microsoft.com/office/word/2010/wordml" xmlns:w15="http://schemas.microsoft.com/office/word/2012/wordml" xmlns:w16cex="http://schemas.microsoft.com/office/word/2018/wordml/cex" xmlns:w16cid="http://schemas.microsoft.com/office/word/2016/wordml/cid" xmlns:w16="http://schemas.microsoft.com/office/word/2018/wordml" xmlns:w16se="http://schemas.microsoft.com/office/word/2015/wordml/symex" xmlns:wpg="http://schemas.microsoft.com/office/word/2010/wordprocessingGroup" xmlns:wpi="http://schemas.microsoft.com/office/word/2010/wordprocessingInk" xmlns:wne="http://schemas.microsoft.com/office/word/2006/wordml" xmlns:wps="http://schemas.microsoft.com/office/word/2010/wordprocessingShape" mc:Ignorable="w14 w15 w16se w16cid w16 w16cex wp14">
+<w:document xmlns:wpc="http://schemas.microsoft.com/office/word/2010/wordprocessingCanvas" xmlns:mc="http://schemas.openxmlformats.org/markup-compatibility/2006" xmlns:o="urn:schemas-microsoft-com:office:office" xmlns:r="http://schemas.openxmlformats.org/officeDocument/2006/relationships" xmlns:m="http://schemas.openxmlformats.org/officeDocument/2006/math" xmlns:v="urn:schemas-microsoft-com:vml" xmlns:wp14="http://schemas.microsoft.com/office/word/2010/wordprocessingDrawing" xmlns:wp="http://schemas.openxmlformats.org/drawingml/2006/wordprocessingDrawing" xmlns:w10="urn:schemas-microsoft-com:office:word" xmlns:w="http://schemas.openxmlformats.org/wordprocessingml/2006/main" xmlns:w14="http://schemas.microsoft.com/office/word/2010/wordml" xmlns:w15="http://schemas.microsoft.com/office/word/2012/wordml" xmlns:wpg="http://schemas.microsoft.com/office/word/2010/wordprocessingGroup" xmlns:wpi="http://schemas.microsoft.com/office/word/2010/wordprocessingInk" xmlns:wne="http://schemas.microsoft.com/office/word/2006/wordml" xmlns:wps="http://schemas.microsoft.com/office/word/2010/wordprocessingShape" mc:Ignorable="w14 w15 wp14">
   <w:body>
     <w:p>
       <w:pPr>
@@ -595,7 +595,6 @@
         </w:rPr>
         <w:t xml:space="preserve"> </w:t>
       </w:r>
-      <w:proofErr w:type="gramStart"/>
       <w:r>
         <w:rPr>
           <w:rFonts w:asciiTheme="majorHAnsi" w:eastAsia="Calibri" w:hAnsiTheme="majorHAnsi" w:cstheme="majorHAnsi"/>
@@ -604,9 +603,85 @@
           <w:highlight w:val="yellow"/>
           <w:lang w:val="en-US"/>
         </w:rPr>
-        <w:t>{{ item.name</w:t>
-      </w:r>
-      <w:proofErr w:type="gramEnd"/>
+        <w:t>{{ item.name.text  | upper }}</w:t>
+      </w:r>
+    </w:p>
+    <w:p>
+      <w:pPr>
+        <w:spacing w:before="200" w:line="300" w:lineRule="auto"/>
+        <w:jc w:val="both"/>
+        <w:rPr>
+          <w:rFonts w:asciiTheme="majorHAnsi" w:eastAsia="Calibri" w:hAnsiTheme="majorHAnsi" w:cstheme="majorHAnsi"/>
+          <w:spacing w:val="2"/>
+          <w:kern w:val="144"/>
+          <w:lang w:val="en-US"/>
+        </w:rPr>
+      </w:pPr>
+      <w:r>
+        <w:rPr>
+          <w:rFonts w:asciiTheme="majorHAnsi" w:eastAsia="Calibri" w:hAnsiTheme="majorHAnsi" w:cstheme="majorHAnsi"/>
+          <w:b/>
+          <w:bCs/>
+          <w:spacing w:val="2"/>
+          <w:kern w:val="144"/>
+          <w:lang w:val="en-US"/>
+        </w:rPr>
+        <w:lastRenderedPageBreak/>
+        <w:t>SÉRIE</w:t>
+      </w:r>
+      <w:r>
+        <w:rPr>
+          <w:rFonts w:asciiTheme="majorHAnsi" w:eastAsia="Calibri" w:hAnsiTheme="majorHAnsi" w:cstheme="majorHAnsi"/>
+          <w:b/>
+          <w:bCs/>
+          <w:spacing w:val="2"/>
+          <w:kern w:val="144"/>
+          <w:lang w:val="en-US"/>
+        </w:rPr>
+        <w:t>/</w:t>
+      </w:r>
+      <w:r>
+        <w:rPr>
+          <w:rFonts w:asciiTheme="majorHAnsi" w:eastAsia="Calibri" w:hAnsiTheme="majorHAnsi" w:cstheme="majorHAnsi"/>
+          <w:b/>
+          <w:bCs/>
+          <w:spacing w:val="2"/>
+          <w:kern w:val="144"/>
+          <w:lang w:val="en-US"/>
+        </w:rPr>
+        <w:t xml:space="preserve"> </w:t>
+      </w:r>
+      <w:r>
+        <w:rPr>
+          <w:rFonts w:asciiTheme="majorHAnsi" w:eastAsia="Calibri" w:hAnsiTheme="majorHAnsi" w:cstheme="majorHAnsi"/>
+          <w:b/>
+          <w:bCs/>
+          <w:spacing w:val="2"/>
+          <w:kern w:val="144"/>
+          <w:lang w:val="en-US"/>
+        </w:rPr>
+        <w:t>NÍVEL</w:t>
+      </w:r>
+      <w:r>
+        <w:rPr>
+          <w:rFonts w:asciiTheme="majorHAnsi" w:eastAsia="Calibri" w:hAnsiTheme="majorHAnsi" w:cstheme="majorHAnsi"/>
+          <w:b/>
+          <w:bCs/>
+          <w:spacing w:val="2"/>
+          <w:kern w:val="144"/>
+          <w:lang w:val="en-US"/>
+        </w:rPr>
+        <w:t>:</w:t>
+      </w:r>
+      <w:r>
+        <w:rPr>
+          <w:rFonts w:asciiTheme="majorHAnsi" w:eastAsia="Calibri" w:hAnsiTheme="majorHAnsi" w:cstheme="majorHAnsi"/>
+          <w:spacing w:val="2"/>
+          <w:kern w:val="144"/>
+          <w:lang w:val="en-US"/>
+        </w:rPr>
+        <w:t xml:space="preserve"> </w:t>
+      </w:r>
       <w:r>
         <w:rPr>
           <w:rFonts w:asciiTheme="majorHAnsi" w:eastAsia="Calibri" w:hAnsiTheme="majorHAnsi" w:cstheme="majorHAnsi"/>
@@ -615,106 +690,7 @@
           <w:highlight w:val="yellow"/>
           <w:lang w:val="en-US"/>
         </w:rPr>
-        <w:t>.text  | upper }}</w:t>
-      </w:r>
-    </w:p>
-    <w:p>
-      <w:pPr>
-        <w:spacing w:before="200" w:line="300" w:lineRule="auto"/>
-        <w:jc w:val="both"/>
-        <w:rPr>
-          <w:rFonts w:asciiTheme="majorHAnsi" w:eastAsia="Calibri" w:hAnsiTheme="majorHAnsi" w:cstheme="majorHAnsi"/>
-          <w:spacing w:val="2"/>
-          <w:kern w:val="144"/>
-          <w:lang w:val="en-US"/>
-        </w:rPr>
-      </w:pPr>
-      <w:r>
-        <w:rPr>
-          <w:rFonts w:asciiTheme="majorHAnsi" w:eastAsia="Calibri" w:hAnsiTheme="majorHAnsi" w:cstheme="majorHAnsi"/>
-          <w:b/>
-          <w:bCs/>
-          <w:spacing w:val="2"/>
-          <w:kern w:val="144"/>
-          <w:lang w:val="en-US"/>
-        </w:rPr>
-        <w:lastRenderedPageBreak/>
-        <w:t>SÉRIE</w:t>
-      </w:r>
-      <w:r>
-        <w:rPr>
-          <w:rFonts w:asciiTheme="majorHAnsi" w:eastAsia="Calibri" w:hAnsiTheme="majorHAnsi" w:cstheme="majorHAnsi"/>
-          <w:b/>
-          <w:bCs/>
-          <w:spacing w:val="2"/>
-          <w:kern w:val="144"/>
-          <w:lang w:val="en-US"/>
-        </w:rPr>
-        <w:t>/</w:t>
-      </w:r>
-      <w:r>
-        <w:rPr>
-          <w:rFonts w:asciiTheme="majorHAnsi" w:eastAsia="Calibri" w:hAnsiTheme="majorHAnsi" w:cstheme="majorHAnsi"/>
-          <w:b/>
-          <w:bCs/>
-          <w:spacing w:val="2"/>
-          <w:kern w:val="144"/>
-          <w:lang w:val="en-US"/>
-        </w:rPr>
-        <w:t xml:space="preserve"> </w:t>
-      </w:r>
-      <w:r>
-        <w:rPr>
-          <w:rFonts w:asciiTheme="majorHAnsi" w:eastAsia="Calibri" w:hAnsiTheme="majorHAnsi" w:cstheme="majorHAnsi"/>
-          <w:b/>
-          <w:bCs/>
-          <w:spacing w:val="2"/>
-          <w:kern w:val="144"/>
-          <w:lang w:val="en-US"/>
-        </w:rPr>
-        <w:t>NÍVEL</w:t>
-      </w:r>
-      <w:r>
-        <w:rPr>
-          <w:rFonts w:asciiTheme="majorHAnsi" w:eastAsia="Calibri" w:hAnsiTheme="majorHAnsi" w:cstheme="majorHAnsi"/>
-          <w:b/>
-          <w:bCs/>
-          <w:spacing w:val="2"/>
-          <w:kern w:val="144"/>
-          <w:lang w:val="en-US"/>
-        </w:rPr>
-        <w:t>:</w:t>
-      </w:r>
-      <w:r>
-        <w:rPr>
-          <w:rFonts w:asciiTheme="majorHAnsi" w:eastAsia="Calibri" w:hAnsiTheme="majorHAnsi" w:cstheme="majorHAnsi"/>
-          <w:spacing w:val="2"/>
-          <w:kern w:val="144"/>
-          <w:lang w:val="en-US"/>
-        </w:rPr>
-        <w:t xml:space="preserve"> </w:t>
-      </w:r>
-      <w:proofErr w:type="gramStart"/>
-      <w:r>
-        <w:rPr>
-          <w:rFonts w:asciiTheme="majorHAnsi" w:eastAsia="Calibri" w:hAnsiTheme="majorHAnsi" w:cstheme="majorHAnsi"/>
-          <w:spacing w:val="2"/>
-          <w:kern w:val="144"/>
-          <w:highlight w:val="yellow"/>
-          <w:lang w:val="en-US"/>
-        </w:rPr>
-        <w:t>{{ item</w:t>
-      </w:r>
-      <w:proofErr w:type="gramEnd"/>
-      <w:r>
-        <w:rPr>
-          <w:rFonts w:asciiTheme="majorHAnsi" w:eastAsia="Calibri" w:hAnsiTheme="majorHAnsi" w:cstheme="majorHAnsi"/>
-          <w:spacing w:val="2"/>
-          <w:kern w:val="144"/>
-          <w:highlight w:val="yellow"/>
-          <w:lang w:val="en-US"/>
-        </w:rPr>
-        <w:t>.grade}}</w:t>
+        <w:t>{{ item.grade}}</w:t>
       </w:r>
     </w:p>
     <w:p>
@@ -2038,13 +2014,43 @@
         </w:rPr>
         <w:t>12 parcelas iguais e mensais, na forma prevista no parágrafo 2º desta cláusula, conforme o valor no quadro abaixo:</w:t>
       </w:r>
-      <w:r>
+    </w:p>
+    <w:p>
+      <w:pPr>
+        <w:spacing w:before="200" w:after="240" w:line="300" w:lineRule="auto"/>
+        <w:jc w:val="both"/>
         <w:rPr>
           <w:rFonts w:asciiTheme="majorHAnsi" w:eastAsia="Calibri" w:hAnsiTheme="majorHAnsi" w:cstheme="majorHAnsi"/>
           <w:spacing w:val="2"/>
           <w:kern w:val="144"/>
         </w:rPr>
-        <w:t xml:space="preserve"> </w:t>
+      </w:pPr>
+      <w:r>
+        <w:rPr>
+          <w:rFonts w:asciiTheme="majorHAnsi" w:eastAsia="Calibri" w:hAnsiTheme="majorHAnsi" w:cstheme="majorHAnsi"/>
+          <w:spacing w:val="2"/>
+          <w:kern w:val="144"/>
+          <w:highlight w:val="cyan"/>
+        </w:rPr>
+        <w:t>{%p if selected_school</w:t>
+      </w:r>
+      <w:r>
+        <w:rPr>
+          <w:rFonts w:asciiTheme="majorHAnsi" w:eastAsia="Calibri" w:hAnsiTheme="majorHAnsi" w:cstheme="majorHAnsi"/>
+          <w:spacing w:val="2"/>
+          <w:kern w:val="144"/>
+          <w:highlight w:val="cyan"/>
+        </w:rPr>
+        <w:t xml:space="preserve"> ==</w:t>
+      </w:r>
+      <w:r>
+        <w:rPr>
+          <w:rFonts w:asciiTheme="majorHAnsi" w:eastAsia="Calibri" w:hAnsiTheme="majorHAnsi" w:cstheme="majorHAnsi"/>
+          <w:spacing w:val="2"/>
+          <w:kern w:val="144"/>
+          <w:highlight w:val="cyan"/>
+        </w:rPr>
+        <w:t xml:space="preserve"> “Oliveira Centro de Educação Básica” %}</w:t>
       </w:r>
     </w:p>
     <w:tbl>
@@ -2574,7 +2580,6 @@
                 <w:lang w:val="en-US"/>
               </w:rPr>
             </w:pPr>
-            <w:commentRangeStart w:id="1"/>
             <w:r>
               <w:rPr>
                 <w:rFonts w:asciiTheme="majorHAnsi" w:eastAsia="Calibri" w:hAnsiTheme="majorHAnsi" w:cstheme="majorHAnsi"/>
@@ -2652,29 +2657,47 @@
               </w:rPr>
               <w:t>R$965,00</w:t>
             </w:r>
-            <w:commentRangeEnd w:id="1"/>
-            <w:r>
-              <w:rPr>
-                <w:rStyle w:val="Refdecomentrio"/>
-              </w:rPr>
-              <w:commentReference w:id="1"/>
-            </w:r>
           </w:p>
         </w:tc>
       </w:tr>
     </w:tbl>
     <w:p>
       <w:pPr>
-        <w:spacing w:before="200" w:line="300" w:lineRule="auto"/>
+        <w:spacing w:before="200" w:after="240" w:line="300" w:lineRule="auto"/>
         <w:jc w:val="both"/>
         <w:rPr>
-          <w:rFonts w:ascii="Calibri" w:eastAsia="Calibri" w:hAnsi="Calibri" w:cs="Calibri"/>
-          <w:spacing w:val="2"/>
-          <w:kern w:val="2"/>
-          <w:sz w:val="20"/>
-          <w:szCs w:val="20"/>
-        </w:rPr>
-      </w:pPr>
+          <w:rFonts w:asciiTheme="majorHAnsi" w:eastAsia="Calibri" w:hAnsiTheme="majorHAnsi" w:cstheme="majorHAnsi"/>
+          <w:spacing w:val="2"/>
+          <w:kern w:val="144"/>
+        </w:rPr>
+      </w:pPr>
+      <w:r>
+        <w:rPr>
+          <w:rFonts w:asciiTheme="majorHAnsi" w:eastAsia="Calibri" w:hAnsiTheme="majorHAnsi" w:cstheme="majorHAnsi"/>
+          <w:spacing w:val="2"/>
+          <w:kern w:val="144"/>
+          <w:highlight w:val="cyan"/>
+        </w:rPr>
+        <w:t>{%p elif selected_school == “</w:t>
+      </w:r>
+      <w:r>
+        <w:rPr>
+          <w:rFonts w:asciiTheme="majorHAnsi" w:eastAsia="Calibri" w:hAnsiTheme="majorHAnsi" w:cstheme="majorHAnsi"/>
+          <w:spacing w:val="2"/>
+          <w:kern w:val="144"/>
+          <w:highlight w:val="cyan"/>
+        </w:rPr>
+        <w:t>Evolução Centro Educacional</w:t>
+      </w:r>
+      <w:r>
+        <w:rPr>
+          <w:rFonts w:asciiTheme="majorHAnsi" w:eastAsia="Calibri" w:hAnsiTheme="majorHAnsi" w:cstheme="majorHAnsi"/>
+          <w:spacing w:val="2"/>
+          <w:kern w:val="144"/>
+          <w:highlight w:val="cyan"/>
+        </w:rPr>
+        <w:t>” %}</w:t>
+      </w:r>
     </w:p>
     <w:tbl>
       <w:tblPr>
@@ -2948,7 +2971,6 @@
                 <w:szCs w:val="20"/>
               </w:rPr>
             </w:pPr>
-            <w:commentRangeStart w:id="2"/>
             <w:r>
               <w:rPr>
                 <w:rFonts w:asciiTheme="majorHAnsi" w:eastAsia="Calibri" w:hAnsiTheme="majorHAnsi" w:cstheme="majorHAnsi"/>
@@ -3048,17 +3070,30 @@
               </w:rPr>
               <w:t>R$820,00</w:t>
             </w:r>
-            <w:commentRangeEnd w:id="2"/>
-            <w:r>
-              <w:rPr>
-                <w:rStyle w:val="Refdecomentrio"/>
-              </w:rPr>
-              <w:commentReference w:id="2"/>
-            </w:r>
           </w:p>
         </w:tc>
       </w:tr>
     </w:tbl>
+    <w:p>
+      <w:pPr>
+        <w:spacing w:before="200" w:after="240" w:line="300" w:lineRule="auto"/>
+        <w:jc w:val="both"/>
+        <w:rPr>
+          <w:rFonts w:asciiTheme="majorHAnsi" w:eastAsia="Calibri" w:hAnsiTheme="majorHAnsi" w:cstheme="majorHAnsi"/>
+          <w:spacing w:val="2"/>
+          <w:kern w:val="144"/>
+        </w:rPr>
+      </w:pPr>
+      <w:r>
+        <w:rPr>
+          <w:rFonts w:asciiTheme="majorHAnsi" w:eastAsia="Calibri" w:hAnsiTheme="majorHAnsi" w:cstheme="majorHAnsi"/>
+          <w:spacing w:val="2"/>
+          <w:kern w:val="144"/>
+          <w:highlight w:val="cyan"/>
+        </w:rPr>
+        <w:t>{%p endif %}</w:t>
+      </w:r>
+    </w:p>
     <w:p>
       <w:pPr>
         <w:numPr>
@@ -3142,6 +3177,7 @@
           <w:spacing w:val="2"/>
           <w:kern w:val="2"/>
         </w:rPr>
+        <w:lastRenderedPageBreak/>
         <w:t xml:space="preserve">Em caso de discussão administrativa ou judicial, no todo ou em parte, sobre os valores, condições e determinações constantes deste instrumento, </w:t>
       </w:r>
       <w:r>
@@ -3181,7 +3217,6 @@
           <w:spacing w:val="2"/>
           <w:kern w:val="2"/>
         </w:rPr>
-        <w:lastRenderedPageBreak/>
         <w:t>A anuidade supracitada foi calculada respeitando o que determina o § 4º do art. 1º da Lei nº 9.870/99, e demais legislação vigente que regula a matéria e toda legislação afim.</w:t>
       </w:r>
     </w:p>
@@ -3527,6 +3562,7 @@
           <w:rFonts w:asciiTheme="majorHAnsi" w:eastAsia="Calibri" w:hAnsiTheme="majorHAnsi" w:cstheme="majorHAnsi"/>
           <w:spacing w:val="2"/>
           <w:kern w:val="144"/>
+          <w:highlight w:val="cyan"/>
           <w:lang w:val="en-US"/>
         </w:rPr>
         <w:t>{%p if method_payment == “à vista” %}</w:t>
@@ -3685,25 +3721,7 @@
                 <w:spacing w:val="2"/>
                 <w:lang w:val="en-US"/>
               </w:rPr>
-              <w:t xml:space="preserve">R$ </w:t>
-            </w:r>
-            <w:proofErr w:type="gramStart"/>
-            <w:r>
-              <w:rPr>
-                <w:rFonts w:asciiTheme="majorHAnsi" w:hAnsiTheme="majorHAnsi" w:cstheme="majorHAnsi"/>
-                <w:spacing w:val="2"/>
-                <w:lang w:val="en-US"/>
-              </w:rPr>
-              <w:t>{{ “</w:t>
-            </w:r>
-            <w:proofErr w:type="gramEnd"/>
-            <w:r>
-              <w:rPr>
-                <w:rFonts w:asciiTheme="majorHAnsi" w:hAnsiTheme="majorHAnsi" w:cstheme="majorHAnsi"/>
-                <w:spacing w:val="2"/>
-                <w:lang w:val="en-US"/>
-              </w:rPr>
-              <w:t>%.2f”|format(annu</w:t>
+              <w:t>R$ {{ “%.2f”|format(annu</w:t>
             </w:r>
             <w:r>
               <w:rPr>
@@ -3735,6 +3753,7 @@
           <w:rFonts w:asciiTheme="majorHAnsi" w:eastAsia="Calibri" w:hAnsiTheme="majorHAnsi" w:cstheme="majorHAnsi"/>
           <w:spacing w:val="2"/>
           <w:kern w:val="144"/>
+          <w:highlight w:val="cyan"/>
           <w:lang w:val="en-US"/>
         </w:rPr>
         <w:t>{%p else %}</w:t>
@@ -3758,6 +3777,7 @@
           <w:rFonts w:asciiTheme="majorHAnsi" w:eastAsia="Calibri" w:hAnsiTheme="majorHAnsi" w:cstheme="majorHAnsi"/>
           <w:spacing w:val="2"/>
           <w:kern w:val="2"/>
+          <w:highlight w:val="cyan"/>
           <w:lang w:val="en-US"/>
         </w:rPr>
         <w:t>{%p if has_input_value %}</w:t>
@@ -3816,6 +3836,7 @@
                 <w:b/>
                 <w:spacing w:val="2"/>
               </w:rPr>
+              <w:lastRenderedPageBreak/>
               <w:t>Parcela de</w:t>
             </w:r>
             <w:r>
@@ -3832,41 +3853,50 @@
                 <w:b/>
                 <w:spacing w:val="2"/>
               </w:rPr>
-              <w:t>Entrada (</w:t>
+              <w:t>Entrada</w:t>
             </w:r>
             <w:r>
               <w:rPr>
                 <w:rFonts w:asciiTheme="majorHAnsi" w:hAnsiTheme="majorHAnsi" w:cstheme="majorHAnsi"/>
                 <w:b/>
                 <w:spacing w:val="2"/>
-                <w:highlight w:val="yellow"/>
-              </w:rPr>
-              <w:t xml:space="preserve">em </w:t>
+                <w:highlight w:val="cyan"/>
+              </w:rPr>
+              <w:t>{% if quantity_input_installments &gt; 1 %}</w:t>
             </w:r>
-            <w:commentRangeStart w:id="3"/>
             <w:r>
               <w:rPr>
                 <w:rFonts w:asciiTheme="majorHAnsi" w:hAnsiTheme="majorHAnsi" w:cstheme="majorHAnsi"/>
                 <w:b/>
                 <w:spacing w:val="2"/>
-                <w:highlight w:val="yellow"/>
-              </w:rPr>
-              <w:t>prestações</w:t>
-            </w:r>
-            <w:commentRangeEnd w:id="3"/>
-            <w:r>
-              <w:rPr>
-                <w:rStyle w:val="Refdecomentrio"/>
-              </w:rPr>
-              <w:commentReference w:id="3"/>
+              </w:rPr>
+              <w:t xml:space="preserve"> (</w:t>
             </w:r>
             <w:r>
               <w:rPr>
                 <w:rFonts w:asciiTheme="majorHAnsi" w:hAnsiTheme="majorHAnsi" w:cstheme="majorHAnsi"/>
                 <w:b/>
                 <w:spacing w:val="2"/>
+                <w:highlight w:val="yellow"/>
+              </w:rPr>
+              <w:t>em prestações</w:t>
+            </w:r>
+            <w:r>
+              <w:rPr>
+                <w:rFonts w:asciiTheme="majorHAnsi" w:hAnsiTheme="majorHAnsi" w:cstheme="majorHAnsi"/>
+                <w:b/>
+                <w:spacing w:val="2"/>
               </w:rPr>
               <w:t>)</w:t>
+            </w:r>
+            <w:r>
+              <w:rPr>
+                <w:rFonts w:asciiTheme="majorHAnsi" w:hAnsiTheme="majorHAnsi" w:cstheme="majorHAnsi"/>
+                <w:b/>
+                <w:spacing w:val="2"/>
+                <w:highlight w:val="cyan"/>
+              </w:rPr>
+              <w:t>{% endif %}</w:t>
             </w:r>
           </w:p>
         </w:tc>
@@ -3928,25 +3958,27 @@
               <w:rPr>
                 <w:rFonts w:asciiTheme="majorHAnsi" w:hAnsiTheme="majorHAnsi" w:cstheme="majorHAnsi"/>
                 <w:spacing w:val="2"/>
+                <w:highlight w:val="cyan"/>
                 <w:lang w:val="en-US"/>
               </w:rPr>
-              <w:lastRenderedPageBreak/>
               <w:t xml:space="preserve">{%tr for item in </w:t>
             </w:r>
-            <w:bookmarkStart w:id="4" w:name="__DdeLink__390_691086254"/>
+            <w:bookmarkStart w:id="1" w:name="__DdeLink__390_691086254"/>
             <w:r>
               <w:rPr>
                 <w:rFonts w:asciiTheme="majorHAnsi" w:hAnsiTheme="majorHAnsi" w:cstheme="majorHAnsi"/>
                 <w:spacing w:val="2"/>
+                <w:highlight w:val="cyan"/>
                 <w:lang w:val="en-US"/>
               </w:rPr>
               <w:t>input_installments_data</w:t>
             </w:r>
-            <w:bookmarkEnd w:id="4"/>
+            <w:bookmarkEnd w:id="1"/>
             <w:r>
               <w:rPr>
                 <w:rFonts w:asciiTheme="majorHAnsi" w:hAnsiTheme="majorHAnsi" w:cstheme="majorHAnsi"/>
                 <w:spacing w:val="2"/>
+                <w:highlight w:val="cyan"/>
                 <w:lang w:val="en-US"/>
               </w:rPr>
               <w:t>%}</w:t>
@@ -3975,23 +4007,13 @@
                 <w:lang w:val="en-US"/>
               </w:rPr>
             </w:pPr>
-            <w:proofErr w:type="gramStart"/>
             <w:r>
               <w:rPr>
                 <w:rFonts w:asciiTheme="majorHAnsi" w:hAnsiTheme="majorHAnsi" w:cstheme="majorHAnsi"/>
                 <w:spacing w:val="2"/>
                 <w:lang w:val="en-US"/>
               </w:rPr>
-              <w:t>{{ format</w:t>
-            </w:r>
-            <w:proofErr w:type="gramEnd"/>
-            <w:r>
-              <w:rPr>
-                <w:rFonts w:asciiTheme="majorHAnsi" w:hAnsiTheme="majorHAnsi" w:cstheme="majorHAnsi"/>
-                <w:spacing w:val="2"/>
-                <w:lang w:val="en-US"/>
-              </w:rPr>
-              <w:t>_date(item.date, format='</w:t>
+              <w:t>{{ format_date(item.date, format='</w:t>
             </w:r>
             <w:r>
               <w:rPr>
@@ -4045,25 +4067,7 @@
                 <w:spacing w:val="2"/>
                 <w:lang w:val="en-US"/>
               </w:rPr>
-              <w:t xml:space="preserve">R$ </w:t>
-            </w:r>
-            <w:proofErr w:type="gramStart"/>
-            <w:r>
-              <w:rPr>
-                <w:rFonts w:asciiTheme="majorHAnsi" w:hAnsiTheme="majorHAnsi" w:cstheme="majorHAnsi"/>
-                <w:spacing w:val="2"/>
-                <w:lang w:val="en-US"/>
-              </w:rPr>
-              <w:t>{{ “</w:t>
-            </w:r>
-            <w:proofErr w:type="gramEnd"/>
-            <w:r>
-              <w:rPr>
-                <w:rFonts w:asciiTheme="majorHAnsi" w:hAnsiTheme="majorHAnsi" w:cstheme="majorHAnsi"/>
-                <w:spacing w:val="2"/>
-                <w:lang w:val="en-US"/>
-              </w:rPr>
-              <w:t>%.2f”|format(item.value) | replace(“.”,”,”) }}</w:t>
+              <w:t>R$ {{ “%.2f”|format(item.value) | replace(“.”,”,”) }}</w:t>
             </w:r>
           </w:p>
         </w:tc>
@@ -4094,6 +4098,7 @@
               <w:rPr>
                 <w:rFonts w:asciiTheme="majorHAnsi" w:hAnsiTheme="majorHAnsi" w:cstheme="majorHAnsi"/>
                 <w:spacing w:val="2"/>
+                <w:highlight w:val="cyan"/>
               </w:rPr>
               <w:t>{%tr endfor %}</w:t>
             </w:r>
@@ -4118,6 +4123,7 @@
           <w:rFonts w:asciiTheme="majorHAnsi" w:eastAsia="Calibri" w:hAnsiTheme="majorHAnsi" w:cstheme="majorHAnsi"/>
           <w:spacing w:val="2"/>
           <w:kern w:val="2"/>
+          <w:highlight w:val="cyan"/>
         </w:rPr>
         <w:t>{%p endif %}</w:t>
       </w:r>
@@ -4243,32 +4249,27 @@
               <w:rPr>
                 <w:rFonts w:asciiTheme="majorHAnsi" w:hAnsiTheme="majorHAnsi" w:cstheme="majorHAnsi"/>
                 <w:spacing w:val="2"/>
+                <w:highlight w:val="cyan"/>
                 <w:lang w:val="en-US"/>
               </w:rPr>
               <w:t xml:space="preserve">{%tr for item in </w:t>
             </w:r>
-            <w:bookmarkStart w:id="5" w:name="__DdeLink__393_691086254"/>
+            <w:bookmarkStart w:id="2" w:name="__DdeLink__393_691086254"/>
             <w:r>
               <w:rPr>
                 <w:rFonts w:asciiTheme="majorHAnsi" w:hAnsiTheme="majorHAnsi" w:cstheme="majorHAnsi"/>
                 <w:spacing w:val="2"/>
+                <w:highlight w:val="cyan"/>
                 <w:lang w:val="en-US"/>
               </w:rPr>
-              <w:t>other_i</w:t>
+              <w:t>other_installments_data</w:t>
             </w:r>
+            <w:bookmarkEnd w:id="2"/>
             <w:r>
               <w:rPr>
                 <w:rFonts w:asciiTheme="majorHAnsi" w:hAnsiTheme="majorHAnsi" w:cstheme="majorHAnsi"/>
                 <w:spacing w:val="2"/>
-                <w:lang w:val="en-US"/>
-              </w:rPr>
-              <w:t>nstallments_data</w:t>
-            </w:r>
-            <w:bookmarkEnd w:id="5"/>
-            <w:r>
-              <w:rPr>
-                <w:rFonts w:asciiTheme="majorHAnsi" w:hAnsiTheme="majorHAnsi" w:cstheme="majorHAnsi"/>
-                <w:spacing w:val="2"/>
+                <w:highlight w:val="cyan"/>
                 <w:lang w:val="en-US"/>
               </w:rPr>
               <w:t xml:space="preserve"> %}</w:t>
@@ -4297,23 +4298,13 @@
                 <w:lang w:val="en-US"/>
               </w:rPr>
             </w:pPr>
-            <w:proofErr w:type="gramStart"/>
             <w:r>
               <w:rPr>
                 <w:rFonts w:asciiTheme="majorHAnsi" w:hAnsiTheme="majorHAnsi" w:cstheme="majorHAnsi"/>
                 <w:spacing w:val="2"/>
                 <w:lang w:val="en-US"/>
               </w:rPr>
-              <w:t>{{ format</w:t>
-            </w:r>
-            <w:proofErr w:type="gramEnd"/>
-            <w:r>
-              <w:rPr>
-                <w:rFonts w:asciiTheme="majorHAnsi" w:hAnsiTheme="majorHAnsi" w:cstheme="majorHAnsi"/>
-                <w:spacing w:val="2"/>
-                <w:lang w:val="en-US"/>
-              </w:rPr>
-              <w:t>_date(item.date, format='</w:t>
+              <w:t>{{ format_date(item.date, format='</w:t>
             </w:r>
             <w:r>
               <w:rPr>
@@ -4367,25 +4358,7 @@
                 <w:spacing w:val="2"/>
                 <w:lang w:val="en-US"/>
               </w:rPr>
-              <w:t xml:space="preserve">R$ </w:t>
-            </w:r>
-            <w:proofErr w:type="gramStart"/>
-            <w:r>
-              <w:rPr>
-                <w:rFonts w:asciiTheme="majorHAnsi" w:hAnsiTheme="majorHAnsi" w:cstheme="majorHAnsi"/>
-                <w:spacing w:val="2"/>
-                <w:lang w:val="en-US"/>
-              </w:rPr>
-              <w:t>{{ “</w:t>
-            </w:r>
-            <w:proofErr w:type="gramEnd"/>
-            <w:r>
-              <w:rPr>
-                <w:rFonts w:asciiTheme="majorHAnsi" w:hAnsiTheme="majorHAnsi" w:cstheme="majorHAnsi"/>
-                <w:spacing w:val="2"/>
-                <w:lang w:val="en-US"/>
-              </w:rPr>
-              <w:t>%.2f”|format(item.value) | replace(“.”,”,”) }}</w:t>
+              <w:t>R$ {{ “%.2f”|format(item.value) | replace(“.”,”,”) }}</w:t>
             </w:r>
           </w:p>
         </w:tc>
@@ -4417,6 +4390,7 @@
               <w:rPr>
                 <w:rFonts w:asciiTheme="majorHAnsi" w:hAnsiTheme="majorHAnsi" w:cstheme="majorHAnsi"/>
                 <w:spacing w:val="2"/>
+                <w:highlight w:val="cyan"/>
               </w:rPr>
               <w:t>{%tr endfor %}</w:t>
             </w:r>
@@ -4441,6 +4415,7 @@
           <w:rFonts w:asciiTheme="majorHAnsi" w:eastAsia="Calibri" w:hAnsiTheme="majorHAnsi" w:cstheme="majorHAnsi"/>
           <w:spacing w:val="2"/>
           <w:kern w:val="2"/>
+          <w:highlight w:val="cyan"/>
         </w:rPr>
         <w:t>{%p endif %}</w:t>
       </w:r>
@@ -4457,7 +4432,6 @@
           <w:kern w:val="2"/>
         </w:rPr>
       </w:pPr>
-      <w:commentRangeStart w:id="6"/>
       <w:r>
         <w:rPr>
           <w:rFonts w:asciiTheme="majorHAnsi" w:eastAsia="Calibri" w:hAnsiTheme="majorHAnsi" w:cstheme="majorHAnsi"/>
@@ -4502,13 +4476,6 @@
           <w:highlight w:val="cyan"/>
         </w:rPr>
         <w:t xml:space="preserve"> %}</w:t>
-      </w:r>
-      <w:commentRangeEnd w:id="6"/>
-      <w:r>
-        <w:rPr>
-          <w:rStyle w:val="Refdecomentrio"/>
-        </w:rPr>
-        <w:commentReference w:id="6"/>
       </w:r>
     </w:p>
     <w:p>
@@ -4558,38 +4525,99 @@
         </w:rPr>
         <w:t xml:space="preserve"> hipótese em que a Parcela de Entrada e as demais Parcelas Mensais terão o valor líquido de </w:t>
       </w:r>
-      <w:commentRangeStart w:id="7"/>
-      <w:r>
-        <w:rPr>
-          <w:rFonts w:ascii="Calibri" w:eastAsia="Calibri" w:hAnsi="Calibri" w:cs="Calibri"/>
-          <w:spacing w:val="2"/>
-          <w:kern w:val="2"/>
-        </w:rPr>
-        <w:t>{</w:t>
-      </w:r>
-      <w:r>
-        <w:rPr>
-          <w:rFonts w:ascii="Calibri" w:eastAsia="Calibri" w:hAnsi="Calibri" w:cs="Calibri"/>
-          <w:spacing w:val="2"/>
-          <w:kern w:val="2"/>
+      <w:r>
+        <w:rPr>
+          <w:rFonts w:asciiTheme="majorHAnsi" w:hAnsiTheme="majorHAnsi" w:cstheme="majorHAnsi"/>
+          <w:spacing w:val="2"/>
           <w:highlight w:val="yellow"/>
         </w:rPr>
-        <w:t>R$</w:t>
-      </w:r>
-      <w:r>
-        <w:rPr>
-          <w:rFonts w:ascii="Calibri" w:eastAsia="Calibri" w:hAnsi="Calibri" w:cs="Calibri"/>
-          <w:spacing w:val="2"/>
-          <w:kern w:val="2"/>
-        </w:rPr>
-        <w:t>}.</w:t>
-      </w:r>
-      <w:commentRangeEnd w:id="7"/>
-      <w:r>
-        <w:rPr>
-          <w:rStyle w:val="Refdecomentrio"/>
-        </w:rPr>
-        <w:commentReference w:id="7"/>
+        <w:t>R$ {{ “%.2f”|format(</w:t>
+      </w:r>
+      <w:r>
+        <w:rPr>
+          <w:rFonts w:ascii="Calibri" w:eastAsia="Calibri" w:hAnsi="Calibri" w:cs="Calibri"/>
+          <w:spacing w:val="2"/>
+          <w:kern w:val="2"/>
+          <w:highlight w:val="yellow"/>
+        </w:rPr>
+        <w:t>net_installments</w:t>
+      </w:r>
+      <w:r>
+        <w:rPr>
+          <w:rFonts w:asciiTheme="majorHAnsi" w:hAnsiTheme="majorHAnsi" w:cstheme="majorHAnsi"/>
+          <w:spacing w:val="2"/>
+          <w:highlight w:val="yellow"/>
+        </w:rPr>
+        <w:t>_value</w:t>
+      </w:r>
+      <w:bookmarkStart w:id="3" w:name="_GoBack"/>
+      <w:bookmarkEnd w:id="3"/>
+      <w:r>
+        <w:rPr>
+          <w:rFonts w:asciiTheme="majorHAnsi" w:hAnsiTheme="majorHAnsi" w:cstheme="majorHAnsi"/>
+          <w:spacing w:val="2"/>
+          <w:highlight w:val="yellow"/>
+        </w:rPr>
+        <w:t>) | replace(“.”,”,”) }}</w:t>
+      </w:r>
+      <w:r>
+        <w:rPr>
+          <w:rFonts w:asciiTheme="majorHAnsi" w:hAnsiTheme="majorHAnsi" w:cstheme="majorHAnsi"/>
+          <w:spacing w:val="2"/>
+          <w:highlight w:val="yellow"/>
+        </w:rPr>
+        <w:t xml:space="preserve"> </w:t>
+      </w:r>
+      <w:r>
+        <w:rPr>
+          <w:rFonts w:asciiTheme="majorHAnsi" w:hAnsiTheme="majorHAnsi" w:cstheme="majorHAnsi"/>
+          <w:spacing w:val="2"/>
+          <w:highlight w:val="yellow"/>
+        </w:rPr>
+        <w:t>(</w:t>
+      </w:r>
+      <w:r>
+        <w:rPr>
+          <w:rFonts w:asciiTheme="majorHAnsi" w:hAnsiTheme="majorHAnsi" w:cstheme="majorHAnsi"/>
+          <w:spacing w:val="2"/>
+          <w:highlight w:val="yellow"/>
+        </w:rPr>
+        <w:t xml:space="preserve"> </w:t>
+      </w:r>
+      <w:r>
+        <w:rPr>
+          <w:rFonts w:asciiTheme="majorHAnsi" w:hAnsiTheme="majorHAnsi" w:cstheme="majorHAnsi"/>
+          <w:spacing w:val="2"/>
+          <w:highlight w:val="yellow"/>
+        </w:rPr>
+        <w:t xml:space="preserve">{{ </w:t>
+      </w:r>
+      <w:r>
+        <w:rPr>
+          <w:rFonts w:asciiTheme="majorHAnsi" w:hAnsiTheme="majorHAnsi" w:cstheme="majorHAnsi"/>
+          <w:spacing w:val="2"/>
+          <w:highlight w:val="yellow"/>
+        </w:rPr>
+        <w:t>net_installments_value_words</w:t>
+      </w:r>
+      <w:r>
+        <w:rPr>
+          <w:rFonts w:asciiTheme="majorHAnsi" w:hAnsiTheme="majorHAnsi" w:cstheme="majorHAnsi"/>
+          <w:spacing w:val="2"/>
+          <w:highlight w:val="yellow"/>
+        </w:rPr>
+        <w:t xml:space="preserve"> }}</w:t>
+      </w:r>
+      <w:r>
+        <w:rPr>
+          <w:rFonts w:asciiTheme="majorHAnsi" w:hAnsiTheme="majorHAnsi" w:cstheme="majorHAnsi"/>
+          <w:spacing w:val="2"/>
+          <w:highlight w:val="yellow"/>
+        </w:rPr>
+        <w:t>).</w:t>
+      </w:r>
+      <w:r>
+        <w:t xml:space="preserve"> </w:t>
       </w:r>
     </w:p>
     <w:p>
@@ -4763,6 +4791,7 @@
           <w:spacing w:val="2"/>
           <w:kern w:val="2"/>
         </w:rPr>
+        <w:lastRenderedPageBreak/>
         <w:t xml:space="preserve">Não estão incluídos no preço fixado da anuidade de que trata a Cláusula </w:t>
       </w:r>
       <w:r>
@@ -4811,16 +4840,7 @@
           <w:spacing w:val="2"/>
           <w:kern w:val="2"/>
         </w:rPr>
-        <w:t xml:space="preserve">, tais como </w:t>
-      </w:r>
-      <w:r>
-        <w:rPr>
-          <w:rFonts w:ascii="Calibri" w:eastAsia="Calibri" w:hAnsi="Calibri" w:cs="Calibri"/>
-          <w:spacing w:val="2"/>
-          <w:kern w:val="2"/>
-        </w:rPr>
-        <w:lastRenderedPageBreak/>
-        <w:t>uniforme, merenda, material didático de uso individual e obrigatório, fornecimento de 2ª via de documentos escolares e outros assemelhados.</w:t>
+        <w:t>, tais como uniforme, merenda, material didático de uso individual e obrigatório, fornecimento de 2ª via de documentos escolares e outros assemelhados.</w:t>
       </w:r>
     </w:p>
     <w:p>
@@ -5250,6 +5270,7 @@
           <w:spacing w:val="2"/>
           <w:kern w:val="2"/>
         </w:rPr>
+        <w:lastRenderedPageBreak/>
         <w:t>Para o alcance dos objetivos almejados na proposta pedagógica da CONTRATADA,  CONTRATANTE se compromete em adquirir os itens explicitados na lista de material individual do aluno.</w:t>
       </w:r>
     </w:p>
@@ -5300,7 +5321,6 @@
           <w:spacing w:val="2"/>
           <w:kern w:val="2"/>
         </w:rPr>
-        <w:lastRenderedPageBreak/>
         <w:t>A</w:t>
       </w:r>
       <w:r>
@@ -5574,25 +5594,7 @@
           <w:spacing w:val="2"/>
           <w:kern w:val="2"/>
         </w:rPr>
-        <w:t xml:space="preserve">de comparecer no dia pré-determinado, justificar e requerer a 2ª chamada no prazo de até 24 horas antes da realização </w:t>
-      </w:r>
-      <w:proofErr w:type="gramStart"/>
-      <w:r>
-        <w:rPr>
-          <w:rFonts w:ascii="Calibri" w:eastAsia="Calibri" w:hAnsi="Calibri" w:cs="Calibri"/>
-          <w:spacing w:val="2"/>
-          <w:kern w:val="2"/>
-        </w:rPr>
-        <w:t>da mesma</w:t>
-      </w:r>
-      <w:proofErr w:type="gramEnd"/>
-      <w:r>
-        <w:rPr>
-          <w:rFonts w:ascii="Calibri" w:eastAsia="Calibri" w:hAnsi="Calibri" w:cs="Calibri"/>
-          <w:spacing w:val="2"/>
-          <w:kern w:val="2"/>
-        </w:rPr>
-        <w:t>.</w:t>
+        <w:t>de comparecer no dia pré-determinado, justificar e requerer a 2ª chamada no prazo de até 24 horas antes da realização da mesma.</w:t>
       </w:r>
     </w:p>
     <w:p>
@@ -5869,6 +5871,7 @@
           <w:spacing w:val="2"/>
           <w:kern w:val="2"/>
         </w:rPr>
+        <w:lastRenderedPageBreak/>
         <w:t>A</w:t>
       </w:r>
       <w:r>
@@ -5893,16 +5896,7 @@
           <w:spacing w:val="2"/>
           <w:kern w:val="2"/>
         </w:rPr>
-        <w:t xml:space="preserve"> poderá, a qualquer tempo, negociar os receptíveis derivados deste instrumento de contrato por meio de cessão de direitos creditórios, viabilizando o acesso ao mercado </w:t>
-      </w:r>
-      <w:r>
-        <w:rPr>
-          <w:rFonts w:ascii="Calibri" w:eastAsia="Calibri" w:hAnsi="Calibri" w:cs="Calibri"/>
-          <w:spacing w:val="2"/>
-          <w:kern w:val="2"/>
-        </w:rPr>
-        <w:lastRenderedPageBreak/>
-        <w:t>de capitais (securitização), medidas afins e correlatas que garantam a liquidez necessárias ao cumprimento de suas obrigações contratuais.</w:t>
+        <w:t xml:space="preserve"> poderá, a qualquer tempo, negociar os receptíveis derivados deste instrumento de contrato por meio de cessão de direitos creditórios, viabilizando o acesso ao mercado de capitais (securitização), medidas afins e correlatas que garantam a liquidez necessárias ao cumprimento de suas obrigações contratuais.</w:t>
       </w:r>
     </w:p>
     <w:p>
@@ -6020,7 +6014,7 @@
         </w:rPr>
         <w:t xml:space="preserve">DO CUMPRIMENTO DA </w:t>
       </w:r>
-      <w:hyperlink r:id="rId11" w:history="1">
+      <w:hyperlink r:id="rId8" w:history="1">
         <w:r>
           <w:rPr>
             <w:rFonts w:ascii="Calibri" w:eastAsia="Calibri" w:hAnsi="Calibri" w:cs="Calibri"/>
@@ -6313,7 +6307,7 @@
           <w:spacing w:val="2"/>
           <w:kern w:val="2"/>
         </w:rPr>
-        <w:t xml:space="preserve">É de inteira, exclusiva e intransferível responsabilidade da CONTRATADA, respeitando a legislação em vigor, o planejamento geral de ensino, no que se refere à elaboração dos currículos dos diferentes níveis de escolaridade, do calendário escolar, fixação de carga horária, designação de professores, orientação e aprimoramento do processo didático-pedagógico e educacional, além de </w:t>
+        <w:t xml:space="preserve">É de inteira, exclusiva e intransferível responsabilidade da CONTRATADA, respeitando a legislação em vigor, o planejamento geral de ensino, no que se refere à elaboração dos currículos dos diferentes níveis de escolaridade, do calendário escolar, fixação de carga horária, designação de </w:t>
       </w:r>
       <w:r>
         <w:rPr>
@@ -6322,7 +6316,7 @@
           <w:kern w:val="2"/>
         </w:rPr>
         <w:lastRenderedPageBreak/>
-        <w:t>outras providências que as atividades docentes exigirem, obedecendo ao seu critério, sem ingerência da CONTRATANTE.</w:t>
+        <w:t>professores, orientação e aprimoramento do processo didático-pedagógico e educacional, além de outras providências que as atividades docentes exigirem, obedecendo ao seu critério, sem ingerência da CONTRATANTE.</w:t>
       </w:r>
     </w:p>
     <w:p>
@@ -6856,6 +6850,7 @@
           <w:spacing w:val="2"/>
           <w:kern w:val="2"/>
         </w:rPr>
+        <w:lastRenderedPageBreak/>
         <w:t>A</w:t>
       </w:r>
       <w:r>
@@ -6896,16 +6891,7 @@
           <w:spacing w:val="2"/>
           <w:kern w:val="2"/>
         </w:rPr>
-        <w:t xml:space="preserve"> </w:t>
-      </w:r>
-      <w:r>
-        <w:rPr>
-          <w:rFonts w:ascii="Calibri" w:eastAsia="Calibri" w:hAnsi="Calibri" w:cs="Calibri"/>
-          <w:spacing w:val="2"/>
-          <w:kern w:val="2"/>
-        </w:rPr>
-        <w:lastRenderedPageBreak/>
-        <w:t>CONTRATANTE necessitar obter a via impressa</w:t>
+        <w:t xml:space="preserve"> CONTRATANTE necessitar obter a via impressa</w:t>
       </w:r>
       <w:r>
         <w:rPr>
@@ -7378,6 +7364,7 @@
           <w:spacing w:val="2"/>
           <w:kern w:val="2"/>
         </w:rPr>
+        <w:lastRenderedPageBreak/>
         <w:t>O(A) BENEFICIÁRIO(A) perderá o direito de preferência à vaga para o ano letivo subseq</w:t>
       </w:r>
       <w:r>
@@ -7465,7 +7452,6 @@
           <w:spacing w:val="2"/>
           <w:kern w:val="2"/>
         </w:rPr>
-        <w:lastRenderedPageBreak/>
         <w:t xml:space="preserve">A permanência do(a) BENEFICIÁRIO(A) após as 13:30 horas, para o turno da manhã e às 18:30 horas, para o turno da tarde, implicará no pagamento de taxa no valor de R$ 15,00 (quinze reais). A cobrança da taxa deve ao fato de que </w:t>
       </w:r>
       <w:r>
@@ -7966,6 +7952,7 @@
           <w:spacing w:val="2"/>
           <w:kern w:val="2"/>
         </w:rPr>
+        <w:lastRenderedPageBreak/>
         <w:t xml:space="preserve">Tendo validade até 31 de dezembro de </w:t>
       </w:r>
       <w:r>
@@ -8015,16 +8002,7 @@
           <w:spacing w:val="2"/>
           <w:kern w:val="2"/>
         </w:rPr>
-        <w:t xml:space="preserve"> para outro estabelecimento. O contrato poderá ser rescindido pela CONTRATADA, </w:t>
-      </w:r>
-      <w:r>
-        <w:rPr>
-          <w:rFonts w:ascii="Calibri" w:eastAsia="Calibri" w:hAnsi="Calibri" w:cs="Calibri"/>
-          <w:spacing w:val="2"/>
-          <w:kern w:val="2"/>
-        </w:rPr>
-        <w:lastRenderedPageBreak/>
-        <w:t xml:space="preserve">quando </w:t>
+        <w:t xml:space="preserve"> para outro estabelecimento. O contrato poderá ser rescindido pela CONTRATADA, quando </w:t>
       </w:r>
       <w:r>
         <w:rPr>
@@ -8072,16 +8050,7 @@
           <w:spacing w:val="2"/>
           <w:kern w:val="2"/>
         </w:rPr>
-        <w:t xml:space="preserve"> </w:t>
-      </w:r>
-      <w:proofErr w:type="gramStart"/>
-      <w:r>
-        <w:rPr>
-          <w:rFonts w:ascii="Calibri" w:eastAsia="Calibri" w:hAnsi="Calibri" w:cs="Calibri"/>
-          <w:spacing w:val="2"/>
-          <w:kern w:val="2"/>
-        </w:rPr>
-        <w:t>d</w:t>
+        <w:t xml:space="preserve"> d</w:t>
       </w:r>
       <w:r>
         <w:rPr>
@@ -8107,7 +8076,6 @@
         </w:rPr>
         <w:t>a</w:t>
       </w:r>
-      <w:proofErr w:type="gramEnd"/>
       <w:r>
         <w:rPr>
           <w:rFonts w:ascii="Calibri" w:eastAsia="Calibri" w:hAnsi="Calibri" w:cs="Calibri"/>
@@ -8589,7 +8557,6 @@
           <w:lang w:val="en-US"/>
         </w:rPr>
       </w:pPr>
-      <w:proofErr w:type="gramStart"/>
       <w:r>
         <w:rPr>
           <w:rFonts w:asciiTheme="majorHAnsi" w:eastAsia="Calibri" w:hAnsiTheme="majorHAnsi" w:cstheme="majorHAnsi"/>
@@ -8598,18 +8565,7 @@
           <w:highlight w:val="yellow"/>
           <w:lang w:val="en-US"/>
         </w:rPr>
-        <w:t>{{ title</w:t>
-      </w:r>
-      <w:proofErr w:type="gramEnd"/>
-      <w:r>
-        <w:rPr>
-          <w:rFonts w:asciiTheme="majorHAnsi" w:eastAsia="Calibri" w:hAnsiTheme="majorHAnsi" w:cstheme="majorHAnsi"/>
-          <w:spacing w:val="2"/>
-          <w:kern w:val="144"/>
-          <w:highlight w:val="yellow"/>
-          <w:lang w:val="en-US"/>
-        </w:rPr>
-        <w:t>_case(signature_local | lower) }}</w:t>
+        <w:t>{{ title_case(signature_local | lower) }}</w:t>
       </w:r>
       <w:r>
         <w:rPr>
@@ -8742,9 +8698,8 @@
                 <w:lang w:val="en-US"/>
               </w:rPr>
             </w:pPr>
-            <w:bookmarkStart w:id="8" w:name="_mjanf0jhibv9" w:colFirst="0" w:colLast="0"/>
-            <w:bookmarkEnd w:id="8"/>
-            <w:proofErr w:type="gramStart"/>
+            <w:bookmarkStart w:id="4" w:name="_mjanf0jhibv9" w:colFirst="0" w:colLast="0"/>
+            <w:bookmarkEnd w:id="4"/>
             <w:r>
               <w:rPr>
                 <w:rFonts w:asciiTheme="majorHAnsi" w:eastAsia="Calibri" w:hAnsiTheme="majorHAnsi" w:cstheme="majorHAnsi"/>
@@ -8767,20 +8722,7 @@
                 <w:szCs w:val="18"/>
                 <w:lang w:val="en-US"/>
               </w:rPr>
-              <w:t>generate</w:t>
-            </w:r>
-            <w:proofErr w:type="gramEnd"/>
-            <w:r>
-              <w:rPr>
-                <w:rFonts w:asciiTheme="majorHAnsi" w:eastAsia="Calibri" w:hAnsiTheme="majorHAnsi" w:cstheme="majorHAnsi"/>
-                <w:color w:val="FFFFFF" w:themeColor="background1"/>
-                <w:spacing w:val="2"/>
-                <w:kern w:val="144"/>
-                <w:sz w:val="18"/>
-                <w:szCs w:val="18"/>
-                <w:lang w:val="en-US"/>
-              </w:rPr>
-              <w:t>_anchor('signHere', school_email) }}</w:t>
+              <w:t>generate_anchor('signHere', school_email) }}</w:t>
             </w:r>
           </w:p>
           <w:p>
@@ -8824,7 +8766,6 @@
                 <w:lang w:val="en-US"/>
               </w:rPr>
             </w:pPr>
-            <w:proofErr w:type="gramStart"/>
             <w:r>
               <w:rPr>
                 <w:rFonts w:asciiTheme="majorHAnsi" w:eastAsia="Calibri" w:hAnsiTheme="majorHAnsi" w:cstheme="majorHAnsi"/>
@@ -8832,17 +8773,7 @@
                 <w:spacing w:val="2"/>
                 <w:lang w:val="en-US"/>
               </w:rPr>
-              <w:t>{{ school</w:t>
-            </w:r>
-            <w:proofErr w:type="gramEnd"/>
-            <w:r>
-              <w:rPr>
-                <w:rFonts w:asciiTheme="majorHAnsi" w:eastAsia="Calibri" w:hAnsiTheme="majorHAnsi" w:cstheme="majorHAnsi"/>
-                <w:b/>
-                <w:spacing w:val="2"/>
-                <w:lang w:val="en-US"/>
-              </w:rPr>
-              <w:t>[“legal_name”] | upper }}</w:t>
+              <w:t>{{ school[“legal_name”] | upper }}</w:t>
             </w:r>
           </w:p>
         </w:tc>
@@ -8904,9 +8835,8 @@
                 <w:lang w:val="en-US"/>
               </w:rPr>
             </w:pPr>
-            <w:bookmarkStart w:id="9" w:name="_h558euwk5w9o" w:colFirst="0" w:colLast="0"/>
-            <w:bookmarkEnd w:id="9"/>
-            <w:proofErr w:type="gramStart"/>
+            <w:bookmarkStart w:id="5" w:name="_h558euwk5w9o" w:colFirst="0" w:colLast="0"/>
+            <w:bookmarkEnd w:id="5"/>
             <w:r>
               <w:rPr>
                 <w:rFonts w:asciiTheme="majorHAnsi" w:eastAsia="Calibri" w:hAnsiTheme="majorHAnsi" w:cstheme="majorHAnsi"/>
@@ -8917,20 +8847,7 @@
                 <w:szCs w:val="18"/>
                 <w:lang w:val="en-US"/>
               </w:rPr>
-              <w:t>{{ generate</w:t>
-            </w:r>
-            <w:proofErr w:type="gramEnd"/>
-            <w:r>
-              <w:rPr>
-                <w:rFonts w:asciiTheme="majorHAnsi" w:eastAsia="Calibri" w:hAnsiTheme="majorHAnsi" w:cstheme="majorHAnsi"/>
-                <w:color w:val="FFFFFF" w:themeColor="background1"/>
-                <w:spacing w:val="2"/>
-                <w:kern w:val="144"/>
-                <w:sz w:val="18"/>
-                <w:szCs w:val="18"/>
-                <w:lang w:val="en-US"/>
-              </w:rPr>
-              <w:t>_anchor('signHere', item.email) }}</w:t>
+              <w:t>{{ generate_anchor('signHere', item.email) }}</w:t>
             </w:r>
           </w:p>
           <w:p>
@@ -8975,7 +8892,6 @@
                 <w:lang w:val="en-US"/>
               </w:rPr>
             </w:pPr>
-            <w:proofErr w:type="gramStart"/>
             <w:r>
               <w:rPr>
                 <w:rFonts w:asciiTheme="majorHAnsi" w:eastAsia="Calibri" w:hAnsiTheme="majorHAnsi" w:cstheme="majorHAnsi"/>
@@ -8984,18 +8900,7 @@
                 <w:kern w:val="144"/>
                 <w:lang w:val="en-US"/>
               </w:rPr>
-              <w:t>{{ item.name</w:t>
-            </w:r>
-            <w:proofErr w:type="gramEnd"/>
-            <w:r>
-              <w:rPr>
-                <w:rFonts w:asciiTheme="majorHAnsi" w:eastAsia="Calibri" w:hAnsiTheme="majorHAnsi" w:cstheme="majorHAnsi"/>
-                <w:b/>
-                <w:spacing w:val="2"/>
-                <w:kern w:val="144"/>
-                <w:lang w:val="en-US"/>
-              </w:rPr>
-              <w:t>.text</w:t>
+              <w:t>{{ item.name.text</w:t>
             </w:r>
             <w:r>
               <w:rPr>
@@ -9115,7 +9020,6 @@
                 <w:lang w:val="en-US"/>
               </w:rPr>
             </w:pPr>
-            <w:proofErr w:type="gramStart"/>
             <w:r>
               <w:rPr>
                 <w:rFonts w:asciiTheme="majorHAnsi" w:eastAsia="Calibri" w:hAnsiTheme="majorHAnsi" w:cstheme="majorHAnsi"/>
@@ -9126,20 +9030,7 @@
                 <w:szCs w:val="18"/>
                 <w:lang w:val="en-US"/>
               </w:rPr>
-              <w:t>{{ generate</w:t>
-            </w:r>
-            <w:proofErr w:type="gramEnd"/>
-            <w:r>
-              <w:rPr>
-                <w:rFonts w:asciiTheme="majorHAnsi" w:eastAsia="Calibri" w:hAnsiTheme="majorHAnsi" w:cstheme="majorHAnsi"/>
-                <w:color w:val="FFFFFF" w:themeColor="background1"/>
-                <w:spacing w:val="2"/>
-                <w:kern w:val="144"/>
-                <w:sz w:val="18"/>
-                <w:szCs w:val="18"/>
-                <w:lang w:val="en-US"/>
-              </w:rPr>
-              <w:t>_anchor('signHere', witnesses[0].email) }}</w:t>
+              <w:t>{{ generate_anchor('signHere', witnesses[0].email) }}</w:t>
             </w:r>
           </w:p>
           <w:p>
@@ -9201,27 +9092,7 @@
                 <w:kern w:val="144"/>
                 <w:lang w:val="en-US"/>
               </w:rPr>
-              <w:t xml:space="preserve"> </w:t>
-            </w:r>
-            <w:proofErr w:type="gramStart"/>
-            <w:r>
-              <w:rPr>
-                <w:rFonts w:asciiTheme="majorHAnsi" w:eastAsia="Calibri" w:hAnsiTheme="majorHAnsi" w:cstheme="majorHAnsi"/>
-                <w:spacing w:val="2"/>
-                <w:kern w:val="144"/>
-                <w:lang w:val="en-US"/>
-              </w:rPr>
-              <w:t>{{ witnesses</w:t>
-            </w:r>
-            <w:proofErr w:type="gramEnd"/>
-            <w:r>
-              <w:rPr>
-                <w:rFonts w:asciiTheme="majorHAnsi" w:eastAsia="Calibri" w:hAnsiTheme="majorHAnsi" w:cstheme="majorHAnsi"/>
-                <w:spacing w:val="2"/>
-                <w:kern w:val="144"/>
-                <w:lang w:val="en-US"/>
-              </w:rPr>
-              <w:t>[0].name.text | upper }}</w:t>
+              <w:t xml:space="preserve"> {{ witnesses[0].name.text | upper }}</w:t>
             </w:r>
           </w:p>
           <w:p>
@@ -9273,7 +9144,6 @@
                 <w:lang w:val="en-US"/>
               </w:rPr>
             </w:pPr>
-            <w:proofErr w:type="gramStart"/>
             <w:r>
               <w:rPr>
                 <w:rFonts w:asciiTheme="majorHAnsi" w:eastAsia="Calibri" w:hAnsiTheme="majorHAnsi" w:cstheme="majorHAnsi"/>
@@ -9284,20 +9154,7 @@
                 <w:szCs w:val="18"/>
                 <w:lang w:val="en-US"/>
               </w:rPr>
-              <w:t>{{ generate</w:t>
-            </w:r>
-            <w:proofErr w:type="gramEnd"/>
-            <w:r>
-              <w:rPr>
-                <w:rFonts w:asciiTheme="majorHAnsi" w:eastAsia="Calibri" w:hAnsiTheme="majorHAnsi" w:cstheme="majorHAnsi"/>
-                <w:color w:val="FFFFFF" w:themeColor="background1"/>
-                <w:spacing w:val="2"/>
-                <w:kern w:val="144"/>
-                <w:sz w:val="18"/>
-                <w:szCs w:val="18"/>
-                <w:lang w:val="en-US"/>
-              </w:rPr>
-              <w:t>_anchor('signHere', witnesses[1].email) }}</w:t>
+              <w:t>{{ generate_anchor('signHere', witnesses[1].email) }}</w:t>
             </w:r>
           </w:p>
           <w:p>
@@ -9368,27 +9225,7 @@
                 <w:kern w:val="144"/>
                 <w:lang w:val="en-US"/>
               </w:rPr>
-              <w:t xml:space="preserve"> </w:t>
-            </w:r>
-            <w:proofErr w:type="gramStart"/>
-            <w:r>
-              <w:rPr>
-                <w:rFonts w:asciiTheme="majorHAnsi" w:eastAsia="Calibri" w:hAnsiTheme="majorHAnsi" w:cstheme="majorHAnsi"/>
-                <w:spacing w:val="2"/>
-                <w:kern w:val="144"/>
-                <w:lang w:val="en-US"/>
-              </w:rPr>
-              <w:t>{{ witnesses</w:t>
-            </w:r>
-            <w:proofErr w:type="gramEnd"/>
-            <w:r>
-              <w:rPr>
-                <w:rFonts w:asciiTheme="majorHAnsi" w:eastAsia="Calibri" w:hAnsiTheme="majorHAnsi" w:cstheme="majorHAnsi"/>
-                <w:spacing w:val="2"/>
-                <w:kern w:val="144"/>
-                <w:lang w:val="en-US"/>
-              </w:rPr>
-              <w:t>[1].name.text</w:t>
+              <w:t xml:space="preserve"> {{ witnesses[1].name.text</w:t>
             </w:r>
             <w:r>
               <w:rPr>
@@ -9434,7 +9271,6 @@
               </w:rPr>
               <w:t xml:space="preserve"> </w:t>
             </w:r>
-            <w:proofErr w:type="gramStart"/>
             <w:r>
               <w:rPr>
                 <w:rFonts w:asciiTheme="majorHAnsi" w:eastAsia="Calibri" w:hAnsiTheme="majorHAnsi" w:cstheme="majorHAnsi"/>
@@ -9442,17 +9278,7 @@
                 <w:kern w:val="144"/>
                 <w:lang w:val="en-US"/>
               </w:rPr>
-              <w:t>{{ witnesses</w:t>
-            </w:r>
-            <w:proofErr w:type="gramEnd"/>
-            <w:r>
-              <w:rPr>
-                <w:rFonts w:asciiTheme="majorHAnsi" w:eastAsia="Calibri" w:hAnsiTheme="majorHAnsi" w:cstheme="majorHAnsi"/>
-                <w:spacing w:val="2"/>
-                <w:kern w:val="144"/>
-                <w:lang w:val="en-US"/>
-              </w:rPr>
-              <w:t>[1].cpf | upper }}</w:t>
+              <w:t>{{ witnesses[1].cpf | upper }}</w:t>
             </w:r>
           </w:p>
         </w:tc>
@@ -9471,8 +9297,8 @@
       </w:pPr>
     </w:p>
     <w:sectPr>
-      <w:headerReference w:type="default" r:id="rId12"/>
-      <w:footerReference w:type="default" r:id="rId13"/>
+      <w:headerReference w:type="default" r:id="rId9"/>
+      <w:footerReference w:type="default" r:id="rId10"/>
       <w:pgSz w:w="11909" w:h="16834"/>
       <w:pgMar w:top="2267" w:right="850" w:bottom="850" w:left="1700" w:header="850" w:footer="850" w:gutter="0"/>
       <w:pgNumType w:start="1"/>
@@ -9480,144 +9306,6 @@
     </w:sectPr>
   </w:body>
 </w:document>
-</file>
-
-<file path=word/comments.xml><?xml version="1.0" encoding="utf-8"?>
-<w:comments xmlns:wpc="http://schemas.microsoft.com/office/word/2010/wordprocessingCanvas" xmlns:cx="http://schemas.microsoft.com/office/drawing/2014/chartex" xmlns:cx1="http://schemas.microsoft.com/office/drawing/2015/9/8/chartex" xmlns:cx2="http://schemas.microsoft.com/office/drawing/2015/10/21/chartex" xmlns:cx3="http://schemas.microsoft.com/office/drawing/2016/5/9/chartex" xmlns:cx4="http://schemas.microsoft.com/office/drawing/2016/5/10/chartex" xmlns:cx5="http://schemas.microsoft.com/office/drawing/2016/5/11/chartex" xmlns:cx6="http://schemas.microsoft.com/office/drawing/2016/5/12/chartex" xmlns:cx7="http://schemas.microsoft.com/office/drawing/2016/5/13/chartex" xmlns:cx8="http://schemas.microsoft.com/office/drawing/2016/5/14/chartex" xmlns:mc="http://schemas.openxmlformats.org/markup-compatibility/2006" xmlns:aink="http://schemas.microsoft.com/office/drawing/2016/ink" xmlns:am3d="http://schemas.microsoft.com/office/drawing/2017/model3d" xmlns:o="urn:schemas-microsoft-com:office:office" xmlns:r="http://schemas.openxmlformats.org/officeDocument/2006/relationships" xmlns:m="http://schemas.openxmlformats.org/officeDocument/2006/math" xmlns:v="urn:schemas-microsoft-com:vml" xmlns:wp14="http://schemas.microsoft.com/office/word/2010/wordprocessingDrawing" xmlns:wp="http://schemas.openxmlformats.org/drawingml/2006/wordprocessingDrawing" xmlns:w10="urn:schemas-microsoft-com:office:word" xmlns:w="http://schemas.openxmlformats.org/wordprocessingml/2006/main" xmlns:w14="http://schemas.microsoft.com/office/word/2010/wordml" xmlns:w15="http://schemas.microsoft.com/office/word/2012/wordml" xmlns:w16cex="http://schemas.microsoft.com/office/word/2018/wordml/cex" xmlns:w16cid="http://schemas.microsoft.com/office/word/2016/wordml/cid" xmlns:w16="http://schemas.microsoft.com/office/word/2018/wordml" xmlns:w16se="http://schemas.microsoft.com/office/word/2015/wordml/symex" xmlns:wpg="http://schemas.microsoft.com/office/word/2010/wordprocessingGroup" xmlns:wpi="http://schemas.microsoft.com/office/word/2010/wordprocessingInk" xmlns:wne="http://schemas.microsoft.com/office/word/2006/wordml" xmlns:wps="http://schemas.microsoft.com/office/word/2010/wordprocessingShape" mc:Ignorable="w14 w15 w16se w16cid w16 w16cex wp14">
-  <w:comment w:id="1" w:author="Isabela Carolina Costa Barbosa" w:date="2020-10-16T10:52:00Z" w:initials="ICCB">
-    <w:p>
-      <w:pPr>
-        <w:pStyle w:val="Textodecomentrio"/>
-      </w:pPr>
-      <w:r>
-        <w:rPr>
-          <w:rStyle w:val="Refdecomentrio"/>
-        </w:rPr>
-        <w:annotationRef/>
-      </w:r>
-      <w:r>
-        <w:t>Essa tabela deverá ser inserida quando a escola for:</w:t>
-      </w:r>
-    </w:p>
-    <w:p>
-      <w:pPr>
-        <w:pStyle w:val="Textodecomentrio"/>
-      </w:pPr>
-      <w:r>
-        <w:rPr>
-          <w:b/>
-          <w:sz w:val="18"/>
-          <w:szCs w:val="18"/>
-        </w:rPr>
-        <w:t>OLIVEIRA CENTRO DE EDUCAÇÃO BÁSICA LTDA</w:t>
-      </w:r>
-      <w:r>
-        <w:rPr>
-          <w:sz w:val="18"/>
-          <w:szCs w:val="18"/>
-        </w:rPr>
-        <w:t>, CNPJ:31.888.482/0001-91,  situado   na   rua  Campo Grande,   766-A  -  Candeias,  Jaboatão  dos Guararapes – PE, CEP: 54.430-100</w:t>
-      </w:r>
-    </w:p>
-  </w:comment>
-  <w:comment w:id="2" w:author="Isabela Carolina Costa Barbosa" w:date="2020-10-16T10:53:00Z" w:initials="ICCB">
-    <w:p>
-      <w:pPr>
-        <w:pStyle w:val="Textodecomentrio"/>
-      </w:pPr>
-      <w:r>
-        <w:rPr>
-          <w:rStyle w:val="Refdecomentrio"/>
-        </w:rPr>
-        <w:annotationRef/>
-      </w:r>
-      <w:r>
-        <w:t>Essa tabela deverá ser inserida quando a escola for:</w:t>
-      </w:r>
-    </w:p>
-    <w:p>
-      <w:pPr>
-        <w:pStyle w:val="Textodecomentrio"/>
-      </w:pPr>
-      <w:r>
-        <w:rPr>
-          <w:b/>
-          <w:sz w:val="18"/>
-          <w:szCs w:val="18"/>
-        </w:rPr>
-        <w:t>EVOLUÇÃO CENTRO EDUCACIONAL LTDA</w:t>
-      </w:r>
-      <w:r>
-        <w:rPr>
-          <w:sz w:val="18"/>
-          <w:szCs w:val="18"/>
-        </w:rPr>
-        <w:t>, CNPJ:  02.162.123/0001-54,  situado   na   rua  Alfredo  Régis  Lima   Mota,   766  -  Candeias,  Jaboatão  dos Guararapes – PE, CEP: 54.440-380</w:t>
-      </w:r>
-    </w:p>
-  </w:comment>
-  <w:comment w:id="3" w:author="Isabela Carolina Costa Barbosa" w:date="2020-10-21T15:40:00Z" w:initials="ICCB">
-    <w:p>
-      <w:pPr>
-        <w:pStyle w:val="Textodecomentrio"/>
-      </w:pPr>
-      <w:r>
-        <w:rPr>
-          <w:rStyle w:val="Refdecomentrio"/>
-        </w:rPr>
-        <w:annotationRef/>
-      </w:r>
-      <w:r>
-        <w:t>variável</w:t>
-      </w:r>
-    </w:p>
-  </w:comment>
-  <w:comment w:id="6" w:author="Isabela Carolina Costa Barbosa" w:date="2020-10-21T16:45:00Z" w:initials="ICCB">
-    <w:p>
-      <w:pPr>
-        <w:pStyle w:val="Textodecomentrio"/>
-      </w:pPr>
-      <w:r>
-        <w:rPr>
-          <w:rStyle w:val="Refdecomentrio"/>
-        </w:rPr>
-        <w:annotationRef/>
-      </w:r>
-      <w:r>
-        <w:t>Luis, acho que não precisamos incluir essa condição aqui. O parágrafo primeiro, segundo e terceiro vão aparecer em todos os contratos.</w:t>
-      </w:r>
-    </w:p>
-  </w:comment>
-  <w:comment w:id="7" w:author="Isabela Carolina Costa Barbosa" w:date="2020-10-21T15:46:00Z" w:initials="ICCB">
-    <w:p>
-      <w:pPr>
-        <w:pStyle w:val="Textodecomentrio"/>
-      </w:pPr>
-      <w:r>
-        <w:rPr>
-          <w:rStyle w:val="Refdecomentrio"/>
-        </w:rPr>
-        <w:annotationRef/>
-      </w:r>
-      <w:r>
-        <w:t>Incluir uma nova variável</w:t>
-      </w:r>
-      <w:r>
-        <w:t xml:space="preserve"> referente ao valor líquido das parcelas</w:t>
-      </w:r>
-    </w:p>
-  </w:comment>
-</w:comments>
-</file>
-
-<file path=word/commentsExtended.xml><?xml version="1.0" encoding="utf-8"?>
-<w15:commentsEx xmlns:wpc="http://schemas.microsoft.com/office/word/2010/wordprocessingCanvas" xmlns:cx="http://schemas.microsoft.com/office/drawing/2014/chartex" xmlns:cx1="http://schemas.microsoft.com/office/drawing/2015/9/8/chartex" xmlns:cx2="http://schemas.microsoft.com/office/drawing/2015/10/21/chartex" xmlns:cx3="http://schemas.microsoft.com/office/drawing/2016/5/9/chartex" xmlns:cx4="http://schemas.microsoft.com/office/drawing/2016/5/10/chartex" xmlns:cx5="http://schemas.microsoft.com/office/drawing/2016/5/11/chartex" xmlns:cx6="http://schemas.microsoft.com/office/drawing/2016/5/12/chartex" xmlns:cx7="http://schemas.microsoft.com/office/drawing/2016/5/13/chartex" xmlns:cx8="http://schemas.microsoft.com/office/drawing/2016/5/14/chartex" xmlns:mc="http://schemas.openxmlformats.org/markup-compatibility/2006" xmlns:aink="http://schemas.microsoft.com/office/drawing/2016/ink" xmlns:am3d="http://schemas.microsoft.com/office/drawing/2017/model3d" xmlns:o="urn:schemas-microsoft-com:office:office" xmlns:r="http://schemas.openxmlformats.org/officeDocument/2006/relationships" xmlns:m="http://schemas.openxmlformats.org/officeDocument/2006/math" xmlns:v="urn:schemas-microsoft-com:vml" xmlns:wp14="http://schemas.microsoft.com/office/word/2010/wordprocessingDrawing" xmlns:wp="http://schemas.openxmlformats.org/drawingml/2006/wordprocessingDrawing" xmlns:w10="urn:schemas-microsoft-com:office:word" xmlns:w="http://schemas.openxmlformats.org/wordprocessingml/2006/main" xmlns:w14="http://schemas.microsoft.com/office/word/2010/wordml" xmlns:w15="http://schemas.microsoft.com/office/word/2012/wordml" xmlns:w16cex="http://schemas.microsoft.com/office/word/2018/wordml/cex" xmlns:w16cid="http://schemas.microsoft.com/office/word/2016/wordml/cid" xmlns:w16="http://schemas.microsoft.com/office/word/2018/wordml" xmlns:w16se="http://schemas.microsoft.com/office/word/2015/wordml/symex" xmlns:wpg="http://schemas.microsoft.com/office/word/2010/wordprocessingGroup" xmlns:wpi="http://schemas.microsoft.com/office/word/2010/wordprocessingInk" xmlns:wne="http://schemas.microsoft.com/office/word/2006/wordml" xmlns:wps="http://schemas.microsoft.com/office/word/2010/wordprocessingShape" mc:Ignorable="w14 w15 w16se w16cid w16 w16cex wp14">
-  <w15:commentEx w15:paraId="0682F9D9" w15:done="0"/>
-  <w15:commentEx w15:paraId="5230B740" w15:done="0"/>
-  <w15:commentEx w15:paraId="625F460F" w15:done="0"/>
-  <w15:commentEx w15:paraId="3B610346" w15:done="0"/>
-  <w15:commentEx w15:paraId="56026CAA" w15:done="0"/>
-</w15:commentsEx>
 </file>
 
 <file path=word/commentsExtensible.xml><?xml version="1.0" encoding="utf-8"?>
@@ -9641,7 +9329,7 @@
 </file>
 
 <file path=word/endnotes.xml><?xml version="1.0" encoding="utf-8"?>
-<w:endnotes xmlns:wpc="http://schemas.microsoft.com/office/word/2010/wordprocessingCanvas" xmlns:cx="http://schemas.microsoft.com/office/drawing/2014/chartex" xmlns:cx1="http://schemas.microsoft.com/office/drawing/2015/9/8/chartex" xmlns:cx2="http://schemas.microsoft.com/office/drawing/2015/10/21/chartex" xmlns:cx3="http://schemas.microsoft.com/office/drawing/2016/5/9/chartex" xmlns:cx4="http://schemas.microsoft.com/office/drawing/2016/5/10/chartex" xmlns:cx5="http://schemas.microsoft.com/office/drawing/2016/5/11/chartex" xmlns:cx6="http://schemas.microsoft.com/office/drawing/2016/5/12/chartex" xmlns:cx7="http://schemas.microsoft.com/office/drawing/2016/5/13/chartex" xmlns:cx8="http://schemas.microsoft.com/office/drawing/2016/5/14/chartex" xmlns:mc="http://schemas.openxmlformats.org/markup-compatibility/2006" xmlns:aink="http://schemas.microsoft.com/office/drawing/2016/ink" xmlns:am3d="http://schemas.microsoft.com/office/drawing/2017/model3d" xmlns:o="urn:schemas-microsoft-com:office:office" xmlns:r="http://schemas.openxmlformats.org/officeDocument/2006/relationships" xmlns:m="http://schemas.openxmlformats.org/officeDocument/2006/math" xmlns:v="urn:schemas-microsoft-com:vml" xmlns:wp14="http://schemas.microsoft.com/office/word/2010/wordprocessingDrawing" xmlns:wp="http://schemas.openxmlformats.org/drawingml/2006/wordprocessingDrawing" xmlns:w10="urn:schemas-microsoft-com:office:word" xmlns:w="http://schemas.openxmlformats.org/wordprocessingml/2006/main" xmlns:w14="http://schemas.microsoft.com/office/word/2010/wordml" xmlns:w15="http://schemas.microsoft.com/office/word/2012/wordml" xmlns:w16cex="http://schemas.microsoft.com/office/word/2018/wordml/cex" xmlns:w16cid="http://schemas.microsoft.com/office/word/2016/wordml/cid" xmlns:w16="http://schemas.microsoft.com/office/word/2018/wordml" xmlns:w16se="http://schemas.microsoft.com/office/word/2015/wordml/symex" xmlns:wpg="http://schemas.microsoft.com/office/word/2010/wordprocessingGroup" xmlns:wpi="http://schemas.microsoft.com/office/word/2010/wordprocessingInk" xmlns:wne="http://schemas.microsoft.com/office/word/2006/wordml" xmlns:wps="http://schemas.microsoft.com/office/word/2010/wordprocessingShape" mc:Ignorable="w14 w15 w16se w16cid w16 w16cex wp14">
+<w:endnotes xmlns:wpc="http://schemas.microsoft.com/office/word/2010/wordprocessingCanvas" xmlns:mc="http://schemas.openxmlformats.org/markup-compatibility/2006" xmlns:o="urn:schemas-microsoft-com:office:office" xmlns:r="http://schemas.openxmlformats.org/officeDocument/2006/relationships" xmlns:m="http://schemas.openxmlformats.org/officeDocument/2006/math" xmlns:v="urn:schemas-microsoft-com:vml" xmlns:wp14="http://schemas.microsoft.com/office/word/2010/wordprocessingDrawing" xmlns:wp="http://schemas.openxmlformats.org/drawingml/2006/wordprocessingDrawing" xmlns:w10="urn:schemas-microsoft-com:office:word" xmlns:w="http://schemas.openxmlformats.org/wordprocessingml/2006/main" xmlns:w14="http://schemas.microsoft.com/office/word/2010/wordml" xmlns:w15="http://schemas.microsoft.com/office/word/2012/wordml" xmlns:wpg="http://schemas.microsoft.com/office/word/2010/wordprocessingGroup" xmlns:wpi="http://schemas.microsoft.com/office/word/2010/wordprocessingInk" xmlns:wne="http://schemas.microsoft.com/office/word/2006/wordml" xmlns:wps="http://schemas.microsoft.com/office/word/2010/wordprocessingShape" mc:Ignorable="w14 w15 wp14">
   <w:endnote w:type="separator" w:id="-1">
     <w:p>
       <w:pPr>
@@ -9666,7 +9354,7 @@
 </file>
 
 <file path=word/footer1.xml><?xml version="1.0" encoding="utf-8"?>
-<w:ftr xmlns:wpc="http://schemas.microsoft.com/office/word/2010/wordprocessingCanvas" xmlns:cx="http://schemas.microsoft.com/office/drawing/2014/chartex" xmlns:cx1="http://schemas.microsoft.com/office/drawing/2015/9/8/chartex" xmlns:cx2="http://schemas.microsoft.com/office/drawing/2015/10/21/chartex" xmlns:cx3="http://schemas.microsoft.com/office/drawing/2016/5/9/chartex" xmlns:cx4="http://schemas.microsoft.com/office/drawing/2016/5/10/chartex" xmlns:cx5="http://schemas.microsoft.com/office/drawing/2016/5/11/chartex" xmlns:cx6="http://schemas.microsoft.com/office/drawing/2016/5/12/chartex" xmlns:cx7="http://schemas.microsoft.com/office/drawing/2016/5/13/chartex" xmlns:cx8="http://schemas.microsoft.com/office/drawing/2016/5/14/chartex" xmlns:mc="http://schemas.openxmlformats.org/markup-compatibility/2006" xmlns:aink="http://schemas.microsoft.com/office/drawing/2016/ink" xmlns:am3d="http://schemas.microsoft.com/office/drawing/2017/model3d" xmlns:o="urn:schemas-microsoft-com:office:office" xmlns:r="http://schemas.openxmlformats.org/officeDocument/2006/relationships" xmlns:m="http://schemas.openxmlformats.org/officeDocument/2006/math" xmlns:v="urn:schemas-microsoft-com:vml" xmlns:wp14="http://schemas.microsoft.com/office/word/2010/wordprocessingDrawing" xmlns:wp="http://schemas.openxmlformats.org/drawingml/2006/wordprocessingDrawing" xmlns:w10="urn:schemas-microsoft-com:office:word" xmlns:w="http://schemas.openxmlformats.org/wordprocessingml/2006/main" xmlns:w14="http://schemas.microsoft.com/office/word/2010/wordml" xmlns:w15="http://schemas.microsoft.com/office/word/2012/wordml" xmlns:w16cex="http://schemas.microsoft.com/office/word/2018/wordml/cex" xmlns:w16cid="http://schemas.microsoft.com/office/word/2016/wordml/cid" xmlns:w16="http://schemas.microsoft.com/office/word/2018/wordml" xmlns:w16se="http://schemas.microsoft.com/office/word/2015/wordml/symex" xmlns:wpg="http://schemas.microsoft.com/office/word/2010/wordprocessingGroup" xmlns:wpi="http://schemas.microsoft.com/office/word/2010/wordprocessingInk" xmlns:wne="http://schemas.microsoft.com/office/word/2006/wordml" xmlns:wps="http://schemas.microsoft.com/office/word/2010/wordprocessingShape" mc:Ignorable="w14 w15 w16se w16cid w16 w16cex wp14">
+<w:ftr xmlns:wpc="http://schemas.microsoft.com/office/word/2010/wordprocessingCanvas" xmlns:mc="http://schemas.openxmlformats.org/markup-compatibility/2006" xmlns:o="urn:schemas-microsoft-com:office:office" xmlns:r="http://schemas.openxmlformats.org/officeDocument/2006/relationships" xmlns:m="http://schemas.openxmlformats.org/officeDocument/2006/math" xmlns:v="urn:schemas-microsoft-com:vml" xmlns:wp14="http://schemas.microsoft.com/office/word/2010/wordprocessingDrawing" xmlns:wp="http://schemas.openxmlformats.org/drawingml/2006/wordprocessingDrawing" xmlns:w10="urn:schemas-microsoft-com:office:word" xmlns:w="http://schemas.openxmlformats.org/wordprocessingml/2006/main" xmlns:w14="http://schemas.microsoft.com/office/word/2010/wordml" xmlns:w15="http://schemas.microsoft.com/office/word/2012/wordml" xmlns:wpg="http://schemas.microsoft.com/office/word/2010/wordprocessingGroup" xmlns:wpi="http://schemas.microsoft.com/office/word/2010/wordprocessingInk" xmlns:wne="http://schemas.microsoft.com/office/word/2006/wordml" xmlns:wps="http://schemas.microsoft.com/office/word/2010/wordprocessingShape" mc:Ignorable="w14 w15 wp14">
   <w:p>
     <w:pPr>
       <w:rPr>
@@ -9680,7 +9368,7 @@
 </file>
 
 <file path=word/footnotes.xml><?xml version="1.0" encoding="utf-8"?>
-<w:footnotes xmlns:wpc="http://schemas.microsoft.com/office/word/2010/wordprocessingCanvas" xmlns:cx="http://schemas.microsoft.com/office/drawing/2014/chartex" xmlns:cx1="http://schemas.microsoft.com/office/drawing/2015/9/8/chartex" xmlns:cx2="http://schemas.microsoft.com/office/drawing/2015/10/21/chartex" xmlns:cx3="http://schemas.microsoft.com/office/drawing/2016/5/9/chartex" xmlns:cx4="http://schemas.microsoft.com/office/drawing/2016/5/10/chartex" xmlns:cx5="http://schemas.microsoft.com/office/drawing/2016/5/11/chartex" xmlns:cx6="http://schemas.microsoft.com/office/drawing/2016/5/12/chartex" xmlns:cx7="http://schemas.microsoft.com/office/drawing/2016/5/13/chartex" xmlns:cx8="http://schemas.microsoft.com/office/drawing/2016/5/14/chartex" xmlns:mc="http://schemas.openxmlformats.org/markup-compatibility/2006" xmlns:aink="http://schemas.microsoft.com/office/drawing/2016/ink" xmlns:am3d="http://schemas.microsoft.com/office/drawing/2017/model3d" xmlns:o="urn:schemas-microsoft-com:office:office" xmlns:r="http://schemas.openxmlformats.org/officeDocument/2006/relationships" xmlns:m="http://schemas.openxmlformats.org/officeDocument/2006/math" xmlns:v="urn:schemas-microsoft-com:vml" xmlns:wp14="http://schemas.microsoft.com/office/word/2010/wordprocessingDrawing" xmlns:wp="http://schemas.openxmlformats.org/drawingml/2006/wordprocessingDrawing" xmlns:w10="urn:schemas-microsoft-com:office:word" xmlns:w="http://schemas.openxmlformats.org/wordprocessingml/2006/main" xmlns:w14="http://schemas.microsoft.com/office/word/2010/wordml" xmlns:w15="http://schemas.microsoft.com/office/word/2012/wordml" xmlns:w16cex="http://schemas.microsoft.com/office/word/2018/wordml/cex" xmlns:w16cid="http://schemas.microsoft.com/office/word/2016/wordml/cid" xmlns:w16="http://schemas.microsoft.com/office/word/2018/wordml" xmlns:w16se="http://schemas.microsoft.com/office/word/2015/wordml/symex" xmlns:wpg="http://schemas.microsoft.com/office/word/2010/wordprocessingGroup" xmlns:wpi="http://schemas.microsoft.com/office/word/2010/wordprocessingInk" xmlns:wne="http://schemas.microsoft.com/office/word/2006/wordml" xmlns:wps="http://schemas.microsoft.com/office/word/2010/wordprocessingShape" mc:Ignorable="w14 w15 w16se w16cid w16 w16cex wp14">
+<w:footnotes xmlns:wpc="http://schemas.microsoft.com/office/word/2010/wordprocessingCanvas" xmlns:mc="http://schemas.openxmlformats.org/markup-compatibility/2006" xmlns:o="urn:schemas-microsoft-com:office:office" xmlns:r="http://schemas.openxmlformats.org/officeDocument/2006/relationships" xmlns:m="http://schemas.openxmlformats.org/officeDocument/2006/math" xmlns:v="urn:schemas-microsoft-com:vml" xmlns:wp14="http://schemas.microsoft.com/office/word/2010/wordprocessingDrawing" xmlns:wp="http://schemas.openxmlformats.org/drawingml/2006/wordprocessingDrawing" xmlns:w10="urn:schemas-microsoft-com:office:word" xmlns:w="http://schemas.openxmlformats.org/wordprocessingml/2006/main" xmlns:w14="http://schemas.microsoft.com/office/word/2010/wordml" xmlns:w15="http://schemas.microsoft.com/office/word/2012/wordml" xmlns:wpg="http://schemas.microsoft.com/office/word/2010/wordprocessingGroup" xmlns:wpi="http://schemas.microsoft.com/office/word/2010/wordprocessingInk" xmlns:wne="http://schemas.microsoft.com/office/word/2006/wordml" xmlns:wps="http://schemas.microsoft.com/office/word/2010/wordprocessingShape" mc:Ignorable="w14 w15 wp14">
   <w:footnote w:type="separator" w:id="-1">
     <w:p>
       <w:pPr>
@@ -9705,7 +9393,7 @@
 </file>
 
 <file path=word/header1.xml><?xml version="1.0" encoding="utf-8"?>
-<w:hdr xmlns:wpc="http://schemas.microsoft.com/office/word/2010/wordprocessingCanvas" xmlns:cx="http://schemas.microsoft.com/office/drawing/2014/chartex" xmlns:cx1="http://schemas.microsoft.com/office/drawing/2015/9/8/chartex" xmlns:cx2="http://schemas.microsoft.com/office/drawing/2015/10/21/chartex" xmlns:cx3="http://schemas.microsoft.com/office/drawing/2016/5/9/chartex" xmlns:cx4="http://schemas.microsoft.com/office/drawing/2016/5/10/chartex" xmlns:cx5="http://schemas.microsoft.com/office/drawing/2016/5/11/chartex" xmlns:cx6="http://schemas.microsoft.com/office/drawing/2016/5/12/chartex" xmlns:cx7="http://schemas.microsoft.com/office/drawing/2016/5/13/chartex" xmlns:cx8="http://schemas.microsoft.com/office/drawing/2016/5/14/chartex" xmlns:mc="http://schemas.openxmlformats.org/markup-compatibility/2006" xmlns:aink="http://schemas.microsoft.com/office/drawing/2016/ink" xmlns:am3d="http://schemas.microsoft.com/office/drawing/2017/model3d" xmlns:o="urn:schemas-microsoft-com:office:office" xmlns:r="http://schemas.openxmlformats.org/officeDocument/2006/relationships" xmlns:m="http://schemas.openxmlformats.org/officeDocument/2006/math" xmlns:v="urn:schemas-microsoft-com:vml" xmlns:wp14="http://schemas.microsoft.com/office/word/2010/wordprocessingDrawing" xmlns:wp="http://schemas.openxmlformats.org/drawingml/2006/wordprocessingDrawing" xmlns:w10="urn:schemas-microsoft-com:office:word" xmlns:w="http://schemas.openxmlformats.org/wordprocessingml/2006/main" xmlns:w14="http://schemas.microsoft.com/office/word/2010/wordml" xmlns:w15="http://schemas.microsoft.com/office/word/2012/wordml" xmlns:w16cex="http://schemas.microsoft.com/office/word/2018/wordml/cex" xmlns:w16cid="http://schemas.microsoft.com/office/word/2016/wordml/cid" xmlns:w16="http://schemas.microsoft.com/office/word/2018/wordml" xmlns:w16se="http://schemas.microsoft.com/office/word/2015/wordml/symex" xmlns:wpg="http://schemas.microsoft.com/office/word/2010/wordprocessingGroup" xmlns:wpi="http://schemas.microsoft.com/office/word/2010/wordprocessingInk" xmlns:wne="http://schemas.microsoft.com/office/word/2006/wordml" xmlns:wps="http://schemas.microsoft.com/office/word/2010/wordprocessingShape" mc:Ignorable="w14 w15 w16se w16cid w16 w16cex wp14">
+<w:hdr xmlns:wpc="http://schemas.microsoft.com/office/word/2010/wordprocessingCanvas" xmlns:mc="http://schemas.openxmlformats.org/markup-compatibility/2006" xmlns:o="urn:schemas-microsoft-com:office:office" xmlns:r="http://schemas.openxmlformats.org/officeDocument/2006/relationships" xmlns:m="http://schemas.openxmlformats.org/officeDocument/2006/math" xmlns:v="urn:schemas-microsoft-com:vml" xmlns:wp14="http://schemas.microsoft.com/office/word/2010/wordprocessingDrawing" xmlns:wp="http://schemas.openxmlformats.org/drawingml/2006/wordprocessingDrawing" xmlns:w10="urn:schemas-microsoft-com:office:word" xmlns:w="http://schemas.openxmlformats.org/wordprocessingml/2006/main" xmlns:w14="http://schemas.microsoft.com/office/word/2010/wordml" xmlns:w15="http://schemas.microsoft.com/office/word/2012/wordml" xmlns:wpg="http://schemas.microsoft.com/office/word/2010/wordprocessingGroup" xmlns:wpi="http://schemas.microsoft.com/office/word/2010/wordprocessingInk" xmlns:wne="http://schemas.microsoft.com/office/word/2006/wordml" xmlns:wps="http://schemas.microsoft.com/office/word/2010/wordprocessingShape" mc:Ignorable="w14 w15 wp14">
   <w:p>
     <w:pPr>
       <w:spacing w:line="240" w:lineRule="auto"/>
@@ -9719,8 +9407,8 @@
 </file>
 
 <file path=word/numbering.xml><?xml version="1.0" encoding="utf-8"?>
-<w:numbering xmlns:wpc="http://schemas.microsoft.com/office/word/2010/wordprocessingCanvas" xmlns:cx="http://schemas.microsoft.com/office/drawing/2014/chartex" xmlns:cx1="http://schemas.microsoft.com/office/drawing/2015/9/8/chartex" xmlns:cx2="http://schemas.microsoft.com/office/drawing/2015/10/21/chartex" xmlns:cx3="http://schemas.microsoft.com/office/drawing/2016/5/9/chartex" xmlns:cx4="http://schemas.microsoft.com/office/drawing/2016/5/10/chartex" xmlns:cx5="http://schemas.microsoft.com/office/drawing/2016/5/11/chartex" xmlns:cx6="http://schemas.microsoft.com/office/drawing/2016/5/12/chartex" xmlns:cx7="http://schemas.microsoft.com/office/drawing/2016/5/13/chartex" xmlns:cx8="http://schemas.microsoft.com/office/drawing/2016/5/14/chartex" xmlns:mc="http://schemas.openxmlformats.org/markup-compatibility/2006" xmlns:aink="http://schemas.microsoft.com/office/drawing/2016/ink" xmlns:am3d="http://schemas.microsoft.com/office/drawing/2017/model3d" xmlns:o="urn:schemas-microsoft-com:office:office" xmlns:r="http://schemas.openxmlformats.org/officeDocument/2006/relationships" xmlns:m="http://schemas.openxmlformats.org/officeDocument/2006/math" xmlns:v="urn:schemas-microsoft-com:vml" xmlns:wp14="http://schemas.microsoft.com/office/word/2010/wordprocessingDrawing" xmlns:wp="http://schemas.openxmlformats.org/drawingml/2006/wordprocessingDrawing" xmlns:w10="urn:schemas-microsoft-com:office:word" xmlns:w="http://schemas.openxmlformats.org/wordprocessingml/2006/main" xmlns:w14="http://schemas.microsoft.com/office/word/2010/wordml" xmlns:w15="http://schemas.microsoft.com/office/word/2012/wordml" xmlns:w16cex="http://schemas.microsoft.com/office/word/2018/wordml/cex" xmlns:w16cid="http://schemas.microsoft.com/office/word/2016/wordml/cid" xmlns:w16="http://schemas.microsoft.com/office/word/2018/wordml" xmlns:w16se="http://schemas.microsoft.com/office/word/2015/wordml/symex" xmlns:wpg="http://schemas.microsoft.com/office/word/2010/wordprocessingGroup" xmlns:wpi="http://schemas.microsoft.com/office/word/2010/wordprocessingInk" xmlns:wne="http://schemas.microsoft.com/office/word/2006/wordml" xmlns:wps="http://schemas.microsoft.com/office/word/2010/wordprocessingShape" mc:Ignorable="w14 w15 w16se w16cid w16 w16cex wp14">
-  <w:abstractNum w:abstractNumId="0" w15:restartNumberingAfterBreak="0">
+<w:numbering xmlns:wpc="http://schemas.microsoft.com/office/word/2010/wordprocessingCanvas" xmlns:mc="http://schemas.openxmlformats.org/markup-compatibility/2006" xmlns:o="urn:schemas-microsoft-com:office:office" xmlns:r="http://schemas.openxmlformats.org/officeDocument/2006/relationships" xmlns:m="http://schemas.openxmlformats.org/officeDocument/2006/math" xmlns:v="urn:schemas-microsoft-com:vml" xmlns:wp14="http://schemas.microsoft.com/office/word/2010/wordprocessingDrawing" xmlns:wp="http://schemas.openxmlformats.org/drawingml/2006/wordprocessingDrawing" xmlns:w10="urn:schemas-microsoft-com:office:word" xmlns:w="http://schemas.openxmlformats.org/wordprocessingml/2006/main" xmlns:w14="http://schemas.microsoft.com/office/word/2010/wordml" xmlns:w15="http://schemas.microsoft.com/office/word/2012/wordml" xmlns:wpg="http://schemas.microsoft.com/office/word/2010/wordprocessingGroup" xmlns:wpi="http://schemas.microsoft.com/office/word/2010/wordprocessingInk" xmlns:wne="http://schemas.microsoft.com/office/word/2006/wordml" xmlns:wps="http://schemas.microsoft.com/office/word/2010/wordprocessingShape" mc:Ignorable="w14 w15 wp14">
+  <w:abstractNum w:abstractNumId="0">
     <w:nsid w:val="056E0F36"/>
     <w:multiLevelType w:val="multilevel"/>
     <w:tmpl w:val="E3061352"/>
@@ -9835,7 +9523,7 @@
       </w:rPr>
     </w:lvl>
   </w:abstractNum>
-  <w:abstractNum w:abstractNumId="1" w15:restartNumberingAfterBreak="0">
+  <w:abstractNum w:abstractNumId="1">
     <w:nsid w:val="0BE80495"/>
     <w:multiLevelType w:val="multilevel"/>
     <w:tmpl w:val="C5B66930"/>
@@ -10001,7 +9689,7 @@
       </w:rPr>
     </w:lvl>
   </w:abstractNum>
-  <w:abstractNum w:abstractNumId="2" w15:restartNumberingAfterBreak="0">
+  <w:abstractNum w:abstractNumId="2">
     <w:nsid w:val="0BFC7A8B"/>
     <w:multiLevelType w:val="multilevel"/>
     <w:tmpl w:val="C08C3242"/>
@@ -10161,7 +9849,7 @@
       </w:rPr>
     </w:lvl>
   </w:abstractNum>
-  <w:abstractNum w:abstractNumId="3" w15:restartNumberingAfterBreak="0">
+  <w:abstractNum w:abstractNumId="3">
     <w:nsid w:val="0D9C3E13"/>
     <w:multiLevelType w:val="multilevel"/>
     <w:tmpl w:val="FBB03CBC"/>
@@ -10327,7 +10015,7 @@
       </w:rPr>
     </w:lvl>
   </w:abstractNum>
-  <w:abstractNum w:abstractNumId="4" w15:restartNumberingAfterBreak="0">
+  <w:abstractNum w:abstractNumId="4">
     <w:nsid w:val="0DB63470"/>
     <w:multiLevelType w:val="multilevel"/>
     <w:tmpl w:val="C08C3242"/>
@@ -10487,7 +10175,7 @@
       </w:rPr>
     </w:lvl>
   </w:abstractNum>
-  <w:abstractNum w:abstractNumId="5" w15:restartNumberingAfterBreak="0">
+  <w:abstractNum w:abstractNumId="5">
     <w:nsid w:val="0DF23EC3"/>
     <w:multiLevelType w:val="hybridMultilevel"/>
     <w:tmpl w:val="A5F8B1F2"/>
@@ -10579,7 +10267,7 @@
       </w:pPr>
     </w:lvl>
   </w:abstractNum>
-  <w:abstractNum w:abstractNumId="6" w15:restartNumberingAfterBreak="0">
+  <w:abstractNum w:abstractNumId="6">
     <w:nsid w:val="124801B3"/>
     <w:multiLevelType w:val="multilevel"/>
     <w:tmpl w:val="C08C3242"/>
@@ -10739,7 +10427,7 @@
       </w:rPr>
     </w:lvl>
   </w:abstractNum>
-  <w:abstractNum w:abstractNumId="7" w15:restartNumberingAfterBreak="0">
+  <w:abstractNum w:abstractNumId="7">
     <w:nsid w:val="15E06D8E"/>
     <w:multiLevelType w:val="hybridMultilevel"/>
     <w:tmpl w:val="6E5AEBBC"/>
@@ -10828,7 +10516,7 @@
       </w:pPr>
     </w:lvl>
   </w:abstractNum>
-  <w:abstractNum w:abstractNumId="8" w15:restartNumberingAfterBreak="0">
+  <w:abstractNum w:abstractNumId="8">
     <w:nsid w:val="162A07E3"/>
     <w:multiLevelType w:val="multilevel"/>
     <w:tmpl w:val="C08C3242"/>
@@ -10988,7 +10676,7 @@
       </w:rPr>
     </w:lvl>
   </w:abstractNum>
-  <w:abstractNum w:abstractNumId="9" w15:restartNumberingAfterBreak="0">
+  <w:abstractNum w:abstractNumId="9">
     <w:nsid w:val="1A612099"/>
     <w:multiLevelType w:val="multilevel"/>
     <w:tmpl w:val="C08C3242"/>
@@ -11148,7 +10836,7 @@
       </w:rPr>
     </w:lvl>
   </w:abstractNum>
-  <w:abstractNum w:abstractNumId="10" w15:restartNumberingAfterBreak="0">
+  <w:abstractNum w:abstractNumId="10">
     <w:nsid w:val="1BC21088"/>
     <w:multiLevelType w:val="hybridMultilevel"/>
     <w:tmpl w:val="0E183238"/>
@@ -11243,7 +10931,7 @@
       </w:pPr>
     </w:lvl>
   </w:abstractNum>
-  <w:abstractNum w:abstractNumId="11" w15:restartNumberingAfterBreak="0">
+  <w:abstractNum w:abstractNumId="11">
     <w:nsid w:val="1F292356"/>
     <w:multiLevelType w:val="multilevel"/>
     <w:tmpl w:val="C08C3242"/>
@@ -11403,7 +11091,7 @@
       </w:rPr>
     </w:lvl>
   </w:abstractNum>
-  <w:abstractNum w:abstractNumId="12" w15:restartNumberingAfterBreak="0">
+  <w:abstractNum w:abstractNumId="12">
     <w:nsid w:val="300A2905"/>
     <w:multiLevelType w:val="multilevel"/>
     <w:tmpl w:val="B4A22DD6"/>
@@ -11569,7 +11257,7 @@
       </w:rPr>
     </w:lvl>
   </w:abstractNum>
-  <w:abstractNum w:abstractNumId="13" w15:restartNumberingAfterBreak="0">
+  <w:abstractNum w:abstractNumId="13">
     <w:nsid w:val="30C36E6C"/>
     <w:multiLevelType w:val="multilevel"/>
     <w:tmpl w:val="9940CB10"/>
@@ -11729,7 +11417,7 @@
       </w:rPr>
     </w:lvl>
   </w:abstractNum>
-  <w:abstractNum w:abstractNumId="14" w15:restartNumberingAfterBreak="0">
+  <w:abstractNum w:abstractNumId="14">
     <w:nsid w:val="31294052"/>
     <w:multiLevelType w:val="multilevel"/>
     <w:tmpl w:val="C08C3242"/>
@@ -11889,7 +11577,7 @@
       </w:rPr>
     </w:lvl>
   </w:abstractNum>
-  <w:abstractNum w:abstractNumId="15" w15:restartNumberingAfterBreak="0">
+  <w:abstractNum w:abstractNumId="15">
     <w:nsid w:val="34927075"/>
     <w:multiLevelType w:val="hybridMultilevel"/>
     <w:tmpl w:val="B420BBFA"/>
@@ -11978,7 +11666,7 @@
       </w:pPr>
     </w:lvl>
   </w:abstractNum>
-  <w:abstractNum w:abstractNumId="16" w15:restartNumberingAfterBreak="0">
+  <w:abstractNum w:abstractNumId="16">
     <w:nsid w:val="36FB0719"/>
     <w:multiLevelType w:val="multilevel"/>
     <w:tmpl w:val="C08C3242"/>
@@ -12138,7 +11826,7 @@
       </w:rPr>
     </w:lvl>
   </w:abstractNum>
-  <w:abstractNum w:abstractNumId="17" w15:restartNumberingAfterBreak="0">
+  <w:abstractNum w:abstractNumId="17">
     <w:nsid w:val="43E9012F"/>
     <w:multiLevelType w:val="multilevel"/>
     <w:tmpl w:val="E708CC00"/>
@@ -12305,7 +11993,7 @@
       </w:rPr>
     </w:lvl>
   </w:abstractNum>
-  <w:abstractNum w:abstractNumId="18" w15:restartNumberingAfterBreak="0">
+  <w:abstractNum w:abstractNumId="18">
     <w:nsid w:val="4B9029F8"/>
     <w:multiLevelType w:val="multilevel"/>
     <w:tmpl w:val="4E544170"/>
@@ -12460,7 +12148,7 @@
       </w:rPr>
     </w:lvl>
   </w:abstractNum>
-  <w:abstractNum w:abstractNumId="19" w15:restartNumberingAfterBreak="0">
+  <w:abstractNum w:abstractNumId="19">
     <w:nsid w:val="4FBF0D9C"/>
     <w:multiLevelType w:val="multilevel"/>
     <w:tmpl w:val="9940CB10"/>
@@ -12620,7 +12308,7 @@
       </w:rPr>
     </w:lvl>
   </w:abstractNum>
-  <w:abstractNum w:abstractNumId="20" w15:restartNumberingAfterBreak="0">
+  <w:abstractNum w:abstractNumId="20">
     <w:nsid w:val="52C33EB1"/>
     <w:multiLevelType w:val="multilevel"/>
     <w:tmpl w:val="C08C3242"/>
@@ -12780,7 +12468,7 @@
       </w:rPr>
     </w:lvl>
   </w:abstractNum>
-  <w:abstractNum w:abstractNumId="21" w15:restartNumberingAfterBreak="0">
+  <w:abstractNum w:abstractNumId="21">
     <w:nsid w:val="5BB9184D"/>
     <w:multiLevelType w:val="multilevel"/>
     <w:tmpl w:val="C08C3242"/>
@@ -12940,7 +12628,7 @@
       </w:rPr>
     </w:lvl>
   </w:abstractNum>
-  <w:abstractNum w:abstractNumId="22" w15:restartNumberingAfterBreak="0">
+  <w:abstractNum w:abstractNumId="22">
     <w:nsid w:val="62814CA6"/>
     <w:multiLevelType w:val="multilevel"/>
     <w:tmpl w:val="C08C3242"/>
@@ -13100,7 +12788,7 @@
       </w:rPr>
     </w:lvl>
   </w:abstractNum>
-  <w:abstractNum w:abstractNumId="23" w15:restartNumberingAfterBreak="0">
+  <w:abstractNum w:abstractNumId="23">
     <w:nsid w:val="640138FD"/>
     <w:multiLevelType w:val="hybridMultilevel"/>
     <w:tmpl w:val="2BCA2E5C"/>
@@ -13190,7 +12878,7 @@
       </w:pPr>
     </w:lvl>
   </w:abstractNum>
-  <w:abstractNum w:abstractNumId="24" w15:restartNumberingAfterBreak="0">
+  <w:abstractNum w:abstractNumId="24">
     <w:nsid w:val="6452786D"/>
     <w:multiLevelType w:val="multilevel"/>
     <w:tmpl w:val="C08C3242"/>
@@ -13350,7 +13038,7 @@
       </w:rPr>
     </w:lvl>
   </w:abstractNum>
-  <w:abstractNum w:abstractNumId="25" w15:restartNumberingAfterBreak="0">
+  <w:abstractNum w:abstractNumId="25">
     <w:nsid w:val="7D2A7801"/>
     <w:multiLevelType w:val="multilevel"/>
     <w:tmpl w:val="C08C3242"/>
@@ -13510,7 +13198,7 @@
       </w:rPr>
     </w:lvl>
   </w:abstractNum>
-  <w:abstractNum w:abstractNumId="26" w15:restartNumberingAfterBreak="0">
+  <w:abstractNum w:abstractNumId="26">
     <w:nsid w:val="7F425C4C"/>
     <w:multiLevelType w:val="multilevel"/>
     <w:tmpl w:val="C08C3242"/>
@@ -13754,16 +13442,8 @@
 </w:numbering>
 </file>
 
-<file path=word/people.xml><?xml version="1.0" encoding="utf-8"?>
-<w15:people xmlns:wpc="http://schemas.microsoft.com/office/word/2010/wordprocessingCanvas" xmlns:cx="http://schemas.microsoft.com/office/drawing/2014/chartex" xmlns:cx1="http://schemas.microsoft.com/office/drawing/2015/9/8/chartex" xmlns:cx2="http://schemas.microsoft.com/office/drawing/2015/10/21/chartex" xmlns:cx3="http://schemas.microsoft.com/office/drawing/2016/5/9/chartex" xmlns:cx4="http://schemas.microsoft.com/office/drawing/2016/5/10/chartex" xmlns:cx5="http://schemas.microsoft.com/office/drawing/2016/5/11/chartex" xmlns:cx6="http://schemas.microsoft.com/office/drawing/2016/5/12/chartex" xmlns:cx7="http://schemas.microsoft.com/office/drawing/2016/5/13/chartex" xmlns:cx8="http://schemas.microsoft.com/office/drawing/2016/5/14/chartex" xmlns:mc="http://schemas.openxmlformats.org/markup-compatibility/2006" xmlns:aink="http://schemas.microsoft.com/office/drawing/2016/ink" xmlns:am3d="http://schemas.microsoft.com/office/drawing/2017/model3d" xmlns:o="urn:schemas-microsoft-com:office:office" xmlns:r="http://schemas.openxmlformats.org/officeDocument/2006/relationships" xmlns:m="http://schemas.openxmlformats.org/officeDocument/2006/math" xmlns:v="urn:schemas-microsoft-com:vml" xmlns:wp14="http://schemas.microsoft.com/office/word/2010/wordprocessingDrawing" xmlns:wp="http://schemas.openxmlformats.org/drawingml/2006/wordprocessingDrawing" xmlns:w10="urn:schemas-microsoft-com:office:word" xmlns:w="http://schemas.openxmlformats.org/wordprocessingml/2006/main" xmlns:w14="http://schemas.microsoft.com/office/word/2010/wordml" xmlns:w15="http://schemas.microsoft.com/office/word/2012/wordml" xmlns:w16cex="http://schemas.microsoft.com/office/word/2018/wordml/cex" xmlns:w16cid="http://schemas.microsoft.com/office/word/2016/wordml/cid" xmlns:w16="http://schemas.microsoft.com/office/word/2018/wordml" xmlns:w16se="http://schemas.microsoft.com/office/word/2015/wordml/symex" xmlns:wpg="http://schemas.microsoft.com/office/word/2010/wordprocessingGroup" xmlns:wpi="http://schemas.microsoft.com/office/word/2010/wordprocessingInk" xmlns:wne="http://schemas.microsoft.com/office/word/2006/wordml" xmlns:wps="http://schemas.microsoft.com/office/word/2010/wordprocessingShape" mc:Ignorable="w14 w15 w16se w16cid w16 w16cex wp14">
-  <w15:person w15:author="Isabela Carolina Costa Barbosa">
-    <w15:presenceInfo w15:providerId="Windows Live" w15:userId="d5296e9266187a06"/>
-  </w15:person>
-</w15:people>
-</file>
-
 <file path=word/styles.xml><?xml version="1.0" encoding="utf-8"?>
-<w:styles xmlns:mc="http://schemas.openxmlformats.org/markup-compatibility/2006" xmlns:r="http://schemas.openxmlformats.org/officeDocument/2006/relationships" xmlns:w="http://schemas.openxmlformats.org/wordprocessingml/2006/main" xmlns:w14="http://schemas.microsoft.com/office/word/2010/wordml" xmlns:w15="http://schemas.microsoft.com/office/word/2012/wordml" xmlns:w16cex="http://schemas.microsoft.com/office/word/2018/wordml/cex" xmlns:w16cid="http://schemas.microsoft.com/office/word/2016/wordml/cid" xmlns:w16="http://schemas.microsoft.com/office/word/2018/wordml" xmlns:w16se="http://schemas.microsoft.com/office/word/2015/wordml/symex" mc:Ignorable="w14 w15 w16se w16cid w16 w16cex">
+<w:styles xmlns:mc="http://schemas.openxmlformats.org/markup-compatibility/2006" xmlns:r="http://schemas.openxmlformats.org/officeDocument/2006/relationships" xmlns:w="http://schemas.openxmlformats.org/wordprocessingml/2006/main" xmlns:w14="http://schemas.microsoft.com/office/word/2010/wordml" xmlns:w15="http://schemas.microsoft.com/office/word/2012/wordml" mc:Ignorable="w14 w15">
   <w:docDefaults>
     <w:rPrDefault>
       <w:rPr>
@@ -13779,7 +13459,7 @@
       </w:pPr>
     </w:pPrDefault>
   </w:docDefaults>
-  <w:latentStyles w:defLockedState="0" w:defUIPriority="99" w:defSemiHidden="0" w:defUnhideWhenUsed="0" w:defQFormat="0" w:count="376">
+  <w:latentStyles w:defLockedState="0" w:defUIPriority="99" w:defSemiHidden="0" w:defUnhideWhenUsed="0" w:defQFormat="0" w:count="371">
     <w:lsdException w:name="Normal" w:uiPriority="0" w:qFormat="1"/>
     <w:lsdException w:name="heading 1" w:uiPriority="9" w:qFormat="1"/>
     <w:lsdException w:name="heading 2" w:semiHidden="1" w:uiPriority="9" w:unhideWhenUsed="1" w:qFormat="1"/>
@@ -13885,6 +13565,7 @@
     <w:lsdException w:name="HTML Sample" w:semiHidden="1" w:unhideWhenUsed="1"/>
     <w:lsdException w:name="HTML Typewriter" w:semiHidden="1" w:unhideWhenUsed="1"/>
     <w:lsdException w:name="HTML Variable" w:semiHidden="1" w:unhideWhenUsed="1"/>
+    <w:lsdException w:name="Normal Table" w:semiHidden="1" w:unhideWhenUsed="1"/>
     <w:lsdException w:name="annotation subject" w:semiHidden="1" w:unhideWhenUsed="1"/>
     <w:lsdException w:name="No List" w:semiHidden="1" w:unhideWhenUsed="1"/>
     <w:lsdException w:name="Outline List 1" w:semiHidden="1" w:unhideWhenUsed="1"/>
@@ -13927,8 +13608,11 @@
     <w:lsdException w:name="Table Contemporary" w:semiHidden="1" w:unhideWhenUsed="1"/>
     <w:lsdException w:name="Table Elegant" w:semiHidden="1" w:unhideWhenUsed="1"/>
     <w:lsdException w:name="Table Professional" w:semiHidden="1" w:unhideWhenUsed="1"/>
+    <w:lsdException w:name="Table Subtle 1" w:semiHidden="1" w:unhideWhenUsed="1"/>
     <w:lsdException w:name="Table Subtle 2" w:semiHidden="1" w:unhideWhenUsed="1"/>
     <w:lsdException w:name="Table Web 1" w:semiHidden="1" w:unhideWhenUsed="1"/>
+    <w:lsdException w:name="Table Web 2" w:semiHidden="1" w:unhideWhenUsed="1"/>
+    <w:lsdException w:name="Table Web 3" w:semiHidden="1" w:unhideWhenUsed="1"/>
     <w:lsdException w:name="Balloon Text" w:semiHidden="1" w:unhideWhenUsed="1"/>
     <w:lsdException w:name="Table Grid" w:uiPriority="39"/>
     <w:lsdException w:name="Table Theme" w:semiHidden="1" w:unhideWhenUsed="1"/>
@@ -14147,11 +13831,6 @@
     <w:lsdException w:name="List Table 5 Dark Accent 6" w:uiPriority="50"/>
     <w:lsdException w:name="List Table 6 Colorful Accent 6" w:uiPriority="51"/>
     <w:lsdException w:name="List Table 7 Colorful Accent 6" w:uiPriority="52"/>
-    <w:lsdException w:name="Mention" w:semiHidden="1" w:unhideWhenUsed="1"/>
-    <w:lsdException w:name="Smart Hyperlink" w:semiHidden="1" w:unhideWhenUsed="1"/>
-    <w:lsdException w:name="Hashtag" w:semiHidden="1" w:unhideWhenUsed="1"/>
-    <w:lsdException w:name="Unresolved Mention" w:semiHidden="1" w:unhideWhenUsed="1"/>
-    <w:lsdException w:name="Smart Link" w:semiHidden="1" w:unhideWhenUsed="1"/>
   </w:latentStyles>
   <w:style w:type="paragraph" w:default="1" w:styleId="Normal">
     <w:name w:val="Normal"/>
@@ -14337,7 +14016,9 @@
       <w:tblStyleRowBandSize w:val="1"/>
       <w:tblStyleColBandSize w:val="1"/>
       <w:tblCellMar>
+        <w:top w:w="0" w:type="dxa"/>
         <w:left w:w="70" w:type="dxa"/>
+        <w:bottom w:w="0" w:type="dxa"/>
         <w:right w:w="70" w:type="dxa"/>
       </w:tblCellMar>
     </w:tblPr>
@@ -14470,6 +14151,17 @@
     <w:rPr>
       <w:color w:val="0000FF"/>
       <w:u w:val="single"/>
+    </w:rPr>
+  </w:style>
+  <w:style w:type="character" w:styleId="nfase">
+    <w:name w:val="Emphasis"/>
+    <w:basedOn w:val="Fontepargpadro"/>
+    <w:uiPriority w:val="20"/>
+    <w:qFormat/>
+    <w:rsid w:val="008D0E43"/>
+    <w:rPr>
+      <w:i/>
+      <w:iCs/>
     </w:rPr>
   </w:style>
 </w:styles>
@@ -14793,4 +14485,16 @@
   </a:objectDefaults>
   <a:extraClrSchemeLst/>
 </a:theme>
+</file>
+
+<file path=customXml/item1.xml><?xml version="1.0" encoding="utf-8"?>
+<b:Sources xmlns:b="http://schemas.openxmlformats.org/officeDocument/2006/bibliography" xmlns="http://schemas.openxmlformats.org/officeDocument/2006/bibliography" SelectedStyle="\APASixthEditionOfficeOnline.xsl" StyleName="APA" Version="6"/>
+</file>
+
+<file path=customXml/itemProps1.xml><?xml version="1.0" encoding="utf-8"?>
+<ds:datastoreItem xmlns:ds="http://schemas.openxmlformats.org/officeDocument/2006/customXml" ds:itemID="{FC48A46E-F655-4A79-87E4-E80C6A3032A0}">
+  <ds:schemaRefs>
+    <ds:schemaRef ds:uri="http://schemas.openxmlformats.org/officeDocument/2006/bibliography"/>
+  </ds:schemaRefs>
+</ds:datastoreItem>
 </file>
</xml_diff>

<commit_message>
slx-345: incluida hierarquia para objeto tipo thing na geracao em lote do contrato do aluno
</commit_message>
<xml_diff>
--- a/docassemble/docassemble/brcomeducalegal/data/templates/colegio-evolucao-contrato-prestacao-servicos-educacionais.docx
+++ b/docassemble/docassemble/brcomeducalegal/data/templates/colegio-evolucao-contrato-prestacao-servicos-educacionais.docx
@@ -24,19 +24,7 @@
           <w:sz w:val="24"/>
           <w:szCs w:val="24"/>
         </w:rPr>
-        <w:t xml:space="preserve">CONTRATO DE PRESTAÇÃO DE SERVIÇOS EDUCACIONAIS - ANO </w:t>
-      </w:r>
-      <w:r>
-        <w:rPr>
-          <w:rFonts w:asciiTheme="majorHAnsi" w:eastAsia="Calibri" w:hAnsiTheme="majorHAnsi" w:cstheme="majorHAnsi"/>
-          <w:b/>
-          <w:spacing w:val="2"/>
-          <w:kern w:val="144"/>
-          <w:sz w:val="24"/>
-          <w:szCs w:val="24"/>
-          <w:highlight w:val="yellow"/>
-        </w:rPr>
-        <w:t>{{ school_year }}</w:t>
+        <w:t>CONTRATO DE PRESTAÇÃO DE SERVIÇOS EDUCACIONAIS - ANO {{ school_year }}</w:t>
       </w:r>
     </w:p>
     <w:p>
@@ -67,7 +55,6 @@
           <w:b/>
           <w:spacing w:val="2"/>
           <w:kern w:val="144"/>
-          <w:highlight w:val="yellow"/>
         </w:rPr>
         <w:t>{{ school[“legal_name”] | upper }}</w:t>
       </w:r>
@@ -148,25 +135,7 @@
           <w:kern w:val="144"/>
           <w:lang w:val="en-US"/>
         </w:rPr>
-        <w:t>{%</w:t>
-      </w:r>
-      <w:r>
-        <w:rPr>
-          <w:rFonts w:asciiTheme="majorHAnsi" w:eastAsia="Calibri" w:hAnsiTheme="majorHAnsi" w:cstheme="majorHAnsi"/>
-          <w:spacing w:val="2"/>
-          <w:kern w:val="144"/>
-          <w:lang w:val="en-US"/>
-        </w:rPr>
-        <w:t>p</w:t>
-      </w:r>
-      <w:r>
-        <w:rPr>
-          <w:rFonts w:asciiTheme="majorHAnsi" w:eastAsia="Calibri" w:hAnsiTheme="majorHAnsi" w:cstheme="majorHAnsi"/>
-          <w:spacing w:val="2"/>
-          <w:kern w:val="144"/>
-          <w:lang w:val="en-US"/>
-        </w:rPr>
-        <w:t xml:space="preserve"> for item in contractors %}</w:t>
+        <w:t>{%p for item in contractors %}</w:t>
       </w:r>
     </w:p>
     <w:p>
@@ -203,16 +172,7 @@
           <w:spacing w:val="2"/>
           <w:lang w:val="en-US"/>
         </w:rPr>
-        <w:t>{{</w:t>
-      </w:r>
-      <w:r>
-        <w:rPr>
-          <w:rFonts w:asciiTheme="majorHAnsi" w:hAnsiTheme="majorHAnsi" w:cstheme="majorHAnsi"/>
-          <w:b/>
-          <w:spacing w:val="2"/>
-          <w:lang w:val="en-US"/>
-        </w:rPr>
-        <w:t xml:space="preserve"> </w:t>
+        <w:t xml:space="preserve">{{ </w:t>
       </w:r>
       <w:r>
         <w:rPr>
@@ -440,24 +400,7 @@
           <w:spacing w:val="2"/>
           <w:kern w:val="144"/>
         </w:rPr>
-        <w:t xml:space="preserve">O objeto deste contrato é a prestação de serviços educacionais para o ano letivo de </w:t>
-      </w:r>
-      <w:r>
-        <w:rPr>
-          <w:rFonts w:asciiTheme="majorHAnsi" w:eastAsia="Calibri" w:hAnsiTheme="majorHAnsi" w:cstheme="majorHAnsi"/>
-          <w:spacing w:val="2"/>
-          <w:kern w:val="144"/>
-          <w:highlight w:val="yellow"/>
-        </w:rPr>
-        <w:t>{{ school_year }}</w:t>
-      </w:r>
-      <w:r>
-        <w:rPr>
-          <w:rFonts w:asciiTheme="majorHAnsi" w:eastAsia="Calibri" w:hAnsiTheme="majorHAnsi" w:cstheme="majorHAnsi"/>
-          <w:spacing w:val="2"/>
-          <w:kern w:val="144"/>
-        </w:rPr>
-        <w:t xml:space="preserve"> ao estudante </w:t>
+        <w:t xml:space="preserve">O objeto deste contrato é a prestação de serviços educacionais para o ano letivo de {{ school_year }} ao estudante </w:t>
       </w:r>
       <w:r>
         <w:rPr>
@@ -475,7 +418,7 @@
           <w:spacing w:val="2"/>
           <w:kern w:val="144"/>
         </w:rPr>
-        <w:t xml:space="preserve"> conforme abaixo indicado pel</w:t>
+        <w:t xml:space="preserve"> conforme abaixo indicado pela CONTRATANTE, no período constante do Calendário Escolar e na conformidade do estabelecido pela legislação</w:t>
       </w:r>
       <w:r>
         <w:rPr>
@@ -483,7 +426,7 @@
           <w:spacing w:val="2"/>
           <w:kern w:val="144"/>
         </w:rPr>
-        <w:t>a</w:t>
+        <w:t xml:space="preserve"> </w:t>
       </w:r>
       <w:r>
         <w:rPr>
@@ -491,55 +434,7 @@
           <w:spacing w:val="2"/>
           <w:kern w:val="144"/>
         </w:rPr>
-        <w:t xml:space="preserve"> CONTRATANTE, no período constante do Calendário Escolar e na conformidade do estabelecido pela legislação</w:t>
-      </w:r>
-      <w:r>
-        <w:rPr>
-          <w:rFonts w:asciiTheme="majorHAnsi" w:eastAsia="Calibri" w:hAnsiTheme="majorHAnsi" w:cstheme="majorHAnsi"/>
-          <w:spacing w:val="2"/>
-          <w:kern w:val="144"/>
-        </w:rPr>
-        <w:t xml:space="preserve"> </w:t>
-      </w:r>
-      <w:r>
-        <w:rPr>
-          <w:rFonts w:asciiTheme="majorHAnsi" w:eastAsia="Calibri" w:hAnsiTheme="majorHAnsi" w:cstheme="majorHAnsi"/>
-          <w:spacing w:val="2"/>
-          <w:kern w:val="144"/>
-        </w:rPr>
-        <w:t>do ensino, vigente ao longo do ano letivo, inclusive suas eventuais alterações, no regimento escolar e Normas Gerais d</w:t>
-      </w:r>
-      <w:r>
-        <w:rPr>
-          <w:rFonts w:asciiTheme="majorHAnsi" w:eastAsia="Calibri" w:hAnsiTheme="majorHAnsi" w:cstheme="majorHAnsi"/>
-          <w:spacing w:val="2"/>
-          <w:kern w:val="144"/>
-        </w:rPr>
-        <w:t>a</w:t>
-      </w:r>
-      <w:r>
-        <w:rPr>
-          <w:rFonts w:asciiTheme="majorHAnsi" w:eastAsia="Calibri" w:hAnsiTheme="majorHAnsi" w:cstheme="majorHAnsi"/>
-          <w:spacing w:val="2"/>
-          <w:kern w:val="144"/>
-        </w:rPr>
-        <w:t xml:space="preserve"> CONTRATAD</w:t>
-      </w:r>
-      <w:r>
-        <w:rPr>
-          <w:rFonts w:asciiTheme="majorHAnsi" w:eastAsia="Calibri" w:hAnsiTheme="majorHAnsi" w:cstheme="majorHAnsi"/>
-          <w:spacing w:val="2"/>
-          <w:kern w:val="144"/>
-        </w:rPr>
-        <w:t>A</w:t>
-      </w:r>
-      <w:r>
-        <w:rPr>
-          <w:rFonts w:asciiTheme="majorHAnsi" w:eastAsia="Calibri" w:hAnsiTheme="majorHAnsi" w:cstheme="majorHAnsi"/>
-          <w:spacing w:val="2"/>
-          <w:kern w:val="144"/>
-        </w:rPr>
-        <w:t>.</w:t>
+        <w:t>do ensino, vigente ao longo do ano letivo, inclusive suas eventuais alterações, no regimento escolar e Normas Gerais da CONTRATADA.</w:t>
       </w:r>
     </w:p>
     <w:p>
@@ -558,7 +453,6 @@
           <w:rFonts w:asciiTheme="majorHAnsi" w:eastAsia="Calibri" w:hAnsiTheme="majorHAnsi" w:cstheme="majorHAnsi"/>
           <w:spacing w:val="2"/>
           <w:kern w:val="144"/>
-          <w:highlight w:val="cyan"/>
           <w:lang w:val="en-US"/>
         </w:rPr>
         <w:t>{%p for item in students %}</w:t>
@@ -593,17 +487,7 @@
           <w:kern w:val="144"/>
           <w:lang w:val="en-US"/>
         </w:rPr>
-        <w:t xml:space="preserve"> </w:t>
-      </w:r>
-      <w:r>
-        <w:rPr>
-          <w:rFonts w:asciiTheme="majorHAnsi" w:eastAsia="Calibri" w:hAnsiTheme="majorHAnsi" w:cstheme="majorHAnsi"/>
-          <w:spacing w:val="2"/>
-          <w:kern w:val="144"/>
-          <w:highlight w:val="yellow"/>
-          <w:lang w:val="en-US"/>
-        </w:rPr>
-        <w:t>{{ item.name.text  | upper }}</w:t>
+        <w:t xml:space="preserve"> {{ item.name.text  | upper }}</w:t>
       </w:r>
     </w:p>
     <w:p>
@@ -638,7 +522,7 @@
           <w:kern w:val="144"/>
           <w:lang w:val="en-US"/>
         </w:rPr>
-        <w:t>/</w:t>
+        <w:t>/ NÍVEL</w:t>
       </w:r>
       <w:r>
         <w:rPr>
@@ -649,67 +533,34 @@
           <w:kern w:val="144"/>
           <w:lang w:val="en-US"/>
         </w:rPr>
-        <w:t xml:space="preserve"> </w:t>
+        <w:t>:</w:t>
       </w:r>
       <w:r>
         <w:rPr>
           <w:rFonts w:asciiTheme="majorHAnsi" w:eastAsia="Calibri" w:hAnsiTheme="majorHAnsi" w:cstheme="majorHAnsi"/>
-          <w:b/>
-          <w:bCs/>
           <w:spacing w:val="2"/>
           <w:kern w:val="144"/>
           <w:lang w:val="en-US"/>
         </w:rPr>
-        <w:t>NÍVEL</w:t>
-      </w:r>
-      <w:r>
+        <w:t xml:space="preserve"> {{ item.grade}}</w:t>
+      </w:r>
+    </w:p>
+    <w:p>
+      <w:pPr>
+        <w:spacing w:before="200" w:line="300" w:lineRule="auto"/>
+        <w:jc w:val="both"/>
         <w:rPr>
           <w:rFonts w:asciiTheme="majorHAnsi" w:eastAsia="Calibri" w:hAnsiTheme="majorHAnsi" w:cstheme="majorHAnsi"/>
-          <w:b/>
-          <w:bCs/>
           <w:spacing w:val="2"/>
           <w:kern w:val="144"/>
           <w:lang w:val="en-US"/>
         </w:rPr>
-        <w:t>:</w:t>
-      </w:r>
+      </w:pPr>
       <w:r>
         <w:rPr>
           <w:rFonts w:asciiTheme="majorHAnsi" w:eastAsia="Calibri" w:hAnsiTheme="majorHAnsi" w:cstheme="majorHAnsi"/>
           <w:spacing w:val="2"/>
           <w:kern w:val="144"/>
-          <w:lang w:val="en-US"/>
-        </w:rPr>
-        <w:t xml:space="preserve"> </w:t>
-      </w:r>
-      <w:r>
-        <w:rPr>
-          <w:rFonts w:asciiTheme="majorHAnsi" w:eastAsia="Calibri" w:hAnsiTheme="majorHAnsi" w:cstheme="majorHAnsi"/>
-          <w:spacing w:val="2"/>
-          <w:kern w:val="144"/>
-          <w:highlight w:val="yellow"/>
-          <w:lang w:val="en-US"/>
-        </w:rPr>
-        <w:t>{{ item.grade}}</w:t>
-      </w:r>
-    </w:p>
-    <w:p>
-      <w:pPr>
-        <w:spacing w:before="200" w:line="300" w:lineRule="auto"/>
-        <w:jc w:val="both"/>
-        <w:rPr>
-          <w:rFonts w:asciiTheme="majorHAnsi" w:eastAsia="Calibri" w:hAnsiTheme="majorHAnsi" w:cstheme="majorHAnsi"/>
-          <w:spacing w:val="2"/>
-          <w:kern w:val="144"/>
-          <w:lang w:val="en-US"/>
-        </w:rPr>
-      </w:pPr>
-      <w:r>
-        <w:rPr>
-          <w:rFonts w:asciiTheme="majorHAnsi" w:eastAsia="Calibri" w:hAnsiTheme="majorHAnsi" w:cstheme="majorHAnsi"/>
-          <w:spacing w:val="2"/>
-          <w:kern w:val="144"/>
-          <w:highlight w:val="cyan"/>
           <w:lang w:val="en-US"/>
         </w:rPr>
         <w:t>{%p endfor %}</w:t>
@@ -735,15 +586,7 @@
           <w:spacing w:val="2"/>
           <w:kern w:val="2"/>
         </w:rPr>
-        <w:t>A</w:t>
-      </w:r>
-      <w:r>
-        <w:rPr>
-          <w:rFonts w:ascii="Calibri" w:eastAsia="Calibri" w:hAnsi="Calibri" w:cs="Calibri"/>
-          <w:spacing w:val="2"/>
-          <w:kern w:val="2"/>
-        </w:rPr>
-        <w:t xml:space="preserve"> CONTRATANTE declara-se ciente de que a CONTRATADA se reserva o direito de não efetivar a prestação dos serviços ora contratados na hipótese de, até último dia útil antes da data definida pela CONTRATADA para o início das aulas, não haver preenchido o número mínimo de 08  (oito) matrículas efetivas para a série a ser cursada </w:t>
+        <w:t xml:space="preserve">A CONTRATANTE declara-se ciente de que a CONTRATADA se reserva o direito de não efetivar a prestação dos serviços ora contratados na hipótese de, até último dia útil antes da data definida pela CONTRATADA para o início das aulas, não haver preenchido o número mínimo de 08  (oito) matrículas efetivas para a série a ser cursada </w:t>
       </w:r>
       <w:bookmarkStart w:id="0" w:name="_Hlk53666344"/>
       <w:r>
@@ -850,41 +693,7 @@
           <w:spacing w:val="2"/>
           <w:kern w:val="144"/>
         </w:rPr>
-        <w:t xml:space="preserve">O presente contrato terá duração de 12 meses, iniciando-se em 1º de janeiro de </w:t>
-      </w:r>
-      <w:r>
-        <w:rPr>
-          <w:rFonts w:asciiTheme="majorHAnsi" w:eastAsia="Calibri" w:hAnsiTheme="majorHAnsi" w:cstheme="majorHAnsi"/>
-          <w:spacing w:val="2"/>
-          <w:kern w:val="144"/>
-          <w:highlight w:val="yellow"/>
-        </w:rPr>
-        <w:t>{{ school_year }}</w:t>
-      </w:r>
-      <w:r>
-        <w:rPr>
-          <w:rFonts w:asciiTheme="majorHAnsi" w:eastAsia="Calibri" w:hAnsiTheme="majorHAnsi" w:cstheme="majorHAnsi"/>
-          <w:spacing w:val="2"/>
-          <w:kern w:val="144"/>
-        </w:rPr>
-        <w:t xml:space="preserve"> e terminando em 31 de dezembro de </w:t>
-      </w:r>
-      <w:r>
-        <w:rPr>
-          <w:rFonts w:asciiTheme="majorHAnsi" w:eastAsia="Calibri" w:hAnsiTheme="majorHAnsi" w:cstheme="majorHAnsi"/>
-          <w:spacing w:val="2"/>
-          <w:kern w:val="144"/>
-          <w:highlight w:val="yellow"/>
-        </w:rPr>
-        <w:t>{{ school_year }}</w:t>
-      </w:r>
-      <w:r>
-        <w:rPr>
-          <w:rFonts w:asciiTheme="majorHAnsi" w:eastAsia="Calibri" w:hAnsiTheme="majorHAnsi" w:cstheme="majorHAnsi"/>
-          <w:spacing w:val="2"/>
-          <w:kern w:val="144"/>
-        </w:rPr>
-        <w:t>.</w:t>
+        <w:t>O presente contrato terá duração de 12 meses, iniciando-se em 1º de janeiro de {{ school_year }} e terminando em 31 de dezembro de {{ school_year }}.</w:t>
       </w:r>
     </w:p>
     <w:p>
@@ -907,22 +716,13 @@
           <w:spacing w:val="2"/>
           <w:kern w:val="2"/>
         </w:rPr>
-        <w:t>Para os alunos matriculados por transferência de outra escola no decorrer do ano letivo, a duração do contrato será de tantos meses quantos decorrerem da contagem desde a matrícula até 31 de dezembro de</w:t>
-      </w:r>
-      <w:r>
-        <w:rPr>
-          <w:rFonts w:ascii="Calibri" w:eastAsia="Calibri" w:hAnsi="Calibri" w:cs="Calibri"/>
-          <w:spacing w:val="2"/>
-          <w:kern w:val="2"/>
-        </w:rPr>
-        <w:t xml:space="preserve"> </w:t>
+        <w:t xml:space="preserve">Para os alunos matriculados por transferência de outra escola no decorrer do ano letivo, a duração do contrato será de tantos meses quantos decorrerem da contagem desde a matrícula até 31 de dezembro de </w:t>
       </w:r>
       <w:r>
         <w:rPr>
           <w:rFonts w:asciiTheme="majorHAnsi" w:eastAsia="Calibri" w:hAnsiTheme="majorHAnsi" w:cstheme="majorHAnsi"/>
           <w:spacing w:val="2"/>
           <w:kern w:val="144"/>
-          <w:highlight w:val="yellow"/>
         </w:rPr>
         <w:t>{{ school_year }}</w:t>
       </w:r>
@@ -955,39 +755,7 @@
           <w:spacing w:val="2"/>
           <w:kern w:val="2"/>
         </w:rPr>
-        <w:t>A vigência deste contrato poderá ser prorrogada, havendo a necessidade de estender a execução do calendário escolar mediante a prestação de aulas além do período estabelecido pel</w:t>
-      </w:r>
-      <w:r>
-        <w:rPr>
-          <w:rFonts w:ascii="Calibri" w:eastAsia="Calibri" w:hAnsi="Calibri" w:cs="Calibri"/>
-          <w:spacing w:val="2"/>
-          <w:kern w:val="2"/>
-        </w:rPr>
-        <w:t>a</w:t>
-      </w:r>
-      <w:r>
-        <w:rPr>
-          <w:rFonts w:ascii="Calibri" w:eastAsia="Calibri" w:hAnsi="Calibri" w:cs="Calibri"/>
-          <w:spacing w:val="2"/>
-          <w:kern w:val="2"/>
-        </w:rPr>
-        <w:t xml:space="preserve"> CONTRATAD</w:t>
-      </w:r>
-      <w:r>
-        <w:rPr>
-          <w:rFonts w:ascii="Calibri" w:eastAsia="Calibri" w:hAnsi="Calibri" w:cs="Calibri"/>
-          <w:spacing w:val="2"/>
-          <w:kern w:val="2"/>
-        </w:rPr>
-        <w:t>A</w:t>
-      </w:r>
-      <w:r>
-        <w:rPr>
-          <w:rFonts w:ascii="Calibri" w:eastAsia="Calibri" w:hAnsi="Calibri" w:cs="Calibri"/>
-          <w:spacing w:val="2"/>
-          <w:kern w:val="2"/>
-        </w:rPr>
-        <w:t>.</w:t>
+        <w:t>A vigência deste contrato poderá ser prorrogada, havendo a necessidade de estender a execução do calendário escolar mediante a prestação de aulas além do período estabelecido pela CONTRATADA.</w:t>
       </w:r>
     </w:p>
     <w:p>
@@ -1010,47 +778,7 @@
           <w:spacing w:val="2"/>
           <w:kern w:val="2"/>
         </w:rPr>
-        <w:t>A</w:t>
-      </w:r>
-      <w:r>
-        <w:rPr>
-          <w:rFonts w:ascii="Calibri" w:eastAsia="Calibri" w:hAnsi="Calibri" w:cs="Calibri"/>
-          <w:spacing w:val="2"/>
-          <w:kern w:val="2"/>
-        </w:rPr>
-        <w:t xml:space="preserve"> CONTRATAD</w:t>
-      </w:r>
-      <w:r>
-        <w:rPr>
-          <w:rFonts w:ascii="Calibri" w:eastAsia="Calibri" w:hAnsi="Calibri" w:cs="Calibri"/>
-          <w:spacing w:val="2"/>
-          <w:kern w:val="2"/>
-        </w:rPr>
-        <w:t>A</w:t>
-      </w:r>
-      <w:r>
-        <w:rPr>
-          <w:rFonts w:ascii="Calibri" w:eastAsia="Calibri" w:hAnsi="Calibri" w:cs="Calibri"/>
-          <w:spacing w:val="2"/>
-          <w:kern w:val="2"/>
-        </w:rPr>
-        <w:t xml:space="preserve"> poderá cobrar d</w:t>
-      </w:r>
-      <w:r>
-        <w:rPr>
-          <w:rFonts w:ascii="Calibri" w:eastAsia="Calibri" w:hAnsi="Calibri" w:cs="Calibri"/>
-          <w:spacing w:val="2"/>
-          <w:kern w:val="2"/>
-        </w:rPr>
-        <w:t>a</w:t>
-      </w:r>
-      <w:r>
-        <w:rPr>
-          <w:rFonts w:ascii="Calibri" w:eastAsia="Calibri" w:hAnsi="Calibri" w:cs="Calibri"/>
-          <w:spacing w:val="2"/>
-          <w:kern w:val="2"/>
-        </w:rPr>
-        <w:t xml:space="preserve"> CONTRATANTE os valores proporcionais à ampliação da vigência deste contrato, desde que a necessidade não tenha resultado de responsabilidade exclusiva da gestão escolar ou da administração da sociedade mantenedora.</w:t>
+        <w:t>A CONTRATADA poderá cobrar da CONTRATANTE os valores proporcionais à ampliação da vigência deste contrato, desde que a necessidade não tenha resultado de responsabilidade exclusiva da gestão escolar ou da administração da sociedade mantenedora.</w:t>
       </w:r>
     </w:p>
     <w:p>
@@ -1141,23 +869,7 @@
           <w:spacing w:val="2"/>
           <w:kern w:val="2"/>
         </w:rPr>
-        <w:t xml:space="preserve">Considerando que a atividade de educação está vinculada diretamente às normas e diretrizes exaradas pelo Poder Público, eventuais alterações na forma, prazo, conteúdo ou carga horária mínima, no curso do presente contrato não poderão ser entendidas como alteração unilateral do contrato, em face das disposições contidas na CLÁUSULA </w:t>
-      </w:r>
-      <w:r>
-        <w:rPr>
-          <w:rFonts w:ascii="Calibri" w:eastAsia="Calibri" w:hAnsi="Calibri" w:cs="Calibri"/>
-          <w:spacing w:val="2"/>
-          <w:kern w:val="2"/>
-        </w:rPr>
-        <w:t>2ª</w:t>
-      </w:r>
-      <w:r>
-        <w:rPr>
-          <w:rFonts w:ascii="Calibri" w:eastAsia="Calibri" w:hAnsi="Calibri" w:cs="Calibri"/>
-          <w:spacing w:val="2"/>
-          <w:kern w:val="2"/>
-        </w:rPr>
-        <w:t>.</w:t>
+        <w:t>Considerando que a atividade de educação está vinculada diretamente às normas e diretrizes exaradas pelo Poder Público, eventuais alterações na forma, prazo, conteúdo ou carga horária mínima, no curso do presente contrato não poderão ser entendidas como alteração unilateral do contrato, em face das disposições contidas na CLÁUSULA 2ª.</w:t>
       </w:r>
     </w:p>
     <w:p>
@@ -1205,23 +917,7 @@
           <w:spacing w:val="2"/>
           <w:kern w:val="2"/>
         </w:rPr>
-        <w:t xml:space="preserve">No ato da matrícula, </w:t>
-      </w:r>
-      <w:r>
-        <w:rPr>
-          <w:rFonts w:ascii="Calibri" w:eastAsia="Calibri" w:hAnsi="Calibri" w:cs="Calibri"/>
-          <w:spacing w:val="2"/>
-          <w:kern w:val="2"/>
-        </w:rPr>
-        <w:t>a</w:t>
-      </w:r>
-      <w:r>
-        <w:rPr>
-          <w:rFonts w:ascii="Calibri" w:eastAsia="Calibri" w:hAnsi="Calibri" w:cs="Calibri"/>
-          <w:spacing w:val="2"/>
-          <w:kern w:val="2"/>
-        </w:rPr>
-        <w:t xml:space="preserve"> CONTRATANTE deverá apresentar os documentos exigidos, preencher completamente o Requerimento de Matrícula e pagar a primeira parcela do contrato.</w:t>
+        <w:t>No ato da matrícula, a CONTRATANTE deverá apresentar os documentos exigidos, preencher completamente o Requerimento de Matrícula e pagar a primeira parcela do contrato.</w:t>
       </w:r>
     </w:p>
     <w:p>
@@ -1253,23 +949,7 @@
           <w:spacing w:val="2"/>
           <w:kern w:val="2"/>
         </w:rPr>
-        <w:t>o</w:t>
-      </w:r>
-      <w:r>
-        <w:rPr>
-          <w:rFonts w:ascii="Calibri" w:eastAsia="Calibri" w:hAnsi="Calibri" w:cs="Calibri"/>
-          <w:spacing w:val="2"/>
-          <w:kern w:val="2"/>
-        </w:rPr>
-        <w:t>(a)</w:t>
-      </w:r>
-      <w:r>
-        <w:rPr>
-          <w:rFonts w:ascii="Calibri" w:eastAsia="Calibri" w:hAnsi="Calibri" w:cs="Calibri"/>
-          <w:spacing w:val="2"/>
-          <w:kern w:val="2"/>
-        </w:rPr>
-        <w:t xml:space="preserve"> BENEFICIÁRIO(A)</w:t>
+        <w:t>o(a) BENEFICIÁRIO(A)</w:t>
       </w:r>
       <w:r>
         <w:rPr>
@@ -1308,23 +988,7 @@
           <w:spacing w:val="2"/>
           <w:kern w:val="2"/>
         </w:rPr>
-        <w:t>o</w:t>
-      </w:r>
-      <w:r>
-        <w:rPr>
-          <w:rFonts w:ascii="Calibri" w:eastAsia="Calibri" w:hAnsi="Calibri" w:cs="Calibri"/>
-          <w:spacing w:val="2"/>
-          <w:kern w:val="2"/>
-        </w:rPr>
-        <w:t>(a)</w:t>
-      </w:r>
-      <w:r>
-        <w:rPr>
-          <w:rFonts w:ascii="Calibri" w:eastAsia="Calibri" w:hAnsi="Calibri" w:cs="Calibri"/>
-          <w:spacing w:val="2"/>
-          <w:kern w:val="2"/>
-        </w:rPr>
-        <w:t xml:space="preserve"> BENEFICIÁRIO(A)</w:t>
+        <w:t>o(a) BENEFICIÁRIO(A)</w:t>
       </w:r>
       <w:r>
         <w:rPr>
@@ -1373,23 +1037,7 @@
           <w:spacing w:val="2"/>
           <w:kern w:val="2"/>
         </w:rPr>
-        <w:t xml:space="preserve"> devidamente preenchido e assinado pel</w:t>
-      </w:r>
-      <w:r>
-        <w:rPr>
-          <w:rFonts w:ascii="Calibri" w:eastAsia="Calibri" w:hAnsi="Calibri" w:cs="Calibri"/>
-          <w:spacing w:val="2"/>
-          <w:kern w:val="2"/>
-        </w:rPr>
-        <w:t>a</w:t>
-      </w:r>
-      <w:r>
-        <w:rPr>
-          <w:rFonts w:ascii="Calibri" w:eastAsia="Calibri" w:hAnsi="Calibri" w:cs="Calibri"/>
-          <w:spacing w:val="2"/>
-          <w:kern w:val="2"/>
-        </w:rPr>
-        <w:t xml:space="preserve"> CONTRATANTE, o qual será encaminhado para deferimento por parte da direção do Estabelecimento de Ensino supracitado e anexado a este contrato, passando a integrá-lo.</w:t>
+        <w:t xml:space="preserve"> devidamente preenchido e assinado pela CONTRATANTE, o qual será encaminhado para deferimento por parte da direção do Estabelecimento de Ensino supracitado e anexado a este contrato, passando a integrá-lo.</w:t>
       </w:r>
     </w:p>
     <w:p>
@@ -1602,71 +1250,7 @@
           <w:spacing w:val="2"/>
           <w:kern w:val="2"/>
         </w:rPr>
-        <w:t>O não preenchimento de todos os espaços existentes no formulário “Requerimento de Matrícula”, “Ficha Médica” e “Autorização de Saída”, inclusive os espaços referentes às informações/recomendações dos Pais/Responsáveis à Escola em relação ao</w:t>
-      </w:r>
-      <w:r>
-        <w:rPr>
-          <w:rFonts w:ascii="Calibri" w:eastAsia="Calibri" w:hAnsi="Calibri" w:cs="Calibri"/>
-          <w:spacing w:val="2"/>
-          <w:kern w:val="2"/>
-        </w:rPr>
-        <w:t>(à)</w:t>
-      </w:r>
-      <w:r>
-        <w:rPr>
-          <w:rFonts w:ascii="Calibri" w:eastAsia="Calibri" w:hAnsi="Calibri" w:cs="Calibri"/>
-          <w:spacing w:val="2"/>
-          <w:kern w:val="2"/>
-        </w:rPr>
-        <w:t xml:space="preserve"> aluno</w:t>
-      </w:r>
-      <w:r>
-        <w:rPr>
-          <w:rFonts w:ascii="Calibri" w:eastAsia="Calibri" w:hAnsi="Calibri" w:cs="Calibri"/>
-          <w:spacing w:val="2"/>
-          <w:kern w:val="2"/>
-        </w:rPr>
-        <w:t>(a)</w:t>
-      </w:r>
-      <w:r>
-        <w:rPr>
-          <w:rFonts w:ascii="Calibri" w:eastAsia="Calibri" w:hAnsi="Calibri" w:cs="Calibri"/>
-          <w:spacing w:val="2"/>
-          <w:kern w:val="2"/>
-        </w:rPr>
-        <w:t xml:space="preserve"> </w:t>
-      </w:r>
-      <w:r>
-        <w:rPr>
-          <w:rFonts w:ascii="Calibri" w:eastAsia="Calibri" w:hAnsi="Calibri" w:cs="Calibri"/>
-          <w:spacing w:val="2"/>
-          <w:kern w:val="2"/>
-        </w:rPr>
-        <w:t>B</w:t>
-      </w:r>
-      <w:r>
-        <w:rPr>
-          <w:rFonts w:ascii="Calibri" w:eastAsia="Calibri" w:hAnsi="Calibri" w:cs="Calibri"/>
-          <w:spacing w:val="2"/>
-          <w:kern w:val="2"/>
-        </w:rPr>
-        <w:t>ENEFICIÁRIO</w:t>
-      </w:r>
-      <w:r>
-        <w:rPr>
-          <w:rFonts w:ascii="Calibri" w:eastAsia="Calibri" w:hAnsi="Calibri" w:cs="Calibri"/>
-          <w:spacing w:val="2"/>
-          <w:kern w:val="2"/>
-        </w:rPr>
-        <w:t>(A)</w:t>
-      </w:r>
-      <w:r>
-        <w:rPr>
-          <w:rFonts w:ascii="Calibri" w:eastAsia="Calibri" w:hAnsi="Calibri" w:cs="Calibri"/>
-          <w:spacing w:val="2"/>
-          <w:kern w:val="2"/>
-        </w:rPr>
-        <w:t>, exime a CONTRATADA de toda e qualquer responsabilidade decorrente de fatos que seriam evitados se a mesma tivesse conhecimento de tais recomendações. As recomendações devem incluir as possíveis reações a determinados tipos de remédios e/ou determinadas substâncias.</w:t>
+        <w:t>O não preenchimento de todos os espaços existentes no formulário “Requerimento de Matrícula”, “Ficha Médica” e “Autorização de Saída”, inclusive os espaços referentes às informações/recomendações dos Pais/Responsáveis à Escola em relação ao(à) aluno(a) BENEFICIÁRIO(A), exime a CONTRATADA de toda e qualquer responsabilidade decorrente de fatos que seriam evitados se a mesma tivesse conhecimento de tais recomendações. As recomendações devem incluir as possíveis reações a determinados tipos de remédios e/ou determinadas substâncias.</w:t>
       </w:r>
     </w:p>
     <w:p>
@@ -1739,23 +1323,7 @@
           <w:spacing w:val="2"/>
           <w:kern w:val="2"/>
         </w:rPr>
-        <w:t>São de inteira responsabilidade da CONTRATADA o planejamento e a prestação dos serviços de ensino, no que se refere à marcação de datas para as provas de aproveitamento, fixação de carga horária, designação de professores, orientação didático-pedagógica e educacional, além de outras providências que as atividades docentes exigirem, obedecendo a seu exclusivo critério, sem quaisquer ingerências por parte d</w:t>
-      </w:r>
-      <w:r>
-        <w:rPr>
-          <w:rFonts w:ascii="Calibri" w:eastAsia="Calibri" w:hAnsi="Calibri" w:cs="Calibri"/>
-          <w:spacing w:val="2"/>
-          <w:kern w:val="2"/>
-        </w:rPr>
-        <w:t>a</w:t>
-      </w:r>
-      <w:r>
-        <w:rPr>
-          <w:rFonts w:ascii="Calibri" w:eastAsia="Calibri" w:hAnsi="Calibri" w:cs="Calibri"/>
-          <w:spacing w:val="2"/>
-          <w:kern w:val="2"/>
-        </w:rPr>
-        <w:t xml:space="preserve"> CONTRATANTE.</w:t>
+        <w:t>São de inteira responsabilidade da CONTRATADA o planejamento e a prestação dos serviços de ensino, no que se refere à marcação de datas para as provas de aproveitamento, fixação de carga horária, designação de professores, orientação didático-pedagógica e educacional, além de outras providências que as atividades docentes exigirem, obedecendo a seu exclusivo critério, sem quaisquer ingerências por parte da CONTRATANTE.</w:t>
       </w:r>
     </w:p>
     <w:p>
@@ -1845,15 +1413,7 @@
           <w:spacing w:val="2"/>
           <w:kern w:val="2"/>
         </w:rPr>
-        <w:t>BENEFICIÁRIO</w:t>
-      </w:r>
-      <w:r>
-        <w:rPr>
-          <w:rFonts w:ascii="Calibri" w:eastAsia="Calibri" w:hAnsi="Calibri" w:cs="Calibri"/>
-          <w:spacing w:val="2"/>
-          <w:kern w:val="2"/>
-        </w:rPr>
-        <w:t>(A)</w:t>
+        <w:t>BENEFICIÁRIO(A)</w:t>
       </w:r>
       <w:r>
         <w:rPr>
@@ -1965,7 +1525,6 @@
           <w:rFonts w:asciiTheme="majorHAnsi" w:eastAsia="Calibri" w:hAnsiTheme="majorHAnsi" w:cstheme="majorHAnsi"/>
           <w:spacing w:val="2"/>
           <w:kern w:val="144"/>
-          <w:highlight w:val="yellow"/>
         </w:rPr>
         <w:t>{{ school_year }}</w:t>
       </w:r>
@@ -1976,79 +1535,40 @@
           <w:spacing w:val="2"/>
           <w:kern w:val="144"/>
         </w:rPr>
-        <w:t xml:space="preserve">, será cobrada pela CONTRATADA </w:t>
-      </w:r>
-      <w:r>
+        <w:t>, será cobrada pela CONTRATADA à CONTRATANTE uma anuidade, que poderá ser dividida em até 12 parcelas iguais e mensais, na forma prevista no parágrafo 2º desta cláusula, conforme o valor no quadro abaixo:</w:t>
+      </w:r>
+    </w:p>
+    <w:p>
+      <w:pPr>
+        <w:spacing w:before="200" w:after="240" w:line="300" w:lineRule="auto"/>
+        <w:jc w:val="both"/>
         <w:rPr>
           <w:rFonts w:asciiTheme="majorHAnsi" w:eastAsia="Calibri" w:hAnsiTheme="majorHAnsi" w:cstheme="majorHAnsi"/>
-          <w:bCs/>
           <w:spacing w:val="2"/>
           <w:kern w:val="144"/>
         </w:rPr>
-        <w:t>à</w:t>
-      </w:r>
+      </w:pPr>
       <w:r>
         <w:rPr>
           <w:rFonts w:asciiTheme="majorHAnsi" w:eastAsia="Calibri" w:hAnsiTheme="majorHAnsi" w:cstheme="majorHAnsi"/>
-          <w:bCs/>
           <w:spacing w:val="2"/>
           <w:kern w:val="144"/>
         </w:rPr>
-        <w:t xml:space="preserve"> CONTRATANTE uma anuidade, que poderá ser dividida em até</w:t>
+        <w:t>{%p if selected_school</w:t>
       </w:r>
       <w:r>
         <w:rPr>
           <w:rFonts w:asciiTheme="majorHAnsi" w:eastAsia="Calibri" w:hAnsiTheme="majorHAnsi" w:cstheme="majorHAnsi"/>
-          <w:bCs/>
           <w:spacing w:val="2"/>
           <w:kern w:val="144"/>
         </w:rPr>
-        <w:t xml:space="preserve"> </w:t>
+        <w:t xml:space="preserve"> ==</w:t>
       </w:r>
       <w:r>
         <w:rPr>
           <w:rFonts w:asciiTheme="majorHAnsi" w:eastAsia="Calibri" w:hAnsiTheme="majorHAnsi" w:cstheme="majorHAnsi"/>
-          <w:bCs/>
           <w:spacing w:val="2"/>
           <w:kern w:val="144"/>
-        </w:rPr>
-        <w:t>12 parcelas iguais e mensais, na forma prevista no parágrafo 2º desta cláusula, conforme o valor no quadro abaixo:</w:t>
-      </w:r>
-    </w:p>
-    <w:p>
-      <w:pPr>
-        <w:spacing w:before="200" w:after="240" w:line="300" w:lineRule="auto"/>
-        <w:jc w:val="both"/>
-        <w:rPr>
-          <w:rFonts w:asciiTheme="majorHAnsi" w:eastAsia="Calibri" w:hAnsiTheme="majorHAnsi" w:cstheme="majorHAnsi"/>
-          <w:spacing w:val="2"/>
-          <w:kern w:val="144"/>
-        </w:rPr>
-      </w:pPr>
-      <w:r>
-        <w:rPr>
-          <w:rFonts w:asciiTheme="majorHAnsi" w:eastAsia="Calibri" w:hAnsiTheme="majorHAnsi" w:cstheme="majorHAnsi"/>
-          <w:spacing w:val="2"/>
-          <w:kern w:val="144"/>
-          <w:highlight w:val="cyan"/>
-        </w:rPr>
-        <w:t>{%p if selected_school</w:t>
-      </w:r>
-      <w:r>
-        <w:rPr>
-          <w:rFonts w:asciiTheme="majorHAnsi" w:eastAsia="Calibri" w:hAnsiTheme="majorHAnsi" w:cstheme="majorHAnsi"/>
-          <w:spacing w:val="2"/>
-          <w:kern w:val="144"/>
-          <w:highlight w:val="cyan"/>
-        </w:rPr>
-        <w:t xml:space="preserve"> ==</w:t>
-      </w:r>
-      <w:r>
-        <w:rPr>
-          <w:rFonts w:asciiTheme="majorHAnsi" w:eastAsia="Calibri" w:hAnsiTheme="majorHAnsi" w:cstheme="majorHAnsi"/>
-          <w:spacing w:val="2"/>
-          <w:kern w:val="144"/>
-          <w:highlight w:val="cyan"/>
         </w:rPr>
         <w:t xml:space="preserve"> “Oliveira Centro de Educação Básica” %}</w:t>
       </w:r>
@@ -2158,18 +1678,7 @@
                 <w:sz w:val="20"/>
                 <w:szCs w:val="20"/>
               </w:rPr>
-              <w:t>V</w:t>
-            </w:r>
-            <w:r>
-              <w:rPr>
-                <w:rFonts w:asciiTheme="majorHAnsi" w:eastAsia="Calibri" w:hAnsiTheme="majorHAnsi" w:cstheme="majorHAnsi"/>
-                <w:b/>
-                <w:spacing w:val="2"/>
-                <w:kern w:val="144"/>
-                <w:sz w:val="20"/>
-                <w:szCs w:val="20"/>
-              </w:rPr>
-              <w:t>alor da anuidade</w:t>
+              <w:t>Valor da anuidade</w:t>
             </w:r>
           </w:p>
         </w:tc>
@@ -2202,18 +1711,7 @@
                 <w:sz w:val="20"/>
                 <w:szCs w:val="20"/>
               </w:rPr>
-              <w:t>V</w:t>
-            </w:r>
-            <w:r>
-              <w:rPr>
-                <w:rFonts w:asciiTheme="majorHAnsi" w:eastAsia="Calibri" w:hAnsiTheme="majorHAnsi" w:cstheme="majorHAnsi"/>
-                <w:b/>
-                <w:spacing w:val="2"/>
-                <w:kern w:val="144"/>
-                <w:sz w:val="20"/>
-                <w:szCs w:val="20"/>
-              </w:rPr>
-              <w:t>alor mensal</w:t>
+              <w:t>Valor mensal</w:t>
             </w:r>
           </w:p>
         </w:tc>
@@ -2676,7 +2174,6 @@
           <w:rFonts w:asciiTheme="majorHAnsi" w:eastAsia="Calibri" w:hAnsiTheme="majorHAnsi" w:cstheme="majorHAnsi"/>
           <w:spacing w:val="2"/>
           <w:kern w:val="144"/>
-          <w:highlight w:val="cyan"/>
         </w:rPr>
         <w:t>{%p elif selected_school == “</w:t>
       </w:r>
@@ -2685,7 +2182,6 @@
           <w:rFonts w:asciiTheme="majorHAnsi" w:eastAsia="Calibri" w:hAnsiTheme="majorHAnsi" w:cstheme="majorHAnsi"/>
           <w:spacing w:val="2"/>
           <w:kern w:val="144"/>
-          <w:highlight w:val="cyan"/>
         </w:rPr>
         <w:t>Evolução Centro Educacional</w:t>
       </w:r>
@@ -2694,7 +2190,6 @@
           <w:rFonts w:asciiTheme="majorHAnsi" w:eastAsia="Calibri" w:hAnsiTheme="majorHAnsi" w:cstheme="majorHAnsi"/>
           <w:spacing w:val="2"/>
           <w:kern w:val="144"/>
-          <w:highlight w:val="cyan"/>
         </w:rPr>
         <w:t>” %}</w:t>
       </w:r>
@@ -3089,7 +2584,6 @@
           <w:rFonts w:asciiTheme="majorHAnsi" w:eastAsia="Calibri" w:hAnsiTheme="majorHAnsi" w:cstheme="majorHAnsi"/>
           <w:spacing w:val="2"/>
           <w:kern w:val="144"/>
-          <w:highlight w:val="cyan"/>
         </w:rPr>
         <w:t>{%p endif %}</w:t>
       </w:r>
@@ -3144,7 +2638,6 @@
           <w:rFonts w:asciiTheme="majorHAnsi" w:eastAsia="Calibri" w:hAnsiTheme="majorHAnsi" w:cstheme="majorHAnsi"/>
           <w:spacing w:val="2"/>
           <w:kern w:val="144"/>
-          <w:highlight w:val="yellow"/>
         </w:rPr>
         <w:t>{{ school_year }}</w:t>
       </w:r>
@@ -3178,23 +2671,7 @@
           <w:kern w:val="2"/>
         </w:rPr>
         <w:lastRenderedPageBreak/>
-        <w:t xml:space="preserve">Em caso de discussão administrativa ou judicial, no todo ou em parte, sobre os valores, condições e determinações constantes deste instrumento, </w:t>
-      </w:r>
-      <w:r>
-        <w:rPr>
-          <w:rFonts w:ascii="Calibri" w:eastAsia="Calibri" w:hAnsi="Calibri" w:cs="Calibri"/>
-          <w:spacing w:val="2"/>
-          <w:kern w:val="2"/>
-        </w:rPr>
-        <w:t>a</w:t>
-      </w:r>
-      <w:r>
-        <w:rPr>
-          <w:rFonts w:ascii="Calibri" w:eastAsia="Calibri" w:hAnsi="Calibri" w:cs="Calibri"/>
-          <w:spacing w:val="2"/>
-          <w:kern w:val="2"/>
-        </w:rPr>
-        <w:t xml:space="preserve"> CONTRATANTE compromete-se a pagar o valor estabelecido nesta cláusula até a decisão final.</w:t>
+        <w:t>Em caso de discussão administrativa ou judicial, no todo ou em parte, sobre os valores, condições e determinações constantes deste instrumento, a CONTRATANTE compromete-se a pagar o valor estabelecido nesta cláusula até a decisão final.</w:t>
       </w:r>
     </w:p>
     <w:p>
@@ -3240,23 +2717,7 @@
           <w:spacing w:val="2"/>
           <w:kern w:val="2"/>
         </w:rPr>
-        <w:t>O pagamento do valor integral da contrapartida financeira sob a responsabilidade d</w:t>
-      </w:r>
-      <w:r>
-        <w:rPr>
-          <w:rFonts w:ascii="Calibri" w:eastAsia="Calibri" w:hAnsi="Calibri" w:cs="Calibri"/>
-          <w:spacing w:val="2"/>
-          <w:kern w:val="2"/>
-        </w:rPr>
-        <w:t>a</w:t>
-      </w:r>
-      <w:r>
-        <w:rPr>
-          <w:rFonts w:ascii="Calibri" w:eastAsia="Calibri" w:hAnsi="Calibri" w:cs="Calibri"/>
-          <w:spacing w:val="2"/>
-          <w:kern w:val="2"/>
-        </w:rPr>
-        <w:t xml:space="preserve"> CONTRATANTE, no ato da matrícula, caracterizará a efetiva quitação da anuidade.</w:t>
+        <w:t>O pagamento do valor integral da contrapartida financeira sob a responsabilidade da CONTRATANTE, no ato da matrícula, caracterizará a efetiva quitação da anuidade.</w:t>
       </w:r>
     </w:p>
     <w:p>
@@ -3315,7 +2776,6 @@
           <w:rFonts w:asciiTheme="majorHAnsi" w:eastAsia="Calibri" w:hAnsiTheme="majorHAnsi" w:cstheme="majorHAnsi"/>
           <w:spacing w:val="2"/>
           <w:kern w:val="144"/>
-          <w:highlight w:val="yellow"/>
         </w:rPr>
         <w:t>{{ school_year }}</w:t>
       </w:r>
@@ -3351,70 +2811,7 @@
           <w:spacing w:val="2"/>
           <w:kern w:val="144"/>
         </w:rPr>
-        <w:t>O não pagamento da primeira parcela, com vencimento no ato da matrícula, até o início do ano letivo – assim entendido como a quitação confirmada pel</w:t>
-      </w:r>
-      <w:r>
-        <w:rPr>
-          <w:rFonts w:asciiTheme="majorHAnsi" w:eastAsia="Calibri" w:hAnsiTheme="majorHAnsi" w:cstheme="majorHAnsi"/>
-          <w:bCs/>
-          <w:spacing w:val="2"/>
-          <w:kern w:val="144"/>
-        </w:rPr>
-        <w:t>a</w:t>
-      </w:r>
-      <w:r>
-        <w:rPr>
-          <w:rFonts w:asciiTheme="majorHAnsi" w:eastAsia="Calibri" w:hAnsiTheme="majorHAnsi" w:cstheme="majorHAnsi"/>
-          <w:bCs/>
-          <w:spacing w:val="2"/>
-          <w:kern w:val="144"/>
-        </w:rPr>
-        <w:t xml:space="preserve"> CONTRATAD</w:t>
-      </w:r>
-      <w:r>
-        <w:rPr>
-          <w:rFonts w:asciiTheme="majorHAnsi" w:eastAsia="Calibri" w:hAnsiTheme="majorHAnsi" w:cstheme="majorHAnsi"/>
-          <w:bCs/>
-          <w:spacing w:val="2"/>
-          <w:kern w:val="144"/>
-        </w:rPr>
-        <w:t>A</w:t>
-      </w:r>
-      <w:r>
-        <w:rPr>
-          <w:rFonts w:asciiTheme="majorHAnsi" w:eastAsia="Calibri" w:hAnsiTheme="majorHAnsi" w:cstheme="majorHAnsi"/>
-          <w:bCs/>
-          <w:spacing w:val="2"/>
-          <w:kern w:val="144"/>
-        </w:rPr>
-        <w:t xml:space="preserve"> no dia anterior ao início das atividades acadêmicas para o(a) BENEFICIÁRIO(A) -, implicará na não concretização da matrícula e o consequente impedimento do fornecimento dos serviços ao</w:t>
-      </w:r>
-      <w:r>
-        <w:rPr>
-          <w:rFonts w:asciiTheme="majorHAnsi" w:eastAsia="Calibri" w:hAnsiTheme="majorHAnsi" w:cstheme="majorHAnsi"/>
-          <w:bCs/>
-          <w:spacing w:val="2"/>
-          <w:kern w:val="144"/>
-        </w:rPr>
-        <w:t>(à)</w:t>
-      </w:r>
-      <w:r>
-        <w:rPr>
-          <w:rFonts w:asciiTheme="majorHAnsi" w:eastAsia="Calibri" w:hAnsiTheme="majorHAnsi" w:cstheme="majorHAnsi"/>
-          <w:bCs/>
-          <w:spacing w:val="2"/>
-          <w:kern w:val="144"/>
-        </w:rPr>
-        <w:t xml:space="preserve"> BENEFICIÁRIO(A)</w:t>
-      </w:r>
-      <w:r>
-        <w:rPr>
-          <w:rFonts w:asciiTheme="majorHAnsi" w:eastAsia="Calibri" w:hAnsiTheme="majorHAnsi" w:cstheme="majorHAnsi"/>
-          <w:bCs/>
-          <w:spacing w:val="2"/>
-          <w:kern w:val="144"/>
-        </w:rPr>
-        <w:t>.</w:t>
+        <w:t>O não pagamento da primeira parcela, com vencimento no ato da matrícula, até o início do ano letivo – assim entendido como a quitação confirmada pela CONTRATADA no dia anterior ao início das atividades acadêmicas para o(a) BENEFICIÁRIO(A) -, implicará na não concretização da matrícula e o consequente impedimento do fornecimento dos serviços ao(à) BENEFICIÁRIO(A).</w:t>
       </w:r>
     </w:p>
     <w:p>
@@ -3439,16 +2836,7 @@
           <w:spacing w:val="2"/>
           <w:kern w:val="144"/>
         </w:rPr>
-        <w:t>Não se aplica à hipótese do Parágrafo 1º a vedação contida no § 1o  do art. 6º da Lei nº 9.870/99, haja vista que não se trata de desligamento por inadimplência e sim de não efetivação e concretização do processo de matrícula, não havendo relação jurídica entre CONTRATANTE e CONTRATAD</w:t>
-      </w:r>
-      <w:r>
-        <w:rPr>
-          <w:rFonts w:asciiTheme="majorHAnsi" w:eastAsia="Calibri" w:hAnsiTheme="majorHAnsi" w:cstheme="majorHAnsi"/>
-          <w:bCs/>
-          <w:spacing w:val="2"/>
-          <w:kern w:val="144"/>
-        </w:rPr>
-        <w:t>A.</w:t>
+        <w:t>Não se aplica à hipótese do Parágrafo 1º a vedação contida no § 1o  do art. 6º da Lei nº 9.870/99, haja vista que não se trata de desligamento por inadimplência e sim de não efetivação e concretização do processo de matrícula, não havendo relação jurídica entre CONTRATANTE e CONTRATADA.</w:t>
       </w:r>
     </w:p>
     <w:p>
@@ -3533,15 +2921,7 @@
           <w:spacing w:val="2"/>
           <w:kern w:val="2"/>
         </w:rPr>
-        <w:t xml:space="preserve">Os </w:t>
-      </w:r>
-      <w:r>
-        <w:rPr>
-          <w:rFonts w:ascii="Calibri" w:eastAsia="Calibri" w:hAnsi="Calibri" w:cs="Calibri"/>
-          <w:spacing w:val="2"/>
-          <w:kern w:val="2"/>
-        </w:rPr>
-        <w:t>pagamentos das parcelas da anuidade escolar terão os seguintes vencimentos:</w:t>
+        <w:t>Os pagamentos das parcelas da anuidade escolar terão os seguintes vencimentos:</w:t>
       </w:r>
     </w:p>
     <w:p>
@@ -3562,7 +2942,6 @@
           <w:rFonts w:asciiTheme="majorHAnsi" w:eastAsia="Calibri" w:hAnsiTheme="majorHAnsi" w:cstheme="majorHAnsi"/>
           <w:spacing w:val="2"/>
           <w:kern w:val="144"/>
-          <w:highlight w:val="cyan"/>
           <w:lang w:val="en-US"/>
         </w:rPr>
         <w:t>{%p if method_payment == “à vista” %}</w:t>
@@ -3721,15 +3100,7 @@
                 <w:spacing w:val="2"/>
                 <w:lang w:val="en-US"/>
               </w:rPr>
-              <w:t>R$ {{ “%.2f”|format(annu</w:t>
-            </w:r>
-            <w:r>
-              <w:rPr>
-                <w:rFonts w:asciiTheme="majorHAnsi" w:hAnsiTheme="majorHAnsi" w:cstheme="majorHAnsi"/>
-                <w:spacing w:val="2"/>
-                <w:lang w:val="en-US"/>
-              </w:rPr>
-              <w:t>al_value) | replace(“.”,”,”) }}</w:t>
+              <w:t>R$ {{ “%.2f”|format(annual_value) | replace(“.”,”,”) }}</w:t>
             </w:r>
           </w:p>
         </w:tc>
@@ -3753,7 +3124,6 @@
           <w:rFonts w:asciiTheme="majorHAnsi" w:eastAsia="Calibri" w:hAnsiTheme="majorHAnsi" w:cstheme="majorHAnsi"/>
           <w:spacing w:val="2"/>
           <w:kern w:val="144"/>
-          <w:highlight w:val="cyan"/>
           <w:lang w:val="en-US"/>
         </w:rPr>
         <w:t>{%p else %}</w:t>
@@ -3777,7 +3147,6 @@
           <w:rFonts w:asciiTheme="majorHAnsi" w:eastAsia="Calibri" w:hAnsiTheme="majorHAnsi" w:cstheme="majorHAnsi"/>
           <w:spacing w:val="2"/>
           <w:kern w:val="2"/>
-          <w:highlight w:val="cyan"/>
           <w:lang w:val="en-US"/>
         </w:rPr>
         <w:t>{%</w:t>
@@ -3787,7 +3156,6 @@
           <w:rFonts w:asciiTheme="majorHAnsi" w:eastAsia="Calibri" w:hAnsiTheme="majorHAnsi" w:cstheme="majorHAnsi"/>
           <w:spacing w:val="2"/>
           <w:kern w:val="2"/>
-          <w:highlight w:val="cyan"/>
           <w:lang w:val="en-US"/>
         </w:rPr>
         <w:t xml:space="preserve"> if has_input_value %}</w:t>
@@ -3847,30 +3215,13 @@
                 <w:spacing w:val="2"/>
               </w:rPr>
               <w:lastRenderedPageBreak/>
-              <w:t>Parcela de</w:t>
+              <w:t>Parcela de Entrada</w:t>
             </w:r>
             <w:r>
               <w:rPr>
                 <w:rFonts w:asciiTheme="majorHAnsi" w:hAnsiTheme="majorHAnsi" w:cstheme="majorHAnsi"/>
                 <w:b/>
                 <w:spacing w:val="2"/>
-              </w:rPr>
-              <w:t xml:space="preserve"> </w:t>
-            </w:r>
-            <w:r>
-              <w:rPr>
-                <w:rFonts w:asciiTheme="majorHAnsi" w:hAnsiTheme="majorHAnsi" w:cstheme="majorHAnsi"/>
-                <w:b/>
-                <w:spacing w:val="2"/>
-              </w:rPr>
-              <w:t>Entrada</w:t>
-            </w:r>
-            <w:r>
-              <w:rPr>
-                <w:rFonts w:asciiTheme="majorHAnsi" w:hAnsiTheme="majorHAnsi" w:cstheme="majorHAnsi"/>
-                <w:b/>
-                <w:spacing w:val="2"/>
-                <w:highlight w:val="cyan"/>
               </w:rPr>
               <w:t>{% if quantity_input_installments &gt; 1 %}</w:t>
             </w:r>
@@ -3880,31 +3231,13 @@
                 <w:b/>
                 <w:spacing w:val="2"/>
               </w:rPr>
-              <w:t xml:space="preserve"> (</w:t>
+              <w:t xml:space="preserve"> (em prestações)</w:t>
             </w:r>
             <w:r>
               <w:rPr>
                 <w:rFonts w:asciiTheme="majorHAnsi" w:hAnsiTheme="majorHAnsi" w:cstheme="majorHAnsi"/>
                 <w:b/>
                 <w:spacing w:val="2"/>
-                <w:highlight w:val="yellow"/>
-              </w:rPr>
-              <w:t>em prestações</w:t>
-            </w:r>
-            <w:r>
-              <w:rPr>
-                <w:rFonts w:asciiTheme="majorHAnsi" w:hAnsiTheme="majorHAnsi" w:cstheme="majorHAnsi"/>
-                <w:b/>
-                <w:spacing w:val="2"/>
-              </w:rPr>
-              <w:t>)</w:t>
-            </w:r>
-            <w:r>
-              <w:rPr>
-                <w:rFonts w:asciiTheme="majorHAnsi" w:hAnsiTheme="majorHAnsi" w:cstheme="majorHAnsi"/>
-                <w:b/>
-                <w:spacing w:val="2"/>
-                <w:highlight w:val="cyan"/>
               </w:rPr>
               <w:t>{% endif %}</w:t>
             </w:r>
@@ -3968,7 +3301,6 @@
               <w:rPr>
                 <w:rFonts w:asciiTheme="majorHAnsi" w:hAnsiTheme="majorHAnsi" w:cstheme="majorHAnsi"/>
                 <w:spacing w:val="2"/>
-                <w:highlight w:val="cyan"/>
                 <w:lang w:val="en-US"/>
               </w:rPr>
               <w:t xml:space="preserve">{%tr for item in </w:t>
@@ -3978,7 +3310,6 @@
               <w:rPr>
                 <w:rFonts w:asciiTheme="majorHAnsi" w:hAnsiTheme="majorHAnsi" w:cstheme="majorHAnsi"/>
                 <w:spacing w:val="2"/>
-                <w:highlight w:val="cyan"/>
                 <w:lang w:val="en-US"/>
               </w:rPr>
               <w:t>input_installments_data</w:t>
@@ -3988,7 +3319,6 @@
               <w:rPr>
                 <w:rFonts w:asciiTheme="majorHAnsi" w:hAnsiTheme="majorHAnsi" w:cstheme="majorHAnsi"/>
                 <w:spacing w:val="2"/>
-                <w:highlight w:val="cyan"/>
                 <w:lang w:val="en-US"/>
               </w:rPr>
               <w:t>%}</w:t>
@@ -4021,10 +3351,9 @@
               <w:rPr>
                 <w:rFonts w:asciiTheme="majorHAnsi" w:hAnsiTheme="majorHAnsi" w:cstheme="majorHAnsi"/>
                 <w:spacing w:val="2"/>
-                <w:highlight w:val="yellow"/>
                 <w:lang w:val="en-US"/>
               </w:rPr>
-              <w:t>{{ format_date(item.date, format='dd/MM/yyyy') }}</w:t>
+              <w:t>{{ item.date }}</w:t>
             </w:r>
           </w:p>
         </w:tc>
@@ -4045,7 +3374,6 @@
               <w:spacing w:line="240" w:lineRule="auto"/>
               <w:jc w:val="right"/>
               <w:rPr>
-                <w:highlight w:val="yellow"/>
                 <w:lang w:val="en-US"/>
               </w:rPr>
             </w:pPr>
@@ -4053,7 +3381,6 @@
               <w:rPr>
                 <w:rFonts w:asciiTheme="majorHAnsi" w:hAnsiTheme="majorHAnsi" w:cstheme="majorHAnsi"/>
                 <w:spacing w:val="2"/>
-                <w:highlight w:val="yellow"/>
                 <w:lang w:val="en-US"/>
               </w:rPr>
               <w:t>R$ {{ “%.2f”|format(item.value) | replace(“.”,”,”) }}</w:t>
@@ -4087,7 +3414,6 @@
               <w:rPr>
                 <w:rFonts w:asciiTheme="majorHAnsi" w:hAnsiTheme="majorHAnsi" w:cstheme="majorHAnsi"/>
                 <w:spacing w:val="2"/>
-                <w:highlight w:val="cyan"/>
               </w:rPr>
               <w:t>{%tr endfor %}</w:t>
             </w:r>
@@ -4112,7 +3438,6 @@
           <w:rFonts w:asciiTheme="majorHAnsi" w:eastAsia="Calibri" w:hAnsiTheme="majorHAnsi" w:cstheme="majorHAnsi"/>
           <w:spacing w:val="2"/>
           <w:kern w:val="2"/>
-          <w:highlight w:val="cyan"/>
         </w:rPr>
         <w:t>{%</w:t>
       </w:r>
@@ -4121,7 +3446,6 @@
           <w:rFonts w:asciiTheme="majorHAnsi" w:eastAsia="Calibri" w:hAnsiTheme="majorHAnsi" w:cstheme="majorHAnsi"/>
           <w:spacing w:val="2"/>
           <w:kern w:val="2"/>
-          <w:highlight w:val="cyan"/>
         </w:rPr>
         <w:t xml:space="preserve"> endif %}</w:t>
       </w:r>
@@ -4247,7 +3571,6 @@
               <w:rPr>
                 <w:rFonts w:asciiTheme="majorHAnsi" w:hAnsiTheme="majorHAnsi" w:cstheme="majorHAnsi"/>
                 <w:spacing w:val="2"/>
-                <w:highlight w:val="cyan"/>
                 <w:lang w:val="en-US"/>
               </w:rPr>
               <w:t xml:space="preserve">{%tr for item in </w:t>
@@ -4257,7 +3580,6 @@
               <w:rPr>
                 <w:rFonts w:asciiTheme="majorHAnsi" w:hAnsiTheme="majorHAnsi" w:cstheme="majorHAnsi"/>
                 <w:spacing w:val="2"/>
-                <w:highlight w:val="cyan"/>
                 <w:lang w:val="en-US"/>
               </w:rPr>
               <w:t>other_installments_data</w:t>
@@ -4267,7 +3589,6 @@
               <w:rPr>
                 <w:rFonts w:asciiTheme="majorHAnsi" w:hAnsiTheme="majorHAnsi" w:cstheme="majorHAnsi"/>
                 <w:spacing w:val="2"/>
-                <w:highlight w:val="cyan"/>
                 <w:lang w:val="en-US"/>
               </w:rPr>
               <w:t xml:space="preserve"> %}</w:t>
@@ -4300,10 +3621,19 @@
               <w:rPr>
                 <w:rFonts w:asciiTheme="majorHAnsi" w:hAnsiTheme="majorHAnsi" w:cstheme="majorHAnsi"/>
                 <w:spacing w:val="2"/>
-                <w:highlight w:val="yellow"/>
                 <w:lang w:val="en-US"/>
               </w:rPr>
-              <w:t>{{ format_date(item.date, format='dd/MM/yyyy') }}</w:t>
+              <w:t>{{ item.date</w:t>
+            </w:r>
+            <w:bookmarkStart w:id="3" w:name="_GoBack"/>
+            <w:bookmarkEnd w:id="3"/>
+            <w:r>
+              <w:rPr>
+                <w:rFonts w:asciiTheme="majorHAnsi" w:hAnsiTheme="majorHAnsi" w:cstheme="majorHAnsi"/>
+                <w:spacing w:val="2"/>
+                <w:lang w:val="en-US"/>
+              </w:rPr>
+              <w:t xml:space="preserve"> }}</w:t>
             </w:r>
           </w:p>
         </w:tc>
@@ -4324,7 +3654,6 @@
               <w:spacing w:line="240" w:lineRule="auto"/>
               <w:jc w:val="right"/>
               <w:rPr>
-                <w:highlight w:val="yellow"/>
                 <w:lang w:val="en-US"/>
               </w:rPr>
             </w:pPr>
@@ -4332,7 +3661,6 @@
               <w:rPr>
                 <w:rFonts w:asciiTheme="majorHAnsi" w:hAnsiTheme="majorHAnsi" w:cstheme="majorHAnsi"/>
                 <w:spacing w:val="2"/>
-                <w:highlight w:val="yellow"/>
                 <w:lang w:val="en-US"/>
               </w:rPr>
               <w:t>R$ {{ “%.2f”|format(item.value) | replace(“.”,”,”) }}</w:t>
@@ -4367,7 +3695,6 @@
               <w:rPr>
                 <w:rFonts w:asciiTheme="majorHAnsi" w:hAnsiTheme="majorHAnsi" w:cstheme="majorHAnsi"/>
                 <w:spacing w:val="2"/>
-                <w:highlight w:val="cyan"/>
               </w:rPr>
               <w:t>{%tr endfor %}</w:t>
             </w:r>
@@ -4392,7 +3719,6 @@
           <w:rFonts w:asciiTheme="majorHAnsi" w:eastAsia="Calibri" w:hAnsiTheme="majorHAnsi" w:cstheme="majorHAnsi"/>
           <w:spacing w:val="2"/>
           <w:kern w:val="2"/>
-          <w:highlight w:val="cyan"/>
         </w:rPr>
         <w:t>{%</w:t>
       </w:r>
@@ -4401,7 +3727,6 @@
           <w:rFonts w:asciiTheme="majorHAnsi" w:eastAsia="Calibri" w:hAnsiTheme="majorHAnsi" w:cstheme="majorHAnsi"/>
           <w:spacing w:val="2"/>
           <w:kern w:val="2"/>
-          <w:highlight w:val="cyan"/>
         </w:rPr>
         <w:t xml:space="preserve"> endif %}</w:t>
       </w:r>
@@ -4433,17 +3758,8 @@
           <w:rFonts w:asciiTheme="majorHAnsi" w:eastAsia="Calibri" w:hAnsiTheme="majorHAnsi" w:cstheme="majorHAnsi"/>
           <w:spacing w:val="2"/>
           <w:kern w:val="144"/>
-          <w:highlight w:val="yellow"/>
-        </w:rPr>
-        <w:t>{{ discount_notes | lower }}</w:t>
-      </w:r>
-      <w:r>
-        <w:rPr>
-          <w:rFonts w:asciiTheme="majorHAnsi" w:eastAsia="Calibri" w:hAnsiTheme="majorHAnsi" w:cstheme="majorHAnsi"/>
-          <w:spacing w:val="2"/>
-          <w:kern w:val="144"/>
-        </w:rPr>
-        <w:t>,</w:t>
+        </w:rPr>
+        <w:t>{{ discount_notes | lower }},</w:t>
       </w:r>
       <w:r>
         <w:rPr>
@@ -4457,7 +3773,6 @@
         <w:rPr>
           <w:rFonts w:asciiTheme="majorHAnsi" w:hAnsiTheme="majorHAnsi" w:cstheme="majorHAnsi"/>
           <w:spacing w:val="2"/>
-          <w:highlight w:val="yellow"/>
         </w:rPr>
         <w:t>R$ {{ “%.2f”|format(</w:t>
       </w:r>
@@ -4466,7 +3781,6 @@
           <w:rFonts w:ascii="Calibri" w:eastAsia="Calibri" w:hAnsi="Calibri" w:cs="Calibri"/>
           <w:spacing w:val="2"/>
           <w:kern w:val="2"/>
-          <w:highlight w:val="yellow"/>
         </w:rPr>
         <w:t>net_installments</w:t>
       </w:r>
@@ -4474,7 +3788,6 @@
         <w:rPr>
           <w:rFonts w:asciiTheme="majorHAnsi" w:hAnsiTheme="majorHAnsi" w:cstheme="majorHAnsi"/>
           <w:spacing w:val="2"/>
-          <w:highlight w:val="yellow"/>
         </w:rPr>
         <w:t>_value</w:t>
       </w:r>
@@ -4482,7 +3795,6 @@
         <w:rPr>
           <w:rFonts w:asciiTheme="majorHAnsi" w:hAnsiTheme="majorHAnsi" w:cstheme="majorHAnsi"/>
           <w:spacing w:val="2"/>
-          <w:highlight w:val="yellow"/>
         </w:rPr>
         <w:t>) | replace(“.”,”,”) }}</w:t>
       </w:r>
@@ -4490,7 +3802,6 @@
         <w:rPr>
           <w:rFonts w:asciiTheme="majorHAnsi" w:hAnsiTheme="majorHAnsi" w:cstheme="majorHAnsi"/>
           <w:spacing w:val="2"/>
-          <w:highlight w:val="yellow"/>
         </w:rPr>
         <w:t xml:space="preserve"> </w:t>
       </w:r>
@@ -4498,7 +3809,6 @@
         <w:rPr>
           <w:rFonts w:asciiTheme="majorHAnsi" w:hAnsiTheme="majorHAnsi" w:cstheme="majorHAnsi"/>
           <w:spacing w:val="2"/>
-          <w:highlight w:val="yellow"/>
         </w:rPr>
         <w:t>(</w:t>
       </w:r>
@@ -4506,7 +3816,6 @@
         <w:rPr>
           <w:rFonts w:asciiTheme="majorHAnsi" w:hAnsiTheme="majorHAnsi" w:cstheme="majorHAnsi"/>
           <w:spacing w:val="2"/>
-          <w:highlight w:val="yellow"/>
         </w:rPr>
         <w:t xml:space="preserve"> </w:t>
       </w:r>
@@ -4514,7 +3823,6 @@
         <w:rPr>
           <w:rFonts w:asciiTheme="majorHAnsi" w:hAnsiTheme="majorHAnsi" w:cstheme="majorHAnsi"/>
           <w:spacing w:val="2"/>
-          <w:highlight w:val="yellow"/>
         </w:rPr>
         <w:t xml:space="preserve">{{ </w:t>
       </w:r>
@@ -4522,7 +3830,6 @@
         <w:rPr>
           <w:rFonts w:asciiTheme="majorHAnsi" w:hAnsiTheme="majorHAnsi" w:cstheme="majorHAnsi"/>
           <w:spacing w:val="2"/>
-          <w:highlight w:val="yellow"/>
         </w:rPr>
         <w:t>net_installments_value_words</w:t>
       </w:r>
@@ -4530,7 +3837,6 @@
         <w:rPr>
           <w:rFonts w:asciiTheme="majorHAnsi" w:hAnsiTheme="majorHAnsi" w:cstheme="majorHAnsi"/>
           <w:spacing w:val="2"/>
-          <w:highlight w:val="yellow"/>
         </w:rPr>
         <w:t xml:space="preserve"> }}</w:t>
       </w:r>
@@ -4538,7 +3844,6 @@
         <w:rPr>
           <w:rFonts w:asciiTheme="majorHAnsi" w:hAnsiTheme="majorHAnsi" w:cstheme="majorHAnsi"/>
           <w:spacing w:val="2"/>
-          <w:highlight w:val="yellow"/>
         </w:rPr>
         <w:t>).</w:t>
       </w:r>
@@ -4566,15 +3871,7 @@
           <w:spacing w:val="2"/>
           <w:kern w:val="2"/>
         </w:rPr>
-        <w:t>O desconto mensal de que trata o caput não será concedido, sob qualquer hipótese, em caso de descumprimento da condição aprazada</w:t>
-      </w:r>
-      <w:r>
-        <w:rPr>
-          <w:rFonts w:ascii="Calibri" w:eastAsia="Calibri" w:hAnsi="Calibri" w:cs="Calibri"/>
-          <w:spacing w:val="2"/>
-          <w:kern w:val="2"/>
-        </w:rPr>
-        <w:t>.</w:t>
+        <w:t>O desconto mensal de que trata o caput não será concedido, sob qualquer hipótese, em caso de descumprimento da condição aprazada.</w:t>
       </w:r>
     </w:p>
     <w:p>
@@ -4597,65 +3894,7 @@
           <w:spacing w:val="2"/>
           <w:kern w:val="2"/>
         </w:rPr>
-        <w:t>O desconto mensal de que trata o caput é conce</w:t>
-      </w:r>
-      <w:bookmarkStart w:id="3" w:name="_GoBack"/>
-      <w:bookmarkEnd w:id="3"/>
-      <w:r>
-        <w:rPr>
-          <w:rFonts w:ascii="Calibri" w:eastAsia="Calibri" w:hAnsi="Calibri" w:cs="Calibri"/>
-          <w:spacing w:val="2"/>
-          <w:kern w:val="2"/>
-        </w:rPr>
-        <w:t>dido para as hipóteses de pagamento espontâneo pel</w:t>
-      </w:r>
-      <w:r>
-        <w:rPr>
-          <w:rFonts w:ascii="Calibri" w:eastAsia="Calibri" w:hAnsi="Calibri" w:cs="Calibri"/>
-          <w:spacing w:val="2"/>
-          <w:kern w:val="2"/>
-        </w:rPr>
-        <w:t>a</w:t>
-      </w:r>
-      <w:r>
-        <w:rPr>
-          <w:rFonts w:ascii="Calibri" w:eastAsia="Calibri" w:hAnsi="Calibri" w:cs="Calibri"/>
-          <w:spacing w:val="2"/>
-          <w:kern w:val="2"/>
-        </w:rPr>
-        <w:t xml:space="preserve"> CONTRATANTE, caso haja necessidade de cobrança administrativa ou judicial para adimplemento das parcelas, o valor considerado será o valor constante da tabela inserida na C</w:t>
-      </w:r>
-      <w:r>
-        <w:rPr>
-          <w:rFonts w:ascii="Calibri" w:eastAsia="Calibri" w:hAnsi="Calibri" w:cs="Calibri"/>
-          <w:spacing w:val="2"/>
-          <w:kern w:val="2"/>
-        </w:rPr>
-        <w:t>láusula</w:t>
-      </w:r>
-      <w:r>
-        <w:rPr>
-          <w:rFonts w:ascii="Calibri" w:eastAsia="Calibri" w:hAnsi="Calibri" w:cs="Calibri"/>
-          <w:spacing w:val="2"/>
-          <w:kern w:val="2"/>
-        </w:rPr>
-        <w:t xml:space="preserve"> </w:t>
-      </w:r>
-      <w:r>
-        <w:rPr>
-          <w:rFonts w:ascii="Calibri" w:eastAsia="Calibri" w:hAnsi="Calibri" w:cs="Calibri"/>
-          <w:spacing w:val="2"/>
-          <w:kern w:val="2"/>
-        </w:rPr>
-        <w:t>8ª</w:t>
-      </w:r>
-      <w:r>
-        <w:rPr>
-          <w:rFonts w:ascii="Calibri" w:eastAsia="Calibri" w:hAnsi="Calibri" w:cs="Calibri"/>
-          <w:spacing w:val="2"/>
-          <w:kern w:val="2"/>
-        </w:rPr>
-        <w:t>, ou seja, o valor da anuidade sem a incidência dos descontos.</w:t>
+        <w:t>O desconto mensal de que trata o caput é concedido para as hipóteses de pagamento espontâneo pela CONTRATANTE, caso haja necessidade de cobrança administrativa ou judicial para adimplemento das parcelas, o valor considerado será o valor constante da tabela inserida na Cláusula 8ª, ou seja, o valor da anuidade sem a incidência dos descontos.</w:t>
       </w:r>
     </w:p>
     <w:p>
@@ -4705,23 +3944,7 @@
           <w:spacing w:val="2"/>
           <w:kern w:val="2"/>
         </w:rPr>
-        <w:t xml:space="preserve">Não estão incluídos no preço fixado da anuidade de que trata a Cláusula </w:t>
-      </w:r>
-      <w:r>
-        <w:rPr>
-          <w:rFonts w:ascii="Calibri" w:eastAsia="Calibri" w:hAnsi="Calibri" w:cs="Calibri"/>
-          <w:spacing w:val="2"/>
-          <w:kern w:val="2"/>
-        </w:rPr>
-        <w:t>8ª</w:t>
-      </w:r>
-      <w:r>
-        <w:rPr>
-          <w:rFonts w:ascii="Calibri" w:eastAsia="Calibri" w:hAnsi="Calibri" w:cs="Calibri"/>
-          <w:spacing w:val="2"/>
-          <w:kern w:val="2"/>
-        </w:rPr>
-        <w:t xml:space="preserve"> deste contrato, as aulas de modalidades esportivas e artísticas em geral, reforço, cursos preparatórios, segunda chamada, banca de estudos, cursos de férias, exames especiais, transporte escolar, eventos festivos (Carnaval, São João, Festa de Encerramento, dentre outros, mas não se limitando a tanto) que são opcionais, ou de </w:t>
+        <w:t xml:space="preserve">Não estão incluídos no preço fixado da anuidade de que trata a Cláusula 8ª deste contrato, as aulas de modalidades esportivas e artísticas em geral, reforço, cursos preparatórios, segunda chamada, banca de estudos, cursos de férias, exames especiais, transporte escolar, eventos festivos (Carnaval, São João, Festa de Encerramento, dentre outros, mas não se limitando a tanto) que são opcionais, ou de </w:t>
       </w:r>
       <w:r>
         <w:rPr>
@@ -4730,39 +3953,7 @@
           <w:kern w:val="2"/>
         </w:rPr>
         <w:lastRenderedPageBreak/>
-        <w:t>indicação específica para alguns casos e os de uso exclusivo para o</w:t>
-      </w:r>
-      <w:r>
-        <w:rPr>
-          <w:rFonts w:ascii="Calibri" w:eastAsia="Calibri" w:hAnsi="Calibri" w:cs="Calibri"/>
-          <w:spacing w:val="2"/>
-          <w:kern w:val="2"/>
-        </w:rPr>
-        <w:t>(a)</w:t>
-      </w:r>
-      <w:r>
-        <w:rPr>
-          <w:rFonts w:ascii="Calibri" w:eastAsia="Calibri" w:hAnsi="Calibri" w:cs="Calibri"/>
-          <w:spacing w:val="2"/>
-          <w:kern w:val="2"/>
-        </w:rPr>
-        <w:t xml:space="preserve"> BENEFICIÁRIO</w:t>
-      </w:r>
-      <w:r>
-        <w:rPr>
-          <w:rFonts w:ascii="Calibri" w:eastAsia="Calibri" w:hAnsi="Calibri" w:cs="Calibri"/>
-          <w:spacing w:val="2"/>
-          <w:kern w:val="2"/>
-        </w:rPr>
-        <w:t>(A)</w:t>
-      </w:r>
-      <w:r>
-        <w:rPr>
-          <w:rFonts w:ascii="Calibri" w:eastAsia="Calibri" w:hAnsi="Calibri" w:cs="Calibri"/>
-          <w:spacing w:val="2"/>
-          <w:kern w:val="2"/>
-        </w:rPr>
-        <w:t>, tais como uniforme, merenda, material didático de uso individual e obrigatório, fornecimento de 2ª via de documentos escolares e outros assemelhados.</w:t>
+        <w:t>indicação específica para alguns casos e os de uso exclusivo para o(a) BENEFICIÁRIO(A), tais como uniforme, merenda, material didático de uso individual e obrigatório, fornecimento de 2ª via de documentos escolares e outros assemelhados.</w:t>
       </w:r>
     </w:p>
     <w:p>
@@ -4812,31 +4003,7 @@
           <w:spacing w:val="2"/>
           <w:kern w:val="2"/>
         </w:rPr>
-        <w:t xml:space="preserve">A </w:t>
-      </w:r>
-      <w:r>
-        <w:rPr>
-          <w:rFonts w:ascii="Calibri" w:eastAsia="Calibri" w:hAnsi="Calibri" w:cs="Calibri"/>
-          <w:spacing w:val="2"/>
-          <w:kern w:val="2"/>
-        </w:rPr>
-        <w:t>CONTRATANTE declara, neste ato, ser o(a</w:t>
-      </w:r>
-      <w:r>
-        <w:rPr>
-          <w:rFonts w:ascii="Calibri" w:eastAsia="Calibri" w:hAnsi="Calibri" w:cs="Calibri"/>
-          <w:spacing w:val="2"/>
-          <w:kern w:val="2"/>
-        </w:rPr>
-        <w:t>)</w:t>
-      </w:r>
-      <w:r>
-        <w:rPr>
-          <w:rFonts w:ascii="Calibri" w:eastAsia="Calibri" w:hAnsi="Calibri" w:cs="Calibri"/>
-          <w:spacing w:val="2"/>
-          <w:kern w:val="2"/>
-        </w:rPr>
-        <w:t xml:space="preserve"> responsável pelo pagamento da contraprestação mensal acima discriminada, pertinente à quitação do presente instrumento particular de contrato.</w:t>
+        <w:t>A CONTRATANTE declara, neste ato, ser o(a) responsável pelo pagamento da contraprestação mensal acima discriminada, pertinente à quitação do presente instrumento particular de contrato.</w:t>
       </w:r>
     </w:p>
     <w:p>
@@ -4882,23 +4049,7 @@
           <w:spacing w:val="2"/>
           <w:kern w:val="2"/>
         </w:rPr>
-        <w:t xml:space="preserve">Caso a responsabilidade pelo cumprimento da contraprestação seja, por força legal, de sentença ou homologação judicial de acordo, atribuída a ex-cônjuge ou outra pessoa, faz-se necessário, para a efetivação do presente instrumento particular de contrato, que </w:t>
-      </w:r>
-      <w:r>
-        <w:rPr>
-          <w:rFonts w:ascii="Calibri" w:eastAsia="Calibri" w:hAnsi="Calibri" w:cs="Calibri"/>
-          <w:spacing w:val="2"/>
-          <w:kern w:val="2"/>
-        </w:rPr>
-        <w:t>a</w:t>
-      </w:r>
-      <w:r>
-        <w:rPr>
-          <w:rFonts w:ascii="Calibri" w:eastAsia="Calibri" w:hAnsi="Calibri" w:cs="Calibri"/>
-          <w:spacing w:val="2"/>
-          <w:kern w:val="2"/>
-        </w:rPr>
-        <w:t xml:space="preserve"> CONTRATANTE diligencie para formalização do ato perante o estabelecimento de ensino.</w:t>
+        <w:t>Caso a responsabilidade pelo cumprimento da contraprestação seja, por força legal, de sentença ou homologação judicial de acordo, atribuída a ex-cônjuge ou outra pessoa, faz-se necessário, para a efetivação do presente instrumento particular de contrato, que a CONTRATANTE diligencie para formalização do ato perante o estabelecimento de ensino.</w:t>
       </w:r>
     </w:p>
     <w:p>
@@ -4944,47 +4095,7 @@
           <w:spacing w:val="2"/>
           <w:kern w:val="2"/>
         </w:rPr>
-        <w:t xml:space="preserve">A </w:t>
-      </w:r>
-      <w:r>
-        <w:rPr>
-          <w:rFonts w:ascii="Calibri" w:eastAsia="Calibri" w:hAnsi="Calibri" w:cs="Calibri"/>
-          <w:spacing w:val="2"/>
-          <w:kern w:val="2"/>
-        </w:rPr>
-        <w:t xml:space="preserve">mudança de responsabilidade pertinente ao pagamento da anuidade escolar ou parcelamento acima mencionado, no decorrer do ano letivo, obriga a CONTRATANTE a comunicar o fato </w:t>
-      </w:r>
-      <w:r>
-        <w:rPr>
-          <w:rFonts w:ascii="Calibri" w:eastAsia="Calibri" w:hAnsi="Calibri" w:cs="Calibri"/>
-          <w:spacing w:val="2"/>
-          <w:kern w:val="2"/>
-        </w:rPr>
-        <w:t>à</w:t>
-      </w:r>
-      <w:r>
-        <w:rPr>
-          <w:rFonts w:ascii="Calibri" w:eastAsia="Calibri" w:hAnsi="Calibri" w:cs="Calibri"/>
-          <w:spacing w:val="2"/>
-          <w:kern w:val="2"/>
-        </w:rPr>
-        <w:t xml:space="preserve"> CONTRATAD</w:t>
-      </w:r>
-      <w:r>
-        <w:rPr>
-          <w:rFonts w:ascii="Calibri" w:eastAsia="Calibri" w:hAnsi="Calibri" w:cs="Calibri"/>
-          <w:spacing w:val="2"/>
-          <w:kern w:val="2"/>
-        </w:rPr>
-        <w:t>A</w:t>
-      </w:r>
-      <w:r>
-        <w:rPr>
-          <w:rFonts w:ascii="Calibri" w:eastAsia="Calibri" w:hAnsi="Calibri" w:cs="Calibri"/>
-          <w:spacing w:val="2"/>
-          <w:kern w:val="2"/>
-        </w:rPr>
-        <w:t xml:space="preserve"> de forma imediata, nos termos do Parágrafo 2º retro.</w:t>
+        <w:t>A mudança de responsabilidade pertinente ao pagamento da anuidade escolar ou parcelamento acima mencionado, no decorrer do ano letivo, obriga a CONTRATANTE a comunicar o fato à CONTRATADA de forma imediata, nos termos do Parágrafo 2º retro.</w:t>
       </w:r>
     </w:p>
     <w:p>
@@ -5046,103 +4157,7 @@
           <w:spacing w:val="2"/>
           <w:kern w:val="2"/>
         </w:rPr>
-        <w:t>A</w:t>
-      </w:r>
-      <w:r>
-        <w:rPr>
-          <w:rFonts w:ascii="Calibri" w:eastAsia="Calibri" w:hAnsi="Calibri" w:cs="Calibri"/>
-          <w:spacing w:val="2"/>
-          <w:kern w:val="2"/>
-        </w:rPr>
-        <w:t xml:space="preserve"> </w:t>
-      </w:r>
-      <w:r>
-        <w:rPr>
-          <w:rFonts w:ascii="Calibri" w:eastAsia="Calibri" w:hAnsi="Calibri" w:cs="Calibri"/>
-          <w:spacing w:val="2"/>
-          <w:kern w:val="2"/>
-        </w:rPr>
-        <w:t>mudança de endereço d</w:t>
-      </w:r>
-      <w:r>
-        <w:rPr>
-          <w:rFonts w:ascii="Calibri" w:eastAsia="Calibri" w:hAnsi="Calibri" w:cs="Calibri"/>
-          <w:spacing w:val="2"/>
-          <w:kern w:val="2"/>
-        </w:rPr>
-        <w:t>a</w:t>
-      </w:r>
-      <w:r>
-        <w:rPr>
-          <w:rFonts w:ascii="Calibri" w:eastAsia="Calibri" w:hAnsi="Calibri" w:cs="Calibri"/>
-          <w:spacing w:val="2"/>
-          <w:kern w:val="2"/>
-        </w:rPr>
-        <w:t xml:space="preserve"> CONTRATANTE ou do RESPONSÁVEL LEGAL deverá ser comunicada </w:t>
-      </w:r>
-      <w:r>
-        <w:rPr>
-          <w:rFonts w:ascii="Calibri" w:eastAsia="Calibri" w:hAnsi="Calibri" w:cs="Calibri"/>
-          <w:spacing w:val="2"/>
-          <w:kern w:val="2"/>
-        </w:rPr>
-        <w:t>à</w:t>
-      </w:r>
-      <w:r>
-        <w:rPr>
-          <w:rFonts w:ascii="Calibri" w:eastAsia="Calibri" w:hAnsi="Calibri" w:cs="Calibri"/>
-          <w:spacing w:val="2"/>
-          <w:kern w:val="2"/>
-        </w:rPr>
-        <w:t xml:space="preserve"> CONTRATAD</w:t>
-      </w:r>
-      <w:r>
-        <w:rPr>
-          <w:rFonts w:ascii="Calibri" w:eastAsia="Calibri" w:hAnsi="Calibri" w:cs="Calibri"/>
-          <w:spacing w:val="2"/>
-          <w:kern w:val="2"/>
-        </w:rPr>
-        <w:t>A</w:t>
-      </w:r>
-      <w:r>
-        <w:rPr>
-          <w:rFonts w:ascii="Calibri" w:eastAsia="Calibri" w:hAnsi="Calibri" w:cs="Calibri"/>
-          <w:spacing w:val="2"/>
-          <w:kern w:val="2"/>
-        </w:rPr>
-        <w:t xml:space="preserve">, por escrito, com antecedência mínima de 20 (vinte) dias, sendo que a falta dessa informação, no prazo fixado, exime </w:t>
-      </w:r>
-      <w:r>
-        <w:rPr>
-          <w:rFonts w:ascii="Calibri" w:eastAsia="Calibri" w:hAnsi="Calibri" w:cs="Calibri"/>
-          <w:spacing w:val="2"/>
-          <w:kern w:val="2"/>
-        </w:rPr>
-        <w:t>a</w:t>
-      </w:r>
-      <w:r>
-        <w:rPr>
-          <w:rFonts w:ascii="Calibri" w:eastAsia="Calibri" w:hAnsi="Calibri" w:cs="Calibri"/>
-          <w:spacing w:val="2"/>
-          <w:kern w:val="2"/>
-        </w:rPr>
-        <w:t xml:space="preserve"> CONTRATAD</w:t>
-      </w:r>
-      <w:r>
-        <w:rPr>
-          <w:rFonts w:ascii="Calibri" w:eastAsia="Calibri" w:hAnsi="Calibri" w:cs="Calibri"/>
-          <w:spacing w:val="2"/>
-          <w:kern w:val="2"/>
-        </w:rPr>
-        <w:t>A</w:t>
-      </w:r>
-      <w:r>
-        <w:rPr>
-          <w:rFonts w:ascii="Calibri" w:eastAsia="Calibri" w:hAnsi="Calibri" w:cs="Calibri"/>
-          <w:spacing w:val="2"/>
-          <w:kern w:val="2"/>
-        </w:rPr>
-        <w:t xml:space="preserve"> de qualquer responsabilidade pertinente ao insucesso no envio de correspondências, comunicações, ações contratuais e legais que exijam a participação formal.</w:t>
+        <w:t>A mudança de endereço da CONTRATANTE ou do RESPONSÁVEL LEGAL deverá ser comunicada à CONTRATADA, por escrito, com antecedência mínima de 20 (vinte) dias, sendo que a falta dessa informação, no prazo fixado, exime a CONTRATADA de qualquer responsabilidade pertinente ao insucesso no envio de correspondências, comunicações, ações contratuais e legais que exijam a participação formal.</w:t>
       </w:r>
     </w:p>
     <w:p>
@@ -5243,111 +4258,7 @@
           <w:kern w:val="2"/>
         </w:rPr>
         <w:lastRenderedPageBreak/>
-        <w:t>A</w:t>
-      </w:r>
-      <w:r>
-        <w:rPr>
-          <w:rFonts w:ascii="Calibri" w:eastAsia="Calibri" w:hAnsi="Calibri" w:cs="Calibri"/>
-          <w:spacing w:val="2"/>
-          <w:kern w:val="2"/>
-        </w:rPr>
-        <w:t xml:space="preserve"> CONTRATANTE obriga-se a ressarcir </w:t>
-      </w:r>
-      <w:r>
-        <w:rPr>
-          <w:rFonts w:ascii="Calibri" w:eastAsia="Calibri" w:hAnsi="Calibri" w:cs="Calibri"/>
-          <w:spacing w:val="2"/>
-          <w:kern w:val="2"/>
-        </w:rPr>
-        <w:t>a</w:t>
-      </w:r>
-      <w:r>
-        <w:rPr>
-          <w:rFonts w:ascii="Calibri" w:eastAsia="Calibri" w:hAnsi="Calibri" w:cs="Calibri"/>
-          <w:spacing w:val="2"/>
-          <w:kern w:val="2"/>
-        </w:rPr>
-        <w:t xml:space="preserve"> CONTRATAD</w:t>
-      </w:r>
-      <w:r>
-        <w:rPr>
-          <w:rFonts w:ascii="Calibri" w:eastAsia="Calibri" w:hAnsi="Calibri" w:cs="Calibri"/>
-          <w:spacing w:val="2"/>
-          <w:kern w:val="2"/>
-        </w:rPr>
-        <w:t>A</w:t>
-      </w:r>
-      <w:r>
-        <w:rPr>
-          <w:rFonts w:ascii="Calibri" w:eastAsia="Calibri" w:hAnsi="Calibri" w:cs="Calibri"/>
-          <w:spacing w:val="2"/>
-          <w:kern w:val="2"/>
-        </w:rPr>
-        <w:t>, de toda e qualquer despesa decorrente de danos ao patrimônio causados pelo</w:t>
-      </w:r>
-      <w:r>
-        <w:rPr>
-          <w:rFonts w:ascii="Calibri" w:eastAsia="Calibri" w:hAnsi="Calibri" w:cs="Calibri"/>
-          <w:spacing w:val="2"/>
-          <w:kern w:val="2"/>
-        </w:rPr>
-        <w:t>(a)</w:t>
-      </w:r>
-      <w:r>
-        <w:rPr>
-          <w:rFonts w:ascii="Calibri" w:eastAsia="Calibri" w:hAnsi="Calibri" w:cs="Calibri"/>
-          <w:spacing w:val="2"/>
-          <w:kern w:val="2"/>
-        </w:rPr>
-        <w:t xml:space="preserve"> BENEFICIÁRIO(</w:t>
-      </w:r>
-      <w:r>
-        <w:rPr>
-          <w:rFonts w:ascii="Calibri" w:eastAsia="Calibri" w:hAnsi="Calibri" w:cs="Calibri"/>
-          <w:spacing w:val="2"/>
-          <w:kern w:val="2"/>
-        </w:rPr>
-        <w:t>A</w:t>
-      </w:r>
-      <w:r>
-        <w:rPr>
-          <w:rFonts w:ascii="Calibri" w:eastAsia="Calibri" w:hAnsi="Calibri" w:cs="Calibri"/>
-          <w:spacing w:val="2"/>
-          <w:kern w:val="2"/>
-        </w:rPr>
-        <w:t>) deste contrato, independente de tratar-se de ação culposa ou dolosa do(</w:t>
-      </w:r>
-      <w:r>
-        <w:rPr>
-          <w:rFonts w:ascii="Calibri" w:eastAsia="Calibri" w:hAnsi="Calibri" w:cs="Calibri"/>
-          <w:spacing w:val="2"/>
-          <w:kern w:val="2"/>
-        </w:rPr>
-        <w:t>a)</w:t>
-      </w:r>
-      <w:r>
-        <w:rPr>
-          <w:rFonts w:ascii="Calibri" w:eastAsia="Calibri" w:hAnsi="Calibri" w:cs="Calibri"/>
-          <w:spacing w:val="2"/>
-          <w:kern w:val="2"/>
-        </w:rPr>
-        <w:t xml:space="preserve"> mesmo(</w:t>
-      </w:r>
-      <w:r>
-        <w:rPr>
-          <w:rFonts w:ascii="Calibri" w:eastAsia="Calibri" w:hAnsi="Calibri" w:cs="Calibri"/>
-          <w:spacing w:val="2"/>
-          <w:kern w:val="2"/>
-        </w:rPr>
-        <w:t>a)</w:t>
-      </w:r>
-      <w:r>
-        <w:rPr>
-          <w:rFonts w:ascii="Calibri" w:eastAsia="Calibri" w:hAnsi="Calibri" w:cs="Calibri"/>
-          <w:spacing w:val="2"/>
-          <w:kern w:val="2"/>
-        </w:rPr>
-        <w:t>.</w:t>
+        <w:t>A CONTRATANTE obriga-se a ressarcir a CONTRATADA, de toda e qualquer despesa decorrente de danos ao patrimônio causados pelo(a) BENEFICIÁRIO(A) deste contrato, independente de tratar-se de ação culposa ou dolosa do(a) mesmo(a).</w:t>
       </w:r>
     </w:p>
     <w:p>
@@ -5420,103 +4331,7 @@
           <w:spacing w:val="2"/>
           <w:kern w:val="2"/>
         </w:rPr>
-        <w:t xml:space="preserve">As provas parciais e globais terão datas marcadas previamente, ficando </w:t>
-      </w:r>
-      <w:r>
-        <w:rPr>
-          <w:rFonts w:ascii="Calibri" w:eastAsia="Calibri" w:hAnsi="Calibri" w:cs="Calibri"/>
-          <w:spacing w:val="2"/>
-          <w:kern w:val="2"/>
-        </w:rPr>
-        <w:t>a</w:t>
-      </w:r>
-      <w:r>
-        <w:rPr>
-          <w:rFonts w:ascii="Calibri" w:eastAsia="Calibri" w:hAnsi="Calibri" w:cs="Calibri"/>
-          <w:spacing w:val="2"/>
-          <w:kern w:val="2"/>
-        </w:rPr>
-        <w:t xml:space="preserve"> CONTRATANTE incumbid</w:t>
-      </w:r>
-      <w:r>
-        <w:rPr>
-          <w:rFonts w:ascii="Calibri" w:eastAsia="Calibri" w:hAnsi="Calibri" w:cs="Calibri"/>
-          <w:spacing w:val="2"/>
-          <w:kern w:val="2"/>
-        </w:rPr>
-        <w:t>a</w:t>
-      </w:r>
-      <w:r>
-        <w:rPr>
-          <w:rFonts w:ascii="Calibri" w:eastAsia="Calibri" w:hAnsi="Calibri" w:cs="Calibri"/>
-          <w:spacing w:val="2"/>
-          <w:kern w:val="2"/>
-        </w:rPr>
-        <w:t xml:space="preserve"> de, no caso de seu</w:t>
-      </w:r>
-      <w:r>
-        <w:rPr>
-          <w:rFonts w:ascii="Calibri" w:eastAsia="Calibri" w:hAnsi="Calibri" w:cs="Calibri"/>
-          <w:spacing w:val="2"/>
-          <w:kern w:val="2"/>
-        </w:rPr>
-        <w:t>(ua)</w:t>
-      </w:r>
-      <w:r>
-        <w:rPr>
-          <w:rFonts w:ascii="Calibri" w:eastAsia="Calibri" w:hAnsi="Calibri" w:cs="Calibri"/>
-          <w:spacing w:val="2"/>
-          <w:kern w:val="2"/>
-        </w:rPr>
-        <w:t xml:space="preserve"> </w:t>
-      </w:r>
-      <w:r>
-        <w:rPr>
-          <w:rFonts w:ascii="Calibri" w:eastAsia="Calibri" w:hAnsi="Calibri" w:cs="Calibri"/>
-          <w:spacing w:val="2"/>
-          <w:kern w:val="2"/>
-        </w:rPr>
-        <w:t>BENEFICIÁRIO(</w:t>
-      </w:r>
-      <w:r>
-        <w:rPr>
-          <w:rFonts w:ascii="Calibri" w:eastAsia="Calibri" w:hAnsi="Calibri" w:cs="Calibri"/>
-          <w:spacing w:val="2"/>
-          <w:kern w:val="2"/>
-        </w:rPr>
-        <w:t>A</w:t>
-      </w:r>
-      <w:r>
-        <w:rPr>
-          <w:rFonts w:ascii="Calibri" w:eastAsia="Calibri" w:hAnsi="Calibri" w:cs="Calibri"/>
-          <w:spacing w:val="2"/>
-          <w:kern w:val="2"/>
-        </w:rPr>
-        <w:t xml:space="preserve">) </w:t>
-      </w:r>
-      <w:r>
-        <w:rPr>
-          <w:rFonts w:ascii="Calibri" w:eastAsia="Calibri" w:hAnsi="Calibri" w:cs="Calibri"/>
-          <w:spacing w:val="2"/>
-          <w:kern w:val="2"/>
-        </w:rPr>
-        <w:t>estar impossibilitado</w:t>
-      </w:r>
-      <w:r>
-        <w:rPr>
-          <w:rFonts w:ascii="Calibri" w:eastAsia="Calibri" w:hAnsi="Calibri" w:cs="Calibri"/>
-          <w:spacing w:val="2"/>
-          <w:kern w:val="2"/>
-        </w:rPr>
-        <w:t xml:space="preserve">(a) </w:t>
-      </w:r>
-      <w:r>
-        <w:rPr>
-          <w:rFonts w:ascii="Calibri" w:eastAsia="Calibri" w:hAnsi="Calibri" w:cs="Calibri"/>
-          <w:spacing w:val="2"/>
-          <w:kern w:val="2"/>
-        </w:rPr>
-        <w:t>de comparecer no dia pré-determinado, justificar e requerer a 2ª chamada no prazo de até 24 horas antes da realização da mesma.</w:t>
+        <w:t>As provas parciais e globais terão datas marcadas previamente, ficando a CONTRATANTE incumbida de, no caso de seu(ua) BENEFICIÁRIO(A) estar impossibilitado(a) de comparecer no dia pré-determinado, justificar e requerer a 2ª chamada no prazo de até 24 horas antes da realização da mesma.</w:t>
       </w:r>
     </w:p>
     <w:p>
@@ -5589,39 +4404,7 @@
           <w:spacing w:val="2"/>
           <w:kern w:val="2"/>
         </w:rPr>
-        <w:t xml:space="preserve">Na falta de pagamento no prazo estipulado, bem como dos valores previstos na Cláusula </w:t>
-      </w:r>
-      <w:r>
-        <w:rPr>
-          <w:rFonts w:ascii="Calibri" w:eastAsia="Calibri" w:hAnsi="Calibri" w:cs="Calibri"/>
-          <w:spacing w:val="2"/>
-          <w:kern w:val="2"/>
-        </w:rPr>
-        <w:t>8ª</w:t>
-      </w:r>
-      <w:r>
-        <w:rPr>
-          <w:rFonts w:ascii="Calibri" w:eastAsia="Calibri" w:hAnsi="Calibri" w:cs="Calibri"/>
-          <w:spacing w:val="2"/>
-          <w:kern w:val="2"/>
-        </w:rPr>
-        <w:t>, os</w:t>
-      </w:r>
-      <w:r>
-        <w:rPr>
-          <w:rFonts w:ascii="Calibri" w:eastAsia="Calibri" w:hAnsi="Calibri" w:cs="Calibri"/>
-          <w:spacing w:val="2"/>
-          <w:kern w:val="2"/>
-        </w:rPr>
-        <w:t xml:space="preserve"> </w:t>
-      </w:r>
-      <w:r>
-        <w:rPr>
-          <w:rFonts w:ascii="Calibri" w:eastAsia="Calibri" w:hAnsi="Calibri" w:cs="Calibri"/>
-          <w:spacing w:val="2"/>
-          <w:kern w:val="2"/>
-        </w:rPr>
-        <w:t>débitos serão acrescidos de multa de 2% e juros de mora de 1% (um por cento) ao mês.</w:t>
+        <w:t>Na falta de pagamento no prazo estipulado, bem como dos valores previstos na Cláusula 8ª, os débitos serão acrescidos de multa de 2% e juros de mora de 1% (um por cento) ao mês.</w:t>
       </w:r>
     </w:p>
     <w:p>
@@ -5644,23 +4427,7 @@
           <w:spacing w:val="2"/>
           <w:kern w:val="2"/>
         </w:rPr>
-        <w:t xml:space="preserve">No caso de inadimplência, a CONTRATADA poderá inscrever </w:t>
-      </w:r>
-      <w:r>
-        <w:rPr>
-          <w:rFonts w:ascii="Calibri" w:eastAsia="Calibri" w:hAnsi="Calibri" w:cs="Calibri"/>
-          <w:spacing w:val="2"/>
-          <w:kern w:val="2"/>
-        </w:rPr>
-        <w:t>a</w:t>
-      </w:r>
-      <w:r>
-        <w:rPr>
-          <w:rFonts w:ascii="Calibri" w:eastAsia="Calibri" w:hAnsi="Calibri" w:cs="Calibri"/>
-          <w:spacing w:val="2"/>
-          <w:kern w:val="2"/>
-        </w:rPr>
-        <w:t xml:space="preserve"> CONTRATANTE em serviço de proteção ao crédito, bem como emitir letra de câmbio, nota promissória, boleto, ou outro documento legal, no valor do débito original, acrescido da multa e dos juros de mora estabelecidos no “caput” desta cláusula, desde já dado como autorizada e aceita pela CONTRATANTE, para servir de instrumento para efeito de cobrança amigável a  nível  de Cartório de Protestos, ou mesmo a nível Judicial.</w:t>
+        <w:t>No caso de inadimplência, a CONTRATADA poderá inscrever a CONTRATANTE em serviço de proteção ao crédito, bem como emitir letra de câmbio, nota promissória, boleto, ou outro documento legal, no valor do débito original, acrescido da multa e dos juros de mora estabelecidos no “caput” desta cláusula, desde já dado como autorizada e aceita pela CONTRATANTE, para servir de instrumento para efeito de cobrança amigável a  nível  de Cartório de Protestos, ou mesmo a nível Judicial.</w:t>
       </w:r>
     </w:p>
     <w:p>
@@ -5683,23 +4450,7 @@
           <w:spacing w:val="2"/>
           <w:kern w:val="2"/>
         </w:rPr>
-        <w:t>A</w:t>
-      </w:r>
-      <w:r>
-        <w:rPr>
-          <w:rFonts w:ascii="Calibri" w:eastAsia="Calibri" w:hAnsi="Calibri" w:cs="Calibri"/>
-          <w:spacing w:val="2"/>
-          <w:kern w:val="2"/>
-        </w:rPr>
-        <w:t xml:space="preserve"> </w:t>
-      </w:r>
-      <w:r>
-        <w:rPr>
-          <w:rFonts w:ascii="Calibri" w:eastAsia="Calibri" w:hAnsi="Calibri" w:cs="Calibri"/>
-          <w:spacing w:val="2"/>
-          <w:kern w:val="2"/>
-        </w:rPr>
-        <w:t>CONTRATADA poderá valer-se dos meios extrajudiciais e judiciais cabíveis para cobrança de seu crédito em atraso, por meios próprios ou terceirizados, o qual será acrescido dos acessórios previstos neste contrato, além de honorários judiciais ou extrajudiciais de cobrança já pré-fixados em 25% (vinte e cinco por cento), sem prejuízo da eventual reparação por perdas e danos.</w:t>
+        <w:t>A CONTRATADA poderá valer-se dos meios extrajudiciais e judiciais cabíveis para cobrança de seu crédito em atraso, por meios próprios ou terceirizados, o qual será acrescido dos acessórios previstos neste contrato, além de honorários judiciais ou extrajudiciais de cobrança já pré-fixados em 25% (vinte e cinco por cento), sem prejuízo da eventual reparação por perdas e danos.</w:t>
       </w:r>
     </w:p>
     <w:p>
@@ -5722,55 +4473,7 @@
           <w:spacing w:val="2"/>
           <w:kern w:val="2"/>
         </w:rPr>
-        <w:t xml:space="preserve">Fica </w:t>
-      </w:r>
-      <w:r>
-        <w:rPr>
-          <w:rFonts w:ascii="Calibri" w:eastAsia="Calibri" w:hAnsi="Calibri" w:cs="Calibri"/>
-          <w:spacing w:val="2"/>
-          <w:kern w:val="2"/>
-        </w:rPr>
-        <w:t>a</w:t>
-      </w:r>
-      <w:r>
-        <w:rPr>
-          <w:rFonts w:ascii="Calibri" w:eastAsia="Calibri" w:hAnsi="Calibri" w:cs="Calibri"/>
-          <w:spacing w:val="2"/>
-          <w:kern w:val="2"/>
-        </w:rPr>
-        <w:t xml:space="preserve"> CONTRATANTE expressamente informad</w:t>
-      </w:r>
-      <w:r>
-        <w:rPr>
-          <w:rFonts w:ascii="Calibri" w:eastAsia="Calibri" w:hAnsi="Calibri" w:cs="Calibri"/>
-          <w:spacing w:val="2"/>
-          <w:kern w:val="2"/>
-        </w:rPr>
-        <w:t>a</w:t>
-      </w:r>
-      <w:r>
-        <w:rPr>
-          <w:rFonts w:ascii="Calibri" w:eastAsia="Calibri" w:hAnsi="Calibri" w:cs="Calibri"/>
-          <w:spacing w:val="2"/>
-          <w:kern w:val="2"/>
-        </w:rPr>
-        <w:t>, em cumprimento ao disposto na Lei n.º 8.078/90 - Código de Defesa do Consumidor - e notificad</w:t>
-      </w:r>
-      <w:r>
-        <w:rPr>
-          <w:rFonts w:ascii="Calibri" w:eastAsia="Calibri" w:hAnsi="Calibri" w:cs="Calibri"/>
-          <w:spacing w:val="2"/>
-          <w:kern w:val="2"/>
-        </w:rPr>
-        <w:t>a</w:t>
-      </w:r>
-      <w:r>
-        <w:rPr>
-          <w:rFonts w:ascii="Calibri" w:eastAsia="Calibri" w:hAnsi="Calibri" w:cs="Calibri"/>
-          <w:spacing w:val="2"/>
-          <w:kern w:val="2"/>
-        </w:rPr>
-        <w:t xml:space="preserve"> de que as mensalidades ou outras obrigações decorrentes deste contrato, porventura inadimplidas a partir de 30 (trinta) dias, estarão sujeitas a Cartório de Protesto, a inscrição na Serasa, SPC ou a quaisquer outros serviços de proteção ao crédito, independente de comunicação prévia.</w:t>
+        <w:t>Fica a CONTRATANTE expressamente informada, em cumprimento ao disposto na Lei n.º 8.078/90 - Código de Defesa do Consumidor - e notificada de que as mensalidades ou outras obrigações decorrentes deste contrato, porventura inadimplidas a partir de 30 (trinta) dias, estarão sujeitas a Cartório de Protesto, a inscrição na Serasa, SPC ou a quaisquer outros serviços de proteção ao crédito, independente de comunicação prévia.</w:t>
       </w:r>
     </w:p>
     <w:p>
@@ -5793,31 +4496,7 @@
           <w:spacing w:val="2"/>
           <w:kern w:val="2"/>
         </w:rPr>
-        <w:t>A</w:t>
-      </w:r>
-      <w:r>
-        <w:rPr>
-          <w:rFonts w:ascii="Calibri" w:eastAsia="Calibri" w:hAnsi="Calibri" w:cs="Calibri"/>
-          <w:spacing w:val="2"/>
-          <w:kern w:val="2"/>
-        </w:rPr>
-        <w:t xml:space="preserve"> CONTRATAD</w:t>
-      </w:r>
-      <w:r>
-        <w:rPr>
-          <w:rFonts w:ascii="Calibri" w:eastAsia="Calibri" w:hAnsi="Calibri" w:cs="Calibri"/>
-          <w:spacing w:val="2"/>
-          <w:kern w:val="2"/>
-        </w:rPr>
-        <w:t>A</w:t>
-      </w:r>
-      <w:r>
-        <w:rPr>
-          <w:rFonts w:ascii="Calibri" w:eastAsia="Calibri" w:hAnsi="Calibri" w:cs="Calibri"/>
-          <w:spacing w:val="2"/>
-          <w:kern w:val="2"/>
-        </w:rPr>
-        <w:t xml:space="preserve"> poderá, a qualquer tempo, negociar os receptíveis derivados deste instrumento de contrato por meio de cessão de direitos creditórios, viabilizando o acesso ao mercado </w:t>
+        <w:t xml:space="preserve">A CONTRATADA poderá, a qualquer tempo, negociar os receptíveis derivados deste instrumento de contrato por meio de cessão de direitos creditórios, viabilizando o acesso ao mercado </w:t>
       </w:r>
       <w:r>
         <w:rPr>
@@ -5876,23 +4555,7 @@
           <w:spacing w:val="2"/>
           <w:kern w:val="2"/>
         </w:rPr>
-        <w:t>Nos termos da Lei estadual nº 14.617/2012 (art. 1º), fica proibida a entrada e circulação de pessoas alheias ao âmbito escolar durante os turnos de aula ou em seus intervalos, sem a devida identificação e acompanhamento de funcionários da CONTRAT</w:t>
-      </w:r>
-      <w:r>
-        <w:rPr>
-          <w:rFonts w:ascii="Calibri" w:eastAsia="Calibri" w:hAnsi="Calibri" w:cs="Calibri"/>
-          <w:spacing w:val="2"/>
-          <w:kern w:val="2"/>
-        </w:rPr>
-        <w:t>ADA</w:t>
-      </w:r>
-      <w:r>
-        <w:rPr>
-          <w:rFonts w:ascii="Calibri" w:eastAsia="Calibri" w:hAnsi="Calibri" w:cs="Calibri"/>
-          <w:spacing w:val="2"/>
-          <w:kern w:val="2"/>
-        </w:rPr>
-        <w:t>.</w:t>
+        <w:t>Nos termos da Lei estadual nº 14.617/2012 (art. 1º), fica proibida a entrada e circulação de pessoas alheias ao âmbito escolar durante os turnos de aula ou em seus intervalos, sem a devida identificação e acompanhamento de funcionários da CONTRATADA.</w:t>
       </w:r>
     </w:p>
     <w:p>
@@ -5987,31 +4650,7 @@
           <w:spacing w:val="2"/>
           <w:kern w:val="2"/>
         </w:rPr>
-        <w:t>A</w:t>
-      </w:r>
-      <w:r>
-        <w:rPr>
-          <w:rFonts w:ascii="Calibri" w:eastAsia="Calibri" w:hAnsi="Calibri" w:cs="Calibri"/>
-          <w:spacing w:val="2"/>
-          <w:kern w:val="2"/>
-        </w:rPr>
-        <w:t xml:space="preserve"> CONTRATAD</w:t>
-      </w:r>
-      <w:r>
-        <w:rPr>
-          <w:rFonts w:ascii="Calibri" w:eastAsia="Calibri" w:hAnsi="Calibri" w:cs="Calibri"/>
-          <w:spacing w:val="2"/>
-          <w:kern w:val="2"/>
-        </w:rPr>
-        <w:t>A</w:t>
-      </w:r>
-      <w:r>
-        <w:rPr>
-          <w:rFonts w:ascii="Calibri" w:eastAsia="Calibri" w:hAnsi="Calibri" w:cs="Calibri"/>
-          <w:spacing w:val="2"/>
-          <w:kern w:val="2"/>
-        </w:rPr>
-        <w:t xml:space="preserve"> reserva o percentual de 5% de vagas por turma, arredondando o número decimal para o número inteiro imediatamente superior, a título de vagas especiais.</w:t>
+        <w:t>A CONTRATADA reserva o percentual de 5% de vagas por turma, arredondando o número decimal para o número inteiro imediatamente superior, a título de vagas especiais.</w:t>
       </w:r>
     </w:p>
     <w:p>
@@ -6132,39 +4771,7 @@
           <w:spacing w:val="2"/>
           <w:kern w:val="2"/>
         </w:rPr>
-        <w:t xml:space="preserve">Os telefones celulares deverão ser mantidos desligados, enquanto permanecerem nos espaços descritos no caput deste artigo, respeitadas as exceções previstas nas alíneas </w:t>
-      </w:r>
-      <w:r>
-        <w:rPr>
-          <w:rFonts w:ascii="Calibri" w:eastAsia="Calibri" w:hAnsi="Calibri" w:cs="Calibri"/>
-          <w:spacing w:val="2"/>
-          <w:kern w:val="2"/>
-        </w:rPr>
-        <w:t>“a”</w:t>
-      </w:r>
-      <w:r>
-        <w:rPr>
-          <w:rFonts w:ascii="Calibri" w:eastAsia="Calibri" w:hAnsi="Calibri" w:cs="Calibri"/>
-          <w:spacing w:val="2"/>
-          <w:kern w:val="2"/>
-        </w:rPr>
-        <w:t xml:space="preserve"> e </w:t>
-      </w:r>
-      <w:r>
-        <w:rPr>
-          <w:rFonts w:ascii="Calibri" w:eastAsia="Calibri" w:hAnsi="Calibri" w:cs="Calibri"/>
-          <w:spacing w:val="2"/>
-          <w:kern w:val="2"/>
-        </w:rPr>
-        <w:t>“b”</w:t>
-      </w:r>
-      <w:r>
-        <w:rPr>
-          <w:rFonts w:ascii="Calibri" w:eastAsia="Calibri" w:hAnsi="Calibri" w:cs="Calibri"/>
-          <w:spacing w:val="2"/>
-          <w:kern w:val="2"/>
-        </w:rPr>
-        <w:t>.</w:t>
+        <w:t>Os telefones celulares deverão ser mantidos desligados, enquanto permanecerem nos espaços descritos no caput deste artigo, respeitadas as exceções previstas nas alíneas “a” e “b”.</w:t>
       </w:r>
     </w:p>
     <w:p>
@@ -6269,55 +4876,7 @@
           <w:spacing w:val="2"/>
           <w:kern w:val="2"/>
         </w:rPr>
-        <w:t>O(A) BENEFICIÁRIO(A) estará sujeito(a) às normas do REGIMENTO INTERNO, NORMAS GERAIS e outras orientações escolares internas d</w:t>
-      </w:r>
-      <w:r>
-        <w:rPr>
-          <w:rFonts w:ascii="Calibri" w:eastAsia="Calibri" w:hAnsi="Calibri" w:cs="Calibri"/>
-          <w:spacing w:val="2"/>
-          <w:kern w:val="2"/>
-        </w:rPr>
-        <w:t>a</w:t>
-      </w:r>
-      <w:r>
-        <w:rPr>
-          <w:rFonts w:ascii="Calibri" w:eastAsia="Calibri" w:hAnsi="Calibri" w:cs="Calibri"/>
-          <w:spacing w:val="2"/>
-          <w:kern w:val="2"/>
-        </w:rPr>
-        <w:t xml:space="preserve"> CONTRATAD</w:t>
-      </w:r>
-      <w:r>
-        <w:rPr>
-          <w:rFonts w:ascii="Calibri" w:eastAsia="Calibri" w:hAnsi="Calibri" w:cs="Calibri"/>
-          <w:spacing w:val="2"/>
-          <w:kern w:val="2"/>
-        </w:rPr>
-        <w:t>A</w:t>
-      </w:r>
-      <w:r>
-        <w:rPr>
-          <w:rFonts w:ascii="Calibri" w:eastAsia="Calibri" w:hAnsi="Calibri" w:cs="Calibri"/>
-          <w:spacing w:val="2"/>
-          <w:kern w:val="2"/>
-        </w:rPr>
-        <w:t xml:space="preserve">, de cujo teor </w:t>
-      </w:r>
-      <w:r>
-        <w:rPr>
-          <w:rFonts w:ascii="Calibri" w:eastAsia="Calibri" w:hAnsi="Calibri" w:cs="Calibri"/>
-          <w:spacing w:val="2"/>
-          <w:kern w:val="2"/>
-        </w:rPr>
-        <w:t>a</w:t>
-      </w:r>
-      <w:r>
-        <w:rPr>
-          <w:rFonts w:ascii="Calibri" w:eastAsia="Calibri" w:hAnsi="Calibri" w:cs="Calibri"/>
-          <w:spacing w:val="2"/>
-          <w:kern w:val="2"/>
-        </w:rPr>
-        <w:t xml:space="preserve"> CONTRATANTE, neste ato, tem pleno conhecimento e com o qual emite a sua concordância expressa, considerando o REGIMENTO INTERNO para efeito de aplicação subsidiária e, ou em casos omissos.</w:t>
+        <w:t>O(A) BENEFICIÁRIO(A) estará sujeito(a) às normas do REGIMENTO INTERNO, NORMAS GERAIS e outras orientações escolares internas da CONTRATADA, de cujo teor a CONTRATANTE, neste ato, tem pleno conhecimento e com o qual emite a sua concordância expressa, considerando o REGIMENTO INTERNO para efeito de aplicação subsidiária e, ou em casos omissos.</w:t>
       </w:r>
     </w:p>
     <w:p>
@@ -6363,23 +4922,7 @@
           <w:spacing w:val="2"/>
           <w:kern w:val="2"/>
         </w:rPr>
-        <w:t>Será obrigatório o uso do fardamento escolar para o(a) BENEFICIÁRIO(A) e, no caso de descumprimento, total ou parcial, dessa norma, o</w:t>
-      </w:r>
-      <w:r>
-        <w:rPr>
-          <w:rFonts w:ascii="Calibri" w:eastAsia="Calibri" w:hAnsi="Calibri" w:cs="Calibri"/>
-          <w:spacing w:val="2"/>
-          <w:kern w:val="2"/>
-        </w:rPr>
-        <w:t>(a)</w:t>
-      </w:r>
-      <w:r>
-        <w:rPr>
-          <w:rFonts w:ascii="Calibri" w:eastAsia="Calibri" w:hAnsi="Calibri" w:cs="Calibri"/>
-          <w:spacing w:val="2"/>
-          <w:kern w:val="2"/>
-        </w:rPr>
-        <w:t xml:space="preserve"> BENEFICIÁRIO(A) não terá acesso às aulas e/ou atividades escolares. A regra da obrigatoriedade do uso do fardamento escolar vale, inclusive, para a hipótese de realização de trabalhos e atividades no contraturno.</w:t>
+        <w:t>Será obrigatório o uso do fardamento escolar para o(a) BENEFICIÁRIO(A) e, no caso de descumprimento, total ou parcial, dessa norma, o(a) BENEFICIÁRIO(A) não terá acesso às aulas e/ou atividades escolares. A regra da obrigatoriedade do uso do fardamento escolar vale, inclusive, para a hipótese de realização de trabalhos e atividades no contraturno.</w:t>
       </w:r>
     </w:p>
     <w:p>
@@ -6402,39 +4945,7 @@
           <w:spacing w:val="2"/>
           <w:kern w:val="2"/>
         </w:rPr>
-        <w:t>Os valores da contraprestação previstos nas demais atividades não previstas neste instrumento de contrato, inclusive as extracurriculares, serão fixados pel</w:t>
-      </w:r>
-      <w:r>
-        <w:rPr>
-          <w:rFonts w:ascii="Calibri" w:eastAsia="Calibri" w:hAnsi="Calibri" w:cs="Calibri"/>
-          <w:spacing w:val="2"/>
-          <w:kern w:val="2"/>
-        </w:rPr>
-        <w:t>a</w:t>
-      </w:r>
-      <w:r>
-        <w:rPr>
-          <w:rFonts w:ascii="Calibri" w:eastAsia="Calibri" w:hAnsi="Calibri" w:cs="Calibri"/>
-          <w:spacing w:val="2"/>
-          <w:kern w:val="2"/>
-        </w:rPr>
-        <w:t xml:space="preserve"> CONTRATAD</w:t>
-      </w:r>
-      <w:r>
-        <w:rPr>
-          <w:rFonts w:ascii="Calibri" w:eastAsia="Calibri" w:hAnsi="Calibri" w:cs="Calibri"/>
-          <w:spacing w:val="2"/>
-          <w:kern w:val="2"/>
-        </w:rPr>
-        <w:t>A</w:t>
-      </w:r>
-      <w:r>
-        <w:rPr>
-          <w:rFonts w:ascii="Calibri" w:eastAsia="Calibri" w:hAnsi="Calibri" w:cs="Calibri"/>
-          <w:spacing w:val="2"/>
-          <w:kern w:val="2"/>
-        </w:rPr>
-        <w:t xml:space="preserve"> para cada serviço e não terão caráter obrigatório.</w:t>
+        <w:t>Os valores da contraprestação previstos nas demais atividades não previstas neste instrumento de contrato, inclusive as extracurriculares, serão fixados pela CONTRATADA para cada serviço e não terão caráter obrigatório.</w:t>
       </w:r>
     </w:p>
     <w:p>
@@ -6457,47 +4968,7 @@
           <w:spacing w:val="2"/>
           <w:kern w:val="2"/>
         </w:rPr>
-        <w:t>A</w:t>
-      </w:r>
-      <w:r>
-        <w:rPr>
-          <w:rFonts w:ascii="Calibri" w:eastAsia="Calibri" w:hAnsi="Calibri" w:cs="Calibri"/>
-          <w:spacing w:val="2"/>
-          <w:kern w:val="2"/>
-        </w:rPr>
-        <w:t xml:space="preserve"> CONTRATANTE entregará, na íntegra, os materiais didático-pedagógicos solicitados pel</w:t>
-      </w:r>
-      <w:r>
-        <w:rPr>
-          <w:rFonts w:ascii="Calibri" w:eastAsia="Calibri" w:hAnsi="Calibri" w:cs="Calibri"/>
-          <w:spacing w:val="2"/>
-          <w:kern w:val="2"/>
-        </w:rPr>
-        <w:t>a</w:t>
-      </w:r>
-      <w:r>
-        <w:rPr>
-          <w:rFonts w:ascii="Calibri" w:eastAsia="Calibri" w:hAnsi="Calibri" w:cs="Calibri"/>
-          <w:spacing w:val="2"/>
-          <w:kern w:val="2"/>
-        </w:rPr>
-        <w:t xml:space="preserve"> CONTRATAD</w:t>
-      </w:r>
-      <w:r>
-        <w:rPr>
-          <w:rFonts w:ascii="Calibri" w:eastAsia="Calibri" w:hAnsi="Calibri" w:cs="Calibri"/>
-          <w:spacing w:val="2"/>
-          <w:kern w:val="2"/>
-        </w:rPr>
-        <w:t>A</w:t>
-      </w:r>
-      <w:r>
-        <w:rPr>
-          <w:rFonts w:ascii="Calibri" w:eastAsia="Calibri" w:hAnsi="Calibri" w:cs="Calibri"/>
-          <w:spacing w:val="2"/>
-          <w:kern w:val="2"/>
-        </w:rPr>
-        <w:t>, mediante lista própria previamente indicada para cada série e nível de ensino.</w:t>
+        <w:t>A CONTRATANTE entregará, na íntegra, os materiais didático-pedagógicos solicitados pela CONTRATADA, mediante lista própria previamente indicada para cada série e nível de ensino.</w:t>
       </w:r>
     </w:p>
     <w:p>
@@ -6520,111 +4991,7 @@
           <w:spacing w:val="2"/>
           <w:kern w:val="2"/>
         </w:rPr>
-        <w:t xml:space="preserve">A omissão na entrega dos materiais didático-pedagógicos previstos na listagem supracitada desobriga </w:t>
-      </w:r>
-      <w:r>
-        <w:rPr>
-          <w:rFonts w:ascii="Calibri" w:eastAsia="Calibri" w:hAnsi="Calibri" w:cs="Calibri"/>
-          <w:spacing w:val="2"/>
-          <w:kern w:val="2"/>
-        </w:rPr>
-        <w:t>a</w:t>
-      </w:r>
-      <w:r>
-        <w:rPr>
-          <w:rFonts w:ascii="Calibri" w:eastAsia="Calibri" w:hAnsi="Calibri" w:cs="Calibri"/>
-          <w:spacing w:val="2"/>
-          <w:kern w:val="2"/>
-        </w:rPr>
-        <w:t xml:space="preserve"> CONTRATAD</w:t>
-      </w:r>
-      <w:r>
-        <w:rPr>
-          <w:rFonts w:ascii="Calibri" w:eastAsia="Calibri" w:hAnsi="Calibri" w:cs="Calibri"/>
-          <w:spacing w:val="2"/>
-          <w:kern w:val="2"/>
-        </w:rPr>
-        <w:t>A</w:t>
-      </w:r>
-      <w:r>
-        <w:rPr>
-          <w:rFonts w:ascii="Calibri" w:eastAsia="Calibri" w:hAnsi="Calibri" w:cs="Calibri"/>
-          <w:spacing w:val="2"/>
-          <w:kern w:val="2"/>
-        </w:rPr>
-        <w:t xml:space="preserve"> do fornecimento desses insumos para a realização de atividades escolares pelo(a) BENEFICIÁRIO(A), sendo </w:t>
-      </w:r>
-      <w:r>
-        <w:rPr>
-          <w:rFonts w:ascii="Calibri" w:eastAsia="Calibri" w:hAnsi="Calibri" w:cs="Calibri"/>
-          <w:spacing w:val="2"/>
-          <w:kern w:val="2"/>
-        </w:rPr>
-        <w:t>a</w:t>
-      </w:r>
-      <w:r>
-        <w:rPr>
-          <w:rFonts w:ascii="Calibri" w:eastAsia="Calibri" w:hAnsi="Calibri" w:cs="Calibri"/>
-          <w:spacing w:val="2"/>
-          <w:kern w:val="2"/>
-        </w:rPr>
-        <w:t xml:space="preserve"> CONTRATANTE </w:t>
-      </w:r>
-      <w:r>
-        <w:rPr>
-          <w:rFonts w:ascii="Calibri" w:eastAsia="Calibri" w:hAnsi="Calibri" w:cs="Calibri"/>
-          <w:spacing w:val="2"/>
-          <w:kern w:val="2"/>
-        </w:rPr>
-        <w:t>a</w:t>
-      </w:r>
-      <w:r>
-        <w:rPr>
-          <w:rFonts w:ascii="Calibri" w:eastAsia="Calibri" w:hAnsi="Calibri" w:cs="Calibri"/>
-          <w:spacing w:val="2"/>
-          <w:kern w:val="2"/>
-        </w:rPr>
-        <w:t xml:space="preserve"> únic</w:t>
-      </w:r>
-      <w:r>
-        <w:rPr>
-          <w:rFonts w:ascii="Calibri" w:eastAsia="Calibri" w:hAnsi="Calibri" w:cs="Calibri"/>
-          <w:spacing w:val="2"/>
-          <w:kern w:val="2"/>
-        </w:rPr>
-        <w:t>a</w:t>
-      </w:r>
-      <w:r>
-        <w:rPr>
-          <w:rFonts w:ascii="Calibri" w:eastAsia="Calibri" w:hAnsi="Calibri" w:cs="Calibri"/>
-          <w:spacing w:val="2"/>
-          <w:kern w:val="2"/>
-        </w:rPr>
-        <w:t xml:space="preserve"> responsável por eventual constrangimento sofrido pelo</w:t>
-      </w:r>
-      <w:r>
-        <w:rPr>
-          <w:rFonts w:ascii="Calibri" w:eastAsia="Calibri" w:hAnsi="Calibri" w:cs="Calibri"/>
-          <w:spacing w:val="2"/>
-          <w:kern w:val="2"/>
-        </w:rPr>
-        <w:t>(a)</w:t>
-      </w:r>
-      <w:r>
-        <w:rPr>
-          <w:rFonts w:ascii="Calibri" w:eastAsia="Calibri" w:hAnsi="Calibri" w:cs="Calibri"/>
-          <w:spacing w:val="2"/>
-          <w:kern w:val="2"/>
-        </w:rPr>
-        <w:t xml:space="preserve"> BENEFICIÁRIO</w:t>
-      </w:r>
-      <w:r>
-        <w:rPr>
-          <w:rFonts w:ascii="Calibri" w:eastAsia="Calibri" w:hAnsi="Calibri" w:cs="Calibri"/>
-          <w:spacing w:val="2"/>
-          <w:kern w:val="2"/>
-        </w:rPr>
-        <w:t>(A).</w:t>
+        <w:t>A omissão na entrega dos materiais didático-pedagógicos previstos na listagem supracitada desobriga a CONTRATADA do fornecimento desses insumos para a realização de atividades escolares pelo(a) BENEFICIÁRIO(A), sendo a CONTRATANTE a única responsável por eventual constrangimento sofrido pelo(a) BENEFICIÁRIO(A).</w:t>
       </w:r>
     </w:p>
     <w:p>
@@ -6670,71 +5037,7 @@
           <w:spacing w:val="2"/>
           <w:kern w:val="2"/>
         </w:rPr>
-        <w:t xml:space="preserve">A não apresentação do atestado de que trata </w:t>
-      </w:r>
-      <w:r>
-        <w:rPr>
-          <w:rFonts w:ascii="Calibri" w:eastAsia="Calibri" w:hAnsi="Calibri" w:cs="Calibri"/>
-          <w:spacing w:val="2"/>
-          <w:kern w:val="2"/>
-        </w:rPr>
-        <w:t>a Cláusula</w:t>
-      </w:r>
-      <w:r>
-        <w:rPr>
-          <w:rFonts w:ascii="Calibri" w:eastAsia="Calibri" w:hAnsi="Calibri" w:cs="Calibri"/>
-          <w:spacing w:val="2"/>
-          <w:kern w:val="2"/>
-        </w:rPr>
-        <w:t xml:space="preserve"> </w:t>
-      </w:r>
-      <w:r>
-        <w:rPr>
-          <w:rFonts w:ascii="Calibri" w:eastAsia="Calibri" w:hAnsi="Calibri" w:cs="Calibri"/>
-          <w:spacing w:val="2"/>
-          <w:kern w:val="2"/>
-        </w:rPr>
-        <w:t>20.8</w:t>
-      </w:r>
-      <w:r>
-        <w:rPr>
-          <w:rFonts w:ascii="Calibri" w:eastAsia="Calibri" w:hAnsi="Calibri" w:cs="Calibri"/>
-          <w:spacing w:val="2"/>
-          <w:kern w:val="2"/>
-        </w:rPr>
-        <w:t xml:space="preserve"> isenta </w:t>
-      </w:r>
-      <w:r>
-        <w:rPr>
-          <w:rFonts w:ascii="Calibri" w:eastAsia="Calibri" w:hAnsi="Calibri" w:cs="Calibri"/>
-          <w:spacing w:val="2"/>
-          <w:kern w:val="2"/>
-        </w:rPr>
-        <w:t>a</w:t>
-      </w:r>
-      <w:r>
-        <w:rPr>
-          <w:rFonts w:ascii="Calibri" w:eastAsia="Calibri" w:hAnsi="Calibri" w:cs="Calibri"/>
-          <w:spacing w:val="2"/>
-          <w:kern w:val="2"/>
-        </w:rPr>
-        <w:t xml:space="preserve"> CONTRATAD</w:t>
-      </w:r>
-      <w:r>
-        <w:rPr>
-          <w:rFonts w:ascii="Calibri" w:eastAsia="Calibri" w:hAnsi="Calibri" w:cs="Calibri"/>
-          <w:spacing w:val="2"/>
-          <w:kern w:val="2"/>
-        </w:rPr>
-        <w:t>A</w:t>
-      </w:r>
-      <w:r>
-        <w:rPr>
-          <w:rFonts w:ascii="Calibri" w:eastAsia="Calibri" w:hAnsi="Calibri" w:cs="Calibri"/>
-          <w:spacing w:val="2"/>
-          <w:kern w:val="2"/>
-        </w:rPr>
-        <w:t xml:space="preserve"> de responsabilidade por qualquer problema de saúde apresentado pelo(a) BENEFICIÁRIO(A) durante a prática de Educação Física e/ou esportes.</w:t>
+        <w:t>A não apresentação do atestado de que trata a Cláusula 20.8 isenta a CONTRATADA de responsabilidade por qualquer problema de saúde apresentado pelo(a) BENEFICIÁRIO(A) durante a prática de Educação Física e/ou esportes.</w:t>
       </w:r>
     </w:p>
     <w:p>
@@ -6780,47 +5083,7 @@
           <w:spacing w:val="2"/>
           <w:kern w:val="2"/>
         </w:rPr>
-        <w:t>A</w:t>
-      </w:r>
-      <w:r>
-        <w:rPr>
-          <w:rFonts w:ascii="Calibri" w:eastAsia="Calibri" w:hAnsi="Calibri" w:cs="Calibri"/>
-          <w:spacing w:val="2"/>
-          <w:kern w:val="2"/>
-        </w:rPr>
-        <w:t xml:space="preserve"> CONTRATAD</w:t>
-      </w:r>
-      <w:r>
-        <w:rPr>
-          <w:rFonts w:ascii="Calibri" w:eastAsia="Calibri" w:hAnsi="Calibri" w:cs="Calibri"/>
-          <w:spacing w:val="2"/>
-          <w:kern w:val="2"/>
-        </w:rPr>
-        <w:t>A</w:t>
-      </w:r>
-      <w:r>
-        <w:rPr>
-          <w:rFonts w:ascii="Calibri" w:eastAsia="Calibri" w:hAnsi="Calibri" w:cs="Calibri"/>
-          <w:spacing w:val="2"/>
-          <w:kern w:val="2"/>
-        </w:rPr>
-        <w:t xml:space="preserve"> disponibilizará, na área restrita do aluno no Site ou no aplicativo, o Boletim Escolar, no qual constam o desempenho e a frequência do(a) BENEFICIÁRIO(A) e, na hipótese de </w:t>
-      </w:r>
-      <w:r>
-        <w:rPr>
-          <w:rFonts w:ascii="Calibri" w:eastAsia="Calibri" w:hAnsi="Calibri" w:cs="Calibri"/>
-          <w:spacing w:val="2"/>
-          <w:kern w:val="2"/>
-        </w:rPr>
-        <w:t>a</w:t>
-      </w:r>
-      <w:r>
-        <w:rPr>
-          <w:rFonts w:ascii="Calibri" w:eastAsia="Calibri" w:hAnsi="Calibri" w:cs="Calibri"/>
-          <w:spacing w:val="2"/>
-          <w:kern w:val="2"/>
-        </w:rPr>
-        <w:t xml:space="preserve"> </w:t>
+        <w:t xml:space="preserve">A CONTRATADA disponibilizará, na área restrita do aluno no Site ou no aplicativo, o Boletim Escolar, no qual constam o desempenho e a frequência do(a) BENEFICIÁRIO(A) e, na hipótese de a </w:t>
       </w:r>
       <w:r>
         <w:rPr>
@@ -6868,23 +5131,7 @@
           <w:spacing w:val="2"/>
           <w:kern w:val="2"/>
         </w:rPr>
-        <w:t>A</w:t>
-      </w:r>
-      <w:r>
-        <w:rPr>
-          <w:rFonts w:ascii="Calibri" w:eastAsia="Calibri" w:hAnsi="Calibri" w:cs="Calibri"/>
-          <w:spacing w:val="2"/>
-          <w:kern w:val="2"/>
-        </w:rPr>
-        <w:t xml:space="preserve"> CONTRATANTE assume a entrega, na íntegra, de todos os documentos solicitados no requerimento de matrícula</w:t>
-      </w:r>
-      <w:r>
-        <w:rPr>
-          <w:rFonts w:ascii="Calibri" w:eastAsia="Calibri" w:hAnsi="Calibri" w:cs="Calibri"/>
-          <w:spacing w:val="2"/>
-          <w:kern w:val="2"/>
-        </w:rPr>
-        <w:t>.</w:t>
+        <w:t>A CONTRATANTE assume a entrega, na íntegra, de todos os documentos solicitados no requerimento de matrícula.</w:t>
       </w:r>
     </w:p>
     <w:p>
@@ -6907,71 +5154,7 @@
           <w:spacing w:val="2"/>
           <w:kern w:val="2"/>
         </w:rPr>
-        <w:t>A suspensão dos serviços educacionais previstos neste instrumento de contrato, por parte d</w:t>
-      </w:r>
-      <w:r>
-        <w:rPr>
-          <w:rFonts w:ascii="Calibri" w:eastAsia="Calibri" w:hAnsi="Calibri" w:cs="Calibri"/>
-          <w:spacing w:val="2"/>
-          <w:kern w:val="2"/>
-        </w:rPr>
-        <w:t>a</w:t>
-      </w:r>
-      <w:r>
-        <w:rPr>
-          <w:rFonts w:ascii="Calibri" w:eastAsia="Calibri" w:hAnsi="Calibri" w:cs="Calibri"/>
-          <w:spacing w:val="2"/>
-          <w:kern w:val="2"/>
-        </w:rPr>
-        <w:t xml:space="preserve"> CONTRATAD</w:t>
-      </w:r>
-      <w:r>
-        <w:rPr>
-          <w:rFonts w:ascii="Calibri" w:eastAsia="Calibri" w:hAnsi="Calibri" w:cs="Calibri"/>
-          <w:spacing w:val="2"/>
-          <w:kern w:val="2"/>
-        </w:rPr>
-        <w:t>A</w:t>
-      </w:r>
-      <w:r>
-        <w:rPr>
-          <w:rFonts w:ascii="Calibri" w:eastAsia="Calibri" w:hAnsi="Calibri" w:cs="Calibri"/>
-          <w:spacing w:val="2"/>
-          <w:kern w:val="2"/>
-        </w:rPr>
-        <w:t>, em prazo superior a 30 (trinta) dias contínuos, não se computando nesse intervalo: férias escolares, recessos, greves de professores e funcionários, feriados, fato do príncipe, pandemias, determinações oriundas do Poder Público, dentre outros, eventos oriundos de caso fortuito ou força maior, tais como catástrofes, enchentes, exemplificadamente, ou qualquer outro evento que independa da vontade d</w:t>
-      </w:r>
-      <w:r>
-        <w:rPr>
-          <w:rFonts w:ascii="Calibri" w:eastAsia="Calibri" w:hAnsi="Calibri" w:cs="Calibri"/>
-          <w:spacing w:val="2"/>
-          <w:kern w:val="2"/>
-        </w:rPr>
-        <w:t>a</w:t>
-      </w:r>
-      <w:r>
-        <w:rPr>
-          <w:rFonts w:ascii="Calibri" w:eastAsia="Calibri" w:hAnsi="Calibri" w:cs="Calibri"/>
-          <w:spacing w:val="2"/>
-          <w:kern w:val="2"/>
-        </w:rPr>
-        <w:t xml:space="preserve"> CONTRATAD</w:t>
-      </w:r>
-      <w:r>
-        <w:rPr>
-          <w:rFonts w:ascii="Calibri" w:eastAsia="Calibri" w:hAnsi="Calibri" w:cs="Calibri"/>
-          <w:spacing w:val="2"/>
-          <w:kern w:val="2"/>
-        </w:rPr>
-        <w:t>A</w:t>
-      </w:r>
-      <w:r>
-        <w:rPr>
-          <w:rFonts w:ascii="Calibri" w:eastAsia="Calibri" w:hAnsi="Calibri" w:cs="Calibri"/>
-          <w:spacing w:val="2"/>
-          <w:kern w:val="2"/>
-        </w:rPr>
-        <w:t xml:space="preserve">, permitirá à CONTRATANTE rescindir o presente instrumento particular de contrato de pleno direito, obrigando-se </w:t>
+        <w:t xml:space="preserve">A suspensão dos serviços educacionais previstos neste instrumento de contrato, por parte da CONTRATADA, em prazo superior a 30 (trinta) dias contínuos, não se computando nesse intervalo: férias escolares, recessos, greves de professores e funcionários, feriados, fato do príncipe, pandemias, determinações oriundas do Poder Público, dentre outros, eventos oriundos de caso fortuito ou força maior, tais como catástrofes, enchentes, exemplificadamente, ou qualquer outro evento que independa da vontade da CONTRATADA, permitirá à CONTRATANTE rescindir o presente instrumento particular de contrato de pleno direito, obrigando-se </w:t>
       </w:r>
       <w:r>
         <w:rPr>
@@ -7042,63 +5225,7 @@
           <w:spacing w:val="2"/>
           <w:kern w:val="2"/>
         </w:rPr>
-        <w:t>A</w:t>
-      </w:r>
-      <w:r>
-        <w:rPr>
-          <w:rFonts w:ascii="Calibri" w:eastAsia="Calibri" w:hAnsi="Calibri" w:cs="Calibri"/>
-          <w:spacing w:val="2"/>
-          <w:kern w:val="2"/>
-        </w:rPr>
-        <w:t xml:space="preserve"> CONTRATAD</w:t>
-      </w:r>
-      <w:r>
-        <w:rPr>
-          <w:rFonts w:ascii="Calibri" w:eastAsia="Calibri" w:hAnsi="Calibri" w:cs="Calibri"/>
-          <w:spacing w:val="2"/>
-          <w:kern w:val="2"/>
-        </w:rPr>
-        <w:t>A</w:t>
-      </w:r>
-      <w:r>
-        <w:rPr>
-          <w:rFonts w:ascii="Calibri" w:eastAsia="Calibri" w:hAnsi="Calibri" w:cs="Calibri"/>
-          <w:spacing w:val="2"/>
-          <w:kern w:val="2"/>
-        </w:rPr>
-        <w:t xml:space="preserve">, livre de quaisquer ônus para com </w:t>
-      </w:r>
-      <w:r>
-        <w:rPr>
-          <w:rFonts w:ascii="Calibri" w:eastAsia="Calibri" w:hAnsi="Calibri" w:cs="Calibri"/>
-          <w:spacing w:val="2"/>
-          <w:kern w:val="2"/>
-        </w:rPr>
-        <w:t>a</w:t>
-      </w:r>
-      <w:r>
-        <w:rPr>
-          <w:rFonts w:ascii="Calibri" w:eastAsia="Calibri" w:hAnsi="Calibri" w:cs="Calibri"/>
-          <w:spacing w:val="2"/>
-          <w:kern w:val="2"/>
-        </w:rPr>
-        <w:t xml:space="preserve"> CONTRATANTE e BENEFICIÁRIO</w:t>
-      </w:r>
-      <w:r>
-        <w:rPr>
-          <w:rFonts w:ascii="Calibri" w:eastAsia="Calibri" w:hAnsi="Calibri" w:cs="Calibri"/>
-          <w:spacing w:val="2"/>
-          <w:kern w:val="2"/>
-        </w:rPr>
-        <w:t>(A)</w:t>
-      </w:r>
-      <w:r>
-        <w:rPr>
-          <w:rFonts w:ascii="Calibri" w:eastAsia="Calibri" w:hAnsi="Calibri" w:cs="Calibri"/>
-          <w:spacing w:val="2"/>
-          <w:kern w:val="2"/>
-        </w:rPr>
-        <w:t>, poderá utilizar-se da imagem do(a) BENEFICIÁRIO(A) para fins exclusivos de divulgação da Instituição de Ensino, podendo, para tanto, reproduzi-la ou divulgá-la junto às redes sociais, a exemplo de instagram e facebook, mas não se restringindo a tanto, JORNAIS, REVISTAS, MÍDIAS TELEVISIVAS e todos os demais meios de comunicação público e/ou privado.</w:t>
+        <w:t>A CONTRATADA, livre de quaisquer ônus para com a CONTRATANTE e BENEFICIÁRIO(A), poderá utilizar-se da imagem do(a) BENEFICIÁRIO(A) para fins exclusivos de divulgação da Instituição de Ensino, podendo, para tanto, reproduzi-la ou divulgá-la junto às redes sociais, a exemplo de instagram e facebook, mas não se restringindo a tanto, JORNAIS, REVISTAS, MÍDIAS TELEVISIVAS e todos os demais meios de comunicação público e/ou privado.</w:t>
       </w:r>
     </w:p>
     <w:p>
@@ -7121,55 +5248,7 @@
           <w:spacing w:val="2"/>
           <w:kern w:val="2"/>
         </w:rPr>
-        <w:t>A utilização do meio remoto para realização das atividades pedagógicas, INDEPENDE DE QUALQUER LIBERAÇÃO PEL</w:t>
-      </w:r>
-      <w:r>
-        <w:rPr>
-          <w:rFonts w:ascii="Calibri" w:eastAsia="Calibri" w:hAnsi="Calibri" w:cs="Calibri"/>
-          <w:spacing w:val="2"/>
-          <w:kern w:val="2"/>
-        </w:rPr>
-        <w:t>A</w:t>
-      </w:r>
-      <w:r>
-        <w:rPr>
-          <w:rFonts w:ascii="Calibri" w:eastAsia="Calibri" w:hAnsi="Calibri" w:cs="Calibri"/>
-          <w:spacing w:val="2"/>
-          <w:kern w:val="2"/>
-        </w:rPr>
-        <w:t xml:space="preserve"> CONTRATAD</w:t>
-      </w:r>
-      <w:r>
-        <w:rPr>
-          <w:rFonts w:ascii="Calibri" w:eastAsia="Calibri" w:hAnsi="Calibri" w:cs="Calibri"/>
-          <w:spacing w:val="2"/>
-          <w:kern w:val="2"/>
-        </w:rPr>
-        <w:t>A</w:t>
-      </w:r>
-      <w:r>
-        <w:rPr>
-          <w:rFonts w:ascii="Calibri" w:eastAsia="Calibri" w:hAnsi="Calibri" w:cs="Calibri"/>
-          <w:spacing w:val="2"/>
-          <w:kern w:val="2"/>
-        </w:rPr>
-        <w:t>, assim entendido como lives, aulas híbridas, com a participação de alunos, parte em sala de aula, parte em suas casas, ou qualquer outra forma possível e determinada ou liberada pelo Poder Público, notadamente MEC, Conselho Nacional de Educação e Conselho Estadual de Educação, mas sem a exclusão de qualquer outro, posto que não configura utilização de imagem, haja vista que integra o conjunto de atividades disponibilizadas para a consecução do objeto do contrato, não se apresentando com finalidade promocional, nos termos da liberação prevista n</w:t>
-      </w:r>
-      <w:r>
-        <w:rPr>
-          <w:rFonts w:ascii="Calibri" w:eastAsia="Calibri" w:hAnsi="Calibri" w:cs="Calibri"/>
-          <w:spacing w:val="2"/>
-          <w:kern w:val="2"/>
-        </w:rPr>
-        <w:t>a Cláusula 20.14</w:t>
-      </w:r>
-      <w:r>
-        <w:rPr>
-          <w:rFonts w:ascii="Calibri" w:eastAsia="Calibri" w:hAnsi="Calibri" w:cs="Calibri"/>
-          <w:spacing w:val="2"/>
-          <w:kern w:val="2"/>
-        </w:rPr>
-        <w:t>.</w:t>
+        <w:t>A utilização do meio remoto para realização das atividades pedagógicas, INDEPENDE DE QUALQUER LIBERAÇÃO PELA CONTRATADA, assim entendido como lives, aulas híbridas, com a participação de alunos, parte em sala de aula, parte em suas casas, ou qualquer outra forma possível e determinada ou liberada pelo Poder Público, notadamente MEC, Conselho Nacional de Educação e Conselho Estadual de Educação, mas sem a exclusão de qualquer outro, posto que não configura utilização de imagem, haja vista que integra o conjunto de atividades disponibilizadas para a consecução do objeto do contrato, não se apresentando com finalidade promocional, nos termos da liberação prevista na Cláusula 20.14.</w:t>
       </w:r>
     </w:p>
     <w:p>
@@ -7192,31 +5271,7 @@
           <w:spacing w:val="2"/>
           <w:kern w:val="2"/>
         </w:rPr>
-        <w:t>A</w:t>
-      </w:r>
-      <w:r>
-        <w:rPr>
-          <w:rFonts w:ascii="Calibri" w:eastAsia="Calibri" w:hAnsi="Calibri" w:cs="Calibri"/>
-          <w:spacing w:val="2"/>
-          <w:kern w:val="2"/>
-        </w:rPr>
-        <w:t xml:space="preserve"> CONTRATAD</w:t>
-      </w:r>
-      <w:r>
-        <w:rPr>
-          <w:rFonts w:ascii="Calibri" w:eastAsia="Calibri" w:hAnsi="Calibri" w:cs="Calibri"/>
-          <w:spacing w:val="2"/>
-          <w:kern w:val="2"/>
-        </w:rPr>
-        <w:t>A</w:t>
-      </w:r>
-      <w:r>
-        <w:rPr>
-          <w:rFonts w:ascii="Calibri" w:eastAsia="Calibri" w:hAnsi="Calibri" w:cs="Calibri"/>
-          <w:spacing w:val="2"/>
-          <w:kern w:val="2"/>
-        </w:rPr>
-        <w:t xml:space="preserve"> não tem responsabilidade pelo serviço de transporte realizado por terceiros, não mantendo qualquer forma de convênio ou parceria com empresas ou particulares que realizem dita atividade.</w:t>
+        <w:t>A CONTRATADA não tem responsabilidade pelo serviço de transporte realizado por terceiros, não mantendo qualquer forma de convênio ou parceria com empresas ou particulares que realizem dita atividade.</w:t>
       </w:r>
     </w:p>
     <w:p>
@@ -7239,47 +5294,7 @@
           <w:spacing w:val="2"/>
           <w:kern w:val="2"/>
         </w:rPr>
-        <w:t>A</w:t>
-      </w:r>
-      <w:r>
-        <w:rPr>
-          <w:rFonts w:ascii="Calibri" w:eastAsia="Calibri" w:hAnsi="Calibri" w:cs="Calibri"/>
-          <w:spacing w:val="2"/>
-          <w:kern w:val="2"/>
-        </w:rPr>
-        <w:t xml:space="preserve"> CONTRATAD</w:t>
-      </w:r>
-      <w:r>
-        <w:rPr>
-          <w:rFonts w:ascii="Calibri" w:eastAsia="Calibri" w:hAnsi="Calibri" w:cs="Calibri"/>
-          <w:spacing w:val="2"/>
-          <w:kern w:val="2"/>
-        </w:rPr>
-        <w:t>A</w:t>
-      </w:r>
-      <w:r>
-        <w:rPr>
-          <w:rFonts w:ascii="Calibri" w:eastAsia="Calibri" w:hAnsi="Calibri" w:cs="Calibri"/>
-          <w:spacing w:val="2"/>
-          <w:kern w:val="2"/>
-        </w:rPr>
-        <w:t xml:space="preserve"> reserva-se o direito de não firmar contrato para o ano letivo seguinte com </w:t>
-      </w:r>
-      <w:r>
-        <w:rPr>
-          <w:rFonts w:ascii="Calibri" w:eastAsia="Calibri" w:hAnsi="Calibri" w:cs="Calibri"/>
-          <w:spacing w:val="2"/>
-          <w:kern w:val="2"/>
-        </w:rPr>
-        <w:t>a</w:t>
-      </w:r>
-      <w:r>
-        <w:rPr>
-          <w:rFonts w:ascii="Calibri" w:eastAsia="Calibri" w:hAnsi="Calibri" w:cs="Calibri"/>
-          <w:spacing w:val="2"/>
-          <w:kern w:val="2"/>
-        </w:rPr>
-        <w:t xml:space="preserve"> CONTRATANTE, quando houver entre as partes divergências e, ou conflitos, ou não tenha este cumprido rigorosamente as cláusulas do presente instrumento particular de contrato.</w:t>
+        <w:t>A CONTRATADA reserva-se o direito de não firmar contrato para o ano letivo seguinte com a CONTRATANTE, quando houver entre as partes divergências e, ou conflitos, ou não tenha este cumprido rigorosamente as cláusulas do presente instrumento particular de contrato.</w:t>
       </w:r>
     </w:p>
     <w:p>
@@ -7318,55 +5333,7 @@
           <w:spacing w:val="2"/>
           <w:kern w:val="2"/>
         </w:rPr>
-        <w:t xml:space="preserve">ente, caso </w:t>
-      </w:r>
-      <w:r>
-        <w:rPr>
-          <w:rFonts w:ascii="Calibri" w:eastAsia="Calibri" w:hAnsi="Calibri" w:cs="Calibri"/>
-          <w:spacing w:val="2"/>
-          <w:kern w:val="2"/>
-        </w:rPr>
-        <w:t>a</w:t>
-      </w:r>
-      <w:r>
-        <w:rPr>
-          <w:rFonts w:ascii="Calibri" w:eastAsia="Calibri" w:hAnsi="Calibri" w:cs="Calibri"/>
-          <w:spacing w:val="2"/>
-          <w:kern w:val="2"/>
-        </w:rPr>
-        <w:t xml:space="preserve"> CONTRATANTE esteja em débito com </w:t>
-      </w:r>
-      <w:r>
-        <w:rPr>
-          <w:rFonts w:ascii="Calibri" w:eastAsia="Calibri" w:hAnsi="Calibri" w:cs="Calibri"/>
-          <w:spacing w:val="2"/>
-          <w:kern w:val="2"/>
-        </w:rPr>
-        <w:t>a</w:t>
-      </w:r>
-      <w:r>
-        <w:rPr>
-          <w:rFonts w:ascii="Calibri" w:eastAsia="Calibri" w:hAnsi="Calibri" w:cs="Calibri"/>
-          <w:spacing w:val="2"/>
-          <w:kern w:val="2"/>
-        </w:rPr>
-        <w:t xml:space="preserve"> CONTRATAD</w:t>
-      </w:r>
-      <w:r>
-        <w:rPr>
-          <w:rFonts w:ascii="Calibri" w:eastAsia="Calibri" w:hAnsi="Calibri" w:cs="Calibri"/>
-          <w:spacing w:val="2"/>
-          <w:kern w:val="2"/>
-        </w:rPr>
-        <w:t>A</w:t>
-      </w:r>
-      <w:r>
-        <w:rPr>
-          <w:rFonts w:ascii="Calibri" w:eastAsia="Calibri" w:hAnsi="Calibri" w:cs="Calibri"/>
-          <w:spacing w:val="2"/>
-          <w:kern w:val="2"/>
-        </w:rPr>
-        <w:t xml:space="preserve"> no ato da matrícula, nos termos do art. 5º da Lei nº 9.870/99.</w:t>
+        <w:t>ente, caso a CONTRATANTE esteja em débito com a CONTRATADA no ato da matrícula, nos termos do art. 5º da Lei nº 9.870/99.</w:t>
       </w:r>
     </w:p>
     <w:p>
@@ -7390,39 +5357,7 @@
           <w:kern w:val="2"/>
         </w:rPr>
         <w:lastRenderedPageBreak/>
-        <w:t xml:space="preserve">A permanência do(a) BENEFICIÁRIO(A) após as 13:30 horas, para o turno da manhã e às 18:30 horas, para o turno da tarde, implicará no pagamento de taxa no valor de R$ 15,00 (quinze reais). A cobrança da taxa deve ao fato de que </w:t>
-      </w:r>
-      <w:r>
-        <w:rPr>
-          <w:rFonts w:ascii="Calibri" w:eastAsia="Calibri" w:hAnsi="Calibri" w:cs="Calibri"/>
-          <w:spacing w:val="2"/>
-          <w:kern w:val="2"/>
-        </w:rPr>
-        <w:t>a</w:t>
-      </w:r>
-      <w:r>
-        <w:rPr>
-          <w:rFonts w:ascii="Calibri" w:eastAsia="Calibri" w:hAnsi="Calibri" w:cs="Calibri"/>
-          <w:spacing w:val="2"/>
-          <w:kern w:val="2"/>
-        </w:rPr>
-        <w:t xml:space="preserve"> CONTRATAD</w:t>
-      </w:r>
-      <w:r>
-        <w:rPr>
-          <w:rFonts w:ascii="Calibri" w:eastAsia="Calibri" w:hAnsi="Calibri" w:cs="Calibri"/>
-          <w:spacing w:val="2"/>
-          <w:kern w:val="2"/>
-        </w:rPr>
-        <w:t>A</w:t>
-      </w:r>
-      <w:r>
-        <w:rPr>
-          <w:rFonts w:ascii="Calibri" w:eastAsia="Calibri" w:hAnsi="Calibri" w:cs="Calibri"/>
-          <w:spacing w:val="2"/>
-          <w:kern w:val="2"/>
-        </w:rPr>
-        <w:t xml:space="preserve"> precisará manter profissionais durante todo o período de permanência, com o intuito de garantir a segurança do(a) BENEFICIÁRIO(A), o que implicará em aumento de custo.</w:t>
+        <w:t>A permanência do(a) BENEFICIÁRIO(A) após as 13:30 horas, para o turno da manhã e às 18:30 horas, para o turno da tarde, implicará no pagamento de taxa no valor de R$ 15,00 (quinze reais). A cobrança da taxa deve ao fato de que a CONTRATADA precisará manter profissionais durante todo o período de permanência, com o intuito de garantir a segurança do(a) BENEFICIÁRIO(A), o que implicará em aumento de custo.</w:t>
       </w:r>
     </w:p>
     <w:p>
@@ -7445,63 +5380,7 @@
           <w:spacing w:val="2"/>
           <w:kern w:val="2"/>
         </w:rPr>
-        <w:t>A</w:t>
-      </w:r>
-      <w:r>
-        <w:rPr>
-          <w:rFonts w:ascii="Calibri" w:eastAsia="Calibri" w:hAnsi="Calibri" w:cs="Calibri"/>
-          <w:spacing w:val="2"/>
-          <w:kern w:val="2"/>
-        </w:rPr>
-        <w:t xml:space="preserve"> CONTRATAD</w:t>
-      </w:r>
-      <w:r>
-        <w:rPr>
-          <w:rFonts w:ascii="Calibri" w:eastAsia="Calibri" w:hAnsi="Calibri" w:cs="Calibri"/>
-          <w:spacing w:val="2"/>
-          <w:kern w:val="2"/>
-        </w:rPr>
-        <w:t>A</w:t>
-      </w:r>
-      <w:r>
-        <w:rPr>
-          <w:rFonts w:ascii="Calibri" w:eastAsia="Calibri" w:hAnsi="Calibri" w:cs="Calibri"/>
-          <w:spacing w:val="2"/>
-          <w:kern w:val="2"/>
-        </w:rPr>
-        <w:t xml:space="preserve"> não se responsabiliza por danos, perda ou furto de objetos de caráter pessoal e/ou de valor, tais como, mas não se restringindo a tanto, celulares, relógios, joias, casacos, tênis em posse dos</w:t>
-      </w:r>
-      <w:r>
-        <w:rPr>
-          <w:rFonts w:ascii="Calibri" w:eastAsia="Calibri" w:hAnsi="Calibri" w:cs="Calibri"/>
-          <w:spacing w:val="2"/>
-          <w:kern w:val="2"/>
-        </w:rPr>
-        <w:t>(as)</w:t>
-      </w:r>
-      <w:r>
-        <w:rPr>
-          <w:rFonts w:ascii="Calibri" w:eastAsia="Calibri" w:hAnsi="Calibri" w:cs="Calibri"/>
-          <w:spacing w:val="2"/>
-          <w:kern w:val="2"/>
-        </w:rPr>
-        <w:t xml:space="preserve"> BENEFICIÁRIOS</w:t>
-      </w:r>
-      <w:r>
-        <w:rPr>
-          <w:rFonts w:ascii="Calibri" w:eastAsia="Calibri" w:hAnsi="Calibri" w:cs="Calibri"/>
-          <w:spacing w:val="2"/>
-          <w:kern w:val="2"/>
-        </w:rPr>
-        <w:t>(AS)</w:t>
-      </w:r>
-      <w:r>
-        <w:rPr>
-          <w:rFonts w:ascii="Calibri" w:eastAsia="Calibri" w:hAnsi="Calibri" w:cs="Calibri"/>
-          <w:spacing w:val="2"/>
-          <w:kern w:val="2"/>
-        </w:rPr>
-        <w:t xml:space="preserve"> e que não guardem estrita relação com a atividade acadêmica (material escolar).</w:t>
+        <w:t>A CONTRATADA não se responsabiliza por danos, perda ou furto de objetos de caráter pessoal e/ou de valor, tais como, mas não se restringindo a tanto, celulares, relógios, joias, casacos, tênis em posse dos(as) BENEFICIÁRIOS(AS) e que não guardem estrita relação com a atividade acadêmica (material escolar).</w:t>
       </w:r>
     </w:p>
     <w:p>
@@ -7524,31 +5403,7 @@
           <w:spacing w:val="2"/>
           <w:kern w:val="2"/>
         </w:rPr>
-        <w:t>A</w:t>
-      </w:r>
-      <w:r>
-        <w:rPr>
-          <w:rFonts w:ascii="Calibri" w:eastAsia="Calibri" w:hAnsi="Calibri" w:cs="Calibri"/>
-          <w:spacing w:val="2"/>
-          <w:kern w:val="2"/>
-        </w:rPr>
-        <w:t xml:space="preserve"> CONTRATAD</w:t>
-      </w:r>
-      <w:r>
-        <w:rPr>
-          <w:rFonts w:ascii="Calibri" w:eastAsia="Calibri" w:hAnsi="Calibri" w:cs="Calibri"/>
-          <w:spacing w:val="2"/>
-          <w:kern w:val="2"/>
-        </w:rPr>
-        <w:t>A</w:t>
-      </w:r>
-      <w:r>
-        <w:rPr>
-          <w:rFonts w:ascii="Calibri" w:eastAsia="Calibri" w:hAnsi="Calibri" w:cs="Calibri"/>
-          <w:spacing w:val="2"/>
-          <w:kern w:val="2"/>
-        </w:rPr>
-        <w:t xml:space="preserve"> não se responsabiliza por furtos de bicicletas que não estejam estacionadas no local destinado para tal (bicicletário) e, inclusive e principalmente, devidamente presas em correntes de segurança, cuja providência é de responsabilidade exclusiva do(a) BENEFICIÁRIO(A).</w:t>
+        <w:t>A CONTRATADA não se responsabiliza por furtos de bicicletas que não estejam estacionadas no local destinado para tal (bicicletário) e, inclusive e principalmente, devidamente presas em correntes de segurança, cuja providência é de responsabilidade exclusiva do(a) BENEFICIÁRIO(A).</w:t>
       </w:r>
     </w:p>
     <w:p>
@@ -7571,31 +5426,7 @@
           <w:spacing w:val="2"/>
           <w:kern w:val="2"/>
         </w:rPr>
-        <w:t>A</w:t>
-      </w:r>
-      <w:r>
-        <w:rPr>
-          <w:rFonts w:ascii="Calibri" w:eastAsia="Calibri" w:hAnsi="Calibri" w:cs="Calibri"/>
-          <w:spacing w:val="2"/>
-          <w:kern w:val="2"/>
-        </w:rPr>
-        <w:t xml:space="preserve"> CONTRATAD</w:t>
-      </w:r>
-      <w:r>
-        <w:rPr>
-          <w:rFonts w:ascii="Calibri" w:eastAsia="Calibri" w:hAnsi="Calibri" w:cs="Calibri"/>
-          <w:spacing w:val="2"/>
-          <w:kern w:val="2"/>
-        </w:rPr>
-        <w:t>A</w:t>
-      </w:r>
-      <w:r>
-        <w:rPr>
-          <w:rFonts w:ascii="Calibri" w:eastAsia="Calibri" w:hAnsi="Calibri" w:cs="Calibri"/>
-          <w:spacing w:val="2"/>
-          <w:kern w:val="2"/>
-        </w:rPr>
-        <w:t xml:space="preserve"> não se responsabiliza e nem intervirá em demandas decorrentes da má utilização e/ou má gestão de grupos de Whatsapp formados por pais ou responsáveis legais dos(as) BENEFICIÁRIO(AS), ou pelos próprios BENEFICIÁRIO(AS), devendo as demandas serem resolvidas internamente pelos integrantes do grupo fora do ambiente escolar e sem a interferência d</w:t>
+        <w:t>A CONTRATADA não se responsabiliza e nem intervirá em demandas decorrentes da má utilização e/ou má gestão de grupos de Whatsapp formados por pais ou responsáveis legais dos(as) BENEFICIÁRIO(AS), ou pelos próprios BENEFICIÁRIO(AS), devendo as demandas serem resolvidas internamente pelos integrantes do grupo fora do ambiente escolar e sem a interferência d</w:t>
       </w:r>
       <w:r>
         <w:rPr>
@@ -7650,39 +5481,7 @@
           <w:spacing w:val="2"/>
           <w:kern w:val="2"/>
         </w:rPr>
-        <w:t>A</w:t>
-      </w:r>
-      <w:r>
-        <w:rPr>
-          <w:rFonts w:ascii="Calibri" w:eastAsia="Calibri" w:hAnsi="Calibri" w:cs="Calibri"/>
-          <w:spacing w:val="2"/>
-          <w:kern w:val="2"/>
-        </w:rPr>
-        <w:t xml:space="preserve"> CONTRATAD</w:t>
-      </w:r>
-      <w:r>
-        <w:rPr>
-          <w:rFonts w:ascii="Calibri" w:eastAsia="Calibri" w:hAnsi="Calibri" w:cs="Calibri"/>
-          <w:spacing w:val="2"/>
-          <w:kern w:val="2"/>
-        </w:rPr>
-        <w:t>A</w:t>
-      </w:r>
-      <w:r>
-        <w:rPr>
-          <w:rFonts w:ascii="Calibri" w:eastAsia="Calibri" w:hAnsi="Calibri" w:cs="Calibri"/>
-          <w:spacing w:val="2"/>
-          <w:kern w:val="2"/>
-        </w:rPr>
-        <w:t xml:space="preserve"> não se responsabiliza e nem intervirá em demandas decorrentes da má utilização de redes sociais, a exemplo de Facebook e Instagram, mas não se restringindo a tanto, haja vistas que o teor e a veracidade ou não das postagens são de responsabilidade única e exclusiva do titular da rede social</w:t>
-      </w:r>
-      <w:r>
-        <w:rPr>
-          <w:rFonts w:ascii="Calibri" w:eastAsia="Calibri" w:hAnsi="Calibri" w:cs="Calibri"/>
-          <w:spacing w:val="2"/>
-          <w:kern w:val="2"/>
-        </w:rPr>
-        <w:t>.</w:t>
+        <w:t>A CONTRATADA não se responsabiliza e nem intervirá em demandas decorrentes da má utilização de redes sociais, a exemplo de Facebook e Instagram, mas não se restringindo a tanto, haja vistas que o teor e a veracidade ou não das postagens são de responsabilidade única e exclusiva do titular da rede social.</w:t>
       </w:r>
     </w:p>
     <w:p>
@@ -7705,31 +5504,7 @@
           <w:spacing w:val="2"/>
           <w:kern w:val="2"/>
         </w:rPr>
-        <w:t>A</w:t>
-      </w:r>
-      <w:r>
-        <w:rPr>
-          <w:rFonts w:ascii="Calibri" w:eastAsia="Calibri" w:hAnsi="Calibri" w:cs="Calibri"/>
-          <w:spacing w:val="2"/>
-          <w:kern w:val="2"/>
-        </w:rPr>
-        <w:t xml:space="preserve"> CONTRATAD</w:t>
-      </w:r>
-      <w:r>
-        <w:rPr>
-          <w:rFonts w:ascii="Calibri" w:eastAsia="Calibri" w:hAnsi="Calibri" w:cs="Calibri"/>
-          <w:spacing w:val="2"/>
-          <w:kern w:val="2"/>
-        </w:rPr>
-        <w:t>A</w:t>
-      </w:r>
-      <w:r>
-        <w:rPr>
-          <w:rFonts w:ascii="Calibri" w:eastAsia="Calibri" w:hAnsi="Calibri" w:cs="Calibri"/>
-          <w:spacing w:val="2"/>
-          <w:kern w:val="2"/>
-        </w:rPr>
-        <w:t xml:space="preserve"> não autoriza a utilização do nome da instituição ou qualquer forma de vinculação da instituição de Ensino em grupos de Whatsapp, Facebook e/ou Instagram formados por pais ou responsáveis legais dos(as) BENEFICIÁRIO(AS), ou pelos próprios BENEFICIÁRIO(AS);</w:t>
+        <w:t>A CONTRATADA não autoriza a utilização do nome da instituição ou qualquer forma de vinculação da instituição de Ensino em grupos de Whatsapp, Facebook e/ou Instagram formados por pais ou responsáveis legais dos(as) BENEFICIÁRIO(AS), ou pelos próprios BENEFICIÁRIO(AS);</w:t>
       </w:r>
     </w:p>
     <w:p>
@@ -7752,95 +5527,7 @@
           <w:spacing w:val="2"/>
           <w:kern w:val="2"/>
         </w:rPr>
-        <w:t>A</w:t>
-      </w:r>
-      <w:r>
-        <w:rPr>
-          <w:rFonts w:ascii="Calibri" w:eastAsia="Calibri" w:hAnsi="Calibri" w:cs="Calibri"/>
-          <w:spacing w:val="2"/>
-          <w:kern w:val="2"/>
-        </w:rPr>
-        <w:t xml:space="preserve"> CONTRATAD</w:t>
-      </w:r>
-      <w:r>
-        <w:rPr>
-          <w:rFonts w:ascii="Calibri" w:eastAsia="Calibri" w:hAnsi="Calibri" w:cs="Calibri"/>
-          <w:spacing w:val="2"/>
-          <w:kern w:val="2"/>
-        </w:rPr>
-        <w:t>A</w:t>
-      </w:r>
-      <w:r>
-        <w:rPr>
-          <w:rFonts w:ascii="Calibri" w:eastAsia="Calibri" w:hAnsi="Calibri" w:cs="Calibri"/>
-          <w:spacing w:val="2"/>
-          <w:kern w:val="2"/>
-        </w:rPr>
-        <w:t xml:space="preserve"> não autoriza a formação de grupos de whatsapp entre integrantes do seu corpo docente e BENEFICIÁRIOS, assim, todo o corpo docente é formalmente ciente de tal desautorização, bem como </w:t>
-      </w:r>
-      <w:r>
-        <w:rPr>
-          <w:rFonts w:ascii="Calibri" w:eastAsia="Calibri" w:hAnsi="Calibri" w:cs="Calibri"/>
-          <w:spacing w:val="2"/>
-          <w:kern w:val="2"/>
-        </w:rPr>
-        <w:t>a</w:t>
-      </w:r>
-      <w:r>
-        <w:rPr>
-          <w:rFonts w:ascii="Calibri" w:eastAsia="Calibri" w:hAnsi="Calibri" w:cs="Calibri"/>
-          <w:spacing w:val="2"/>
-          <w:kern w:val="2"/>
-        </w:rPr>
-        <w:t xml:space="preserve"> CONTRAT</w:t>
-      </w:r>
-      <w:r>
-        <w:rPr>
-          <w:rFonts w:ascii="Calibri" w:eastAsia="Calibri" w:hAnsi="Calibri" w:cs="Calibri"/>
-          <w:spacing w:val="2"/>
-          <w:kern w:val="2"/>
-        </w:rPr>
-        <w:t>ANTE</w:t>
-      </w:r>
-      <w:r>
-        <w:rPr>
-          <w:rFonts w:ascii="Calibri" w:eastAsia="Calibri" w:hAnsi="Calibri" w:cs="Calibri"/>
-          <w:spacing w:val="2"/>
-          <w:kern w:val="2"/>
-        </w:rPr>
-        <w:t xml:space="preserve">, neste ato, por este instrumento, declara sua ciência de que </w:t>
-      </w:r>
-      <w:r>
-        <w:rPr>
-          <w:rFonts w:ascii="Calibri" w:eastAsia="Calibri" w:hAnsi="Calibri" w:cs="Calibri"/>
-          <w:spacing w:val="2"/>
-          <w:kern w:val="2"/>
-        </w:rPr>
-        <w:t>a</w:t>
-      </w:r>
-      <w:r>
-        <w:rPr>
-          <w:rFonts w:ascii="Calibri" w:eastAsia="Calibri" w:hAnsi="Calibri" w:cs="Calibri"/>
-          <w:spacing w:val="2"/>
-          <w:kern w:val="2"/>
-        </w:rPr>
-        <w:t xml:space="preserve"> CONTRATAD</w:t>
-      </w:r>
-      <w:r>
-        <w:rPr>
-          <w:rFonts w:ascii="Calibri" w:eastAsia="Calibri" w:hAnsi="Calibri" w:cs="Calibri"/>
-          <w:spacing w:val="2"/>
-          <w:kern w:val="2"/>
-        </w:rPr>
-        <w:t>A</w:t>
-      </w:r>
-      <w:r>
-        <w:rPr>
-          <w:rFonts w:ascii="Calibri" w:eastAsia="Calibri" w:hAnsi="Calibri" w:cs="Calibri"/>
-          <w:spacing w:val="2"/>
-          <w:kern w:val="2"/>
-        </w:rPr>
-        <w:t xml:space="preserve"> não se responsabiliza por demandas decorrentes da má utilização e/ou má gestão de grupos de whatsapp formados por BENEFICIÁRIOS e integrantes do corpo docente.</w:t>
+        <w:t>A CONTRATADA não autoriza a formação de grupos de whatsapp entre integrantes do seu corpo docente e BENEFICIÁRIOS, assim, todo o corpo docente é formalmente ciente de tal desautorização, bem como a CONTRATANTE, neste ato, por este instrumento, declara sua ciência de que a CONTRATADA não se responsabiliza por demandas decorrentes da má utilização e/ou má gestão de grupos de whatsapp formados por BENEFICIÁRIOS e integrantes do corpo docente.</w:t>
       </w:r>
     </w:p>
     <w:p>
@@ -7897,7 +5584,6 @@
           <w:rFonts w:asciiTheme="majorHAnsi" w:eastAsia="Calibri" w:hAnsiTheme="majorHAnsi" w:cstheme="majorHAnsi"/>
           <w:spacing w:val="2"/>
           <w:kern w:val="144"/>
-          <w:highlight w:val="yellow"/>
         </w:rPr>
         <w:t>{{ school_year }}</w:t>
       </w:r>
@@ -7907,39 +5593,7 @@
           <w:spacing w:val="2"/>
           <w:kern w:val="2"/>
         </w:rPr>
-        <w:t>, este contrato poderá ser rescindido pela CONTRATANTE, através de documento formal de desistência, ou solicitação de transferência do</w:t>
-      </w:r>
-      <w:r>
-        <w:rPr>
-          <w:rFonts w:ascii="Calibri" w:eastAsia="Calibri" w:hAnsi="Calibri" w:cs="Calibri"/>
-          <w:spacing w:val="2"/>
-          <w:kern w:val="2"/>
-        </w:rPr>
-        <w:t>(a)</w:t>
-      </w:r>
-      <w:r>
-        <w:rPr>
-          <w:rFonts w:ascii="Calibri" w:eastAsia="Calibri" w:hAnsi="Calibri" w:cs="Calibri"/>
-          <w:spacing w:val="2"/>
-          <w:kern w:val="2"/>
-        </w:rPr>
-        <w:t xml:space="preserve"> BENEFICIÁRIO</w:t>
-      </w:r>
-      <w:r>
-        <w:rPr>
-          <w:rFonts w:ascii="Calibri" w:eastAsia="Calibri" w:hAnsi="Calibri" w:cs="Calibri"/>
-          <w:spacing w:val="2"/>
-          <w:kern w:val="2"/>
-        </w:rPr>
-        <w:t>(A)</w:t>
-      </w:r>
-      <w:r>
-        <w:rPr>
-          <w:rFonts w:ascii="Calibri" w:eastAsia="Calibri" w:hAnsi="Calibri" w:cs="Calibri"/>
-          <w:spacing w:val="2"/>
-          <w:kern w:val="2"/>
-        </w:rPr>
-        <w:t xml:space="preserve"> para outro estabelecimento. O contrato poderá ser rescindido pela CONTRATADA, </w:t>
+        <w:t xml:space="preserve">, este contrato poderá ser rescindido pela CONTRATANTE, através de documento formal de desistência, ou solicitação de transferência do(a) BENEFICIÁRIO(A) para outro estabelecimento. O contrato poderá ser rescindido pela CONTRATADA, </w:t>
       </w:r>
       <w:r>
         <w:rPr>
@@ -7948,87 +5602,7 @@
           <w:kern w:val="2"/>
         </w:rPr>
         <w:lastRenderedPageBreak/>
-        <w:t xml:space="preserve">quando </w:t>
-      </w:r>
-      <w:r>
-        <w:rPr>
-          <w:rFonts w:ascii="Calibri" w:eastAsia="Calibri" w:hAnsi="Calibri" w:cs="Calibri"/>
-          <w:spacing w:val="2"/>
-          <w:kern w:val="2"/>
-        </w:rPr>
-        <w:t>a</w:t>
-      </w:r>
-      <w:r>
-        <w:rPr>
-          <w:rFonts w:ascii="Calibri" w:eastAsia="Calibri" w:hAnsi="Calibri" w:cs="Calibri"/>
-          <w:spacing w:val="2"/>
-          <w:kern w:val="2"/>
-        </w:rPr>
-        <w:t xml:space="preserve"> CONTRATANTE ou o</w:t>
-      </w:r>
-      <w:r>
-        <w:rPr>
-          <w:rFonts w:ascii="Calibri" w:eastAsia="Calibri" w:hAnsi="Calibri" w:cs="Calibri"/>
-          <w:spacing w:val="2"/>
-          <w:kern w:val="2"/>
-        </w:rPr>
-        <w:t>(a)</w:t>
-      </w:r>
-      <w:r>
-        <w:rPr>
-          <w:rFonts w:ascii="Calibri" w:eastAsia="Calibri" w:hAnsi="Calibri" w:cs="Calibri"/>
-          <w:spacing w:val="2"/>
-          <w:kern w:val="2"/>
-        </w:rPr>
-        <w:t xml:space="preserve"> BENEFICIÁRIO</w:t>
-      </w:r>
-      <w:r>
-        <w:rPr>
-          <w:rFonts w:ascii="Calibri" w:eastAsia="Calibri" w:hAnsi="Calibri" w:cs="Calibri"/>
-          <w:spacing w:val="2"/>
-          <w:kern w:val="2"/>
-        </w:rPr>
-        <w:t>(A)</w:t>
-      </w:r>
-      <w:r>
-        <w:rPr>
-          <w:rFonts w:ascii="Calibri" w:eastAsia="Calibri" w:hAnsi="Calibri" w:cs="Calibri"/>
-          <w:spacing w:val="2"/>
-          <w:kern w:val="2"/>
-        </w:rPr>
-        <w:t xml:space="preserve"> d</w:t>
-      </w:r>
-      <w:r>
-        <w:rPr>
-          <w:rFonts w:ascii="Calibri" w:eastAsia="Calibri" w:hAnsi="Calibri" w:cs="Calibri"/>
-          <w:spacing w:val="2"/>
-          <w:kern w:val="2"/>
-        </w:rPr>
-        <w:t>a</w:t>
-      </w:r>
-      <w:r>
-        <w:rPr>
-          <w:rFonts w:ascii="Calibri" w:eastAsia="Calibri" w:hAnsi="Calibri" w:cs="Calibri"/>
-          <w:spacing w:val="2"/>
-          <w:kern w:val="2"/>
-        </w:rPr>
-        <w:t xml:space="preserve"> mesm</w:t>
-      </w:r>
-      <w:r>
-        <w:rPr>
-          <w:rFonts w:ascii="Calibri" w:eastAsia="Calibri" w:hAnsi="Calibri" w:cs="Calibri"/>
-          <w:spacing w:val="2"/>
-          <w:kern w:val="2"/>
-        </w:rPr>
-        <w:t>a</w:t>
-      </w:r>
-      <w:r>
-        <w:rPr>
-          <w:rFonts w:ascii="Calibri" w:eastAsia="Calibri" w:hAnsi="Calibri" w:cs="Calibri"/>
-          <w:spacing w:val="2"/>
-          <w:kern w:val="2"/>
-        </w:rPr>
-        <w:t xml:space="preserve"> infringir qualquer de suas cláusulas ou o REGIMENTO ESCOLAR deste Estabelecimento de Ensino.</w:t>
+        <w:t>quando a CONTRATANTE ou o(a) BENEFICIÁRIO(A) da mesma infringir qualquer de suas cláusulas ou o REGIMENTO ESCOLAR deste Estabelecimento de Ensino.</w:t>
       </w:r>
     </w:p>
     <w:p>
@@ -8051,63 +5625,7 @@
           <w:spacing w:val="2"/>
           <w:kern w:val="2"/>
         </w:rPr>
-        <w:t>A</w:t>
-      </w:r>
-      <w:r>
-        <w:rPr>
-          <w:rFonts w:ascii="Calibri" w:eastAsia="Calibri" w:hAnsi="Calibri" w:cs="Calibri"/>
-          <w:spacing w:val="2"/>
-          <w:kern w:val="2"/>
-        </w:rPr>
-        <w:t xml:space="preserve"> CONTRATANTE se obriga a pagar a parcela que vence no mês em que ocorrer o pedido de transferência ou até o mês do afastamento do</w:t>
-      </w:r>
-      <w:r>
-        <w:rPr>
-          <w:rFonts w:ascii="Calibri" w:eastAsia="Calibri" w:hAnsi="Calibri" w:cs="Calibri"/>
-          <w:spacing w:val="2"/>
-          <w:kern w:val="2"/>
-        </w:rPr>
-        <w:t>(a)</w:t>
-      </w:r>
-      <w:r>
-        <w:rPr>
-          <w:rFonts w:ascii="Calibri" w:eastAsia="Calibri" w:hAnsi="Calibri" w:cs="Calibri"/>
-          <w:spacing w:val="2"/>
-          <w:kern w:val="2"/>
-        </w:rPr>
-        <w:t xml:space="preserve"> BENEFICIÁRIO</w:t>
-      </w:r>
-      <w:r>
-        <w:rPr>
-          <w:rFonts w:ascii="Calibri" w:eastAsia="Calibri" w:hAnsi="Calibri" w:cs="Calibri"/>
-          <w:spacing w:val="2"/>
-          <w:kern w:val="2"/>
-        </w:rPr>
-        <w:t>(A)</w:t>
-      </w:r>
-      <w:r>
-        <w:rPr>
-          <w:rFonts w:ascii="Calibri" w:eastAsia="Calibri" w:hAnsi="Calibri" w:cs="Calibri"/>
-          <w:spacing w:val="2"/>
-          <w:kern w:val="2"/>
-        </w:rPr>
-        <w:t>, quando for posterior ao mês do pedido, e a parcela referente às férias escolares de julho, quando o aluno for transferido por solicitação d</w:t>
-      </w:r>
-      <w:r>
-        <w:rPr>
-          <w:rFonts w:ascii="Calibri" w:eastAsia="Calibri" w:hAnsi="Calibri" w:cs="Calibri"/>
-          <w:spacing w:val="2"/>
-          <w:kern w:val="2"/>
-        </w:rPr>
-        <w:t>a</w:t>
-      </w:r>
-      <w:r>
-        <w:rPr>
-          <w:rFonts w:ascii="Calibri" w:eastAsia="Calibri" w:hAnsi="Calibri" w:cs="Calibri"/>
-          <w:spacing w:val="2"/>
-          <w:kern w:val="2"/>
-        </w:rPr>
-        <w:t xml:space="preserve"> CONTRATANTE ao término do primeiro semestre, além de outros débitos eventualmente existentes, acrescidos de multa de 2% e juros de mora de 1% (um por cento) ao mês, quando se tratar de débitos já vencidos.</w:t>
+        <w:t>A CONTRATANTE se obriga a pagar a parcela que vence no mês em que ocorrer o pedido de transferência ou até o mês do afastamento do(a) BENEFICIÁRIO(A), quando for posterior ao mês do pedido, e a parcela referente às férias escolares de julho, quando o aluno for transferido por solicitação da CONTRATANTE ao término do primeiro semestre, além de outros débitos eventualmente existentes, acrescidos de multa de 2% e juros de mora de 1% (um por cento) ao mês, quando se tratar de débitos já vencidos.</w:t>
       </w:r>
     </w:p>
     <w:p>
@@ -8157,63 +5675,7 @@
           <w:spacing w:val="2"/>
           <w:kern w:val="2"/>
         </w:rPr>
-        <w:t>A</w:t>
-      </w:r>
-      <w:r>
-        <w:rPr>
-          <w:rFonts w:ascii="Calibri" w:eastAsia="Calibri" w:hAnsi="Calibri" w:cs="Calibri"/>
-          <w:spacing w:val="2"/>
-          <w:kern w:val="2"/>
-        </w:rPr>
-        <w:t xml:space="preserve"> CONTRATANTE assume todas as despesas médicas, odontológicas, hospitalares e correlatas que se fizerem necessárias, caso o</w:t>
-      </w:r>
-      <w:r>
-        <w:rPr>
-          <w:rFonts w:ascii="Calibri" w:eastAsia="Calibri" w:hAnsi="Calibri" w:cs="Calibri"/>
-          <w:spacing w:val="2"/>
-          <w:kern w:val="2"/>
-        </w:rPr>
-        <w:t>(a)</w:t>
-      </w:r>
-      <w:r>
-        <w:rPr>
-          <w:rFonts w:ascii="Calibri" w:eastAsia="Calibri" w:hAnsi="Calibri" w:cs="Calibri"/>
-          <w:spacing w:val="2"/>
-          <w:kern w:val="2"/>
-        </w:rPr>
-        <w:t xml:space="preserve"> estudante BENEFICIÁRIO</w:t>
-      </w:r>
-      <w:r>
-        <w:rPr>
-          <w:rFonts w:ascii="Calibri" w:eastAsia="Calibri" w:hAnsi="Calibri" w:cs="Calibri"/>
-          <w:spacing w:val="2"/>
-          <w:kern w:val="2"/>
-        </w:rPr>
-        <w:t>(A)</w:t>
-      </w:r>
-      <w:r>
-        <w:rPr>
-          <w:rFonts w:ascii="Calibri" w:eastAsia="Calibri" w:hAnsi="Calibri" w:cs="Calibri"/>
-          <w:spacing w:val="2"/>
-          <w:kern w:val="2"/>
-        </w:rPr>
-        <w:t xml:space="preserve"> venha a necessitar, no período em que esteja no Colégio, cabendo </w:t>
-      </w:r>
-      <w:r>
-        <w:rPr>
-          <w:rFonts w:ascii="Calibri" w:eastAsia="Calibri" w:hAnsi="Calibri" w:cs="Calibri"/>
-          <w:spacing w:val="2"/>
-          <w:kern w:val="2"/>
-        </w:rPr>
-        <w:t>à</w:t>
-      </w:r>
-      <w:r>
-        <w:rPr>
-          <w:rFonts w:ascii="Calibri" w:eastAsia="Calibri" w:hAnsi="Calibri" w:cs="Calibri"/>
-          <w:spacing w:val="2"/>
-          <w:kern w:val="2"/>
-        </w:rPr>
-        <w:t xml:space="preserve"> CONTRATADO única e exclusivamente a iniciativa dos primeiros socorros.</w:t>
+        <w:t>A CONTRATANTE assume todas as despesas médicas, odontológicas, hospitalares e correlatas que se fizerem necessárias, caso o(a) estudante BENEFICIÁRIO(A) venha a necessitar, no período em que esteja no Colégio, cabendo à CONTRATADO única e exclusivamente a iniciativa dos primeiros socorros.</w:t>
       </w:r>
     </w:p>
     <w:p>
@@ -8263,31 +5725,7 @@
           <w:spacing w:val="2"/>
           <w:kern w:val="2"/>
         </w:rPr>
-        <w:t>A</w:t>
-      </w:r>
-      <w:r>
-        <w:rPr>
-          <w:rFonts w:ascii="Calibri" w:eastAsia="Calibri" w:hAnsi="Calibri" w:cs="Calibri"/>
-          <w:spacing w:val="2"/>
-          <w:kern w:val="2"/>
-        </w:rPr>
-        <w:t xml:space="preserve"> CONTRATAD</w:t>
-      </w:r>
-      <w:r>
-        <w:rPr>
-          <w:rFonts w:ascii="Calibri" w:eastAsia="Calibri" w:hAnsi="Calibri" w:cs="Calibri"/>
-          <w:spacing w:val="2"/>
-          <w:kern w:val="2"/>
-        </w:rPr>
-        <w:t>A</w:t>
-      </w:r>
-      <w:r>
-        <w:rPr>
-          <w:rFonts w:ascii="Calibri" w:eastAsia="Calibri" w:hAnsi="Calibri" w:cs="Calibri"/>
-          <w:spacing w:val="2"/>
-          <w:kern w:val="2"/>
-        </w:rPr>
-        <w:t xml:space="preserve"> envidará seus melhores esforços para proteger os dados dos ALUNOS e do(s) CONTRATANTE(S) de acessos não autorizados e de situações acidentais ou ilícitas de destruição, perda, alteração, comunicação ou qualquer forma de tratamento inadequado ou ilícito, principalmente dados pessoais e dados pessoais sensíveis, aplicando as medidas de segurança, técnicas e administrativas necessárias e disponíveis à época e exigindo contratualmente de seus fornecedores a adoção do mesmo nível de Segurança da Informação, com base nas melhores práticas de mercado.</w:t>
+        <w:t>A CONTRATADA envidará seus melhores esforços para proteger os dados dos ALUNOS e do(s) CONTRATANTE(S) de acessos não autorizados e de situações acidentais ou ilícitas de destruição, perda, alteração, comunicação ou qualquer forma de tratamento inadequado ou ilícito, principalmente dados pessoais e dados pessoais sensíveis, aplicando as medidas de segurança, técnicas e administrativas necessárias e disponíveis à época e exigindo contratualmente de seus fornecedores a adoção do mesmo nível de Segurança da Informação, com base nas melhores práticas de mercado.</w:t>
       </w:r>
     </w:p>
     <w:p>
@@ -8431,55 +5869,7 @@
           <w:kern w:val="2"/>
         </w:rPr>
         <w:lastRenderedPageBreak/>
-        <w:t>E por estarem justos e contratados, CONTRATANTE e CONTRATAD</w:t>
-      </w:r>
-      <w:r>
-        <w:rPr>
-          <w:rFonts w:ascii="Calibri" w:eastAsia="Calibri" w:hAnsi="Calibri" w:cs="Calibri"/>
-          <w:spacing w:val="2"/>
-          <w:kern w:val="2"/>
-        </w:rPr>
-        <w:t>A</w:t>
-      </w:r>
-      <w:r>
-        <w:rPr>
-          <w:rFonts w:ascii="Calibri" w:eastAsia="Calibri" w:hAnsi="Calibri" w:cs="Calibri"/>
-          <w:spacing w:val="2"/>
-          <w:kern w:val="2"/>
-        </w:rPr>
-        <w:t xml:space="preserve"> assinam o presente instrumento em duas vias de igual teor e forma, na presença da</w:t>
-      </w:r>
-      <w:r>
-        <w:rPr>
-          <w:rFonts w:ascii="Calibri" w:eastAsia="Calibri" w:hAnsi="Calibri" w:cs="Calibri"/>
-          <w:spacing w:val="2"/>
-          <w:kern w:val="2"/>
-        </w:rPr>
-        <w:t>s</w:t>
-      </w:r>
-      <w:r>
-        <w:rPr>
-          <w:rFonts w:ascii="Calibri" w:eastAsia="Calibri" w:hAnsi="Calibri" w:cs="Calibri"/>
-          <w:spacing w:val="2"/>
-          <w:kern w:val="2"/>
-        </w:rPr>
-        <w:t xml:space="preserve"> testemunha</w:t>
-      </w:r>
-      <w:r>
-        <w:rPr>
-          <w:rFonts w:ascii="Calibri" w:eastAsia="Calibri" w:hAnsi="Calibri" w:cs="Calibri"/>
-          <w:spacing w:val="2"/>
-          <w:kern w:val="2"/>
-        </w:rPr>
-        <w:t>s</w:t>
-      </w:r>
-      <w:r>
-        <w:rPr>
-          <w:rFonts w:ascii="Calibri" w:eastAsia="Calibri" w:hAnsi="Calibri" w:cs="Calibri"/>
-          <w:spacing w:val="2"/>
-          <w:kern w:val="2"/>
-        </w:rPr>
-        <w:t xml:space="preserve"> abaixo, para que se produzam todos o</w:t>
+        <w:t>E por estarem justos e contratados, CONTRATANTE e CONTRATADA assinam o presente instrumento em duas vias de igual teor e forma, na presença das testemunhas abaixo, para que se produzam todos o</w:t>
       </w:r>
       <w:r>
         <w:rPr>
@@ -8508,10 +5898,9 @@
           <w:rFonts w:asciiTheme="majorHAnsi" w:eastAsia="Calibri" w:hAnsiTheme="majorHAnsi" w:cstheme="majorHAnsi"/>
           <w:spacing w:val="2"/>
           <w:kern w:val="144"/>
-          <w:highlight w:val="yellow"/>
           <w:lang w:val="en-US"/>
         </w:rPr>
-        <w:t>{{ title_case(signature_local | lower) }}</w:t>
+        <w:t xml:space="preserve">{{ title_case(signature_local | lower) }}, </w:t>
       </w:r>
       <w:r>
         <w:rPr>
@@ -8520,17 +5909,15 @@
           <w:kern w:val="144"/>
           <w:lang w:val="en-US"/>
         </w:rPr>
-        <w:t xml:space="preserve">, </w:t>
-      </w:r>
-      <w:r>
-        <w:rPr>
-          <w:rFonts w:asciiTheme="majorHAnsi" w:eastAsia="Calibri" w:hAnsiTheme="majorHAnsi" w:cstheme="majorHAnsi"/>
-          <w:spacing w:val="2"/>
-          <w:kern w:val="144"/>
-          <w:highlight w:val="yellow"/>
+        <w:t xml:space="preserve">{{ format_date(signature_date, format='long') </w:t>
+      </w:r>
+      <w:r>
+        <w:rPr>
+          <w:rFonts w:asciiTheme="majorHAnsi" w:hAnsiTheme="majorHAnsi" w:cstheme="majorHAnsi"/>
+          <w:spacing w:val="2"/>
           <w:lang w:val="en-US"/>
         </w:rPr>
-        <w:t>{{signature_date }}</w:t>
+        <w:t>}}</w:t>
       </w:r>
       <w:r>
         <w:rPr>
@@ -9153,34 +6540,7 @@
                 <w:kern w:val="144"/>
                 <w:lang w:val="en-US"/>
               </w:rPr>
-              <w:t>No</w:t>
-            </w:r>
-            <w:r>
-              <w:rPr>
-                <w:rFonts w:asciiTheme="majorHAnsi" w:eastAsia="Calibri" w:hAnsiTheme="majorHAnsi" w:cstheme="majorHAnsi"/>
-                <w:spacing w:val="2"/>
-                <w:kern w:val="144"/>
-                <w:lang w:val="en-US"/>
-              </w:rPr>
-              <w:t>me:</w:t>
-            </w:r>
-            <w:r>
-              <w:rPr>
-                <w:rFonts w:asciiTheme="majorHAnsi" w:eastAsia="Calibri" w:hAnsiTheme="majorHAnsi" w:cstheme="majorHAnsi"/>
-                <w:spacing w:val="2"/>
-                <w:kern w:val="144"/>
-                <w:lang w:val="en-US"/>
-              </w:rPr>
-              <w:t xml:space="preserve"> {{ witnesses[1].name.text</w:t>
-            </w:r>
-            <w:r>
-              <w:rPr>
-                <w:rFonts w:asciiTheme="majorHAnsi" w:eastAsia="Calibri" w:hAnsiTheme="majorHAnsi" w:cstheme="majorHAnsi"/>
-                <w:spacing w:val="2"/>
-                <w:kern w:val="144"/>
-                <w:lang w:val="en-US"/>
-              </w:rPr>
-              <w:t xml:space="preserve"> | upper }}</w:t>
+              <w:t>Nome: {{ witnesses[1].name.text | upper }}</w:t>
             </w:r>
           </w:p>
           <w:p>
@@ -9206,25 +6566,7 @@
                 <w:kern w:val="144"/>
                 <w:lang w:val="en-US"/>
               </w:rPr>
-              <w:t>CPF:</w:t>
-            </w:r>
-            <w:r>
-              <w:rPr>
-                <w:rFonts w:asciiTheme="majorHAnsi" w:eastAsia="Calibri" w:hAnsiTheme="majorHAnsi" w:cstheme="majorHAnsi"/>
-                <w:spacing w:val="2"/>
-                <w:kern w:val="144"/>
-                <w:lang w:val="en-US"/>
-              </w:rPr>
-              <w:t xml:space="preserve"> </w:t>
-            </w:r>
-            <w:r>
-              <w:rPr>
-                <w:rFonts w:asciiTheme="majorHAnsi" w:eastAsia="Calibri" w:hAnsiTheme="majorHAnsi" w:cstheme="majorHAnsi"/>
-                <w:spacing w:val="2"/>
-                <w:kern w:val="144"/>
-                <w:lang w:val="en-US"/>
-              </w:rPr>
-              <w:t>{{ witnesses[1].cpf | upper }}</w:t>
+              <w:t>CPF: {{ witnesses[1].cpf | upper }}</w:t>
             </w:r>
           </w:p>
         </w:tc>
@@ -14438,7 +11780,7 @@
 </file>
 
 <file path=customXml/itemProps1.xml><?xml version="1.0" encoding="utf-8"?>
-<ds:datastoreItem xmlns:ds="http://schemas.openxmlformats.org/officeDocument/2006/customXml" ds:itemID="{FC21C641-6DE6-4A5C-975F-7640546629F7}">
+<ds:datastoreItem xmlns:ds="http://schemas.openxmlformats.org/officeDocument/2006/customXml" ds:itemID="{77FE3041-6DE5-46C8-B909-29886E2B732B}">
   <ds:schemaRefs>
     <ds:schemaRef ds:uri="http://schemas.openxmlformats.org/officeDocument/2006/bibliography"/>
   </ds:schemaRefs>

</xml_diff>

<commit_message>
el-274: Desconto somente quando é parcelado.
</commit_message>
<xml_diff>
--- a/docassemble/docassemble/brcomeducalegal/data/templates/colegio-evolucao-contrato-prestacao-servicos-educacionais.docx
+++ b/docassemble/docassemble/brcomeducalegal/data/templates/colegio-evolucao-contrato-prestacao-servicos-educacionais.docx
@@ -3623,17 +3623,7 @@
                 <w:spacing w:val="2"/>
                 <w:lang w:val="en-US"/>
               </w:rPr>
-              <w:t>{{ item.date</w:t>
-            </w:r>
-            <w:bookmarkStart w:id="3" w:name="_GoBack"/>
-            <w:bookmarkEnd w:id="3"/>
-            <w:r>
-              <w:rPr>
-                <w:rFonts w:asciiTheme="majorHAnsi" w:hAnsiTheme="majorHAnsi" w:cstheme="majorHAnsi"/>
-                <w:spacing w:val="2"/>
-                <w:lang w:val="en-US"/>
-              </w:rPr>
-              <w:t xml:space="preserve"> }}</w:t>
+              <w:t>{{ item.date }}</w:t>
             </w:r>
           </w:p>
         </w:tc>
@@ -3704,35 +3694,6 @@
     </w:tbl>
     <w:p>
       <w:pPr>
-        <w:pStyle w:val="PargrafodaLista"/>
-        <w:spacing w:before="200" w:line="300" w:lineRule="auto"/>
-        <w:ind w:left="0"/>
-        <w:jc w:val="both"/>
-        <w:rPr>
-          <w:rFonts w:asciiTheme="majorHAnsi" w:eastAsia="Calibri" w:hAnsiTheme="majorHAnsi" w:cstheme="majorHAnsi"/>
-          <w:spacing w:val="2"/>
-          <w:kern w:val="2"/>
-        </w:rPr>
-      </w:pPr>
-      <w:r>
-        <w:rPr>
-          <w:rFonts w:asciiTheme="majorHAnsi" w:eastAsia="Calibri" w:hAnsiTheme="majorHAnsi" w:cstheme="majorHAnsi"/>
-          <w:spacing w:val="2"/>
-          <w:kern w:val="2"/>
-        </w:rPr>
-        <w:t>{%</w:t>
-      </w:r>
-      <w:r>
-        <w:rPr>
-          <w:rFonts w:asciiTheme="majorHAnsi" w:eastAsia="Calibri" w:hAnsiTheme="majorHAnsi" w:cstheme="majorHAnsi"/>
-          <w:spacing w:val="2"/>
-          <w:kern w:val="2"/>
-        </w:rPr>
-        <w:t xml:space="preserve"> endif %}</w:t>
-      </w:r>
-    </w:p>
-    <w:p>
-      <w:pPr>
         <w:numPr>
           <w:ilvl w:val="3"/>
           <w:numId w:val="18"/>
@@ -3767,7 +3728,55 @@
           <w:spacing w:val="2"/>
           <w:kern w:val="2"/>
         </w:rPr>
-        <w:t xml:space="preserve"> hipótese em que a Parcela de Entrada e as demais Parcelas Mensais terão o valor líquido de </w:t>
+        <w:t xml:space="preserve"> hipótese em que a</w:t>
+      </w:r>
+      <w:r>
+        <w:rPr>
+          <w:rFonts w:ascii="Calibri" w:eastAsia="Calibri" w:hAnsi="Calibri" w:cs="Calibri"/>
+          <w:spacing w:val="2"/>
+          <w:kern w:val="2"/>
+        </w:rPr>
+        <w:t>(s)</w:t>
+      </w:r>
+      <w:r>
+        <w:rPr>
+          <w:rFonts w:ascii="Calibri" w:eastAsia="Calibri" w:hAnsi="Calibri" w:cs="Calibri"/>
+          <w:spacing w:val="2"/>
+          <w:kern w:val="2"/>
+        </w:rPr>
+        <w:t>{% if has_input_value %}</w:t>
+      </w:r>
+      <w:r>
+        <w:rPr>
+          <w:rFonts w:ascii="Calibri" w:eastAsia="Calibri" w:hAnsi="Calibri" w:cs="Calibri"/>
+          <w:spacing w:val="2"/>
+          <w:kern w:val="2"/>
+        </w:rPr>
+        <w:t xml:space="preserve"> </w:t>
+      </w:r>
+      <w:r>
+        <w:rPr>
+          <w:rFonts w:ascii="Calibri" w:eastAsia="Calibri" w:hAnsi="Calibri" w:cs="Calibri"/>
+          <w:spacing w:val="2"/>
+          <w:kern w:val="2"/>
+        </w:rPr>
+        <w:t>Parcela de Entrada e demais</w:t>
+      </w:r>
+      <w:r>
+        <w:rPr>
+          <w:rFonts w:ascii="Calibri" w:eastAsia="Calibri" w:hAnsi="Calibri" w:cs="Calibri"/>
+          <w:spacing w:val="2"/>
+          <w:kern w:val="2"/>
+        </w:rPr>
+        <w:t>{% endif %}</w:t>
+      </w:r>
+      <w:r>
+        <w:rPr>
+          <w:rFonts w:ascii="Calibri" w:eastAsia="Calibri" w:hAnsi="Calibri" w:cs="Calibri"/>
+          <w:spacing w:val="2"/>
+          <w:kern w:val="2"/>
+        </w:rPr>
+        <w:t xml:space="preserve"> Parcelas Mensais terão o valor líquido de </w:t>
       </w:r>
       <w:r>
         <w:rPr>
@@ -3847,9 +3856,8 @@
         </w:rPr>
         <w:t>).</w:t>
       </w:r>
-      <w:r>
-        <w:t xml:space="preserve"> </w:t>
-      </w:r>
+      <w:bookmarkStart w:id="3" w:name="_GoBack"/>
+      <w:bookmarkEnd w:id="3"/>
     </w:p>
     <w:p>
       <w:pPr>
@@ -3871,7 +3879,23 @@
           <w:spacing w:val="2"/>
           <w:kern w:val="2"/>
         </w:rPr>
-        <w:t>O desconto mensal de que trata o caput não será concedido, sob qualquer hipótese, em caso de descumprimento da condição aprazada.</w:t>
+        <w:t>O desc</w:t>
+      </w:r>
+      <w:r>
+        <w:rPr>
+          <w:rFonts w:ascii="Calibri" w:eastAsia="Calibri" w:hAnsi="Calibri" w:cs="Calibri"/>
+          <w:spacing w:val="2"/>
+          <w:kern w:val="2"/>
+        </w:rPr>
+        <w:t>onto mensal de que trata o parágrafo primeiro</w:t>
+      </w:r>
+      <w:r>
+        <w:rPr>
+          <w:rFonts w:ascii="Calibri" w:eastAsia="Calibri" w:hAnsi="Calibri" w:cs="Calibri"/>
+          <w:spacing w:val="2"/>
+          <w:kern w:val="2"/>
+        </w:rPr>
+        <w:t xml:space="preserve"> não será concedido, sob qualquer hipótese, em caso de descumprimento da condição aprazada.</w:t>
       </w:r>
     </w:p>
     <w:p>
@@ -3894,7 +3918,68 @@
           <w:spacing w:val="2"/>
           <w:kern w:val="2"/>
         </w:rPr>
-        <w:t>O desconto mensal de que trata o caput é concedido para as hipóteses de pagamento espontâneo pela CONTRATANTE, caso haja necessidade de cobrança administrativa ou judicial para adimplemento das parcelas, o valor considerado será o valor constante da tabela inserida na Cláusula 8ª, ou seja, o valor da anuidade sem a incidência dos descontos.</w:t>
+        <w:t xml:space="preserve">O desconto mensal de que trata </w:t>
+      </w:r>
+      <w:r>
+        <w:rPr>
+          <w:rFonts w:ascii="Calibri" w:eastAsia="Calibri" w:hAnsi="Calibri" w:cs="Calibri"/>
+          <w:spacing w:val="2"/>
+          <w:kern w:val="2"/>
+        </w:rPr>
+        <w:t>o parágrafo primeiro</w:t>
+      </w:r>
+      <w:r>
+        <w:rPr>
+          <w:rFonts w:ascii="Calibri" w:eastAsia="Calibri" w:hAnsi="Calibri" w:cs="Calibri"/>
+          <w:spacing w:val="2"/>
+          <w:kern w:val="2"/>
+        </w:rPr>
+        <w:t xml:space="preserve"> </w:t>
+      </w:r>
+      <w:r>
+        <w:rPr>
+          <w:rFonts w:ascii="Calibri" w:eastAsia="Calibri" w:hAnsi="Calibri" w:cs="Calibri"/>
+          <w:spacing w:val="2"/>
+          <w:kern w:val="2"/>
+        </w:rPr>
+        <w:t>é concedido para as hipóteses de pagamento espontâneo pela CONTRATANTE, caso haja necessidade de cobrança administrativa ou judicial para adimplemento das parcelas, o valor considerado será o valor constante da tabela inserida na Cláusula 8ª, ou seja, o valor da anuidade sem a incidência dos descontos.</w:t>
+      </w:r>
+    </w:p>
+    <w:p>
+      <w:pPr>
+        <w:pStyle w:val="PargrafodaLista"/>
+        <w:spacing w:before="200" w:line="300" w:lineRule="auto"/>
+        <w:ind w:left="0"/>
+        <w:jc w:val="both"/>
+        <w:rPr>
+          <w:rFonts w:asciiTheme="majorHAnsi" w:eastAsia="Calibri" w:hAnsiTheme="majorHAnsi" w:cstheme="majorHAnsi"/>
+          <w:spacing w:val="2"/>
+          <w:kern w:val="2"/>
+        </w:rPr>
+      </w:pPr>
+      <w:r>
+        <w:rPr>
+          <w:rFonts w:asciiTheme="majorHAnsi" w:eastAsia="Calibri" w:hAnsiTheme="majorHAnsi" w:cstheme="majorHAnsi"/>
+          <w:spacing w:val="2"/>
+          <w:kern w:val="2"/>
+        </w:rPr>
+        <w:t>{%</w:t>
+      </w:r>
+      <w:r>
+        <w:rPr>
+          <w:rFonts w:asciiTheme="majorHAnsi" w:eastAsia="Calibri" w:hAnsiTheme="majorHAnsi" w:cstheme="majorHAnsi"/>
+          <w:spacing w:val="2"/>
+          <w:kern w:val="2"/>
+        </w:rPr>
+        <w:t>p</w:t>
+      </w:r>
+      <w:r>
+        <w:rPr>
+          <w:rFonts w:asciiTheme="majorHAnsi" w:eastAsia="Calibri" w:hAnsiTheme="majorHAnsi" w:cstheme="majorHAnsi"/>
+          <w:spacing w:val="2"/>
+          <w:kern w:val="2"/>
+        </w:rPr>
+        <w:t xml:space="preserve"> endif %}</w:t>
       </w:r>
     </w:p>
     <w:p>
@@ -3944,7 +4029,7 @@
           <w:spacing w:val="2"/>
           <w:kern w:val="2"/>
         </w:rPr>
-        <w:t xml:space="preserve">Não estão incluídos no preço fixado da anuidade de que trata a Cláusula 8ª deste contrato, as aulas de modalidades esportivas e artísticas em geral, reforço, cursos preparatórios, segunda chamada, banca de estudos, cursos de férias, exames especiais, transporte escolar, eventos festivos (Carnaval, São João, Festa de Encerramento, dentre outros, mas não se limitando a tanto) que são opcionais, ou de </w:t>
+        <w:t xml:space="preserve">Não estão incluídos no preço fixado da anuidade de que trata a Cláusula 8ª deste contrato, as aulas de modalidades esportivas e artísticas em geral, reforço, cursos preparatórios, segunda chamada, banca de estudos, cursos de férias, exames especiais, transporte escolar, eventos festivos (Carnaval, São </w:t>
       </w:r>
       <w:r>
         <w:rPr>
@@ -3953,7 +4038,7 @@
           <w:kern w:val="2"/>
         </w:rPr>
         <w:lastRenderedPageBreak/>
-        <w:t>indicação específica para alguns casos e os de uso exclusivo para o(a) BENEFICIÁRIO(A), tais como uniforme, merenda, material didático de uso individual e obrigatório, fornecimento de 2ª via de documentos escolares e outros assemelhados.</w:t>
+        <w:t>João, Festa de Encerramento, dentre outros, mas não se limitando a tanto) que são opcionais, ou de indicação específica para alguns casos e os de uso exclusivo para o(a) BENEFICIÁRIO(A), tais como uniforme, merenda, material didático de uso individual e obrigatório, fornecimento de 2ª via de documentos escolares e outros assemelhados.</w:t>
       </w:r>
     </w:p>
     <w:p>
@@ -4234,6 +4319,7 @@
           <w:spacing w:val="2"/>
           <w:kern w:val="2"/>
         </w:rPr>
+        <w:lastRenderedPageBreak/>
         <w:t>DOS DANOS AO PATRIMÔNIO</w:t>
       </w:r>
     </w:p>
@@ -4257,7 +4343,6 @@
           <w:spacing w:val="2"/>
           <w:kern w:val="2"/>
         </w:rPr>
-        <w:lastRenderedPageBreak/>
         <w:t>A CONTRATANTE obriga-se a ressarcir a CONTRATADA, de toda e qualquer despesa decorrente de danos ao patrimônio causados pelo(a) BENEFICIÁRIO(A) deste contrato, independente de tratar-se de ação culposa ou dolosa do(a) mesmo(a).</w:t>
       </w:r>
     </w:p>
@@ -11780,7 +11865,7 @@
 </file>
 
 <file path=customXml/itemProps1.xml><?xml version="1.0" encoding="utf-8"?>
-<ds:datastoreItem xmlns:ds="http://schemas.openxmlformats.org/officeDocument/2006/customXml" ds:itemID="{77FE3041-6DE5-46C8-B909-29886E2B732B}">
+<ds:datastoreItem xmlns:ds="http://schemas.openxmlformats.org/officeDocument/2006/customXml" ds:itemID="{6E91126E-BB01-42D5-85E6-5EDEF29CCF0C}">
   <ds:schemaRefs>
     <ds:schemaRef ds:uri="http://schemas.openxmlformats.org/officeDocument/2006/bibliography"/>
   </ds:schemaRefs>

</xml_diff>